<commit_message>
Módulo 03 - Criado primeiro projeto Next.js
</commit_message>
<xml_diff>
--- a/Documents/CADERNO DE ANOTAÇÕES.docx
+++ b/Documents/CADERNO DE ANOTAÇÕES.docx
@@ -206,27 +206,737 @@
       <w:pPr>
         <w:pStyle w:val="Heading1"/>
       </w:pPr>
-      <w:bookmarkStart w:id="0" w:name="_Toc46487896"/>
       <w:r>
         <w:lastRenderedPageBreak/>
-        <w:t>CAP</w:t>
-      </w:r>
-      <w:r>
-        <w:t>Í</w:t>
-      </w:r>
-      <w:r>
-        <w:t>TULO</w:t>
-      </w:r>
-      <w:bookmarkEnd w:id="0"/>
-    </w:p>
+        <w:t>VANTAGENS DO NEXT.JS</w:t>
+      </w:r>
+    </w:p>
+    <w:p>
+      <w:r>
+        <w:t>O Next.js é um f</w:t>
+      </w:r>
+      <w:r>
+        <w:t xml:space="preserve">ramework baseado no </w:t>
+      </w:r>
+      <w:proofErr w:type="spellStart"/>
+      <w:r>
+        <w:t>React</w:t>
+      </w:r>
+      <w:proofErr w:type="spellEnd"/>
+      <w:r>
+        <w:t>, que oferece flexibilidade para criar aplicativos escaláveis, que permitem renderizar conteúdo no servidor.</w:t>
+      </w:r>
+    </w:p>
+    <w:p>
+      <w:r>
+        <w:t xml:space="preserve"> O Next.js oferece diferentes benefícios, veja alguns deles:</w:t>
+      </w:r>
+    </w:p>
+    <w:p/>
+    <w:p>
+      <w:pPr>
+        <w:pStyle w:val="Heading2"/>
+      </w:pPr>
+      <w:r>
+        <w:t>Diferentes técnicas de renderização:</w:t>
+      </w:r>
+    </w:p>
+    <w:p>
+      <w:proofErr w:type="spellStart"/>
+      <w:r>
+        <w:t>Static</w:t>
+      </w:r>
+      <w:proofErr w:type="spellEnd"/>
+      <w:r>
+        <w:t xml:space="preserve"> site Generation: Permite a renderização d</w:t>
+      </w:r>
+      <w:r>
+        <w:t xml:space="preserve">o site de forma estática </w:t>
+      </w:r>
+      <w:r>
+        <w:t>em tempo real</w:t>
+      </w:r>
+      <w:r>
+        <w:t>.</w:t>
+      </w:r>
+    </w:p>
+    <w:p>
+      <w:r>
+        <w:t xml:space="preserve">Server </w:t>
+      </w:r>
+      <w:proofErr w:type="spellStart"/>
+      <w:r>
+        <w:t>side</w:t>
+      </w:r>
+      <w:proofErr w:type="spellEnd"/>
+      <w:r>
+        <w:t xml:space="preserve"> </w:t>
+      </w:r>
+      <w:proofErr w:type="spellStart"/>
+      <w:r>
+        <w:t>rendering</w:t>
+      </w:r>
+      <w:proofErr w:type="spellEnd"/>
+      <w:r>
+        <w:t>:</w:t>
+      </w:r>
+      <w:r>
+        <w:t xml:space="preserve"> Geração de páginas no servidor.</w:t>
+      </w:r>
+    </w:p>
+    <w:p>
+      <w:r>
+        <w:t xml:space="preserve">Incremental site </w:t>
+      </w:r>
+      <w:proofErr w:type="spellStart"/>
+      <w:r>
+        <w:t>regeneration</w:t>
+      </w:r>
+      <w:proofErr w:type="spellEnd"/>
+      <w:r>
+        <w:t>: É uma mistura dos dois modos anteriores.</w:t>
+      </w:r>
+    </w:p>
+    <w:p/>
+    <w:p>
+      <w:pPr>
+        <w:pStyle w:val="Heading2"/>
+      </w:pPr>
+      <w:r>
+        <w:t>Performance:</w:t>
+      </w:r>
+    </w:p>
+    <w:p>
+      <w:r>
+        <w:t>O Next.js possui uma otimização de performance muito robusta, ele realiza:</w:t>
+      </w:r>
+    </w:p>
+    <w:p>
+      <w:pPr>
+        <w:pStyle w:val="ListParagraph"/>
+        <w:numPr>
+          <w:ilvl w:val="0"/>
+          <w:numId w:val="17"/>
+        </w:numPr>
+      </w:pPr>
+      <w:proofErr w:type="spellStart"/>
+      <w:r>
+        <w:t>Code</w:t>
+      </w:r>
+      <w:proofErr w:type="spellEnd"/>
+      <w:r>
+        <w:t xml:space="preserve"> </w:t>
+      </w:r>
+      <w:proofErr w:type="spellStart"/>
+      <w:r>
+        <w:t>Splitting</w:t>
+      </w:r>
+      <w:proofErr w:type="spellEnd"/>
+    </w:p>
+    <w:p>
+      <w:pPr>
+        <w:pStyle w:val="ListParagraph"/>
+        <w:numPr>
+          <w:ilvl w:val="0"/>
+          <w:numId w:val="17"/>
+        </w:numPr>
+      </w:pPr>
+      <w:proofErr w:type="spellStart"/>
+      <w:r>
+        <w:t>Minifying</w:t>
+      </w:r>
+      <w:proofErr w:type="spellEnd"/>
+      <w:r>
+        <w:t xml:space="preserve"> files</w:t>
+      </w:r>
+    </w:p>
+    <w:p>
+      <w:pPr>
+        <w:pStyle w:val="ListParagraph"/>
+        <w:numPr>
+          <w:ilvl w:val="0"/>
+          <w:numId w:val="17"/>
+        </w:numPr>
+      </w:pPr>
+      <w:proofErr w:type="spellStart"/>
+      <w:r>
+        <w:t>Image</w:t>
+      </w:r>
+      <w:proofErr w:type="spellEnd"/>
+      <w:r>
+        <w:t xml:space="preserve"> </w:t>
+      </w:r>
+      <w:proofErr w:type="spellStart"/>
+      <w:r>
+        <w:t>optimization</w:t>
+      </w:r>
+      <w:proofErr w:type="spellEnd"/>
+    </w:p>
+    <w:p>
+      <w:pPr>
+        <w:pStyle w:val="ListParagraph"/>
+        <w:numPr>
+          <w:ilvl w:val="0"/>
+          <w:numId w:val="17"/>
+        </w:numPr>
+      </w:pPr>
+      <w:proofErr w:type="spellStart"/>
+      <w:r>
+        <w:t>Pre-fetching</w:t>
+      </w:r>
+      <w:proofErr w:type="spellEnd"/>
+      <w:r>
+        <w:t xml:space="preserve"> </w:t>
+      </w:r>
+      <w:proofErr w:type="spellStart"/>
+      <w:r>
+        <w:t>assets</w:t>
+      </w:r>
+      <w:proofErr w:type="spellEnd"/>
+    </w:p>
+    <w:p/>
+    <w:p>
+      <w:r>
+        <w:t xml:space="preserve">O </w:t>
+      </w:r>
+      <w:proofErr w:type="spellStart"/>
+      <w:r>
+        <w:t>Code</w:t>
+      </w:r>
+      <w:proofErr w:type="spellEnd"/>
+      <w:r>
+        <w:t xml:space="preserve"> </w:t>
+      </w:r>
+      <w:proofErr w:type="spellStart"/>
+      <w:r>
+        <w:t>Splitting</w:t>
+      </w:r>
+      <w:proofErr w:type="spellEnd"/>
+      <w:r>
+        <w:t xml:space="preserve"> divide o seu app web em pedaços, para que</w:t>
+      </w:r>
+      <w:r>
+        <w:t xml:space="preserve"> eles sejam renderizados apenas quando forem requisitados na página atual.</w:t>
+      </w:r>
+    </w:p>
+    <w:p/>
     <w:p>
       <w:r>
         <w:rPr>
-          <w:lang w:val="en-US"/>
+          <w:noProof/>
         </w:rPr>
-        <w:t xml:space="preserve">Lorem </w:t>
-      </w:r>
-    </w:p>
+        <w:drawing>
+          <wp:inline distT="0" distB="0" distL="0" distR="0" wp14:anchorId="262E595E" wp14:editId="47F9553C">
+            <wp:extent cx="3519487" cy="1881081"/>
+            <wp:effectExtent l="0" t="0" r="5080" b="5080"/>
+            <wp:docPr id="1" name="Picture 1"/>
+            <wp:cNvGraphicFramePr>
+              <a:graphicFrameLocks xmlns:a="http://schemas.openxmlformats.org/drawingml/2006/main" noChangeAspect="1"/>
+            </wp:cNvGraphicFramePr>
+            <a:graphic xmlns:a="http://schemas.openxmlformats.org/drawingml/2006/main">
+              <a:graphicData uri="http://schemas.openxmlformats.org/drawingml/2006/picture">
+                <pic:pic xmlns:pic="http://schemas.openxmlformats.org/drawingml/2006/picture">
+                  <pic:nvPicPr>
+                    <pic:cNvPr id="1" name="Picture 1"/>
+                    <pic:cNvPicPr/>
+                  </pic:nvPicPr>
+                  <pic:blipFill>
+                    <a:blip r:embed="rId8" cstate="print">
+                      <a:extLst>
+                        <a:ext uri="{28A0092B-C50C-407E-A947-70E740481C1C}">
+                          <a14:useLocalDpi xmlns:a14="http://schemas.microsoft.com/office/drawing/2010/main" val="0"/>
+                        </a:ext>
+                      </a:extLst>
+                    </a:blip>
+                    <a:stretch>
+                      <a:fillRect/>
+                    </a:stretch>
+                  </pic:blipFill>
+                  <pic:spPr>
+                    <a:xfrm>
+                      <a:off x="0" y="0"/>
+                      <a:ext cx="3531262" cy="1887375"/>
+                    </a:xfrm>
+                    <a:prstGeom prst="rect">
+                      <a:avLst/>
+                    </a:prstGeom>
+                  </pic:spPr>
+                </pic:pic>
+              </a:graphicData>
+            </a:graphic>
+          </wp:inline>
+        </w:drawing>
+      </w:r>
+    </w:p>
+    <w:p>
+      <w:pPr>
+        <w:ind w:left="576" w:firstLine="0"/>
+      </w:pPr>
+    </w:p>
+    <w:p>
+      <w:pPr>
+        <w:ind w:firstLine="0"/>
+      </w:pPr>
+      <w:r>
+        <w:t xml:space="preserve">Ele realiza também optimização de imagens, com </w:t>
+      </w:r>
+      <w:proofErr w:type="spellStart"/>
+      <w:r>
+        <w:t>features</w:t>
+      </w:r>
+      <w:proofErr w:type="spellEnd"/>
+      <w:r>
+        <w:t xml:space="preserve"> incluídas no framework ele diminui o tamanho dos arquivos de imagem de acordo com o device utilizado, </w:t>
+      </w:r>
+      <w:r>
+        <w:t>otimização essa automática.</w:t>
+      </w:r>
+    </w:p>
+    <w:p/>
+    <w:p>
+      <w:pPr>
+        <w:pStyle w:val="Heading2"/>
+      </w:pPr>
+      <w:r>
+        <w:t xml:space="preserve">File </w:t>
+      </w:r>
+      <w:proofErr w:type="spellStart"/>
+      <w:r>
+        <w:t>based</w:t>
+      </w:r>
+      <w:proofErr w:type="spellEnd"/>
+      <w:r>
+        <w:t xml:space="preserve"> </w:t>
+      </w:r>
+      <w:proofErr w:type="spellStart"/>
+      <w:r>
+        <w:t>rounting</w:t>
+      </w:r>
+      <w:proofErr w:type="spellEnd"/>
+      <w:r>
+        <w:t>:</w:t>
+      </w:r>
+    </w:p>
+    <w:p>
+      <w:r>
+        <w:t>(Entender melhor, voltar e rever)</w:t>
+      </w:r>
+    </w:p>
+    <w:p/>
+    <w:p>
+      <w:pPr>
+        <w:pStyle w:val="Heading2"/>
+      </w:pPr>
+      <w:r>
+        <w:lastRenderedPageBreak/>
+        <w:t>SEO:</w:t>
+      </w:r>
+    </w:p>
+    <w:p>
+      <w:r>
+        <w:t xml:space="preserve">O </w:t>
+      </w:r>
+      <w:proofErr w:type="spellStart"/>
+      <w:r>
+        <w:t>Next’js</w:t>
+      </w:r>
+      <w:proofErr w:type="spellEnd"/>
+      <w:r>
+        <w:t xml:space="preserve"> permite a otimização para SEO, é ótimo para lidar com os robôs do Google.</w:t>
+      </w:r>
+    </w:p>
+    <w:p/>
+    <w:p>
+      <w:pPr>
+        <w:pStyle w:val="Heading2"/>
+      </w:pPr>
+      <w:proofErr w:type="spellStart"/>
+      <w:r>
+        <w:t>Serveless</w:t>
+      </w:r>
+      <w:proofErr w:type="spellEnd"/>
+      <w:r>
+        <w:t xml:space="preserve"> </w:t>
+      </w:r>
+      <w:proofErr w:type="spellStart"/>
+      <w:r>
+        <w:t>functions</w:t>
+      </w:r>
+      <w:proofErr w:type="spellEnd"/>
+      <w:r>
+        <w:t>:</w:t>
+      </w:r>
+    </w:p>
+    <w:p>
+      <w:r>
+        <w:t xml:space="preserve">As funções </w:t>
+      </w:r>
+      <w:proofErr w:type="spellStart"/>
+      <w:r>
+        <w:t>serveless</w:t>
+      </w:r>
+      <w:proofErr w:type="spellEnd"/>
+      <w:r>
+        <w:t xml:space="preserve"> servem para realizar chamadas para </w:t>
+      </w:r>
+      <w:proofErr w:type="spellStart"/>
+      <w:r>
+        <w:t>API’s</w:t>
+      </w:r>
+      <w:proofErr w:type="spellEnd"/>
+      <w:r>
+        <w:t xml:space="preserve"> nativas dentro do servidor, de forma que estejam ocultas do cliente, por questões de segurança.</w:t>
+      </w:r>
+    </w:p>
+    <w:p/>
+    <w:p>
+      <w:pPr>
+        <w:spacing w:line="360" w:lineRule="auto"/>
+        <w:ind w:firstLine="0"/>
+      </w:pPr>
+      <w:r>
+        <w:br w:type="page"/>
+      </w:r>
+    </w:p>
+    <w:p>
+      <w:pPr>
+        <w:pStyle w:val="Heading1"/>
+      </w:pPr>
+      <w:r>
+        <w:lastRenderedPageBreak/>
+        <w:t>PRIMEIRO PROJETO</w:t>
+      </w:r>
+    </w:p>
+    <w:p>
+      <w:pPr>
+        <w:pStyle w:val="Heading2"/>
+      </w:pPr>
+      <w:r>
+        <w:t>Comandos criar projetos Next.js</w:t>
+      </w:r>
+    </w:p>
+    <w:p>
+      <w:r>
+        <w:t>// Criar um novo projeto Next</w:t>
+      </w:r>
+    </w:p>
+    <w:p>
+      <w:pPr>
+        <w:rPr>
+          <w:rFonts w:ascii="Courier New" w:hAnsi="Courier New" w:cs="Courier New"/>
+        </w:rPr>
+      </w:pPr>
+      <w:proofErr w:type="spellStart"/>
+      <w:r>
+        <w:rPr>
+          <w:rFonts w:ascii="Courier New" w:hAnsi="Courier New" w:cs="Courier New"/>
+        </w:rPr>
+        <w:t>npx</w:t>
+      </w:r>
+      <w:proofErr w:type="spellEnd"/>
+      <w:r>
+        <w:rPr>
+          <w:rFonts w:ascii="Courier New" w:hAnsi="Courier New" w:cs="Courier New"/>
+        </w:rPr>
+        <w:t xml:space="preserve"> </w:t>
+      </w:r>
+      <w:proofErr w:type="spellStart"/>
+      <w:r>
+        <w:rPr>
+          <w:rFonts w:ascii="Courier New" w:hAnsi="Courier New" w:cs="Courier New"/>
+        </w:rPr>
+        <w:t>create</w:t>
+      </w:r>
+      <w:proofErr w:type="spellEnd"/>
+      <w:r>
+        <w:rPr>
+          <w:rFonts w:ascii="Courier New" w:hAnsi="Courier New" w:cs="Courier New"/>
+        </w:rPr>
+        <w:t>-</w:t>
+      </w:r>
+      <w:proofErr w:type="spellStart"/>
+      <w:r>
+        <w:rPr>
+          <w:rFonts w:ascii="Courier New" w:hAnsi="Courier New" w:cs="Courier New"/>
+        </w:rPr>
+        <w:t>next</w:t>
+      </w:r>
+      <w:proofErr w:type="spellEnd"/>
+      <w:r>
+        <w:rPr>
+          <w:rFonts w:ascii="Courier New" w:hAnsi="Courier New" w:cs="Courier New"/>
+        </w:rPr>
+        <w:t>-app</w:t>
+      </w:r>
+    </w:p>
+    <w:p/>
+    <w:p>
+      <w:r>
+        <w:t>Ou</w:t>
+      </w:r>
+    </w:p>
+    <w:p/>
+    <w:p>
+      <w:pPr>
+        <w:rPr>
+          <w:rFonts w:ascii="Courier New" w:hAnsi="Courier New" w:cs="Courier New"/>
+        </w:rPr>
+      </w:pPr>
+      <w:proofErr w:type="spellStart"/>
+      <w:r>
+        <w:rPr>
+          <w:rFonts w:ascii="Courier New" w:hAnsi="Courier New" w:cs="Courier New"/>
+        </w:rPr>
+        <w:t>yarn</w:t>
+      </w:r>
+      <w:proofErr w:type="spellEnd"/>
+      <w:r>
+        <w:rPr>
+          <w:rFonts w:ascii="Courier New" w:hAnsi="Courier New" w:cs="Courier New"/>
+        </w:rPr>
+        <w:t xml:space="preserve"> </w:t>
+      </w:r>
+      <w:proofErr w:type="spellStart"/>
+      <w:r>
+        <w:rPr>
+          <w:rFonts w:ascii="Courier New" w:hAnsi="Courier New" w:cs="Courier New"/>
+        </w:rPr>
+        <w:t>create</w:t>
+      </w:r>
+      <w:proofErr w:type="spellEnd"/>
+      <w:r>
+        <w:rPr>
+          <w:rFonts w:ascii="Courier New" w:hAnsi="Courier New" w:cs="Courier New"/>
+        </w:rPr>
+        <w:t xml:space="preserve"> </w:t>
+      </w:r>
+      <w:proofErr w:type="spellStart"/>
+      <w:r>
+        <w:rPr>
+          <w:rFonts w:ascii="Courier New" w:hAnsi="Courier New" w:cs="Courier New"/>
+        </w:rPr>
+        <w:t>next</w:t>
+      </w:r>
+      <w:proofErr w:type="spellEnd"/>
+      <w:r>
+        <w:rPr>
+          <w:rFonts w:ascii="Courier New" w:hAnsi="Courier New" w:cs="Courier New"/>
+        </w:rPr>
+        <w:t>-app</w:t>
+      </w:r>
+    </w:p>
+    <w:p/>
+    <w:p>
+      <w:r>
+        <w:t>// Rodar o projeto Next</w:t>
+      </w:r>
+    </w:p>
+    <w:p>
+      <w:pPr>
+        <w:rPr>
+          <w:rFonts w:ascii="Courier New" w:hAnsi="Courier New" w:cs="Courier New"/>
+        </w:rPr>
+      </w:pPr>
+      <w:proofErr w:type="spellStart"/>
+      <w:r>
+        <w:rPr>
+          <w:rFonts w:ascii="Courier New" w:hAnsi="Courier New" w:cs="Courier New"/>
+        </w:rPr>
+        <w:t>npm</w:t>
+      </w:r>
+      <w:proofErr w:type="spellEnd"/>
+      <w:r>
+        <w:rPr>
+          <w:rFonts w:ascii="Courier New" w:hAnsi="Courier New" w:cs="Courier New"/>
+        </w:rPr>
+        <w:t xml:space="preserve"> </w:t>
+      </w:r>
+      <w:proofErr w:type="spellStart"/>
+      <w:r>
+        <w:rPr>
+          <w:rFonts w:ascii="Courier New" w:hAnsi="Courier New" w:cs="Courier New"/>
+        </w:rPr>
+        <w:t>run</w:t>
+      </w:r>
+      <w:proofErr w:type="spellEnd"/>
+      <w:r>
+        <w:rPr>
+          <w:rFonts w:ascii="Courier New" w:hAnsi="Courier New" w:cs="Courier New"/>
+        </w:rPr>
+        <w:t xml:space="preserve"> </w:t>
+      </w:r>
+      <w:proofErr w:type="spellStart"/>
+      <w:r>
+        <w:rPr>
+          <w:rFonts w:ascii="Courier New" w:hAnsi="Courier New" w:cs="Courier New"/>
+        </w:rPr>
+        <w:t>dev</w:t>
+      </w:r>
+      <w:proofErr w:type="spellEnd"/>
+    </w:p>
+    <w:p/>
+    <w:p>
+      <w:r>
+        <w:t>Ou</w:t>
+      </w:r>
+    </w:p>
+    <w:p/>
+    <w:p>
+      <w:pPr>
+        <w:rPr>
+          <w:rFonts w:ascii="Courier New" w:hAnsi="Courier New" w:cs="Courier New"/>
+        </w:rPr>
+      </w:pPr>
+      <w:proofErr w:type="spellStart"/>
+      <w:r>
+        <w:rPr>
+          <w:rFonts w:ascii="Courier New" w:hAnsi="Courier New" w:cs="Courier New"/>
+        </w:rPr>
+        <w:t>yarn</w:t>
+      </w:r>
+      <w:proofErr w:type="spellEnd"/>
+      <w:r>
+        <w:rPr>
+          <w:rFonts w:ascii="Courier New" w:hAnsi="Courier New" w:cs="Courier New"/>
+        </w:rPr>
+        <w:t xml:space="preserve"> </w:t>
+      </w:r>
+      <w:proofErr w:type="spellStart"/>
+      <w:r>
+        <w:rPr>
+          <w:rFonts w:ascii="Courier New" w:hAnsi="Courier New" w:cs="Courier New"/>
+        </w:rPr>
+        <w:t>run</w:t>
+      </w:r>
+      <w:proofErr w:type="spellEnd"/>
+      <w:r>
+        <w:rPr>
+          <w:rFonts w:ascii="Courier New" w:hAnsi="Courier New" w:cs="Courier New"/>
+        </w:rPr>
+        <w:t xml:space="preserve"> </w:t>
+      </w:r>
+      <w:proofErr w:type="spellStart"/>
+      <w:r>
+        <w:rPr>
+          <w:rFonts w:ascii="Courier New" w:hAnsi="Courier New" w:cs="Courier New"/>
+        </w:rPr>
+        <w:t>dev</w:t>
+      </w:r>
+      <w:proofErr w:type="spellEnd"/>
+    </w:p>
+    <w:p/>
+    <w:p>
+      <w:pPr>
+        <w:pStyle w:val="Heading1"/>
+      </w:pPr>
+      <w:proofErr w:type="spellStart"/>
+      <w:r>
+        <w:t>Underscore</w:t>
+      </w:r>
+      <w:proofErr w:type="spellEnd"/>
+      <w:r>
+        <w:t xml:space="preserve"> em arquivos na pasta </w:t>
+      </w:r>
+      <w:proofErr w:type="spellStart"/>
+      <w:r>
+        <w:t>page</w:t>
+      </w:r>
+      <w:r>
+        <w:t>s</w:t>
+      </w:r>
+      <w:proofErr w:type="spellEnd"/>
+    </w:p>
+    <w:p>
+      <w:r>
+        <w:t xml:space="preserve">Ao colocar </w:t>
+      </w:r>
+      <w:proofErr w:type="spellStart"/>
+      <w:r>
+        <w:t>underscore</w:t>
+      </w:r>
+      <w:proofErr w:type="spellEnd"/>
+      <w:r>
+        <w:t xml:space="preserve"> em nomes de arquivos na pasta </w:t>
+      </w:r>
+      <w:proofErr w:type="spellStart"/>
+      <w:r>
+        <w:t>page</w:t>
+      </w:r>
+      <w:r>
+        <w:t>s</w:t>
+      </w:r>
+      <w:proofErr w:type="spellEnd"/>
+      <w:r>
+        <w:t xml:space="preserve">, esse componente será executado em todas as outras páginas de forma automática, por exemplo, se temos um </w:t>
+      </w:r>
+      <w:proofErr w:type="spellStart"/>
+      <w:r>
+        <w:t>footer</w:t>
+      </w:r>
+      <w:proofErr w:type="spellEnd"/>
+      <w:r>
+        <w:t xml:space="preserve"> que tem que ser renderizado em todas as páginas convém </w:t>
+      </w:r>
+      <w:r>
+        <w:t>nomeá-lo</w:t>
+      </w:r>
+      <w:r>
+        <w:t xml:space="preserve"> com um “_” para que ele seja repetido em todas as páginas.</w:t>
+      </w:r>
+    </w:p>
+    <w:p/>
+    <w:p>
+      <w:r>
+        <w:rPr>
+          <w:noProof/>
+        </w:rPr>
+        <w:drawing>
+          <wp:inline distT="0" distB="0" distL="0" distR="0" wp14:anchorId="0B46DFA3" wp14:editId="42389016">
+            <wp:extent cx="5202048" cy="2581275"/>
+            <wp:effectExtent l="0" t="0" r="0" b="0"/>
+            <wp:docPr id="3" name="Picture 3"/>
+            <wp:cNvGraphicFramePr>
+              <a:graphicFrameLocks xmlns:a="http://schemas.openxmlformats.org/drawingml/2006/main" noChangeAspect="1"/>
+            </wp:cNvGraphicFramePr>
+            <a:graphic xmlns:a="http://schemas.openxmlformats.org/drawingml/2006/main">
+              <a:graphicData uri="http://schemas.openxmlformats.org/drawingml/2006/picture">
+                <pic:pic xmlns:pic="http://schemas.openxmlformats.org/drawingml/2006/picture">
+                  <pic:nvPicPr>
+                    <pic:cNvPr id="3" name="Picture 3"/>
+                    <pic:cNvPicPr/>
+                  </pic:nvPicPr>
+                  <pic:blipFill>
+                    <a:blip r:embed="rId9">
+                      <a:extLst>
+                        <a:ext uri="{28A0092B-C50C-407E-A947-70E740481C1C}">
+                          <a14:useLocalDpi xmlns:a14="http://schemas.microsoft.com/office/drawing/2010/main" val="0"/>
+                        </a:ext>
+                      </a:extLst>
+                    </a:blip>
+                    <a:stretch>
+                      <a:fillRect/>
+                    </a:stretch>
+                  </pic:blipFill>
+                  <pic:spPr>
+                    <a:xfrm>
+                      <a:off x="0" y="0"/>
+                      <a:ext cx="5207764" cy="2584111"/>
+                    </a:xfrm>
+                    <a:prstGeom prst="rect">
+                      <a:avLst/>
+                    </a:prstGeom>
+                  </pic:spPr>
+                </pic:pic>
+              </a:graphicData>
+            </a:graphic>
+          </wp:inline>
+        </w:drawing>
+      </w:r>
+    </w:p>
+    <w:p/>
+    <w:p/>
+    <w:p/>
+    <w:p/>
     <w:sectPr>
       <w:pgSz w:w="11906" w:h="16838"/>
       <w:pgMar w:top="1440" w:right="1080" w:bottom="1440" w:left="1080" w:header="708" w:footer="708" w:gutter="0"/>
@@ -1370,6 +2080,119 @@
     </w:lvl>
   </w:abstractNum>
   <w:abstractNum w:abstractNumId="9" w15:restartNumberingAfterBreak="0">
+    <w:nsid w:val="52277502"/>
+    <w:multiLevelType w:val="hybridMultilevel"/>
+    <w:tmpl w:val="1E7A91DC"/>
+    <w:lvl w:ilvl="0" w:tplc="04090001">
+      <w:start w:val="1"/>
+      <w:numFmt w:val="bullet"/>
+      <w:lvlText w:val=""/>
+      <w:lvlJc w:val="left"/>
+      <w:pPr>
+        <w:ind w:left="1429" w:hanging="360"/>
+      </w:pPr>
+      <w:rPr>
+        <w:rFonts w:ascii="Symbol" w:hAnsi="Symbol" w:hint="default"/>
+      </w:rPr>
+    </w:lvl>
+    <w:lvl w:ilvl="1" w:tplc="04090003" w:tentative="1">
+      <w:start w:val="1"/>
+      <w:numFmt w:val="bullet"/>
+      <w:lvlText w:val="o"/>
+      <w:lvlJc w:val="left"/>
+      <w:pPr>
+        <w:ind w:left="2149" w:hanging="360"/>
+      </w:pPr>
+      <w:rPr>
+        <w:rFonts w:ascii="Courier New" w:hAnsi="Courier New" w:cs="Courier New" w:hint="default"/>
+      </w:rPr>
+    </w:lvl>
+    <w:lvl w:ilvl="2" w:tplc="04090005" w:tentative="1">
+      <w:start w:val="1"/>
+      <w:numFmt w:val="bullet"/>
+      <w:lvlText w:val=""/>
+      <w:lvlJc w:val="left"/>
+      <w:pPr>
+        <w:ind w:left="2869" w:hanging="360"/>
+      </w:pPr>
+      <w:rPr>
+        <w:rFonts w:ascii="Wingdings" w:hAnsi="Wingdings" w:hint="default"/>
+      </w:rPr>
+    </w:lvl>
+    <w:lvl w:ilvl="3" w:tplc="04090001" w:tentative="1">
+      <w:start w:val="1"/>
+      <w:numFmt w:val="bullet"/>
+      <w:lvlText w:val=""/>
+      <w:lvlJc w:val="left"/>
+      <w:pPr>
+        <w:ind w:left="3589" w:hanging="360"/>
+      </w:pPr>
+      <w:rPr>
+        <w:rFonts w:ascii="Symbol" w:hAnsi="Symbol" w:hint="default"/>
+      </w:rPr>
+    </w:lvl>
+    <w:lvl w:ilvl="4" w:tplc="04090003" w:tentative="1">
+      <w:start w:val="1"/>
+      <w:numFmt w:val="bullet"/>
+      <w:lvlText w:val="o"/>
+      <w:lvlJc w:val="left"/>
+      <w:pPr>
+        <w:ind w:left="4309" w:hanging="360"/>
+      </w:pPr>
+      <w:rPr>
+        <w:rFonts w:ascii="Courier New" w:hAnsi="Courier New" w:cs="Courier New" w:hint="default"/>
+      </w:rPr>
+    </w:lvl>
+    <w:lvl w:ilvl="5" w:tplc="04090005" w:tentative="1">
+      <w:start w:val="1"/>
+      <w:numFmt w:val="bullet"/>
+      <w:lvlText w:val=""/>
+      <w:lvlJc w:val="left"/>
+      <w:pPr>
+        <w:ind w:left="5029" w:hanging="360"/>
+      </w:pPr>
+      <w:rPr>
+        <w:rFonts w:ascii="Wingdings" w:hAnsi="Wingdings" w:hint="default"/>
+      </w:rPr>
+    </w:lvl>
+    <w:lvl w:ilvl="6" w:tplc="04090001" w:tentative="1">
+      <w:start w:val="1"/>
+      <w:numFmt w:val="bullet"/>
+      <w:lvlText w:val=""/>
+      <w:lvlJc w:val="left"/>
+      <w:pPr>
+        <w:ind w:left="5749" w:hanging="360"/>
+      </w:pPr>
+      <w:rPr>
+        <w:rFonts w:ascii="Symbol" w:hAnsi="Symbol" w:hint="default"/>
+      </w:rPr>
+    </w:lvl>
+    <w:lvl w:ilvl="7" w:tplc="04090003" w:tentative="1">
+      <w:start w:val="1"/>
+      <w:numFmt w:val="bullet"/>
+      <w:lvlText w:val="o"/>
+      <w:lvlJc w:val="left"/>
+      <w:pPr>
+        <w:ind w:left="6469" w:hanging="360"/>
+      </w:pPr>
+      <w:rPr>
+        <w:rFonts w:ascii="Courier New" w:hAnsi="Courier New" w:cs="Courier New" w:hint="default"/>
+      </w:rPr>
+    </w:lvl>
+    <w:lvl w:ilvl="8" w:tplc="04090005" w:tentative="1">
+      <w:start w:val="1"/>
+      <w:numFmt w:val="bullet"/>
+      <w:lvlText w:val=""/>
+      <w:lvlJc w:val="left"/>
+      <w:pPr>
+        <w:ind w:left="7189" w:hanging="360"/>
+      </w:pPr>
+      <w:rPr>
+        <w:rFonts w:ascii="Wingdings" w:hAnsi="Wingdings" w:hint="default"/>
+      </w:rPr>
+    </w:lvl>
+  </w:abstractNum>
+  <w:abstractNum w:abstractNumId="10" w15:restartNumberingAfterBreak="0">
     <w:nsid w:val="546E45C2"/>
     <w:multiLevelType w:val="multilevel"/>
     <w:tmpl w:val="0416001F"/>
@@ -1455,7 +2278,7 @@
       </w:pPr>
     </w:lvl>
   </w:abstractNum>
-  <w:abstractNum w:abstractNumId="10" w15:restartNumberingAfterBreak="0">
+  <w:abstractNum w:abstractNumId="11" w15:restartNumberingAfterBreak="0">
     <w:nsid w:val="55BE184D"/>
     <w:multiLevelType w:val="multilevel"/>
     <w:tmpl w:val="04160025"/>
@@ -1550,7 +2373,7 @@
       </w:pPr>
     </w:lvl>
   </w:abstractNum>
-  <w:abstractNum w:abstractNumId="11" w15:restartNumberingAfterBreak="0">
+  <w:abstractNum w:abstractNumId="12" w15:restartNumberingAfterBreak="0">
     <w:nsid w:val="577E54FB"/>
     <w:multiLevelType w:val="hybridMultilevel"/>
     <w:tmpl w:val="D8FE2888"/>
@@ -1636,7 +2459,7 @@
       </w:pPr>
     </w:lvl>
   </w:abstractNum>
-  <w:abstractNum w:abstractNumId="12" w15:restartNumberingAfterBreak="0">
+  <w:abstractNum w:abstractNumId="13" w15:restartNumberingAfterBreak="0">
     <w:nsid w:val="5BCB474E"/>
     <w:multiLevelType w:val="hybridMultilevel"/>
     <w:tmpl w:val="AD16A802"/>
@@ -1722,7 +2545,7 @@
       </w:pPr>
     </w:lvl>
   </w:abstractNum>
-  <w:abstractNum w:abstractNumId="13" w15:restartNumberingAfterBreak="0">
+  <w:abstractNum w:abstractNumId="14" w15:restartNumberingAfterBreak="0">
     <w:nsid w:val="61030B54"/>
     <w:multiLevelType w:val="hybridMultilevel"/>
     <w:tmpl w:val="8FE007AC"/>
@@ -1835,7 +2658,7 @@
       </w:rPr>
     </w:lvl>
   </w:abstractNum>
-  <w:abstractNum w:abstractNumId="14" w15:restartNumberingAfterBreak="0">
+  <w:abstractNum w:abstractNumId="15" w15:restartNumberingAfterBreak="0">
     <w:nsid w:val="61567A6C"/>
     <w:multiLevelType w:val="hybridMultilevel"/>
     <w:tmpl w:val="8F52E41E"/>
@@ -1948,7 +2771,7 @@
       </w:rPr>
     </w:lvl>
   </w:abstractNum>
-  <w:abstractNum w:abstractNumId="15" w15:restartNumberingAfterBreak="0">
+  <w:abstractNum w:abstractNumId="16" w15:restartNumberingAfterBreak="0">
     <w:nsid w:val="6F834E20"/>
     <w:multiLevelType w:val="hybridMultilevel"/>
     <w:tmpl w:val="DDB27196"/>
@@ -2038,19 +2861,19 @@
     <w:abstractNumId w:val="0"/>
   </w:num>
   <w:num w:numId="2">
-    <w:abstractNumId w:val="15"/>
+    <w:abstractNumId w:val="16"/>
   </w:num>
   <w:num w:numId="3">
-    <w:abstractNumId w:val="12"/>
+    <w:abstractNumId w:val="13"/>
   </w:num>
   <w:num w:numId="4">
     <w:abstractNumId w:val="7"/>
   </w:num>
   <w:num w:numId="5">
-    <w:abstractNumId w:val="14"/>
+    <w:abstractNumId w:val="15"/>
   </w:num>
   <w:num w:numId="6">
-    <w:abstractNumId w:val="13"/>
+    <w:abstractNumId w:val="14"/>
   </w:num>
   <w:num w:numId="7">
     <w:abstractNumId w:val="5"/>
@@ -2059,16 +2882,16 @@
     <w:abstractNumId w:val="6"/>
   </w:num>
   <w:num w:numId="9">
-    <w:abstractNumId w:val="9"/>
+    <w:abstractNumId w:val="10"/>
   </w:num>
   <w:num w:numId="10">
     <w:abstractNumId w:val="4"/>
   </w:num>
   <w:num w:numId="11">
-    <w:abstractNumId w:val="10"/>
+    <w:abstractNumId w:val="11"/>
   </w:num>
   <w:num w:numId="12">
-    <w:abstractNumId w:val="11"/>
+    <w:abstractNumId w:val="12"/>
   </w:num>
   <w:num w:numId="13">
     <w:abstractNumId w:val="3"/>
@@ -2081,6 +2904,9 @@
   </w:num>
   <w:num w:numId="16">
     <w:abstractNumId w:val="1"/>
+  </w:num>
+  <w:num w:numId="17">
+    <w:abstractNumId w:val="9"/>
   </w:num>
 </w:numbering>
 </file>

</xml_diff>

<commit_message>
Inicio da estilização dos componentes
</commit_message>
<xml_diff>
--- a/Documents/CADERNO DE ANOTAÇÕES.docx
+++ b/Documents/CADERNO DE ANOTAÇÕES.docx
@@ -106,7 +106,7 @@
           <w:rFonts w:eastAsiaTheme="minorEastAsia"/>
           <w:noProof/>
           <w:sz w:val="22"/>
-          <w:lang w:eastAsia="pt-BR"/>
+          <w:lang w:val="en-US" w:eastAsia="ja-JP"/>
         </w:rPr>
       </w:pPr>
       <w:r>
@@ -118,7 +118,7 @@
       <w:r>
         <w:fldChar w:fldCharType="separate"/>
       </w:r>
-      <w:hyperlink w:anchor="_Toc46487896" w:history="1">
+      <w:hyperlink w:anchor="_Toc89289767" w:history="1">
         <w:r>
           <w:rPr>
             <w:rStyle w:val="Hyperlink"/>
@@ -131,7 +131,7 @@
             <w:rFonts w:eastAsiaTheme="minorEastAsia"/>
             <w:noProof/>
             <w:sz w:val="22"/>
-            <w:lang w:eastAsia="pt-BR"/>
+            <w:lang w:val="en-US" w:eastAsia="ja-JP"/>
           </w:rPr>
           <w:tab/>
         </w:r>
@@ -140,7 +140,7 @@
             <w:rStyle w:val="Hyperlink"/>
             <w:noProof/>
           </w:rPr>
-          <w:t>CAPÍTULO</w:t>
+          <w:t>VANTAGENS DO NEXT.JS</w:t>
         </w:r>
         <w:r>
           <w:rPr>
@@ -161,7 +161,7 @@
             <w:noProof/>
             <w:webHidden/>
           </w:rPr>
-          <w:instrText xml:space="preserve"> PAGEREF _Toc46487896 \h </w:instrText>
+          <w:instrText xml:space="preserve"> PAGEREF _Toc89289767 \h </w:instrText>
         </w:r>
         <w:r>
           <w:rPr>
@@ -193,6 +193,702 @@
       </w:hyperlink>
     </w:p>
     <w:p>
+      <w:pPr>
+        <w:pStyle w:val="TOC2"/>
+        <w:tabs>
+          <w:tab w:val="left" w:pos="1540"/>
+          <w:tab w:val="right" w:leader="dot" w:pos="9736"/>
+        </w:tabs>
+        <w:rPr>
+          <w:rFonts w:eastAsiaTheme="minorEastAsia"/>
+          <w:noProof/>
+          <w:sz w:val="22"/>
+          <w:lang w:val="en-US" w:eastAsia="ja-JP"/>
+        </w:rPr>
+      </w:pPr>
+      <w:hyperlink w:anchor="_Toc89289768" w:history="1">
+        <w:r>
+          <w:rPr>
+            <w:rStyle w:val="Hyperlink"/>
+            <w:noProof/>
+          </w:rPr>
+          <w:t>1.1</w:t>
+        </w:r>
+        <w:r>
+          <w:rPr>
+            <w:rFonts w:eastAsiaTheme="minorEastAsia"/>
+            <w:noProof/>
+            <w:sz w:val="22"/>
+            <w:lang w:val="en-US" w:eastAsia="ja-JP"/>
+          </w:rPr>
+          <w:tab/>
+        </w:r>
+        <w:r>
+          <w:rPr>
+            <w:rStyle w:val="Hyperlink"/>
+            <w:noProof/>
+          </w:rPr>
+          <w:t>Diferentes técnicas de renderização:</w:t>
+        </w:r>
+        <w:r>
+          <w:rPr>
+            <w:noProof/>
+            <w:webHidden/>
+          </w:rPr>
+          <w:tab/>
+        </w:r>
+        <w:r>
+          <w:rPr>
+            <w:noProof/>
+            <w:webHidden/>
+          </w:rPr>
+          <w:fldChar w:fldCharType="begin"/>
+        </w:r>
+        <w:r>
+          <w:rPr>
+            <w:noProof/>
+            <w:webHidden/>
+          </w:rPr>
+          <w:instrText xml:space="preserve"> PAGEREF _Toc89289768 \h </w:instrText>
+        </w:r>
+        <w:r>
+          <w:rPr>
+            <w:noProof/>
+            <w:webHidden/>
+          </w:rPr>
+        </w:r>
+        <w:r>
+          <w:rPr>
+            <w:noProof/>
+            <w:webHidden/>
+          </w:rPr>
+          <w:fldChar w:fldCharType="separate"/>
+        </w:r>
+        <w:r>
+          <w:rPr>
+            <w:noProof/>
+            <w:webHidden/>
+          </w:rPr>
+          <w:t>3</w:t>
+        </w:r>
+        <w:r>
+          <w:rPr>
+            <w:noProof/>
+            <w:webHidden/>
+          </w:rPr>
+          <w:fldChar w:fldCharType="end"/>
+        </w:r>
+      </w:hyperlink>
+    </w:p>
+    <w:p>
+      <w:pPr>
+        <w:pStyle w:val="TOC2"/>
+        <w:tabs>
+          <w:tab w:val="left" w:pos="1540"/>
+          <w:tab w:val="right" w:leader="dot" w:pos="9736"/>
+        </w:tabs>
+        <w:rPr>
+          <w:rFonts w:eastAsiaTheme="minorEastAsia"/>
+          <w:noProof/>
+          <w:sz w:val="22"/>
+          <w:lang w:val="en-US" w:eastAsia="ja-JP"/>
+        </w:rPr>
+      </w:pPr>
+      <w:hyperlink w:anchor="_Toc89289769" w:history="1">
+        <w:r>
+          <w:rPr>
+            <w:rStyle w:val="Hyperlink"/>
+            <w:noProof/>
+          </w:rPr>
+          <w:t>1.2</w:t>
+        </w:r>
+        <w:r>
+          <w:rPr>
+            <w:rFonts w:eastAsiaTheme="minorEastAsia"/>
+            <w:noProof/>
+            <w:sz w:val="22"/>
+            <w:lang w:val="en-US" w:eastAsia="ja-JP"/>
+          </w:rPr>
+          <w:tab/>
+        </w:r>
+        <w:r>
+          <w:rPr>
+            <w:rStyle w:val="Hyperlink"/>
+            <w:noProof/>
+          </w:rPr>
+          <w:t>Performance:</w:t>
+        </w:r>
+        <w:r>
+          <w:rPr>
+            <w:noProof/>
+            <w:webHidden/>
+          </w:rPr>
+          <w:tab/>
+        </w:r>
+        <w:r>
+          <w:rPr>
+            <w:noProof/>
+            <w:webHidden/>
+          </w:rPr>
+          <w:fldChar w:fldCharType="begin"/>
+        </w:r>
+        <w:r>
+          <w:rPr>
+            <w:noProof/>
+            <w:webHidden/>
+          </w:rPr>
+          <w:instrText xml:space="preserve"> PAGEREF _Toc89289769 \h </w:instrText>
+        </w:r>
+        <w:r>
+          <w:rPr>
+            <w:noProof/>
+            <w:webHidden/>
+          </w:rPr>
+        </w:r>
+        <w:r>
+          <w:rPr>
+            <w:noProof/>
+            <w:webHidden/>
+          </w:rPr>
+          <w:fldChar w:fldCharType="separate"/>
+        </w:r>
+        <w:r>
+          <w:rPr>
+            <w:noProof/>
+            <w:webHidden/>
+          </w:rPr>
+          <w:t>3</w:t>
+        </w:r>
+        <w:r>
+          <w:rPr>
+            <w:noProof/>
+            <w:webHidden/>
+          </w:rPr>
+          <w:fldChar w:fldCharType="end"/>
+        </w:r>
+      </w:hyperlink>
+    </w:p>
+    <w:p>
+      <w:pPr>
+        <w:pStyle w:val="TOC2"/>
+        <w:tabs>
+          <w:tab w:val="left" w:pos="1540"/>
+          <w:tab w:val="right" w:leader="dot" w:pos="9736"/>
+        </w:tabs>
+        <w:rPr>
+          <w:rFonts w:eastAsiaTheme="minorEastAsia"/>
+          <w:noProof/>
+          <w:sz w:val="22"/>
+          <w:lang w:val="en-US" w:eastAsia="ja-JP"/>
+        </w:rPr>
+      </w:pPr>
+      <w:hyperlink w:anchor="_Toc89289770" w:history="1">
+        <w:r>
+          <w:rPr>
+            <w:rStyle w:val="Hyperlink"/>
+            <w:noProof/>
+          </w:rPr>
+          <w:t>1.3</w:t>
+        </w:r>
+        <w:r>
+          <w:rPr>
+            <w:rFonts w:eastAsiaTheme="minorEastAsia"/>
+            <w:noProof/>
+            <w:sz w:val="22"/>
+            <w:lang w:val="en-US" w:eastAsia="ja-JP"/>
+          </w:rPr>
+          <w:tab/>
+        </w:r>
+        <w:r>
+          <w:rPr>
+            <w:rStyle w:val="Hyperlink"/>
+            <w:noProof/>
+          </w:rPr>
+          <w:t>File based rounting:</w:t>
+        </w:r>
+        <w:r>
+          <w:rPr>
+            <w:noProof/>
+            <w:webHidden/>
+          </w:rPr>
+          <w:tab/>
+        </w:r>
+        <w:r>
+          <w:rPr>
+            <w:noProof/>
+            <w:webHidden/>
+          </w:rPr>
+          <w:fldChar w:fldCharType="begin"/>
+        </w:r>
+        <w:r>
+          <w:rPr>
+            <w:noProof/>
+            <w:webHidden/>
+          </w:rPr>
+          <w:instrText xml:space="preserve"> PAGEREF _Toc89289770 \h </w:instrText>
+        </w:r>
+        <w:r>
+          <w:rPr>
+            <w:noProof/>
+            <w:webHidden/>
+          </w:rPr>
+        </w:r>
+        <w:r>
+          <w:rPr>
+            <w:noProof/>
+            <w:webHidden/>
+          </w:rPr>
+          <w:fldChar w:fldCharType="separate"/>
+        </w:r>
+        <w:r>
+          <w:rPr>
+            <w:noProof/>
+            <w:webHidden/>
+          </w:rPr>
+          <w:t>3</w:t>
+        </w:r>
+        <w:r>
+          <w:rPr>
+            <w:noProof/>
+            <w:webHidden/>
+          </w:rPr>
+          <w:fldChar w:fldCharType="end"/>
+        </w:r>
+      </w:hyperlink>
+    </w:p>
+    <w:p>
+      <w:pPr>
+        <w:pStyle w:val="TOC2"/>
+        <w:tabs>
+          <w:tab w:val="left" w:pos="1540"/>
+          <w:tab w:val="right" w:leader="dot" w:pos="9736"/>
+        </w:tabs>
+        <w:rPr>
+          <w:rFonts w:eastAsiaTheme="minorEastAsia"/>
+          <w:noProof/>
+          <w:sz w:val="22"/>
+          <w:lang w:val="en-US" w:eastAsia="ja-JP"/>
+        </w:rPr>
+      </w:pPr>
+      <w:hyperlink w:anchor="_Toc89289771" w:history="1">
+        <w:r>
+          <w:rPr>
+            <w:rStyle w:val="Hyperlink"/>
+            <w:noProof/>
+          </w:rPr>
+          <w:t>1.4</w:t>
+        </w:r>
+        <w:r>
+          <w:rPr>
+            <w:rFonts w:eastAsiaTheme="minorEastAsia"/>
+            <w:noProof/>
+            <w:sz w:val="22"/>
+            <w:lang w:val="en-US" w:eastAsia="ja-JP"/>
+          </w:rPr>
+          <w:tab/>
+        </w:r>
+        <w:r>
+          <w:rPr>
+            <w:rStyle w:val="Hyperlink"/>
+            <w:noProof/>
+          </w:rPr>
+          <w:t>SEO:</w:t>
+        </w:r>
+        <w:r>
+          <w:rPr>
+            <w:noProof/>
+            <w:webHidden/>
+          </w:rPr>
+          <w:tab/>
+        </w:r>
+        <w:r>
+          <w:rPr>
+            <w:noProof/>
+            <w:webHidden/>
+          </w:rPr>
+          <w:fldChar w:fldCharType="begin"/>
+        </w:r>
+        <w:r>
+          <w:rPr>
+            <w:noProof/>
+            <w:webHidden/>
+          </w:rPr>
+          <w:instrText xml:space="preserve"> PAGEREF _Toc89289771 \h </w:instrText>
+        </w:r>
+        <w:r>
+          <w:rPr>
+            <w:noProof/>
+            <w:webHidden/>
+          </w:rPr>
+        </w:r>
+        <w:r>
+          <w:rPr>
+            <w:noProof/>
+            <w:webHidden/>
+          </w:rPr>
+          <w:fldChar w:fldCharType="separate"/>
+        </w:r>
+        <w:r>
+          <w:rPr>
+            <w:noProof/>
+            <w:webHidden/>
+          </w:rPr>
+          <w:t>4</w:t>
+        </w:r>
+        <w:r>
+          <w:rPr>
+            <w:noProof/>
+            <w:webHidden/>
+          </w:rPr>
+          <w:fldChar w:fldCharType="end"/>
+        </w:r>
+      </w:hyperlink>
+    </w:p>
+    <w:p>
+      <w:pPr>
+        <w:pStyle w:val="TOC2"/>
+        <w:tabs>
+          <w:tab w:val="left" w:pos="1540"/>
+          <w:tab w:val="right" w:leader="dot" w:pos="9736"/>
+        </w:tabs>
+        <w:rPr>
+          <w:rFonts w:eastAsiaTheme="minorEastAsia"/>
+          <w:noProof/>
+          <w:sz w:val="22"/>
+          <w:lang w:val="en-US" w:eastAsia="ja-JP"/>
+        </w:rPr>
+      </w:pPr>
+      <w:hyperlink w:anchor="_Toc89289772" w:history="1">
+        <w:r>
+          <w:rPr>
+            <w:rStyle w:val="Hyperlink"/>
+            <w:noProof/>
+          </w:rPr>
+          <w:t>1.5</w:t>
+        </w:r>
+        <w:r>
+          <w:rPr>
+            <w:rFonts w:eastAsiaTheme="minorEastAsia"/>
+            <w:noProof/>
+            <w:sz w:val="22"/>
+            <w:lang w:val="en-US" w:eastAsia="ja-JP"/>
+          </w:rPr>
+          <w:tab/>
+        </w:r>
+        <w:r>
+          <w:rPr>
+            <w:rStyle w:val="Hyperlink"/>
+            <w:noProof/>
+          </w:rPr>
+          <w:t>Serveless functions:</w:t>
+        </w:r>
+        <w:r>
+          <w:rPr>
+            <w:noProof/>
+            <w:webHidden/>
+          </w:rPr>
+          <w:tab/>
+        </w:r>
+        <w:r>
+          <w:rPr>
+            <w:noProof/>
+            <w:webHidden/>
+          </w:rPr>
+          <w:fldChar w:fldCharType="begin"/>
+        </w:r>
+        <w:r>
+          <w:rPr>
+            <w:noProof/>
+            <w:webHidden/>
+          </w:rPr>
+          <w:instrText xml:space="preserve"> PAGEREF _Toc89289772 \h </w:instrText>
+        </w:r>
+        <w:r>
+          <w:rPr>
+            <w:noProof/>
+            <w:webHidden/>
+          </w:rPr>
+        </w:r>
+        <w:r>
+          <w:rPr>
+            <w:noProof/>
+            <w:webHidden/>
+          </w:rPr>
+          <w:fldChar w:fldCharType="separate"/>
+        </w:r>
+        <w:r>
+          <w:rPr>
+            <w:noProof/>
+            <w:webHidden/>
+          </w:rPr>
+          <w:t>4</w:t>
+        </w:r>
+        <w:r>
+          <w:rPr>
+            <w:noProof/>
+            <w:webHidden/>
+          </w:rPr>
+          <w:fldChar w:fldCharType="end"/>
+        </w:r>
+      </w:hyperlink>
+    </w:p>
+    <w:p>
+      <w:pPr>
+        <w:pStyle w:val="TOC1"/>
+        <w:rPr>
+          <w:rFonts w:eastAsiaTheme="minorEastAsia"/>
+          <w:noProof/>
+          <w:sz w:val="22"/>
+          <w:lang w:val="en-US" w:eastAsia="ja-JP"/>
+        </w:rPr>
+      </w:pPr>
+      <w:hyperlink w:anchor="_Toc89289773" w:history="1">
+        <w:r>
+          <w:rPr>
+            <w:rStyle w:val="Hyperlink"/>
+            <w:noProof/>
+          </w:rPr>
+          <w:t>2</w:t>
+        </w:r>
+        <w:r>
+          <w:rPr>
+            <w:rFonts w:eastAsiaTheme="minorEastAsia"/>
+            <w:noProof/>
+            <w:sz w:val="22"/>
+            <w:lang w:val="en-US" w:eastAsia="ja-JP"/>
+          </w:rPr>
+          <w:tab/>
+        </w:r>
+        <w:r>
+          <w:rPr>
+            <w:rStyle w:val="Hyperlink"/>
+            <w:noProof/>
+          </w:rPr>
+          <w:t>PRIMEIRO PROJETO</w:t>
+        </w:r>
+        <w:r>
+          <w:rPr>
+            <w:noProof/>
+            <w:webHidden/>
+          </w:rPr>
+          <w:tab/>
+        </w:r>
+        <w:r>
+          <w:rPr>
+            <w:noProof/>
+            <w:webHidden/>
+          </w:rPr>
+          <w:fldChar w:fldCharType="begin"/>
+        </w:r>
+        <w:r>
+          <w:rPr>
+            <w:noProof/>
+            <w:webHidden/>
+          </w:rPr>
+          <w:instrText xml:space="preserve"> PAGEREF _Toc89289773 \h </w:instrText>
+        </w:r>
+        <w:r>
+          <w:rPr>
+            <w:noProof/>
+            <w:webHidden/>
+          </w:rPr>
+        </w:r>
+        <w:r>
+          <w:rPr>
+            <w:noProof/>
+            <w:webHidden/>
+          </w:rPr>
+          <w:fldChar w:fldCharType="separate"/>
+        </w:r>
+        <w:r>
+          <w:rPr>
+            <w:noProof/>
+            <w:webHidden/>
+          </w:rPr>
+          <w:t>5</w:t>
+        </w:r>
+        <w:r>
+          <w:rPr>
+            <w:noProof/>
+            <w:webHidden/>
+          </w:rPr>
+          <w:fldChar w:fldCharType="end"/>
+        </w:r>
+      </w:hyperlink>
+    </w:p>
+    <w:p>
+      <w:pPr>
+        <w:pStyle w:val="TOC2"/>
+        <w:tabs>
+          <w:tab w:val="left" w:pos="1540"/>
+          <w:tab w:val="right" w:leader="dot" w:pos="9736"/>
+        </w:tabs>
+        <w:rPr>
+          <w:rFonts w:eastAsiaTheme="minorEastAsia"/>
+          <w:noProof/>
+          <w:sz w:val="22"/>
+          <w:lang w:val="en-US" w:eastAsia="ja-JP"/>
+        </w:rPr>
+      </w:pPr>
+      <w:hyperlink w:anchor="_Toc89289774" w:history="1">
+        <w:r>
+          <w:rPr>
+            <w:rStyle w:val="Hyperlink"/>
+            <w:noProof/>
+          </w:rPr>
+          <w:t>2.1</w:t>
+        </w:r>
+        <w:r>
+          <w:rPr>
+            <w:rFonts w:eastAsiaTheme="minorEastAsia"/>
+            <w:noProof/>
+            <w:sz w:val="22"/>
+            <w:lang w:val="en-US" w:eastAsia="ja-JP"/>
+          </w:rPr>
+          <w:tab/>
+        </w:r>
+        <w:r>
+          <w:rPr>
+            <w:rStyle w:val="Hyperlink"/>
+            <w:noProof/>
+          </w:rPr>
+          <w:t>Comandos criar projetos Next.js</w:t>
+        </w:r>
+        <w:r>
+          <w:rPr>
+            <w:noProof/>
+            <w:webHidden/>
+          </w:rPr>
+          <w:tab/>
+        </w:r>
+        <w:r>
+          <w:rPr>
+            <w:noProof/>
+            <w:webHidden/>
+          </w:rPr>
+          <w:fldChar w:fldCharType="begin"/>
+        </w:r>
+        <w:r>
+          <w:rPr>
+            <w:noProof/>
+            <w:webHidden/>
+          </w:rPr>
+          <w:instrText xml:space="preserve"> PAGEREF _Toc89289774 \h </w:instrText>
+        </w:r>
+        <w:r>
+          <w:rPr>
+            <w:noProof/>
+            <w:webHidden/>
+          </w:rPr>
+        </w:r>
+        <w:r>
+          <w:rPr>
+            <w:noProof/>
+            <w:webHidden/>
+          </w:rPr>
+          <w:fldChar w:fldCharType="separate"/>
+        </w:r>
+        <w:r>
+          <w:rPr>
+            <w:noProof/>
+            <w:webHidden/>
+          </w:rPr>
+          <w:t>5</w:t>
+        </w:r>
+        <w:r>
+          <w:rPr>
+            <w:noProof/>
+            <w:webHidden/>
+          </w:rPr>
+          <w:fldChar w:fldCharType="end"/>
+        </w:r>
+      </w:hyperlink>
+    </w:p>
+    <w:p>
+      <w:pPr>
+        <w:pStyle w:val="TOC1"/>
+        <w:rPr>
+          <w:rFonts w:eastAsiaTheme="minorEastAsia"/>
+          <w:noProof/>
+          <w:sz w:val="22"/>
+          <w:lang w:val="en-US" w:eastAsia="ja-JP"/>
+        </w:rPr>
+      </w:pPr>
+      <w:hyperlink w:anchor="_Toc89289775" w:history="1">
+        <w:r>
+          <w:rPr>
+            <w:rStyle w:val="Hyperlink"/>
+            <w:noProof/>
+          </w:rPr>
+          <w:t>3</w:t>
+        </w:r>
+        <w:r>
+          <w:rPr>
+            <w:rFonts w:eastAsiaTheme="minorEastAsia"/>
+            <w:noProof/>
+            <w:sz w:val="22"/>
+            <w:lang w:val="en-US" w:eastAsia="ja-JP"/>
+          </w:rPr>
+          <w:tab/>
+        </w:r>
+        <w:r>
+          <w:rPr>
+            <w:rStyle w:val="Hyperlink"/>
+            <w:noProof/>
+          </w:rPr>
+          <w:t>Underscore em arquivos na pasta pages</w:t>
+        </w:r>
+        <w:r>
+          <w:rPr>
+            <w:noProof/>
+            <w:webHidden/>
+          </w:rPr>
+          <w:tab/>
+        </w:r>
+        <w:r>
+          <w:rPr>
+            <w:noProof/>
+            <w:webHidden/>
+          </w:rPr>
+          <w:fldChar w:fldCharType="begin"/>
+        </w:r>
+        <w:r>
+          <w:rPr>
+            <w:noProof/>
+            <w:webHidden/>
+          </w:rPr>
+          <w:instrText xml:space="preserve"> PAGEREF _Toc89289775 \h </w:instrText>
+        </w:r>
+        <w:r>
+          <w:rPr>
+            <w:noProof/>
+            <w:webHidden/>
+          </w:rPr>
+        </w:r>
+        <w:r>
+          <w:rPr>
+            <w:noProof/>
+            <w:webHidden/>
+          </w:rPr>
+          <w:fldChar w:fldCharType="separate"/>
+        </w:r>
+        <w:r>
+          <w:rPr>
+            <w:noProof/>
+            <w:webHidden/>
+          </w:rPr>
+          <w:t>5</w:t>
+        </w:r>
+        <w:r>
+          <w:rPr>
+            <w:noProof/>
+            <w:webHidden/>
+          </w:rPr>
+          <w:fldChar w:fldCharType="end"/>
+        </w:r>
+      </w:hyperlink>
+    </w:p>
+    <w:p>
       <w:r>
         <w:fldChar w:fldCharType="end"/>
       </w:r>
@@ -206,10 +902,12 @@
       <w:pPr>
         <w:pStyle w:val="Heading1"/>
       </w:pPr>
+      <w:bookmarkStart w:id="0" w:name="_Toc89289767"/>
       <w:r>
         <w:lastRenderedPageBreak/>
         <w:t>VANTAGENS DO NEXT.JS</w:t>
       </w:r>
+      <w:bookmarkEnd w:id="0"/>
     </w:p>
     <w:p>
       <w:r>
@@ -224,7 +922,15 @@
       </w:r>
       <w:proofErr w:type="spellEnd"/>
       <w:r>
-        <w:t>, que oferece flexibilidade para criar aplicativos escaláveis, que permitem renderizar conteúdo no servidor.</w:t>
+        <w:t xml:space="preserve">, </w:t>
+      </w:r>
+      <w:proofErr w:type="spellStart"/>
+      <w:r>
+        <w:t>que oferece</w:t>
+      </w:r>
+      <w:proofErr w:type="spellEnd"/>
+      <w:r>
+        <w:t xml:space="preserve"> flexibilidade para criar aplicativos escaláveis, que permitem renderizar conteúdo no servidor.</w:t>
       </w:r>
     </w:p>
     <w:p>
@@ -237,9 +943,11 @@
       <w:pPr>
         <w:pStyle w:val="Heading2"/>
       </w:pPr>
+      <w:bookmarkStart w:id="1" w:name="_Toc89289768"/>
       <w:r>
         <w:t>Diferentes técnicas de renderização:</w:t>
       </w:r>
+      <w:bookmarkEnd w:id="1"/>
     </w:p>
     <w:p>
       <w:proofErr w:type="spellStart"/>
@@ -302,9 +1010,11 @@
       <w:pPr>
         <w:pStyle w:val="Heading2"/>
       </w:pPr>
+      <w:bookmarkStart w:id="2" w:name="_Toc89289769"/>
       <w:r>
         <w:t>Performance:</w:t>
       </w:r>
+      <w:bookmarkEnd w:id="2"/>
     </w:p>
     <w:p>
       <w:r>
@@ -497,6 +1207,7 @@
       <w:pPr>
         <w:pStyle w:val="Heading2"/>
       </w:pPr>
+      <w:bookmarkStart w:id="3" w:name="_Toc89289770"/>
       <w:r>
         <w:t xml:space="preserve">File </w:t>
       </w:r>
@@ -516,6 +1227,7 @@
       <w:r>
         <w:t>:</w:t>
       </w:r>
+      <w:bookmarkEnd w:id="3"/>
     </w:p>
     <w:p>
       <w:r>
@@ -527,10 +1239,12 @@
       <w:pPr>
         <w:pStyle w:val="Heading2"/>
       </w:pPr>
+      <w:bookmarkStart w:id="4" w:name="_Toc89289771"/>
       <w:r>
         <w:lastRenderedPageBreak/>
         <w:t>SEO:</w:t>
       </w:r>
+      <w:bookmarkEnd w:id="4"/>
     </w:p>
     <w:p>
       <w:r>
@@ -550,6 +1264,7 @@
       <w:pPr>
         <w:pStyle w:val="Heading2"/>
       </w:pPr>
+      <w:bookmarkStart w:id="5" w:name="_Toc89289772"/>
       <w:proofErr w:type="spellStart"/>
       <w:r>
         <w:t>Serveless</w:t>
@@ -566,6 +1281,7 @@
       <w:r>
         <w:t>:</w:t>
       </w:r>
+      <w:bookmarkEnd w:id="5"/>
     </w:p>
     <w:p>
       <w:r>
@@ -602,18 +1318,22 @@
       <w:pPr>
         <w:pStyle w:val="Heading1"/>
       </w:pPr>
+      <w:bookmarkStart w:id="6" w:name="_Toc89289773"/>
       <w:r>
         <w:lastRenderedPageBreak/>
         <w:t>PRIMEIRO PROJETO</w:t>
       </w:r>
+      <w:bookmarkEnd w:id="6"/>
     </w:p>
     <w:p>
       <w:pPr>
         <w:pStyle w:val="Heading2"/>
       </w:pPr>
+      <w:bookmarkStart w:id="7" w:name="_Toc89289774"/>
       <w:r>
         <w:t>Comandos criar projetos Next.js</w:t>
       </w:r>
+      <w:bookmarkEnd w:id="7"/>
     </w:p>
     <w:p>
       <w:r>
@@ -827,8 +1547,9 @@
     <w:p/>
     <w:p>
       <w:pPr>
-        <w:pStyle w:val="Heading1"/>
-      </w:pPr>
+        <w:pStyle w:val="Heading2"/>
+      </w:pPr>
+      <w:bookmarkStart w:id="8" w:name="_Toc89289775"/>
       <w:proofErr w:type="spellStart"/>
       <w:r>
         <w:t>Underscore</w:t>
@@ -844,6 +1565,7 @@
       <w:r>
         <w:t>s</w:t>
       </w:r>
+      <w:bookmarkEnd w:id="8"/>
       <w:proofErr w:type="spellEnd"/>
     </w:p>
     <w:p>
@@ -934,6 +1656,121 @@
       </w:r>
     </w:p>
     <w:p/>
+    <w:p/>
+    <w:p/>
+    <w:p/>
+    <w:p>
+      <w:pPr>
+        <w:pStyle w:val="Heading2"/>
+      </w:pPr>
+      <w:r>
+        <w:lastRenderedPageBreak/>
+        <w:t xml:space="preserve">Fast </w:t>
+      </w:r>
+      <w:proofErr w:type="spellStart"/>
+      <w:r>
+        <w:t>Refresh</w:t>
+      </w:r>
+      <w:proofErr w:type="spellEnd"/>
+    </w:p>
+    <w:p>
+      <w:r>
+        <w:t>O fast-</w:t>
+      </w:r>
+      <w:proofErr w:type="spellStart"/>
+      <w:r>
+        <w:t>refresh</w:t>
+      </w:r>
+      <w:proofErr w:type="spellEnd"/>
+      <w:r>
+        <w:t xml:space="preserve"> é uma funcionalidade do Next que atualiza a página rapidamente conforme salvamos as alterações no código, sem necessidade de adicionar plugins terceiros, isso já faz parte do Next.</w:t>
+      </w:r>
+    </w:p>
+    <w:p/>
+    <w:p>
+      <w:pPr>
+        <w:pStyle w:val="Heading2"/>
+      </w:pPr>
+      <w:r>
+        <w:t>CSS Modules</w:t>
+      </w:r>
+    </w:p>
+    <w:p>
+      <w:r>
+        <w:t xml:space="preserve">CSS Modules trazem uma enorme vantagem no desenvolvimento de </w:t>
+      </w:r>
+      <w:proofErr w:type="spellStart"/>
+      <w:r>
+        <w:t>styles</w:t>
+      </w:r>
+      <w:proofErr w:type="spellEnd"/>
+      <w:r>
+        <w:t xml:space="preserve"> para o nosso projeto, com eles podemos criar documentos </w:t>
+      </w:r>
+      <w:proofErr w:type="spellStart"/>
+      <w:r>
+        <w:t>css</w:t>
+      </w:r>
+      <w:proofErr w:type="spellEnd"/>
+      <w:r>
+        <w:t xml:space="preserve"> separados para cada página do site, dando o nome do componente. E uma outra vantagem é que com isso podemos ter nomes de classes iguais em diferentes documentos, por exemplo, temos dois documentos </w:t>
+      </w:r>
+      <w:proofErr w:type="spellStart"/>
+      <w:r>
+        <w:t>css</w:t>
+      </w:r>
+      <w:proofErr w:type="spellEnd"/>
+      <w:r>
+        <w:t xml:space="preserve"> um com o nome: </w:t>
+      </w:r>
+    </w:p>
+    <w:p>
+      <w:pPr>
+        <w:rPr>
+          <w:lang w:val="en-US"/>
+        </w:rPr>
+      </w:pPr>
+      <w:r>
+        <w:rPr>
+          <w:lang w:val="en-US"/>
+        </w:rPr>
+        <w:t>Home.module.css</w:t>
+      </w:r>
+    </w:p>
+    <w:p>
+      <w:pPr>
+        <w:rPr>
+          <w:lang w:val="en-US"/>
+        </w:rPr>
+      </w:pPr>
+      <w:r>
+        <w:rPr>
+          <w:lang w:val="en-US"/>
+        </w:rPr>
+        <w:t>Main.m</w:t>
+      </w:r>
+      <w:r>
+        <w:rPr>
+          <w:lang w:val="en-US"/>
+        </w:rPr>
+        <w:t>odule.css</w:t>
+      </w:r>
+    </w:p>
+    <w:p>
+      <w:pPr>
+        <w:rPr>
+          <w:lang w:val="en-US"/>
+        </w:rPr>
+      </w:pPr>
+    </w:p>
+    <w:p>
+      <w:r>
+        <w:t>Dentro do Home.module.css</w:t>
+      </w:r>
+      <w:r>
+        <w:t xml:space="preserve"> temos a classe .container e podemos ter essa mesma classe no Main.module.css também que não haverá conflitos.</w:t>
+      </w:r>
+    </w:p>
     <w:p/>
     <w:p/>
     <w:p/>

</xml_diff>

<commit_message>
Progresso: módulo 03 - aula 28
</commit_message>
<xml_diff>
--- a/Documents/CADERNO DE ANOTAÇÕES.docx
+++ b/Documents/CADERNO DE ANOTAÇÕES.docx
@@ -1772,6 +1772,714 @@
       </w:r>
     </w:p>
     <w:p/>
+    <w:p>
+      <w:pPr>
+        <w:pStyle w:val="Heading2"/>
+      </w:pPr>
+      <w:r>
+        <w:t xml:space="preserve">Head </w:t>
+      </w:r>
+      <w:proofErr w:type="spellStart"/>
+      <w:r>
+        <w:t>Component</w:t>
+      </w:r>
+      <w:proofErr w:type="spellEnd"/>
+    </w:p>
+    <w:p>
+      <w:r>
+        <w:t xml:space="preserve">O Next possui um componente Head para editar informações do escopo da </w:t>
+      </w:r>
+      <w:proofErr w:type="spellStart"/>
+      <w:r>
+        <w:t>tag</w:t>
+      </w:r>
+      <w:proofErr w:type="spellEnd"/>
+      <w:r>
+        <w:t xml:space="preserve"> Head, ele gera todos os códigos de forma automática sem a necessidade de escrever as informações das outras </w:t>
+      </w:r>
+      <w:proofErr w:type="spellStart"/>
+      <w:r>
+        <w:t>tags</w:t>
+      </w:r>
+      <w:proofErr w:type="spellEnd"/>
+      <w:r>
+        <w:t xml:space="preserve"> que ficam dentro do </w:t>
+      </w:r>
+      <w:proofErr w:type="spellStart"/>
+      <w:r>
+        <w:t>head</w:t>
+      </w:r>
+      <w:proofErr w:type="spellEnd"/>
+      <w:r>
+        <w:t>, veja:</w:t>
+      </w:r>
+    </w:p>
+    <w:p/>
+    <w:p>
+      <w:r>
+        <w:rPr>
+          <w:noProof/>
+        </w:rPr>
+        <w:drawing>
+          <wp:inline distT="0" distB="0" distL="0" distR="0" wp14:anchorId="7216930F" wp14:editId="32B4E4F2">
+            <wp:extent cx="3509962" cy="2321487"/>
+            <wp:effectExtent l="0" t="0" r="0" b="3175"/>
+            <wp:docPr id="2" name="Picture 2"/>
+            <wp:cNvGraphicFramePr>
+              <a:graphicFrameLocks xmlns:a="http://schemas.openxmlformats.org/drawingml/2006/main" noChangeAspect="1"/>
+            </wp:cNvGraphicFramePr>
+            <a:graphic xmlns:a="http://schemas.openxmlformats.org/drawingml/2006/main">
+              <a:graphicData uri="http://schemas.openxmlformats.org/drawingml/2006/picture">
+                <pic:pic xmlns:pic="http://schemas.openxmlformats.org/drawingml/2006/picture">
+                  <pic:nvPicPr>
+                    <pic:cNvPr id="2" name="Picture 2"/>
+                    <pic:cNvPicPr/>
+                  </pic:nvPicPr>
+                  <pic:blipFill>
+                    <a:blip r:embed="rId10" cstate="print">
+                      <a:extLst>
+                        <a:ext uri="{28A0092B-C50C-407E-A947-70E740481C1C}">
+                          <a14:useLocalDpi xmlns:a14="http://schemas.microsoft.com/office/drawing/2010/main" val="0"/>
+                        </a:ext>
+                      </a:extLst>
+                    </a:blip>
+                    <a:stretch>
+                      <a:fillRect/>
+                    </a:stretch>
+                  </pic:blipFill>
+                  <pic:spPr>
+                    <a:xfrm>
+                      <a:off x="0" y="0"/>
+                      <a:ext cx="3517750" cy="2326638"/>
+                    </a:xfrm>
+                    <a:prstGeom prst="rect">
+                      <a:avLst/>
+                    </a:prstGeom>
+                  </pic:spPr>
+                </pic:pic>
+              </a:graphicData>
+            </a:graphic>
+          </wp:inline>
+        </w:drawing>
+      </w:r>
+    </w:p>
+    <w:p/>
+    <w:p>
+      <w:r>
+        <w:t xml:space="preserve">Apenas com esse código </w:t>
+      </w:r>
+      <w:proofErr w:type="gramStart"/>
+      <w:r>
+        <w:t>ai</w:t>
+      </w:r>
+      <w:proofErr w:type="gramEnd"/>
+      <w:r>
+        <w:t xml:space="preserve"> no Head já é suficiente, veja o código gerado no cliente:</w:t>
+      </w:r>
+    </w:p>
+    <w:p/>
+    <w:p>
+      <w:r>
+        <w:rPr>
+          <w:noProof/>
+        </w:rPr>
+        <w:lastRenderedPageBreak/>
+        <w:drawing>
+          <wp:inline distT="0" distB="0" distL="0" distR="0" wp14:anchorId="49C471D4" wp14:editId="4205DD3C">
+            <wp:extent cx="5501443" cy="2114550"/>
+            <wp:effectExtent l="0" t="0" r="4445" b="0"/>
+            <wp:docPr id="4" name="Picture 4"/>
+            <wp:cNvGraphicFramePr>
+              <a:graphicFrameLocks xmlns:a="http://schemas.openxmlformats.org/drawingml/2006/main" noChangeAspect="1"/>
+            </wp:cNvGraphicFramePr>
+            <a:graphic xmlns:a="http://schemas.openxmlformats.org/drawingml/2006/main">
+              <a:graphicData uri="http://schemas.openxmlformats.org/drawingml/2006/picture">
+                <pic:pic xmlns:pic="http://schemas.openxmlformats.org/drawingml/2006/picture">
+                  <pic:nvPicPr>
+                    <pic:cNvPr id="4" name="Picture 4"/>
+                    <pic:cNvPicPr/>
+                  </pic:nvPicPr>
+                  <pic:blipFill>
+                    <a:blip r:embed="rId11" cstate="print">
+                      <a:extLst>
+                        <a:ext uri="{28A0092B-C50C-407E-A947-70E740481C1C}">
+                          <a14:useLocalDpi xmlns:a14="http://schemas.microsoft.com/office/drawing/2010/main" val="0"/>
+                        </a:ext>
+                      </a:extLst>
+                    </a:blip>
+                    <a:stretch>
+                      <a:fillRect/>
+                    </a:stretch>
+                  </pic:blipFill>
+                  <pic:spPr>
+                    <a:xfrm>
+                      <a:off x="0" y="0"/>
+                      <a:ext cx="5506999" cy="2116686"/>
+                    </a:xfrm>
+                    <a:prstGeom prst="rect">
+                      <a:avLst/>
+                    </a:prstGeom>
+                  </pic:spPr>
+                </pic:pic>
+              </a:graphicData>
+            </a:graphic>
+          </wp:inline>
+        </w:drawing>
+      </w:r>
+    </w:p>
+    <w:p/>
+    <w:p>
+      <w:r>
+        <w:t xml:space="preserve">Repare todas as </w:t>
+      </w:r>
+      <w:proofErr w:type="spellStart"/>
+      <w:r>
+        <w:t>tags</w:t>
+      </w:r>
+      <w:proofErr w:type="spellEnd"/>
+      <w:r>
+        <w:t xml:space="preserve"> geradas de forma automática pelo Next.</w:t>
+      </w:r>
+    </w:p>
+    <w:p/>
+    <w:p>
+      <w:pPr>
+        <w:pStyle w:val="Heading2"/>
+      </w:pPr>
+      <w:r>
+        <w:t xml:space="preserve">Next </w:t>
+      </w:r>
+      <w:proofErr w:type="spellStart"/>
+      <w:r>
+        <w:t>Routes</w:t>
+      </w:r>
+      <w:proofErr w:type="spellEnd"/>
+    </w:p>
+    <w:p>
+      <w:r>
+        <w:t xml:space="preserve">O Next possibilita trabalharmos com </w:t>
+      </w:r>
+      <w:proofErr w:type="spellStart"/>
+      <w:r>
+        <w:t>routes</w:t>
+      </w:r>
+      <w:proofErr w:type="spellEnd"/>
+      <w:r>
+        <w:t xml:space="preserve"> de diferentes maneiras:</w:t>
+      </w:r>
+    </w:p>
+    <w:p/>
+    <w:p>
+      <w:r>
+        <w:rPr>
+          <w:noProof/>
+        </w:rPr>
+        <w:drawing>
+          <wp:inline distT="0" distB="0" distL="0" distR="0" wp14:anchorId="76A7EC10" wp14:editId="7B4B6151">
+            <wp:extent cx="5399803" cy="2686050"/>
+            <wp:effectExtent l="0" t="0" r="0" b="0"/>
+            <wp:docPr id="5" name="Picture 5"/>
+            <wp:cNvGraphicFramePr>
+              <a:graphicFrameLocks xmlns:a="http://schemas.openxmlformats.org/drawingml/2006/main" noChangeAspect="1"/>
+            </wp:cNvGraphicFramePr>
+            <a:graphic xmlns:a="http://schemas.openxmlformats.org/drawingml/2006/main">
+              <a:graphicData uri="http://schemas.openxmlformats.org/drawingml/2006/picture">
+                <pic:pic xmlns:pic="http://schemas.openxmlformats.org/drawingml/2006/picture">
+                  <pic:nvPicPr>
+                    <pic:cNvPr id="5" name="Picture 5"/>
+                    <pic:cNvPicPr/>
+                  </pic:nvPicPr>
+                  <pic:blipFill>
+                    <a:blip r:embed="rId12" cstate="print">
+                      <a:extLst>
+                        <a:ext uri="{28A0092B-C50C-407E-A947-70E740481C1C}">
+                          <a14:useLocalDpi xmlns:a14="http://schemas.microsoft.com/office/drawing/2010/main" val="0"/>
+                        </a:ext>
+                      </a:extLst>
+                    </a:blip>
+                    <a:stretch>
+                      <a:fillRect/>
+                    </a:stretch>
+                  </pic:blipFill>
+                  <pic:spPr>
+                    <a:xfrm>
+                      <a:off x="0" y="0"/>
+                      <a:ext cx="5402692" cy="2687487"/>
+                    </a:xfrm>
+                    <a:prstGeom prst="rect">
+                      <a:avLst/>
+                    </a:prstGeom>
+                  </pic:spPr>
+                </pic:pic>
+              </a:graphicData>
+            </a:graphic>
+          </wp:inline>
+        </w:drawing>
+      </w:r>
+    </w:p>
+    <w:p/>
+    <w:p>
+      <w:r>
+        <w:t>Vamos entender cada uma dessas formas:</w:t>
+      </w:r>
+    </w:p>
+    <w:p/>
+    <w:p>
+      <w:pPr>
+        <w:pStyle w:val="Heading3"/>
+      </w:pPr>
+      <w:r>
+        <w:t xml:space="preserve">Index </w:t>
+      </w:r>
+      <w:proofErr w:type="spellStart"/>
+      <w:r>
+        <w:t>route</w:t>
+      </w:r>
+      <w:proofErr w:type="spellEnd"/>
+    </w:p>
+    <w:p>
+      <w:r>
+        <w:t xml:space="preserve">Basicamente nos diretórios das pastas temos um arquivo index.js na pasta </w:t>
+      </w:r>
+      <w:proofErr w:type="spellStart"/>
+      <w:r>
+        <w:t>pages</w:t>
+      </w:r>
+      <w:proofErr w:type="spellEnd"/>
+      <w:r>
+        <w:t xml:space="preserve">, esse arquivo é sempre o </w:t>
+      </w:r>
+      <w:r>
+        <w:t>root</w:t>
+      </w:r>
+      <w:r>
+        <w:t xml:space="preserve"> exibido por padrão na primeira página do site, é a </w:t>
+      </w:r>
+      <w:proofErr w:type="spellStart"/>
+      <w:r>
+        <w:t>url</w:t>
+      </w:r>
+      <w:proofErr w:type="spellEnd"/>
+      <w:r>
+        <w:t xml:space="preserve"> padrão, existe 2 regras para </w:t>
+      </w:r>
+      <w:proofErr w:type="spellStart"/>
+      <w:r>
+        <w:t>routing</w:t>
+      </w:r>
+      <w:proofErr w:type="spellEnd"/>
+      <w:r>
+        <w:t>:</w:t>
+      </w:r>
+    </w:p>
+    <w:p/>
+    <w:p>
+      <w:pPr>
+        <w:pStyle w:val="ListParagraph"/>
+        <w:numPr>
+          <w:ilvl w:val="0"/>
+          <w:numId w:val="18"/>
+        </w:numPr>
+      </w:pPr>
+      <w:r>
+        <w:t xml:space="preserve">A página precisa ser um </w:t>
+      </w:r>
+      <w:proofErr w:type="spellStart"/>
+      <w:r>
+        <w:t>React</w:t>
+      </w:r>
+      <w:proofErr w:type="spellEnd"/>
+      <w:r>
+        <w:t xml:space="preserve"> componente</w:t>
+      </w:r>
+    </w:p>
+    <w:p>
+      <w:pPr>
+        <w:pStyle w:val="ListParagraph"/>
+        <w:numPr>
+          <w:ilvl w:val="0"/>
+          <w:numId w:val="18"/>
+        </w:numPr>
+      </w:pPr>
+      <w:r>
+        <w:t>Componentes precisam ser exportados por default</w:t>
+      </w:r>
+    </w:p>
+    <w:p/>
+    <w:p>
+      <w:r>
+        <w:rPr>
+          <w:noProof/>
+        </w:rPr>
+        <w:lastRenderedPageBreak/>
+        <w:drawing>
+          <wp:inline distT="0" distB="0" distL="0" distR="0" wp14:anchorId="78CF9E9C" wp14:editId="5CE88092">
+            <wp:extent cx="5345796" cy="3390900"/>
+            <wp:effectExtent l="0" t="0" r="7620" b="0"/>
+            <wp:docPr id="6" name="Picture 6"/>
+            <wp:cNvGraphicFramePr>
+              <a:graphicFrameLocks xmlns:a="http://schemas.openxmlformats.org/drawingml/2006/main" noChangeAspect="1"/>
+            </wp:cNvGraphicFramePr>
+            <a:graphic xmlns:a="http://schemas.openxmlformats.org/drawingml/2006/main">
+              <a:graphicData uri="http://schemas.openxmlformats.org/drawingml/2006/picture">
+                <pic:pic xmlns:pic="http://schemas.openxmlformats.org/drawingml/2006/picture">
+                  <pic:nvPicPr>
+                    <pic:cNvPr id="6" name="Picture 6"/>
+                    <pic:cNvPicPr/>
+                  </pic:nvPicPr>
+                  <pic:blipFill>
+                    <a:blip r:embed="rId13" cstate="print">
+                      <a:extLst>
+                        <a:ext uri="{28A0092B-C50C-407E-A947-70E740481C1C}">
+                          <a14:useLocalDpi xmlns:a14="http://schemas.microsoft.com/office/drawing/2010/main" val="0"/>
+                        </a:ext>
+                      </a:extLst>
+                    </a:blip>
+                    <a:stretch>
+                      <a:fillRect/>
+                    </a:stretch>
+                  </pic:blipFill>
+                  <pic:spPr>
+                    <a:xfrm>
+                      <a:off x="0" y="0"/>
+                      <a:ext cx="5352350" cy="3395058"/>
+                    </a:xfrm>
+                    <a:prstGeom prst="rect">
+                      <a:avLst/>
+                    </a:prstGeom>
+                  </pic:spPr>
+                </pic:pic>
+              </a:graphicData>
+            </a:graphic>
+          </wp:inline>
+        </w:drawing>
+      </w:r>
+    </w:p>
+    <w:p/>
+    <w:p>
+      <w:pPr>
+        <w:pStyle w:val="Heading3"/>
+      </w:pPr>
+      <w:proofErr w:type="spellStart"/>
+      <w:r>
+        <w:t>Nested</w:t>
+      </w:r>
+      <w:proofErr w:type="spellEnd"/>
+      <w:r>
+        <w:t xml:space="preserve"> </w:t>
+      </w:r>
+      <w:proofErr w:type="spellStart"/>
+      <w:r>
+        <w:t>routes</w:t>
+      </w:r>
+      <w:proofErr w:type="spellEnd"/>
+    </w:p>
+    <w:p>
+      <w:r>
+        <w:t xml:space="preserve">São as páginas que seguem depois da root, </w:t>
+      </w:r>
+      <w:r>
+        <w:t xml:space="preserve">criamos um componente e ao adicionar a nova página na </w:t>
+      </w:r>
+      <w:proofErr w:type="spellStart"/>
+      <w:r>
+        <w:t>url</w:t>
+      </w:r>
+      <w:proofErr w:type="spellEnd"/>
+      <w:r>
+        <w:t xml:space="preserve"> ele fara o link.</w:t>
+      </w:r>
+    </w:p>
+    <w:p/>
+    <w:p>
+      <w:r>
+        <w:rPr>
+          <w:noProof/>
+        </w:rPr>
+        <w:drawing>
+          <wp:inline distT="0" distB="0" distL="0" distR="0" wp14:anchorId="33E3D237" wp14:editId="4FEE13E9">
+            <wp:extent cx="3657507" cy="2138362"/>
+            <wp:effectExtent l="0" t="0" r="635" b="0"/>
+            <wp:docPr id="7" name="Picture 7"/>
+            <wp:cNvGraphicFramePr>
+              <a:graphicFrameLocks xmlns:a="http://schemas.openxmlformats.org/drawingml/2006/main" noChangeAspect="1"/>
+            </wp:cNvGraphicFramePr>
+            <a:graphic xmlns:a="http://schemas.openxmlformats.org/drawingml/2006/main">
+              <a:graphicData uri="http://schemas.openxmlformats.org/drawingml/2006/picture">
+                <pic:pic xmlns:pic="http://schemas.openxmlformats.org/drawingml/2006/picture">
+                  <pic:nvPicPr>
+                    <pic:cNvPr id="7" name="Picture 7"/>
+                    <pic:cNvPicPr/>
+                  </pic:nvPicPr>
+                  <pic:blipFill>
+                    <a:blip r:embed="rId14">
+                      <a:extLst>
+                        <a:ext uri="{28A0092B-C50C-407E-A947-70E740481C1C}">
+                          <a14:useLocalDpi xmlns:a14="http://schemas.microsoft.com/office/drawing/2010/main" val="0"/>
+                        </a:ext>
+                      </a:extLst>
+                    </a:blip>
+                    <a:stretch>
+                      <a:fillRect/>
+                    </a:stretch>
+                  </pic:blipFill>
+                  <pic:spPr>
+                    <a:xfrm>
+                      <a:off x="0" y="0"/>
+                      <a:ext cx="3672381" cy="2147058"/>
+                    </a:xfrm>
+                    <a:prstGeom prst="rect">
+                      <a:avLst/>
+                    </a:prstGeom>
+                  </pic:spPr>
+                </pic:pic>
+              </a:graphicData>
+            </a:graphic>
+          </wp:inline>
+        </w:drawing>
+      </w:r>
+    </w:p>
+    <w:p/>
+    <w:p>
+      <w:r>
+        <w:rPr>
+          <w:noProof/>
+        </w:rPr>
+        <w:drawing>
+          <wp:inline distT="0" distB="0" distL="0" distR="0" wp14:anchorId="20804277" wp14:editId="04C1D3DF">
+            <wp:extent cx="3634291" cy="1409700"/>
+            <wp:effectExtent l="0" t="0" r="4445" b="0"/>
+            <wp:docPr id="8" name="Picture 8"/>
+            <wp:cNvGraphicFramePr>
+              <a:graphicFrameLocks xmlns:a="http://schemas.openxmlformats.org/drawingml/2006/main" noChangeAspect="1"/>
+            </wp:cNvGraphicFramePr>
+            <a:graphic xmlns:a="http://schemas.openxmlformats.org/drawingml/2006/main">
+              <a:graphicData uri="http://schemas.openxmlformats.org/drawingml/2006/picture">
+                <pic:pic xmlns:pic="http://schemas.openxmlformats.org/drawingml/2006/picture">
+                  <pic:nvPicPr>
+                    <pic:cNvPr id="8" name="Picture 8"/>
+                    <pic:cNvPicPr/>
+                  </pic:nvPicPr>
+                  <pic:blipFill>
+                    <a:blip r:embed="rId15">
+                      <a:extLst>
+                        <a:ext uri="{28A0092B-C50C-407E-A947-70E740481C1C}">
+                          <a14:useLocalDpi xmlns:a14="http://schemas.microsoft.com/office/drawing/2010/main" val="0"/>
+                        </a:ext>
+                      </a:extLst>
+                    </a:blip>
+                    <a:stretch>
+                      <a:fillRect/>
+                    </a:stretch>
+                  </pic:blipFill>
+                  <pic:spPr>
+                    <a:xfrm>
+                      <a:off x="0" y="0"/>
+                      <a:ext cx="3672764" cy="1424623"/>
+                    </a:xfrm>
+                    <a:prstGeom prst="rect">
+                      <a:avLst/>
+                    </a:prstGeom>
+                  </pic:spPr>
+                </pic:pic>
+              </a:graphicData>
+            </a:graphic>
+          </wp:inline>
+        </w:drawing>
+      </w:r>
+    </w:p>
+    <w:p/>
+    <w:p/>
+    <w:p>
+      <w:pPr>
+        <w:pStyle w:val="Heading3"/>
+      </w:pPr>
+      <w:proofErr w:type="spellStart"/>
+      <w:r>
+        <w:lastRenderedPageBreak/>
+        <w:t>Dynamic</w:t>
+      </w:r>
+      <w:proofErr w:type="spellEnd"/>
+      <w:r>
+        <w:t xml:space="preserve"> </w:t>
+      </w:r>
+      <w:proofErr w:type="spellStart"/>
+      <w:r>
+        <w:t>routes</w:t>
+      </w:r>
+      <w:proofErr w:type="spellEnd"/>
+    </w:p>
+    <w:p>
+      <w:r>
+        <w:t xml:space="preserve">São </w:t>
+      </w:r>
+      <w:proofErr w:type="spellStart"/>
+      <w:r>
+        <w:t>routes</w:t>
+      </w:r>
+      <w:proofErr w:type="spellEnd"/>
+      <w:r>
+        <w:t xml:space="preserve"> que geram identificadores únicos para uma página</w:t>
+      </w:r>
+      <w:r>
+        <w:t>.</w:t>
+      </w:r>
+    </w:p>
+    <w:p/>
+    <w:p>
+      <w:r>
+        <w:rPr>
+          <w:noProof/>
+        </w:rPr>
+        <w:drawing>
+          <wp:inline distT="0" distB="0" distL="0" distR="0" wp14:anchorId="253D8B5E" wp14:editId="1A38EADF">
+            <wp:extent cx="3806088" cy="2295525"/>
+            <wp:effectExtent l="0" t="0" r="4445" b="0"/>
+            <wp:docPr id="9" name="Picture 9"/>
+            <wp:cNvGraphicFramePr>
+              <a:graphicFrameLocks xmlns:a="http://schemas.openxmlformats.org/drawingml/2006/main" noChangeAspect="1"/>
+            </wp:cNvGraphicFramePr>
+            <a:graphic xmlns:a="http://schemas.openxmlformats.org/drawingml/2006/main">
+              <a:graphicData uri="http://schemas.openxmlformats.org/drawingml/2006/picture">
+                <pic:pic xmlns:pic="http://schemas.openxmlformats.org/drawingml/2006/picture">
+                  <pic:nvPicPr>
+                    <pic:cNvPr id="9" name="Picture 9"/>
+                    <pic:cNvPicPr/>
+                  </pic:nvPicPr>
+                  <pic:blipFill>
+                    <a:blip r:embed="rId16" cstate="print">
+                      <a:extLst>
+                        <a:ext uri="{28A0092B-C50C-407E-A947-70E740481C1C}">
+                          <a14:useLocalDpi xmlns:a14="http://schemas.microsoft.com/office/drawing/2010/main" val="0"/>
+                        </a:ext>
+                      </a:extLst>
+                    </a:blip>
+                    <a:stretch>
+                      <a:fillRect/>
+                    </a:stretch>
+                  </pic:blipFill>
+                  <pic:spPr>
+                    <a:xfrm>
+                      <a:off x="0" y="0"/>
+                      <a:ext cx="3810836" cy="2298388"/>
+                    </a:xfrm>
+                    <a:prstGeom prst="rect">
+                      <a:avLst/>
+                    </a:prstGeom>
+                  </pic:spPr>
+                </pic:pic>
+              </a:graphicData>
+            </a:graphic>
+          </wp:inline>
+        </w:drawing>
+      </w:r>
+    </w:p>
+    <w:p/>
+    <w:p>
+      <w:r>
+        <w:rPr>
+          <w:noProof/>
+        </w:rPr>
+        <w:drawing>
+          <wp:inline distT="0" distB="0" distL="0" distR="0" wp14:anchorId="1C44FD94" wp14:editId="1FD4BFC1">
+            <wp:extent cx="3805555" cy="1432349"/>
+            <wp:effectExtent l="0" t="0" r="4445" b="0"/>
+            <wp:docPr id="10" name="Picture 10"/>
+            <wp:cNvGraphicFramePr>
+              <a:graphicFrameLocks xmlns:a="http://schemas.openxmlformats.org/drawingml/2006/main" noChangeAspect="1"/>
+            </wp:cNvGraphicFramePr>
+            <a:graphic xmlns:a="http://schemas.openxmlformats.org/drawingml/2006/main">
+              <a:graphicData uri="http://schemas.openxmlformats.org/drawingml/2006/picture">
+                <pic:pic xmlns:pic="http://schemas.openxmlformats.org/drawingml/2006/picture">
+                  <pic:nvPicPr>
+                    <pic:cNvPr id="10" name="Picture 10"/>
+                    <pic:cNvPicPr/>
+                  </pic:nvPicPr>
+                  <pic:blipFill>
+                    <a:blip r:embed="rId17">
+                      <a:extLst>
+                        <a:ext uri="{28A0092B-C50C-407E-A947-70E740481C1C}">
+                          <a14:useLocalDpi xmlns:a14="http://schemas.microsoft.com/office/drawing/2010/main" val="0"/>
+                        </a:ext>
+                      </a:extLst>
+                    </a:blip>
+                    <a:stretch>
+                      <a:fillRect/>
+                    </a:stretch>
+                  </pic:blipFill>
+                  <pic:spPr>
+                    <a:xfrm>
+                      <a:off x="0" y="0"/>
+                      <a:ext cx="3825564" cy="1439880"/>
+                    </a:xfrm>
+                    <a:prstGeom prst="rect">
+                      <a:avLst/>
+                    </a:prstGeom>
+                  </pic:spPr>
+                </pic:pic>
+              </a:graphicData>
+            </a:graphic>
+          </wp:inline>
+        </w:drawing>
+      </w:r>
+    </w:p>
+    <w:p/>
+    <w:p>
+      <w:pPr>
+        <w:pStyle w:val="Heading3"/>
+      </w:pPr>
+      <w:r>
+        <w:t>Next/link</w:t>
+      </w:r>
+    </w:p>
+    <w:p>
+      <w:r>
+        <w:rPr>
+          <w:noProof/>
+        </w:rPr>
+        <w:drawing>
+          <wp:inline distT="0" distB="0" distL="0" distR="0" wp14:anchorId="0A805F26" wp14:editId="3132772A">
+            <wp:extent cx="5354320" cy="2271713"/>
+            <wp:effectExtent l="0" t="0" r="0" b="0"/>
+            <wp:docPr id="11" name="Picture 11"/>
+            <wp:cNvGraphicFramePr>
+              <a:graphicFrameLocks xmlns:a="http://schemas.openxmlformats.org/drawingml/2006/main" noChangeAspect="1"/>
+            </wp:cNvGraphicFramePr>
+            <a:graphic xmlns:a="http://schemas.openxmlformats.org/drawingml/2006/main">
+              <a:graphicData uri="http://schemas.openxmlformats.org/drawingml/2006/picture">
+                <pic:pic xmlns:pic="http://schemas.openxmlformats.org/drawingml/2006/picture">
+                  <pic:nvPicPr>
+                    <pic:cNvPr id="11" name="Picture 11"/>
+                    <pic:cNvPicPr/>
+                  </pic:nvPicPr>
+                  <pic:blipFill>
+                    <a:blip r:embed="rId18" cstate="print">
+                      <a:extLst>
+                        <a:ext uri="{28A0092B-C50C-407E-A947-70E740481C1C}">
+                          <a14:useLocalDpi xmlns:a14="http://schemas.microsoft.com/office/drawing/2010/main" val="0"/>
+                        </a:ext>
+                      </a:extLst>
+                    </a:blip>
+                    <a:stretch>
+                      <a:fillRect/>
+                    </a:stretch>
+                  </pic:blipFill>
+                  <pic:spPr>
+                    <a:xfrm>
+                      <a:off x="0" y="0"/>
+                      <a:ext cx="5365725" cy="2276552"/>
+                    </a:xfrm>
+                    <a:prstGeom prst="rect">
+                      <a:avLst/>
+                    </a:prstGeom>
+                  </pic:spPr>
+                </pic:pic>
+              </a:graphicData>
+            </a:graphic>
+          </wp:inline>
+        </w:drawing>
+      </w:r>
+    </w:p>
     <w:p/>
     <w:p/>
     <w:sectPr>
@@ -3609,6 +4317,92 @@
     </w:lvl>
   </w:abstractNum>
   <w:abstractNum w:abstractNumId="16" w15:restartNumberingAfterBreak="0">
+    <w:nsid w:val="63440005"/>
+    <w:multiLevelType w:val="hybridMultilevel"/>
+    <w:tmpl w:val="C13814F4"/>
+    <w:lvl w:ilvl="0" w:tplc="0409000F">
+      <w:start w:val="1"/>
+      <w:numFmt w:val="decimal"/>
+      <w:lvlText w:val="%1."/>
+      <w:lvlJc w:val="left"/>
+      <w:pPr>
+        <w:ind w:left="1429" w:hanging="360"/>
+      </w:pPr>
+    </w:lvl>
+    <w:lvl w:ilvl="1" w:tplc="04090019" w:tentative="1">
+      <w:start w:val="1"/>
+      <w:numFmt w:val="lowerLetter"/>
+      <w:lvlText w:val="%2."/>
+      <w:lvlJc w:val="left"/>
+      <w:pPr>
+        <w:ind w:left="2149" w:hanging="360"/>
+      </w:pPr>
+    </w:lvl>
+    <w:lvl w:ilvl="2" w:tplc="0409001B" w:tentative="1">
+      <w:start w:val="1"/>
+      <w:numFmt w:val="lowerRoman"/>
+      <w:lvlText w:val="%3."/>
+      <w:lvlJc w:val="right"/>
+      <w:pPr>
+        <w:ind w:left="2869" w:hanging="180"/>
+      </w:pPr>
+    </w:lvl>
+    <w:lvl w:ilvl="3" w:tplc="0409000F" w:tentative="1">
+      <w:start w:val="1"/>
+      <w:numFmt w:val="decimal"/>
+      <w:lvlText w:val="%4."/>
+      <w:lvlJc w:val="left"/>
+      <w:pPr>
+        <w:ind w:left="3589" w:hanging="360"/>
+      </w:pPr>
+    </w:lvl>
+    <w:lvl w:ilvl="4" w:tplc="04090019" w:tentative="1">
+      <w:start w:val="1"/>
+      <w:numFmt w:val="lowerLetter"/>
+      <w:lvlText w:val="%5."/>
+      <w:lvlJc w:val="left"/>
+      <w:pPr>
+        <w:ind w:left="4309" w:hanging="360"/>
+      </w:pPr>
+    </w:lvl>
+    <w:lvl w:ilvl="5" w:tplc="0409001B" w:tentative="1">
+      <w:start w:val="1"/>
+      <w:numFmt w:val="lowerRoman"/>
+      <w:lvlText w:val="%6."/>
+      <w:lvlJc w:val="right"/>
+      <w:pPr>
+        <w:ind w:left="5029" w:hanging="180"/>
+      </w:pPr>
+    </w:lvl>
+    <w:lvl w:ilvl="6" w:tplc="0409000F" w:tentative="1">
+      <w:start w:val="1"/>
+      <w:numFmt w:val="decimal"/>
+      <w:lvlText w:val="%7."/>
+      <w:lvlJc w:val="left"/>
+      <w:pPr>
+        <w:ind w:left="5749" w:hanging="360"/>
+      </w:pPr>
+    </w:lvl>
+    <w:lvl w:ilvl="7" w:tplc="04090019" w:tentative="1">
+      <w:start w:val="1"/>
+      <w:numFmt w:val="lowerLetter"/>
+      <w:lvlText w:val="%8."/>
+      <w:lvlJc w:val="left"/>
+      <w:pPr>
+        <w:ind w:left="6469" w:hanging="360"/>
+      </w:pPr>
+    </w:lvl>
+    <w:lvl w:ilvl="8" w:tplc="0409001B" w:tentative="1">
+      <w:start w:val="1"/>
+      <w:numFmt w:val="lowerRoman"/>
+      <w:lvlText w:val="%9."/>
+      <w:lvlJc w:val="right"/>
+      <w:pPr>
+        <w:ind w:left="7189" w:hanging="180"/>
+      </w:pPr>
+    </w:lvl>
+  </w:abstractNum>
+  <w:abstractNum w:abstractNumId="17" w15:restartNumberingAfterBreak="0">
     <w:nsid w:val="6F834E20"/>
     <w:multiLevelType w:val="hybridMultilevel"/>
     <w:tmpl w:val="DDB27196"/>
@@ -3698,7 +4492,7 @@
     <w:abstractNumId w:val="0"/>
   </w:num>
   <w:num w:numId="2">
-    <w:abstractNumId w:val="16"/>
+    <w:abstractNumId w:val="17"/>
   </w:num>
   <w:num w:numId="3">
     <w:abstractNumId w:val="13"/>
@@ -3744,6 +4538,9 @@
   </w:num>
   <w:num w:numId="17">
     <w:abstractNumId w:val="9"/>
+  </w:num>
+  <w:num w:numId="18">
+    <w:abstractNumId w:val="16"/>
   </w:num>
 </w:numbering>
 </file>

</xml_diff>

<commit_message>
Ajuste do gradiente background, troca das cores do tema do site, exercicios do módulo 4 finalizados, trabalhando na imagem hero
</commit_message>
<xml_diff>
--- a/Documents/CADERNO DE ANOTAÇÕES.docx
+++ b/Documents/CADERNO DE ANOTAÇÕES.docx
@@ -118,7 +118,7 @@
       <w:r>
         <w:fldChar w:fldCharType="separate"/>
       </w:r>
-      <w:hyperlink w:anchor="_Toc89289767" w:history="1">
+      <w:hyperlink w:anchor="_Toc89428881" w:history="1">
         <w:r>
           <w:rPr>
             <w:rStyle w:val="Hyperlink"/>
@@ -161,7 +161,7 @@
             <w:noProof/>
             <w:webHidden/>
           </w:rPr>
-          <w:instrText xml:space="preserve"> PAGEREF _Toc89289767 \h </w:instrText>
+          <w:instrText xml:space="preserve"> PAGEREF _Toc89428881 \h </w:instrText>
         </w:r>
         <w:r>
           <w:rPr>
@@ -206,7 +206,7 @@
           <w:lang w:val="en-US" w:eastAsia="ja-JP"/>
         </w:rPr>
       </w:pPr>
-      <w:hyperlink w:anchor="_Toc89289768" w:history="1">
+      <w:hyperlink w:anchor="_Toc89428882" w:history="1">
         <w:r>
           <w:rPr>
             <w:rStyle w:val="Hyperlink"/>
@@ -249,7 +249,7 @@
             <w:noProof/>
             <w:webHidden/>
           </w:rPr>
-          <w:instrText xml:space="preserve"> PAGEREF _Toc89289768 \h </w:instrText>
+          <w:instrText xml:space="preserve"> PAGEREF _Toc89428882 \h </w:instrText>
         </w:r>
         <w:r>
           <w:rPr>
@@ -294,7 +294,7 @@
           <w:lang w:val="en-US" w:eastAsia="ja-JP"/>
         </w:rPr>
       </w:pPr>
-      <w:hyperlink w:anchor="_Toc89289769" w:history="1">
+      <w:hyperlink w:anchor="_Toc89428883" w:history="1">
         <w:r>
           <w:rPr>
             <w:rStyle w:val="Hyperlink"/>
@@ -337,7 +337,7 @@
             <w:noProof/>
             <w:webHidden/>
           </w:rPr>
-          <w:instrText xml:space="preserve"> PAGEREF _Toc89289769 \h </w:instrText>
+          <w:instrText xml:space="preserve"> PAGEREF _Toc89428883 \h </w:instrText>
         </w:r>
         <w:r>
           <w:rPr>
@@ -382,7 +382,7 @@
           <w:lang w:val="en-US" w:eastAsia="ja-JP"/>
         </w:rPr>
       </w:pPr>
-      <w:hyperlink w:anchor="_Toc89289770" w:history="1">
+      <w:hyperlink w:anchor="_Toc89428884" w:history="1">
         <w:r>
           <w:rPr>
             <w:rStyle w:val="Hyperlink"/>
@@ -425,7 +425,7 @@
             <w:noProof/>
             <w:webHidden/>
           </w:rPr>
-          <w:instrText xml:space="preserve"> PAGEREF _Toc89289770 \h </w:instrText>
+          <w:instrText xml:space="preserve"> PAGEREF _Toc89428884 \h </w:instrText>
         </w:r>
         <w:r>
           <w:rPr>
@@ -470,7 +470,7 @@
           <w:lang w:val="en-US" w:eastAsia="ja-JP"/>
         </w:rPr>
       </w:pPr>
-      <w:hyperlink w:anchor="_Toc89289771" w:history="1">
+      <w:hyperlink w:anchor="_Toc89428885" w:history="1">
         <w:r>
           <w:rPr>
             <w:rStyle w:val="Hyperlink"/>
@@ -513,7 +513,7 @@
             <w:noProof/>
             <w:webHidden/>
           </w:rPr>
-          <w:instrText xml:space="preserve"> PAGEREF _Toc89289771 \h </w:instrText>
+          <w:instrText xml:space="preserve"> PAGEREF _Toc89428885 \h </w:instrText>
         </w:r>
         <w:r>
           <w:rPr>
@@ -558,7 +558,7 @@
           <w:lang w:val="en-US" w:eastAsia="ja-JP"/>
         </w:rPr>
       </w:pPr>
-      <w:hyperlink w:anchor="_Toc89289772" w:history="1">
+      <w:hyperlink w:anchor="_Toc89428886" w:history="1">
         <w:r>
           <w:rPr>
             <w:rStyle w:val="Hyperlink"/>
@@ -601,7 +601,7 @@
             <w:noProof/>
             <w:webHidden/>
           </w:rPr>
-          <w:instrText xml:space="preserve"> PAGEREF _Toc89289772 \h </w:instrText>
+          <w:instrText xml:space="preserve"> PAGEREF _Toc89428886 \h </w:instrText>
         </w:r>
         <w:r>
           <w:rPr>
@@ -642,7 +642,7 @@
           <w:lang w:val="en-US" w:eastAsia="ja-JP"/>
         </w:rPr>
       </w:pPr>
-      <w:hyperlink w:anchor="_Toc89289773" w:history="1">
+      <w:hyperlink w:anchor="_Toc89428887" w:history="1">
         <w:r>
           <w:rPr>
             <w:rStyle w:val="Hyperlink"/>
@@ -685,7 +685,7 @@
             <w:noProof/>
             <w:webHidden/>
           </w:rPr>
-          <w:instrText xml:space="preserve"> PAGEREF _Toc89289773 \h </w:instrText>
+          <w:instrText xml:space="preserve"> PAGEREF _Toc89428887 \h </w:instrText>
         </w:r>
         <w:r>
           <w:rPr>
@@ -730,7 +730,7 @@
           <w:lang w:val="en-US" w:eastAsia="ja-JP"/>
         </w:rPr>
       </w:pPr>
-      <w:hyperlink w:anchor="_Toc89289774" w:history="1">
+      <w:hyperlink w:anchor="_Toc89428888" w:history="1">
         <w:r>
           <w:rPr>
             <w:rStyle w:val="Hyperlink"/>
@@ -773,7 +773,7 @@
             <w:noProof/>
             <w:webHidden/>
           </w:rPr>
-          <w:instrText xml:space="preserve"> PAGEREF _Toc89289774 \h </w:instrText>
+          <w:instrText xml:space="preserve"> PAGEREF _Toc89428888 \h </w:instrText>
         </w:r>
         <w:r>
           <w:rPr>
@@ -806,7 +806,11 @@
     </w:p>
     <w:p>
       <w:pPr>
-        <w:pStyle w:val="TOC1"/>
+        <w:pStyle w:val="TOC2"/>
+        <w:tabs>
+          <w:tab w:val="left" w:pos="1540"/>
+          <w:tab w:val="right" w:leader="dot" w:pos="9736"/>
+        </w:tabs>
         <w:rPr>
           <w:rFonts w:eastAsiaTheme="minorEastAsia"/>
           <w:noProof/>
@@ -814,13 +818,13 @@
           <w:lang w:val="en-US" w:eastAsia="ja-JP"/>
         </w:rPr>
       </w:pPr>
-      <w:hyperlink w:anchor="_Toc89289775" w:history="1">
+      <w:hyperlink w:anchor="_Toc89428889" w:history="1">
         <w:r>
           <w:rPr>
             <w:rStyle w:val="Hyperlink"/>
             <w:noProof/>
           </w:rPr>
-          <w:t>3</w:t>
+          <w:t>2.2</w:t>
         </w:r>
         <w:r>
           <w:rPr>
@@ -857,7 +861,7 @@
             <w:noProof/>
             <w:webHidden/>
           </w:rPr>
-          <w:instrText xml:space="preserve"> PAGEREF _Toc89289775 \h </w:instrText>
+          <w:instrText xml:space="preserve"> PAGEREF _Toc89428889 \h </w:instrText>
         </w:r>
         <w:r>
           <w:rPr>
@@ -889,9 +893,907 @@
       </w:hyperlink>
     </w:p>
     <w:p>
-      <w:r>
+      <w:pPr>
+        <w:pStyle w:val="TOC2"/>
+        <w:tabs>
+          <w:tab w:val="left" w:pos="1540"/>
+          <w:tab w:val="right" w:leader="dot" w:pos="9736"/>
+        </w:tabs>
+        <w:rPr>
+          <w:rFonts w:eastAsiaTheme="minorEastAsia"/>
+          <w:noProof/>
+          <w:sz w:val="22"/>
+          <w:lang w:val="en-US" w:eastAsia="ja-JP"/>
+        </w:rPr>
+      </w:pPr>
+      <w:hyperlink w:anchor="_Toc89428890" w:history="1">
+        <w:r>
+          <w:rPr>
+            <w:rStyle w:val="Hyperlink"/>
+            <w:noProof/>
+          </w:rPr>
+          <w:t>2.3</w:t>
+        </w:r>
+        <w:r>
+          <w:rPr>
+            <w:rFonts w:eastAsiaTheme="minorEastAsia"/>
+            <w:noProof/>
+            <w:sz w:val="22"/>
+            <w:lang w:val="en-US" w:eastAsia="ja-JP"/>
+          </w:rPr>
+          <w:tab/>
+        </w:r>
+        <w:r>
+          <w:rPr>
+            <w:rStyle w:val="Hyperlink"/>
+            <w:noProof/>
+          </w:rPr>
+          <w:t>Fast Refresh</w:t>
+        </w:r>
+        <w:r>
+          <w:rPr>
+            <w:noProof/>
+            <w:webHidden/>
+          </w:rPr>
+          <w:tab/>
+        </w:r>
+        <w:r>
+          <w:rPr>
+            <w:noProof/>
+            <w:webHidden/>
+          </w:rPr>
+          <w:fldChar w:fldCharType="begin"/>
+        </w:r>
+        <w:r>
+          <w:rPr>
+            <w:noProof/>
+            <w:webHidden/>
+          </w:rPr>
+          <w:instrText xml:space="preserve"> PAGEREF _Toc89428890 \h </w:instrText>
+        </w:r>
+        <w:r>
+          <w:rPr>
+            <w:noProof/>
+            <w:webHidden/>
+          </w:rPr>
+        </w:r>
+        <w:r>
+          <w:rPr>
+            <w:noProof/>
+            <w:webHidden/>
+          </w:rPr>
+          <w:fldChar w:fldCharType="separate"/>
+        </w:r>
+        <w:r>
+          <w:rPr>
+            <w:noProof/>
+            <w:webHidden/>
+          </w:rPr>
+          <w:t>6</w:t>
+        </w:r>
+        <w:r>
+          <w:rPr>
+            <w:noProof/>
+            <w:webHidden/>
+          </w:rPr>
+          <w:fldChar w:fldCharType="end"/>
+        </w:r>
+      </w:hyperlink>
+    </w:p>
+    <w:p>
+      <w:pPr>
+        <w:pStyle w:val="TOC2"/>
+        <w:tabs>
+          <w:tab w:val="left" w:pos="1540"/>
+          <w:tab w:val="right" w:leader="dot" w:pos="9736"/>
+        </w:tabs>
+        <w:rPr>
+          <w:rFonts w:eastAsiaTheme="minorEastAsia"/>
+          <w:noProof/>
+          <w:sz w:val="22"/>
+          <w:lang w:val="en-US" w:eastAsia="ja-JP"/>
+        </w:rPr>
+      </w:pPr>
+      <w:hyperlink w:anchor="_Toc89428891" w:history="1">
+        <w:r>
+          <w:rPr>
+            <w:rStyle w:val="Hyperlink"/>
+            <w:noProof/>
+          </w:rPr>
+          <w:t>2.4</w:t>
+        </w:r>
+        <w:r>
+          <w:rPr>
+            <w:rFonts w:eastAsiaTheme="minorEastAsia"/>
+            <w:noProof/>
+            <w:sz w:val="22"/>
+            <w:lang w:val="en-US" w:eastAsia="ja-JP"/>
+          </w:rPr>
+          <w:tab/>
+        </w:r>
+        <w:r>
+          <w:rPr>
+            <w:rStyle w:val="Hyperlink"/>
+            <w:noProof/>
+          </w:rPr>
+          <w:t>CSS Modules</w:t>
+        </w:r>
+        <w:r>
+          <w:rPr>
+            <w:noProof/>
+            <w:webHidden/>
+          </w:rPr>
+          <w:tab/>
+        </w:r>
+        <w:r>
+          <w:rPr>
+            <w:noProof/>
+            <w:webHidden/>
+          </w:rPr>
+          <w:fldChar w:fldCharType="begin"/>
+        </w:r>
+        <w:r>
+          <w:rPr>
+            <w:noProof/>
+            <w:webHidden/>
+          </w:rPr>
+          <w:instrText xml:space="preserve"> PAGEREF _Toc89428891 \h </w:instrText>
+        </w:r>
+        <w:r>
+          <w:rPr>
+            <w:noProof/>
+            <w:webHidden/>
+          </w:rPr>
+        </w:r>
+        <w:r>
+          <w:rPr>
+            <w:noProof/>
+            <w:webHidden/>
+          </w:rPr>
+          <w:fldChar w:fldCharType="separate"/>
+        </w:r>
+        <w:r>
+          <w:rPr>
+            <w:noProof/>
+            <w:webHidden/>
+          </w:rPr>
+          <w:t>6</w:t>
+        </w:r>
+        <w:r>
+          <w:rPr>
+            <w:noProof/>
+            <w:webHidden/>
+          </w:rPr>
+          <w:fldChar w:fldCharType="end"/>
+        </w:r>
+      </w:hyperlink>
+    </w:p>
+    <w:p>
+      <w:pPr>
+        <w:pStyle w:val="TOC2"/>
+        <w:tabs>
+          <w:tab w:val="left" w:pos="1540"/>
+          <w:tab w:val="right" w:leader="dot" w:pos="9736"/>
+        </w:tabs>
+        <w:rPr>
+          <w:rFonts w:eastAsiaTheme="minorEastAsia"/>
+          <w:noProof/>
+          <w:sz w:val="22"/>
+          <w:lang w:val="en-US" w:eastAsia="ja-JP"/>
+        </w:rPr>
+      </w:pPr>
+      <w:hyperlink w:anchor="_Toc89428892" w:history="1">
+        <w:r>
+          <w:rPr>
+            <w:rStyle w:val="Hyperlink"/>
+            <w:noProof/>
+          </w:rPr>
+          <w:t>2.5</w:t>
+        </w:r>
+        <w:r>
+          <w:rPr>
+            <w:rFonts w:eastAsiaTheme="minorEastAsia"/>
+            <w:noProof/>
+            <w:sz w:val="22"/>
+            <w:lang w:val="en-US" w:eastAsia="ja-JP"/>
+          </w:rPr>
+          <w:tab/>
+        </w:r>
+        <w:r>
+          <w:rPr>
+            <w:rStyle w:val="Hyperlink"/>
+            <w:noProof/>
+          </w:rPr>
+          <w:t>Head Component</w:t>
+        </w:r>
+        <w:r>
+          <w:rPr>
+            <w:noProof/>
+            <w:webHidden/>
+          </w:rPr>
+          <w:tab/>
+        </w:r>
+        <w:r>
+          <w:rPr>
+            <w:noProof/>
+            <w:webHidden/>
+          </w:rPr>
+          <w:fldChar w:fldCharType="begin"/>
+        </w:r>
+        <w:r>
+          <w:rPr>
+            <w:noProof/>
+            <w:webHidden/>
+          </w:rPr>
+          <w:instrText xml:space="preserve"> PAGEREF _Toc89428892 \h </w:instrText>
+        </w:r>
+        <w:r>
+          <w:rPr>
+            <w:noProof/>
+            <w:webHidden/>
+          </w:rPr>
+        </w:r>
+        <w:r>
+          <w:rPr>
+            <w:noProof/>
+            <w:webHidden/>
+          </w:rPr>
+          <w:fldChar w:fldCharType="separate"/>
+        </w:r>
+        <w:r>
+          <w:rPr>
+            <w:noProof/>
+            <w:webHidden/>
+          </w:rPr>
+          <w:t>6</w:t>
+        </w:r>
+        <w:r>
+          <w:rPr>
+            <w:noProof/>
+            <w:webHidden/>
+          </w:rPr>
+          <w:fldChar w:fldCharType="end"/>
+        </w:r>
+      </w:hyperlink>
+    </w:p>
+    <w:p>
+      <w:pPr>
+        <w:pStyle w:val="TOC2"/>
+        <w:tabs>
+          <w:tab w:val="left" w:pos="1540"/>
+          <w:tab w:val="right" w:leader="dot" w:pos="9736"/>
+        </w:tabs>
+        <w:rPr>
+          <w:rFonts w:eastAsiaTheme="minorEastAsia"/>
+          <w:noProof/>
+          <w:sz w:val="22"/>
+          <w:lang w:val="en-US" w:eastAsia="ja-JP"/>
+        </w:rPr>
+      </w:pPr>
+      <w:hyperlink w:anchor="_Toc89428893" w:history="1">
+        <w:r>
+          <w:rPr>
+            <w:rStyle w:val="Hyperlink"/>
+            <w:noProof/>
+          </w:rPr>
+          <w:t>2.6</w:t>
+        </w:r>
+        <w:r>
+          <w:rPr>
+            <w:rFonts w:eastAsiaTheme="minorEastAsia"/>
+            <w:noProof/>
+            <w:sz w:val="22"/>
+            <w:lang w:val="en-US" w:eastAsia="ja-JP"/>
+          </w:rPr>
+          <w:tab/>
+        </w:r>
+        <w:r>
+          <w:rPr>
+            <w:rStyle w:val="Hyperlink"/>
+            <w:noProof/>
+          </w:rPr>
+          <w:t>Next Routes</w:t>
+        </w:r>
+        <w:r>
+          <w:rPr>
+            <w:noProof/>
+            <w:webHidden/>
+          </w:rPr>
+          <w:tab/>
+        </w:r>
+        <w:r>
+          <w:rPr>
+            <w:noProof/>
+            <w:webHidden/>
+          </w:rPr>
+          <w:fldChar w:fldCharType="begin"/>
+        </w:r>
+        <w:r>
+          <w:rPr>
+            <w:noProof/>
+            <w:webHidden/>
+          </w:rPr>
+          <w:instrText xml:space="preserve"> PAGEREF _Toc89428893 \h </w:instrText>
+        </w:r>
+        <w:r>
+          <w:rPr>
+            <w:noProof/>
+            <w:webHidden/>
+          </w:rPr>
+        </w:r>
+        <w:r>
+          <w:rPr>
+            <w:noProof/>
+            <w:webHidden/>
+          </w:rPr>
+          <w:fldChar w:fldCharType="separate"/>
+        </w:r>
+        <w:r>
+          <w:rPr>
+            <w:noProof/>
+            <w:webHidden/>
+          </w:rPr>
+          <w:t>7</w:t>
+        </w:r>
+        <w:r>
+          <w:rPr>
+            <w:noProof/>
+            <w:webHidden/>
+          </w:rPr>
+          <w:fldChar w:fldCharType="end"/>
+        </w:r>
+      </w:hyperlink>
+    </w:p>
+    <w:p>
+      <w:pPr>
+        <w:pStyle w:val="TOC3"/>
+        <w:tabs>
+          <w:tab w:val="left" w:pos="1895"/>
+          <w:tab w:val="right" w:leader="dot" w:pos="9736"/>
+        </w:tabs>
+        <w:rPr>
+          <w:rFonts w:eastAsiaTheme="minorEastAsia"/>
+          <w:noProof/>
+          <w:sz w:val="22"/>
+          <w:lang w:val="en-US" w:eastAsia="ja-JP"/>
+        </w:rPr>
+      </w:pPr>
+      <w:r>
+        <w:rPr>
+          <w:rStyle w:val="Hyperlink"/>
+          <w:noProof/>
+        </w:rPr>
+        <w:fldChar w:fldCharType="begin"/>
+      </w:r>
+      <w:r>
+        <w:rPr>
+          <w:rStyle w:val="Hyperlink"/>
+          <w:noProof/>
+        </w:rPr>
+        <w:instrText xml:space="preserve"> </w:instrText>
+      </w:r>
+      <w:r>
+        <w:rPr>
+          <w:noProof/>
+        </w:rPr>
+        <w:instrText>HYPERLINK \l "_Toc89428894"</w:instrText>
+      </w:r>
+      <w:r>
+        <w:rPr>
+          <w:rStyle w:val="Hyperlink"/>
+          <w:noProof/>
+        </w:rPr>
+        <w:instrText xml:space="preserve"> </w:instrText>
+      </w:r>
+      <w:r>
+        <w:rPr>
+          <w:rStyle w:val="Hyperlink"/>
+          <w:noProof/>
+        </w:rPr>
+      </w:r>
+      <w:r>
+        <w:rPr>
+          <w:rStyle w:val="Hyperlink"/>
+          <w:noProof/>
+        </w:rPr>
+        <w:fldChar w:fldCharType="separate"/>
+      </w:r>
+      <w:r>
+        <w:rPr>
+          <w:rStyle w:val="Hyperlink"/>
+          <w:noProof/>
+        </w:rPr>
+        <w:t>2.6.1</w:t>
+      </w:r>
+      <w:r>
+        <w:rPr>
+          <w:rFonts w:eastAsiaTheme="minorEastAsia"/>
+          <w:noProof/>
+          <w:sz w:val="22"/>
+          <w:lang w:val="en-US" w:eastAsia="ja-JP"/>
+        </w:rPr>
+        <w:tab/>
+      </w:r>
+      <w:r>
+        <w:rPr>
+          <w:rStyle w:val="Hyperlink"/>
+          <w:noProof/>
+        </w:rPr>
+        <w:t>Index route</w:t>
+      </w:r>
+      <w:r>
+        <w:rPr>
+          <w:noProof/>
+          <w:webHidden/>
+        </w:rPr>
+        <w:tab/>
+      </w:r>
+      <w:r>
+        <w:rPr>
+          <w:noProof/>
+          <w:webHidden/>
+        </w:rPr>
+        <w:fldChar w:fldCharType="begin"/>
+      </w:r>
+      <w:r>
+        <w:rPr>
+          <w:noProof/>
+          <w:webHidden/>
+        </w:rPr>
+        <w:instrText xml:space="preserve"> PAGEREF _Toc89428894 \h </w:instrText>
+      </w:r>
+      <w:r>
+        <w:rPr>
+          <w:noProof/>
+          <w:webHidden/>
+        </w:rPr>
+      </w:r>
+      <w:r>
+        <w:rPr>
+          <w:noProof/>
+          <w:webHidden/>
+        </w:rPr>
+        <w:fldChar w:fldCharType="separate"/>
+      </w:r>
+      <w:r>
+        <w:rPr>
+          <w:noProof/>
+          <w:webHidden/>
+        </w:rPr>
+        <w:t>7</w:t>
+      </w:r>
+      <w:r>
+        <w:rPr>
+          <w:noProof/>
+          <w:webHidden/>
+        </w:rPr>
         <w:fldChar w:fldCharType="end"/>
       </w:r>
+      <w:r>
+        <w:rPr>
+          <w:rStyle w:val="Hyperlink"/>
+          <w:noProof/>
+        </w:rPr>
+        <w:fldChar w:fldCharType="end"/>
+      </w:r>
+    </w:p>
+    <w:p>
+      <w:pPr>
+        <w:pStyle w:val="TOC3"/>
+        <w:tabs>
+          <w:tab w:val="left" w:pos="1895"/>
+          <w:tab w:val="right" w:leader="dot" w:pos="9736"/>
+        </w:tabs>
+        <w:rPr>
+          <w:rFonts w:eastAsiaTheme="minorEastAsia"/>
+          <w:noProof/>
+          <w:sz w:val="22"/>
+          <w:lang w:val="en-US" w:eastAsia="ja-JP"/>
+        </w:rPr>
+      </w:pPr>
+      <w:r>
+        <w:rPr>
+          <w:rStyle w:val="Hyperlink"/>
+          <w:noProof/>
+        </w:rPr>
+        <w:fldChar w:fldCharType="begin"/>
+      </w:r>
+      <w:r>
+        <w:rPr>
+          <w:rStyle w:val="Hyperlink"/>
+          <w:noProof/>
+        </w:rPr>
+        <w:instrText xml:space="preserve"> </w:instrText>
+      </w:r>
+      <w:r>
+        <w:rPr>
+          <w:noProof/>
+        </w:rPr>
+        <w:instrText>HYPERLINK \l "_Toc89428895"</w:instrText>
+      </w:r>
+      <w:r>
+        <w:rPr>
+          <w:rStyle w:val="Hyperlink"/>
+          <w:noProof/>
+        </w:rPr>
+        <w:instrText xml:space="preserve"> </w:instrText>
+      </w:r>
+      <w:r>
+        <w:rPr>
+          <w:rStyle w:val="Hyperlink"/>
+          <w:noProof/>
+        </w:rPr>
+      </w:r>
+      <w:r>
+        <w:rPr>
+          <w:rStyle w:val="Hyperlink"/>
+          <w:noProof/>
+        </w:rPr>
+        <w:fldChar w:fldCharType="separate"/>
+      </w:r>
+      <w:r>
+        <w:rPr>
+          <w:rStyle w:val="Hyperlink"/>
+          <w:noProof/>
+        </w:rPr>
+        <w:t>2.6.2</w:t>
+      </w:r>
+      <w:r>
+        <w:rPr>
+          <w:rFonts w:eastAsiaTheme="minorEastAsia"/>
+          <w:noProof/>
+          <w:sz w:val="22"/>
+          <w:lang w:val="en-US" w:eastAsia="ja-JP"/>
+        </w:rPr>
+        <w:tab/>
+      </w:r>
+      <w:r>
+        <w:rPr>
+          <w:rStyle w:val="Hyperlink"/>
+          <w:noProof/>
+        </w:rPr>
+        <w:t>Nested routes</w:t>
+      </w:r>
+      <w:r>
+        <w:rPr>
+          <w:noProof/>
+          <w:webHidden/>
+        </w:rPr>
+        <w:tab/>
+      </w:r>
+      <w:r>
+        <w:rPr>
+          <w:noProof/>
+          <w:webHidden/>
+        </w:rPr>
+        <w:fldChar w:fldCharType="begin"/>
+      </w:r>
+      <w:r>
+        <w:rPr>
+          <w:noProof/>
+          <w:webHidden/>
+        </w:rPr>
+        <w:instrText xml:space="preserve"> PAGEREF _Toc89428895 \h </w:instrText>
+      </w:r>
+      <w:r>
+        <w:rPr>
+          <w:noProof/>
+          <w:webHidden/>
+        </w:rPr>
+      </w:r>
+      <w:r>
+        <w:rPr>
+          <w:noProof/>
+          <w:webHidden/>
+        </w:rPr>
+        <w:fldChar w:fldCharType="separate"/>
+      </w:r>
+      <w:r>
+        <w:rPr>
+          <w:noProof/>
+          <w:webHidden/>
+        </w:rPr>
+        <w:t>8</w:t>
+      </w:r>
+      <w:r>
+        <w:rPr>
+          <w:noProof/>
+          <w:webHidden/>
+        </w:rPr>
+        <w:fldChar w:fldCharType="end"/>
+      </w:r>
+      <w:r>
+        <w:rPr>
+          <w:rStyle w:val="Hyperlink"/>
+          <w:noProof/>
+        </w:rPr>
+        <w:fldChar w:fldCharType="end"/>
+      </w:r>
+    </w:p>
+    <w:p>
+      <w:pPr>
+        <w:pStyle w:val="TOC3"/>
+        <w:tabs>
+          <w:tab w:val="left" w:pos="1895"/>
+          <w:tab w:val="right" w:leader="dot" w:pos="9736"/>
+        </w:tabs>
+        <w:rPr>
+          <w:rFonts w:eastAsiaTheme="minorEastAsia"/>
+          <w:noProof/>
+          <w:sz w:val="22"/>
+          <w:lang w:val="en-US" w:eastAsia="ja-JP"/>
+        </w:rPr>
+      </w:pPr>
+      <w:r>
+        <w:rPr>
+          <w:rStyle w:val="Hyperlink"/>
+          <w:noProof/>
+        </w:rPr>
+        <w:fldChar w:fldCharType="begin"/>
+      </w:r>
+      <w:r>
+        <w:rPr>
+          <w:rStyle w:val="Hyperlink"/>
+          <w:noProof/>
+        </w:rPr>
+        <w:instrText xml:space="preserve"> </w:instrText>
+      </w:r>
+      <w:r>
+        <w:rPr>
+          <w:noProof/>
+        </w:rPr>
+        <w:instrText>HYPERLINK \l "_Toc89428896"</w:instrText>
+      </w:r>
+      <w:r>
+        <w:rPr>
+          <w:rStyle w:val="Hyperlink"/>
+          <w:noProof/>
+        </w:rPr>
+        <w:instrText xml:space="preserve"> </w:instrText>
+      </w:r>
+      <w:r>
+        <w:rPr>
+          <w:rStyle w:val="Hyperlink"/>
+          <w:noProof/>
+        </w:rPr>
+      </w:r>
+      <w:r>
+        <w:rPr>
+          <w:rStyle w:val="Hyperlink"/>
+          <w:noProof/>
+        </w:rPr>
+        <w:fldChar w:fldCharType="separate"/>
+      </w:r>
+      <w:r>
+        <w:rPr>
+          <w:rStyle w:val="Hyperlink"/>
+          <w:noProof/>
+        </w:rPr>
+        <w:t>2.6.3</w:t>
+      </w:r>
+      <w:r>
+        <w:rPr>
+          <w:rFonts w:eastAsiaTheme="minorEastAsia"/>
+          <w:noProof/>
+          <w:sz w:val="22"/>
+          <w:lang w:val="en-US" w:eastAsia="ja-JP"/>
+        </w:rPr>
+        <w:tab/>
+      </w:r>
+      <w:r>
+        <w:rPr>
+          <w:rStyle w:val="Hyperlink"/>
+          <w:noProof/>
+        </w:rPr>
+        <w:t>Dynamic routes</w:t>
+      </w:r>
+      <w:r>
+        <w:rPr>
+          <w:noProof/>
+          <w:webHidden/>
+        </w:rPr>
+        <w:tab/>
+      </w:r>
+      <w:r>
+        <w:rPr>
+          <w:noProof/>
+          <w:webHidden/>
+        </w:rPr>
+        <w:fldChar w:fldCharType="begin"/>
+      </w:r>
+      <w:r>
+        <w:rPr>
+          <w:noProof/>
+          <w:webHidden/>
+        </w:rPr>
+        <w:instrText xml:space="preserve"> PAGEREF _Toc89428896 \h </w:instrText>
+      </w:r>
+      <w:r>
+        <w:rPr>
+          <w:noProof/>
+          <w:webHidden/>
+        </w:rPr>
+      </w:r>
+      <w:r>
+        <w:rPr>
+          <w:noProof/>
+          <w:webHidden/>
+        </w:rPr>
+        <w:fldChar w:fldCharType="separate"/>
+      </w:r>
+      <w:r>
+        <w:rPr>
+          <w:noProof/>
+          <w:webHidden/>
+        </w:rPr>
+        <w:t>9</w:t>
+      </w:r>
+      <w:r>
+        <w:rPr>
+          <w:noProof/>
+          <w:webHidden/>
+        </w:rPr>
+        <w:fldChar w:fldCharType="end"/>
+      </w:r>
+      <w:r>
+        <w:rPr>
+          <w:rStyle w:val="Hyperlink"/>
+          <w:noProof/>
+        </w:rPr>
+        <w:fldChar w:fldCharType="end"/>
+      </w:r>
+    </w:p>
+    <w:p>
+      <w:pPr>
+        <w:pStyle w:val="TOC3"/>
+        <w:tabs>
+          <w:tab w:val="left" w:pos="1895"/>
+          <w:tab w:val="right" w:leader="dot" w:pos="9736"/>
+        </w:tabs>
+        <w:rPr>
+          <w:rFonts w:eastAsiaTheme="minorEastAsia"/>
+          <w:noProof/>
+          <w:sz w:val="22"/>
+          <w:lang w:val="en-US" w:eastAsia="ja-JP"/>
+        </w:rPr>
+      </w:pPr>
+      <w:r>
+        <w:rPr>
+          <w:rStyle w:val="Hyperlink"/>
+          <w:noProof/>
+        </w:rPr>
+        <w:fldChar w:fldCharType="begin"/>
+      </w:r>
+      <w:r>
+        <w:rPr>
+          <w:rStyle w:val="Hyperlink"/>
+          <w:noProof/>
+        </w:rPr>
+        <w:instrText xml:space="preserve"> </w:instrText>
+      </w:r>
+      <w:r>
+        <w:rPr>
+          <w:noProof/>
+        </w:rPr>
+        <w:instrText>HYPERLINK \l "_Toc89428897"</w:instrText>
+      </w:r>
+      <w:r>
+        <w:rPr>
+          <w:rStyle w:val="Hyperlink"/>
+          <w:noProof/>
+        </w:rPr>
+        <w:instrText xml:space="preserve"> </w:instrText>
+      </w:r>
+      <w:r>
+        <w:rPr>
+          <w:rStyle w:val="Hyperlink"/>
+          <w:noProof/>
+        </w:rPr>
+      </w:r>
+      <w:r>
+        <w:rPr>
+          <w:rStyle w:val="Hyperlink"/>
+          <w:noProof/>
+        </w:rPr>
+        <w:fldChar w:fldCharType="separate"/>
+      </w:r>
+      <w:r>
+        <w:rPr>
+          <w:rStyle w:val="Hyperlink"/>
+          <w:noProof/>
+        </w:rPr>
+        <w:t>2.6.4</w:t>
+      </w:r>
+      <w:r>
+        <w:rPr>
+          <w:rFonts w:eastAsiaTheme="minorEastAsia"/>
+          <w:noProof/>
+          <w:sz w:val="22"/>
+          <w:lang w:val="en-US" w:eastAsia="ja-JP"/>
+        </w:rPr>
+        <w:tab/>
+      </w:r>
+      <w:r>
+        <w:rPr>
+          <w:rStyle w:val="Hyperlink"/>
+          <w:noProof/>
+        </w:rPr>
+        <w:t>N</w:t>
+      </w:r>
+      <w:r>
+        <w:rPr>
+          <w:rStyle w:val="Hyperlink"/>
+          <w:noProof/>
+        </w:rPr>
+        <w:t>e</w:t>
+      </w:r>
+      <w:r>
+        <w:rPr>
+          <w:rStyle w:val="Hyperlink"/>
+          <w:noProof/>
+        </w:rPr>
+        <w:t>xt/link</w:t>
+      </w:r>
+      <w:r>
+        <w:rPr>
+          <w:noProof/>
+          <w:webHidden/>
+        </w:rPr>
+        <w:tab/>
+      </w:r>
+      <w:r>
+        <w:rPr>
+          <w:noProof/>
+          <w:webHidden/>
+        </w:rPr>
+        <w:fldChar w:fldCharType="begin"/>
+      </w:r>
+      <w:r>
+        <w:rPr>
+          <w:noProof/>
+          <w:webHidden/>
+        </w:rPr>
+        <w:instrText xml:space="preserve"> PAGEREF _Toc89428897 \h </w:instrText>
+      </w:r>
+      <w:r>
+        <w:rPr>
+          <w:noProof/>
+          <w:webHidden/>
+        </w:rPr>
+      </w:r>
+      <w:r>
+        <w:rPr>
+          <w:noProof/>
+          <w:webHidden/>
+        </w:rPr>
+        <w:fldChar w:fldCharType="separate"/>
+      </w:r>
+      <w:r>
+        <w:rPr>
+          <w:noProof/>
+          <w:webHidden/>
+        </w:rPr>
+        <w:t>9</w:t>
+      </w:r>
+      <w:r>
+        <w:rPr>
+          <w:noProof/>
+          <w:webHidden/>
+        </w:rPr>
+        <w:fldChar w:fldCharType="end"/>
+      </w:r>
+      <w:r>
+        <w:rPr>
+          <w:rStyle w:val="Hyperlink"/>
+          <w:noProof/>
+        </w:rPr>
+        <w:fldChar w:fldCharType="end"/>
+      </w:r>
+    </w:p>
+    <w:p>
+      <w:r>
+        <w:fldChar w:fldCharType="end"/>
+      </w:r>
     </w:p>
     <w:p>
       <w:r>
@@ -902,7 +1804,7 @@
       <w:pPr>
         <w:pStyle w:val="Heading1"/>
       </w:pPr>
-      <w:bookmarkStart w:id="0" w:name="_Toc89289767"/>
+      <w:bookmarkStart w:id="0" w:name="_Toc89428881"/>
       <w:r>
         <w:lastRenderedPageBreak/>
         <w:t>VANTAGENS DO NEXT.JS</w:t>
@@ -943,7 +1845,7 @@
       <w:pPr>
         <w:pStyle w:val="Heading2"/>
       </w:pPr>
-      <w:bookmarkStart w:id="1" w:name="_Toc89289768"/>
+      <w:bookmarkStart w:id="1" w:name="_Toc89428882"/>
       <w:r>
         <w:t>Diferentes técnicas de renderização:</w:t>
       </w:r>
@@ -1010,7 +1912,7 @@
       <w:pPr>
         <w:pStyle w:val="Heading2"/>
       </w:pPr>
-      <w:bookmarkStart w:id="2" w:name="_Toc89289769"/>
+      <w:bookmarkStart w:id="2" w:name="_Toc89428883"/>
       <w:r>
         <w:t>Performance:</w:t>
       </w:r>
@@ -1207,7 +2109,7 @@
       <w:pPr>
         <w:pStyle w:val="Heading2"/>
       </w:pPr>
-      <w:bookmarkStart w:id="3" w:name="_Toc89289770"/>
+      <w:bookmarkStart w:id="3" w:name="_Toc89428884"/>
       <w:r>
         <w:t xml:space="preserve">File </w:t>
       </w:r>
@@ -1239,7 +2141,7 @@
       <w:pPr>
         <w:pStyle w:val="Heading2"/>
       </w:pPr>
-      <w:bookmarkStart w:id="4" w:name="_Toc89289771"/>
+      <w:bookmarkStart w:id="4" w:name="_Toc89428885"/>
       <w:r>
         <w:lastRenderedPageBreak/>
         <w:t>SEO:</w:t>
@@ -1264,7 +2166,7 @@
       <w:pPr>
         <w:pStyle w:val="Heading2"/>
       </w:pPr>
-      <w:bookmarkStart w:id="5" w:name="_Toc89289772"/>
+      <w:bookmarkStart w:id="5" w:name="_Toc89428886"/>
       <w:proofErr w:type="spellStart"/>
       <w:r>
         <w:t>Serveless</w:t>
@@ -1318,7 +2220,7 @@
       <w:pPr>
         <w:pStyle w:val="Heading1"/>
       </w:pPr>
-      <w:bookmarkStart w:id="6" w:name="_Toc89289773"/>
+      <w:bookmarkStart w:id="6" w:name="_Toc89428887"/>
       <w:r>
         <w:lastRenderedPageBreak/>
         <w:t>PRIMEIRO PROJETO</w:t>
@@ -1329,7 +2231,7 @@
       <w:pPr>
         <w:pStyle w:val="Heading2"/>
       </w:pPr>
-      <w:bookmarkStart w:id="7" w:name="_Toc89289774"/>
+      <w:bookmarkStart w:id="7" w:name="_Toc89428888"/>
       <w:r>
         <w:t>Comandos criar projetos Next.js</w:t>
       </w:r>
@@ -1549,7 +2451,7 @@
       <w:pPr>
         <w:pStyle w:val="Heading2"/>
       </w:pPr>
-      <w:bookmarkStart w:id="8" w:name="_Toc89289775"/>
+      <w:bookmarkStart w:id="8" w:name="_Toc89428889"/>
       <w:proofErr w:type="spellStart"/>
       <w:r>
         <w:t>Underscore</w:t>
@@ -1663,6 +2565,7 @@
       <w:pPr>
         <w:pStyle w:val="Heading2"/>
       </w:pPr>
+      <w:bookmarkStart w:id="9" w:name="_Toc89428890"/>
       <w:r>
         <w:lastRenderedPageBreak/>
         <w:t xml:space="preserve">Fast </w:t>
@@ -1671,6 +2574,7 @@
       <w:r>
         <w:t>Refresh</w:t>
       </w:r>
+      <w:bookmarkEnd w:id="9"/>
       <w:proofErr w:type="spellEnd"/>
     </w:p>
     <w:p>
@@ -1691,9 +2595,11 @@
       <w:pPr>
         <w:pStyle w:val="Heading2"/>
       </w:pPr>
+      <w:bookmarkStart w:id="10" w:name="_Toc89428891"/>
       <w:r>
         <w:t>CSS Modules</w:t>
       </w:r>
+      <w:bookmarkEnd w:id="10"/>
     </w:p>
     <w:p>
       <w:r>
@@ -1776,6 +2682,7 @@
       <w:pPr>
         <w:pStyle w:val="Heading2"/>
       </w:pPr>
+      <w:bookmarkStart w:id="11" w:name="_Toc89428892"/>
       <w:r>
         <w:t xml:space="preserve">Head </w:t>
       </w:r>
@@ -1783,6 +2690,7 @@
       <w:r>
         <w:t>Component</w:t>
       </w:r>
+      <w:bookmarkEnd w:id="11"/>
       <w:proofErr w:type="spellEnd"/>
     </w:p>
     <w:p>
@@ -1946,6 +2854,7 @@
       <w:pPr>
         <w:pStyle w:val="Heading2"/>
       </w:pPr>
+      <w:bookmarkStart w:id="12" w:name="_Toc89428893"/>
       <w:r>
         <w:t xml:space="preserve">Next </w:t>
       </w:r>
@@ -1953,6 +2862,7 @@
       <w:r>
         <w:t>Routes</w:t>
       </w:r>
+      <w:bookmarkEnd w:id="12"/>
       <w:proofErr w:type="spellEnd"/>
     </w:p>
     <w:p>
@@ -2028,6 +2938,7 @@
       <w:pPr>
         <w:pStyle w:val="Heading3"/>
       </w:pPr>
+      <w:bookmarkStart w:id="13" w:name="_Toc89428894"/>
       <w:r>
         <w:t xml:space="preserve">Index </w:t>
       </w:r>
@@ -2035,6 +2946,7 @@
       <w:r>
         <w:t>route</w:t>
       </w:r>
+      <w:bookmarkEnd w:id="13"/>
       <w:proofErr w:type="spellEnd"/>
     </w:p>
     <w:p>
@@ -2160,6 +3072,7 @@
       <w:pPr>
         <w:pStyle w:val="Heading3"/>
       </w:pPr>
+      <w:bookmarkStart w:id="14" w:name="_Toc89428895"/>
       <w:proofErr w:type="spellStart"/>
       <w:r>
         <w:t>Nested</w:t>
@@ -2172,6 +3085,7 @@
       <w:r>
         <w:t>routes</w:t>
       </w:r>
+      <w:bookmarkEnd w:id="14"/>
       <w:proofErr w:type="spellEnd"/>
     </w:p>
     <w:p>
@@ -2294,6 +3208,7 @@
       <w:pPr>
         <w:pStyle w:val="Heading3"/>
       </w:pPr>
+      <w:bookmarkStart w:id="15" w:name="_Toc89428896"/>
       <w:proofErr w:type="spellStart"/>
       <w:r>
         <w:lastRenderedPageBreak/>
@@ -2307,6 +3222,7 @@
       <w:r>
         <w:t>routes</w:t>
       </w:r>
+      <w:bookmarkEnd w:id="15"/>
       <w:proofErr w:type="spellEnd"/>
     </w:p>
     <w:p>
@@ -2428,9 +3344,11 @@
       <w:pPr>
         <w:pStyle w:val="Heading3"/>
       </w:pPr>
+      <w:bookmarkStart w:id="16" w:name="_Toc89428897"/>
       <w:r>
         <w:t>Next/link</w:t>
       </w:r>
+      <w:bookmarkEnd w:id="16"/>
     </w:p>
     <w:p>
       <w:r>

</xml_diff>

<commit_message>
resolvido problema com carregamento das fonts internas
</commit_message>
<xml_diff>
--- a/Documents/CADERNO DE ANOTAÇÕES.docx
+++ b/Documents/CADERNO DE ANOTAÇÕES.docx
@@ -1258,124 +1258,79 @@
           <w:lang w:val="en-US" w:eastAsia="ja-JP"/>
         </w:rPr>
       </w:pPr>
-      <w:r>
-        <w:rPr>
-          <w:rStyle w:val="Hyperlink"/>
-          <w:noProof/>
-        </w:rPr>
-        <w:fldChar w:fldCharType="begin"/>
-      </w:r>
-      <w:r>
-        <w:rPr>
-          <w:rStyle w:val="Hyperlink"/>
-          <w:noProof/>
-        </w:rPr>
-        <w:instrText xml:space="preserve"> </w:instrText>
-      </w:r>
-      <w:r>
-        <w:rPr>
-          <w:noProof/>
-        </w:rPr>
-        <w:instrText>HYPERLINK \l "_Toc89428894"</w:instrText>
-      </w:r>
-      <w:r>
-        <w:rPr>
-          <w:rStyle w:val="Hyperlink"/>
-          <w:noProof/>
-        </w:rPr>
-        <w:instrText xml:space="preserve"> </w:instrText>
-      </w:r>
-      <w:r>
-        <w:rPr>
-          <w:rStyle w:val="Hyperlink"/>
-          <w:noProof/>
-        </w:rPr>
-      </w:r>
-      <w:r>
-        <w:rPr>
-          <w:rStyle w:val="Hyperlink"/>
-          <w:noProof/>
-        </w:rPr>
-        <w:fldChar w:fldCharType="separate"/>
-      </w:r>
-      <w:r>
-        <w:rPr>
-          <w:rStyle w:val="Hyperlink"/>
-          <w:noProof/>
-        </w:rPr>
-        <w:t>2.6.1</w:t>
-      </w:r>
-      <w:r>
-        <w:rPr>
-          <w:rFonts w:eastAsiaTheme="minorEastAsia"/>
-          <w:noProof/>
-          <w:sz w:val="22"/>
-          <w:lang w:val="en-US" w:eastAsia="ja-JP"/>
-        </w:rPr>
-        <w:tab/>
-      </w:r>
-      <w:r>
-        <w:rPr>
-          <w:rStyle w:val="Hyperlink"/>
-          <w:noProof/>
-        </w:rPr>
-        <w:t>Index route</w:t>
-      </w:r>
-      <w:r>
-        <w:rPr>
-          <w:noProof/>
-          <w:webHidden/>
-        </w:rPr>
-        <w:tab/>
-      </w:r>
-      <w:r>
-        <w:rPr>
-          <w:noProof/>
-          <w:webHidden/>
-        </w:rPr>
-        <w:fldChar w:fldCharType="begin"/>
-      </w:r>
-      <w:r>
-        <w:rPr>
-          <w:noProof/>
-          <w:webHidden/>
-        </w:rPr>
-        <w:instrText xml:space="preserve"> PAGEREF _Toc89428894 \h </w:instrText>
-      </w:r>
-      <w:r>
-        <w:rPr>
-          <w:noProof/>
-          <w:webHidden/>
-        </w:rPr>
-      </w:r>
-      <w:r>
-        <w:rPr>
-          <w:noProof/>
-          <w:webHidden/>
-        </w:rPr>
-        <w:fldChar w:fldCharType="separate"/>
-      </w:r>
-      <w:r>
-        <w:rPr>
-          <w:noProof/>
-          <w:webHidden/>
-        </w:rPr>
-        <w:t>7</w:t>
-      </w:r>
-      <w:r>
-        <w:rPr>
-          <w:noProof/>
-          <w:webHidden/>
-        </w:rPr>
-        <w:fldChar w:fldCharType="end"/>
-      </w:r>
-      <w:r>
-        <w:rPr>
-          <w:rStyle w:val="Hyperlink"/>
-          <w:noProof/>
-        </w:rPr>
-        <w:fldChar w:fldCharType="end"/>
-      </w:r>
+      <w:hyperlink w:anchor="_Toc89428894" w:history="1">
+        <w:r>
+          <w:rPr>
+            <w:rStyle w:val="Hyperlink"/>
+            <w:noProof/>
+          </w:rPr>
+          <w:t>2.6.1</w:t>
+        </w:r>
+        <w:r>
+          <w:rPr>
+            <w:rFonts w:eastAsiaTheme="minorEastAsia"/>
+            <w:noProof/>
+            <w:sz w:val="22"/>
+            <w:lang w:val="en-US" w:eastAsia="ja-JP"/>
+          </w:rPr>
+          <w:tab/>
+        </w:r>
+        <w:r>
+          <w:rPr>
+            <w:rStyle w:val="Hyperlink"/>
+            <w:noProof/>
+          </w:rPr>
+          <w:t>Index route</w:t>
+        </w:r>
+        <w:r>
+          <w:rPr>
+            <w:noProof/>
+            <w:webHidden/>
+          </w:rPr>
+          <w:tab/>
+        </w:r>
+        <w:r>
+          <w:rPr>
+            <w:noProof/>
+            <w:webHidden/>
+          </w:rPr>
+          <w:fldChar w:fldCharType="begin"/>
+        </w:r>
+        <w:r>
+          <w:rPr>
+            <w:noProof/>
+            <w:webHidden/>
+          </w:rPr>
+          <w:instrText xml:space="preserve"> PAGEREF _Toc89428894 \h </w:instrText>
+        </w:r>
+        <w:r>
+          <w:rPr>
+            <w:noProof/>
+            <w:webHidden/>
+          </w:rPr>
+        </w:r>
+        <w:r>
+          <w:rPr>
+            <w:noProof/>
+            <w:webHidden/>
+          </w:rPr>
+          <w:fldChar w:fldCharType="separate"/>
+        </w:r>
+        <w:r>
+          <w:rPr>
+            <w:noProof/>
+            <w:webHidden/>
+          </w:rPr>
+          <w:t>7</w:t>
+        </w:r>
+        <w:r>
+          <w:rPr>
+            <w:noProof/>
+            <w:webHidden/>
+          </w:rPr>
+          <w:fldChar w:fldCharType="end"/>
+        </w:r>
+      </w:hyperlink>
     </w:p>
     <w:p>
       <w:pPr>
@@ -1391,124 +1346,79 @@
           <w:lang w:val="en-US" w:eastAsia="ja-JP"/>
         </w:rPr>
       </w:pPr>
-      <w:r>
-        <w:rPr>
-          <w:rStyle w:val="Hyperlink"/>
-          <w:noProof/>
-        </w:rPr>
-        <w:fldChar w:fldCharType="begin"/>
-      </w:r>
-      <w:r>
-        <w:rPr>
-          <w:rStyle w:val="Hyperlink"/>
-          <w:noProof/>
-        </w:rPr>
-        <w:instrText xml:space="preserve"> </w:instrText>
-      </w:r>
-      <w:r>
-        <w:rPr>
-          <w:noProof/>
-        </w:rPr>
-        <w:instrText>HYPERLINK \l "_Toc89428895"</w:instrText>
-      </w:r>
-      <w:r>
-        <w:rPr>
-          <w:rStyle w:val="Hyperlink"/>
-          <w:noProof/>
-        </w:rPr>
-        <w:instrText xml:space="preserve"> </w:instrText>
-      </w:r>
-      <w:r>
-        <w:rPr>
-          <w:rStyle w:val="Hyperlink"/>
-          <w:noProof/>
-        </w:rPr>
-      </w:r>
-      <w:r>
-        <w:rPr>
-          <w:rStyle w:val="Hyperlink"/>
-          <w:noProof/>
-        </w:rPr>
-        <w:fldChar w:fldCharType="separate"/>
-      </w:r>
-      <w:r>
-        <w:rPr>
-          <w:rStyle w:val="Hyperlink"/>
-          <w:noProof/>
-        </w:rPr>
-        <w:t>2.6.2</w:t>
-      </w:r>
-      <w:r>
-        <w:rPr>
-          <w:rFonts w:eastAsiaTheme="minorEastAsia"/>
-          <w:noProof/>
-          <w:sz w:val="22"/>
-          <w:lang w:val="en-US" w:eastAsia="ja-JP"/>
-        </w:rPr>
-        <w:tab/>
-      </w:r>
-      <w:r>
-        <w:rPr>
-          <w:rStyle w:val="Hyperlink"/>
-          <w:noProof/>
-        </w:rPr>
-        <w:t>Nested routes</w:t>
-      </w:r>
-      <w:r>
-        <w:rPr>
-          <w:noProof/>
-          <w:webHidden/>
-        </w:rPr>
-        <w:tab/>
-      </w:r>
-      <w:r>
-        <w:rPr>
-          <w:noProof/>
-          <w:webHidden/>
-        </w:rPr>
-        <w:fldChar w:fldCharType="begin"/>
-      </w:r>
-      <w:r>
-        <w:rPr>
-          <w:noProof/>
-          <w:webHidden/>
-        </w:rPr>
-        <w:instrText xml:space="preserve"> PAGEREF _Toc89428895 \h </w:instrText>
-      </w:r>
-      <w:r>
-        <w:rPr>
-          <w:noProof/>
-          <w:webHidden/>
-        </w:rPr>
-      </w:r>
-      <w:r>
-        <w:rPr>
-          <w:noProof/>
-          <w:webHidden/>
-        </w:rPr>
-        <w:fldChar w:fldCharType="separate"/>
-      </w:r>
-      <w:r>
-        <w:rPr>
-          <w:noProof/>
-          <w:webHidden/>
-        </w:rPr>
-        <w:t>8</w:t>
-      </w:r>
-      <w:r>
-        <w:rPr>
-          <w:noProof/>
-          <w:webHidden/>
-        </w:rPr>
-        <w:fldChar w:fldCharType="end"/>
-      </w:r>
-      <w:r>
-        <w:rPr>
-          <w:rStyle w:val="Hyperlink"/>
-          <w:noProof/>
-        </w:rPr>
-        <w:fldChar w:fldCharType="end"/>
-      </w:r>
+      <w:hyperlink w:anchor="_Toc89428895" w:history="1">
+        <w:r>
+          <w:rPr>
+            <w:rStyle w:val="Hyperlink"/>
+            <w:noProof/>
+          </w:rPr>
+          <w:t>2.6.2</w:t>
+        </w:r>
+        <w:r>
+          <w:rPr>
+            <w:rFonts w:eastAsiaTheme="minorEastAsia"/>
+            <w:noProof/>
+            <w:sz w:val="22"/>
+            <w:lang w:val="en-US" w:eastAsia="ja-JP"/>
+          </w:rPr>
+          <w:tab/>
+        </w:r>
+        <w:r>
+          <w:rPr>
+            <w:rStyle w:val="Hyperlink"/>
+            <w:noProof/>
+          </w:rPr>
+          <w:t>Nested routes</w:t>
+        </w:r>
+        <w:r>
+          <w:rPr>
+            <w:noProof/>
+            <w:webHidden/>
+          </w:rPr>
+          <w:tab/>
+        </w:r>
+        <w:r>
+          <w:rPr>
+            <w:noProof/>
+            <w:webHidden/>
+          </w:rPr>
+          <w:fldChar w:fldCharType="begin"/>
+        </w:r>
+        <w:r>
+          <w:rPr>
+            <w:noProof/>
+            <w:webHidden/>
+          </w:rPr>
+          <w:instrText xml:space="preserve"> PAGEREF _Toc89428895 \h </w:instrText>
+        </w:r>
+        <w:r>
+          <w:rPr>
+            <w:noProof/>
+            <w:webHidden/>
+          </w:rPr>
+        </w:r>
+        <w:r>
+          <w:rPr>
+            <w:noProof/>
+            <w:webHidden/>
+          </w:rPr>
+          <w:fldChar w:fldCharType="separate"/>
+        </w:r>
+        <w:r>
+          <w:rPr>
+            <w:noProof/>
+            <w:webHidden/>
+          </w:rPr>
+          <w:t>8</w:t>
+        </w:r>
+        <w:r>
+          <w:rPr>
+            <w:noProof/>
+            <w:webHidden/>
+          </w:rPr>
+          <w:fldChar w:fldCharType="end"/>
+        </w:r>
+      </w:hyperlink>
     </w:p>
     <w:p>
       <w:pPr>
@@ -1524,124 +1434,79 @@
           <w:lang w:val="en-US" w:eastAsia="ja-JP"/>
         </w:rPr>
       </w:pPr>
-      <w:r>
-        <w:rPr>
-          <w:rStyle w:val="Hyperlink"/>
-          <w:noProof/>
-        </w:rPr>
-        <w:fldChar w:fldCharType="begin"/>
-      </w:r>
-      <w:r>
-        <w:rPr>
-          <w:rStyle w:val="Hyperlink"/>
-          <w:noProof/>
-        </w:rPr>
-        <w:instrText xml:space="preserve"> </w:instrText>
-      </w:r>
-      <w:r>
-        <w:rPr>
-          <w:noProof/>
-        </w:rPr>
-        <w:instrText>HYPERLINK \l "_Toc89428896"</w:instrText>
-      </w:r>
-      <w:r>
-        <w:rPr>
-          <w:rStyle w:val="Hyperlink"/>
-          <w:noProof/>
-        </w:rPr>
-        <w:instrText xml:space="preserve"> </w:instrText>
-      </w:r>
-      <w:r>
-        <w:rPr>
-          <w:rStyle w:val="Hyperlink"/>
-          <w:noProof/>
-        </w:rPr>
-      </w:r>
-      <w:r>
-        <w:rPr>
-          <w:rStyle w:val="Hyperlink"/>
-          <w:noProof/>
-        </w:rPr>
-        <w:fldChar w:fldCharType="separate"/>
-      </w:r>
-      <w:r>
-        <w:rPr>
-          <w:rStyle w:val="Hyperlink"/>
-          <w:noProof/>
-        </w:rPr>
-        <w:t>2.6.3</w:t>
-      </w:r>
-      <w:r>
-        <w:rPr>
-          <w:rFonts w:eastAsiaTheme="minorEastAsia"/>
-          <w:noProof/>
-          <w:sz w:val="22"/>
-          <w:lang w:val="en-US" w:eastAsia="ja-JP"/>
-        </w:rPr>
-        <w:tab/>
-      </w:r>
-      <w:r>
-        <w:rPr>
-          <w:rStyle w:val="Hyperlink"/>
-          <w:noProof/>
-        </w:rPr>
-        <w:t>Dynamic routes</w:t>
-      </w:r>
-      <w:r>
-        <w:rPr>
-          <w:noProof/>
-          <w:webHidden/>
-        </w:rPr>
-        <w:tab/>
-      </w:r>
-      <w:r>
-        <w:rPr>
-          <w:noProof/>
-          <w:webHidden/>
-        </w:rPr>
-        <w:fldChar w:fldCharType="begin"/>
-      </w:r>
-      <w:r>
-        <w:rPr>
-          <w:noProof/>
-          <w:webHidden/>
-        </w:rPr>
-        <w:instrText xml:space="preserve"> PAGEREF _Toc89428896 \h </w:instrText>
-      </w:r>
-      <w:r>
-        <w:rPr>
-          <w:noProof/>
-          <w:webHidden/>
-        </w:rPr>
-      </w:r>
-      <w:r>
-        <w:rPr>
-          <w:noProof/>
-          <w:webHidden/>
-        </w:rPr>
-        <w:fldChar w:fldCharType="separate"/>
-      </w:r>
-      <w:r>
-        <w:rPr>
-          <w:noProof/>
-          <w:webHidden/>
-        </w:rPr>
-        <w:t>9</w:t>
-      </w:r>
-      <w:r>
-        <w:rPr>
-          <w:noProof/>
-          <w:webHidden/>
-        </w:rPr>
-        <w:fldChar w:fldCharType="end"/>
-      </w:r>
-      <w:r>
-        <w:rPr>
-          <w:rStyle w:val="Hyperlink"/>
-          <w:noProof/>
-        </w:rPr>
-        <w:fldChar w:fldCharType="end"/>
-      </w:r>
+      <w:hyperlink w:anchor="_Toc89428896" w:history="1">
+        <w:r>
+          <w:rPr>
+            <w:rStyle w:val="Hyperlink"/>
+            <w:noProof/>
+          </w:rPr>
+          <w:t>2.6.3</w:t>
+        </w:r>
+        <w:r>
+          <w:rPr>
+            <w:rFonts w:eastAsiaTheme="minorEastAsia"/>
+            <w:noProof/>
+            <w:sz w:val="22"/>
+            <w:lang w:val="en-US" w:eastAsia="ja-JP"/>
+          </w:rPr>
+          <w:tab/>
+        </w:r>
+        <w:r>
+          <w:rPr>
+            <w:rStyle w:val="Hyperlink"/>
+            <w:noProof/>
+          </w:rPr>
+          <w:t>Dynamic routes</w:t>
+        </w:r>
+        <w:r>
+          <w:rPr>
+            <w:noProof/>
+            <w:webHidden/>
+          </w:rPr>
+          <w:tab/>
+        </w:r>
+        <w:r>
+          <w:rPr>
+            <w:noProof/>
+            <w:webHidden/>
+          </w:rPr>
+          <w:fldChar w:fldCharType="begin"/>
+        </w:r>
+        <w:r>
+          <w:rPr>
+            <w:noProof/>
+            <w:webHidden/>
+          </w:rPr>
+          <w:instrText xml:space="preserve"> PAGEREF _Toc89428896 \h </w:instrText>
+        </w:r>
+        <w:r>
+          <w:rPr>
+            <w:noProof/>
+            <w:webHidden/>
+          </w:rPr>
+        </w:r>
+        <w:r>
+          <w:rPr>
+            <w:noProof/>
+            <w:webHidden/>
+          </w:rPr>
+          <w:fldChar w:fldCharType="separate"/>
+        </w:r>
+        <w:r>
+          <w:rPr>
+            <w:noProof/>
+            <w:webHidden/>
+          </w:rPr>
+          <w:t>9</w:t>
+        </w:r>
+        <w:r>
+          <w:rPr>
+            <w:noProof/>
+            <w:webHidden/>
+          </w:rPr>
+          <w:fldChar w:fldCharType="end"/>
+        </w:r>
+      </w:hyperlink>
     </w:p>
     <w:p>
       <w:pPr>
@@ -1657,138 +1522,79 @@
           <w:lang w:val="en-US" w:eastAsia="ja-JP"/>
         </w:rPr>
       </w:pPr>
-      <w:r>
-        <w:rPr>
-          <w:rStyle w:val="Hyperlink"/>
-          <w:noProof/>
-        </w:rPr>
-        <w:fldChar w:fldCharType="begin"/>
-      </w:r>
-      <w:r>
-        <w:rPr>
-          <w:rStyle w:val="Hyperlink"/>
-          <w:noProof/>
-        </w:rPr>
-        <w:instrText xml:space="preserve"> </w:instrText>
-      </w:r>
-      <w:r>
-        <w:rPr>
-          <w:noProof/>
-        </w:rPr>
-        <w:instrText>HYPERLINK \l "_Toc89428897"</w:instrText>
-      </w:r>
-      <w:r>
-        <w:rPr>
-          <w:rStyle w:val="Hyperlink"/>
-          <w:noProof/>
-        </w:rPr>
-        <w:instrText xml:space="preserve"> </w:instrText>
-      </w:r>
-      <w:r>
-        <w:rPr>
-          <w:rStyle w:val="Hyperlink"/>
-          <w:noProof/>
-        </w:rPr>
-      </w:r>
-      <w:r>
-        <w:rPr>
-          <w:rStyle w:val="Hyperlink"/>
-          <w:noProof/>
-        </w:rPr>
-        <w:fldChar w:fldCharType="separate"/>
-      </w:r>
-      <w:r>
-        <w:rPr>
-          <w:rStyle w:val="Hyperlink"/>
-          <w:noProof/>
-        </w:rPr>
-        <w:t>2.6.4</w:t>
-      </w:r>
-      <w:r>
-        <w:rPr>
-          <w:rFonts w:eastAsiaTheme="minorEastAsia"/>
-          <w:noProof/>
-          <w:sz w:val="22"/>
-          <w:lang w:val="en-US" w:eastAsia="ja-JP"/>
-        </w:rPr>
-        <w:tab/>
-      </w:r>
-      <w:r>
-        <w:rPr>
-          <w:rStyle w:val="Hyperlink"/>
-          <w:noProof/>
-        </w:rPr>
-        <w:t>N</w:t>
-      </w:r>
-      <w:r>
-        <w:rPr>
-          <w:rStyle w:val="Hyperlink"/>
-          <w:noProof/>
-        </w:rPr>
-        <w:t>e</w:t>
-      </w:r>
-      <w:r>
-        <w:rPr>
-          <w:rStyle w:val="Hyperlink"/>
-          <w:noProof/>
-        </w:rPr>
-        <w:t>xt/link</w:t>
-      </w:r>
-      <w:r>
-        <w:rPr>
-          <w:noProof/>
-          <w:webHidden/>
-        </w:rPr>
-        <w:tab/>
-      </w:r>
-      <w:r>
-        <w:rPr>
-          <w:noProof/>
-          <w:webHidden/>
-        </w:rPr>
-        <w:fldChar w:fldCharType="begin"/>
-      </w:r>
-      <w:r>
-        <w:rPr>
-          <w:noProof/>
-          <w:webHidden/>
-        </w:rPr>
-        <w:instrText xml:space="preserve"> PAGEREF _Toc89428897 \h </w:instrText>
-      </w:r>
-      <w:r>
-        <w:rPr>
-          <w:noProof/>
-          <w:webHidden/>
-        </w:rPr>
-      </w:r>
-      <w:r>
-        <w:rPr>
-          <w:noProof/>
-          <w:webHidden/>
-        </w:rPr>
-        <w:fldChar w:fldCharType="separate"/>
-      </w:r>
-      <w:r>
-        <w:rPr>
-          <w:noProof/>
-          <w:webHidden/>
-        </w:rPr>
-        <w:t>9</w:t>
-      </w:r>
-      <w:r>
-        <w:rPr>
-          <w:noProof/>
-          <w:webHidden/>
-        </w:rPr>
-        <w:fldChar w:fldCharType="end"/>
-      </w:r>
-      <w:r>
-        <w:rPr>
-          <w:rStyle w:val="Hyperlink"/>
-          <w:noProof/>
-        </w:rPr>
-        <w:fldChar w:fldCharType="end"/>
-      </w:r>
+      <w:hyperlink w:anchor="_Toc89428897" w:history="1">
+        <w:r>
+          <w:rPr>
+            <w:rStyle w:val="Hyperlink"/>
+            <w:noProof/>
+          </w:rPr>
+          <w:t>2.6.4</w:t>
+        </w:r>
+        <w:r>
+          <w:rPr>
+            <w:rFonts w:eastAsiaTheme="minorEastAsia"/>
+            <w:noProof/>
+            <w:sz w:val="22"/>
+            <w:lang w:val="en-US" w:eastAsia="ja-JP"/>
+          </w:rPr>
+          <w:tab/>
+        </w:r>
+        <w:r>
+          <w:rPr>
+            <w:rStyle w:val="Hyperlink"/>
+            <w:noProof/>
+          </w:rPr>
+          <w:t>Next/link</w:t>
+        </w:r>
+        <w:r>
+          <w:rPr>
+            <w:noProof/>
+            <w:webHidden/>
+          </w:rPr>
+          <w:tab/>
+        </w:r>
+        <w:r>
+          <w:rPr>
+            <w:noProof/>
+            <w:webHidden/>
+          </w:rPr>
+          <w:fldChar w:fldCharType="begin"/>
+        </w:r>
+        <w:r>
+          <w:rPr>
+            <w:noProof/>
+            <w:webHidden/>
+          </w:rPr>
+          <w:instrText xml:space="preserve"> PAGEREF _Toc89428897 \h </w:instrText>
+        </w:r>
+        <w:r>
+          <w:rPr>
+            <w:noProof/>
+            <w:webHidden/>
+          </w:rPr>
+        </w:r>
+        <w:r>
+          <w:rPr>
+            <w:noProof/>
+            <w:webHidden/>
+          </w:rPr>
+          <w:fldChar w:fldCharType="separate"/>
+        </w:r>
+        <w:r>
+          <w:rPr>
+            <w:noProof/>
+            <w:webHidden/>
+          </w:rPr>
+          <w:t>9</w:t>
+        </w:r>
+        <w:r>
+          <w:rPr>
+            <w:noProof/>
+            <w:webHidden/>
+          </w:rPr>
+          <w:fldChar w:fldCharType="end"/>
+        </w:r>
+      </w:hyperlink>
     </w:p>
     <w:p>
       <w:r>
@@ -3399,6 +3205,409 @@
       </w:r>
     </w:p>
     <w:p/>
+    <w:p/>
+    <w:p/>
+    <w:p>
+      <w:pPr>
+        <w:pStyle w:val="Heading1"/>
+      </w:pPr>
+      <w:r>
+        <w:lastRenderedPageBreak/>
+        <w:t xml:space="preserve">Adicionando </w:t>
+      </w:r>
+      <w:proofErr w:type="spellStart"/>
+      <w:r>
+        <w:t>fonts</w:t>
+      </w:r>
+      <w:proofErr w:type="spellEnd"/>
+      <w:r>
+        <w:t xml:space="preserve"> customizadas no diretório </w:t>
+      </w:r>
+      <w:proofErr w:type="spellStart"/>
+      <w:r>
+        <w:t>public</w:t>
+      </w:r>
+      <w:proofErr w:type="spellEnd"/>
+    </w:p>
+    <w:p>
+      <w:r>
+        <w:t xml:space="preserve">Podemos adicionar </w:t>
+      </w:r>
+      <w:proofErr w:type="spellStart"/>
+      <w:r>
+        <w:t>fonts</w:t>
+      </w:r>
+      <w:proofErr w:type="spellEnd"/>
+      <w:r>
+        <w:t xml:space="preserve"> dentro do diretório do Next para podermos utilizar </w:t>
+      </w:r>
+      <w:proofErr w:type="gramStart"/>
+      <w:r>
+        <w:t>elas de forma mais segura</w:t>
+      </w:r>
+      <w:proofErr w:type="gramEnd"/>
+      <w:r>
+        <w:t xml:space="preserve"> sem depender de serviços online de </w:t>
+      </w:r>
+      <w:proofErr w:type="spellStart"/>
+      <w:r>
+        <w:t>fonts</w:t>
+      </w:r>
+      <w:proofErr w:type="spellEnd"/>
+      <w:r>
+        <w:t xml:space="preserve">, com isso nosso projeto fica livre de falhas de design por </w:t>
+      </w:r>
+      <w:r>
+        <w:t xml:space="preserve">falha de conexão a serviços como o Google </w:t>
+      </w:r>
+      <w:proofErr w:type="spellStart"/>
+      <w:r>
+        <w:t>Fonts</w:t>
+      </w:r>
+      <w:proofErr w:type="spellEnd"/>
+      <w:r>
+        <w:t xml:space="preserve">. Estando ciente de que ter os arquivos de </w:t>
+      </w:r>
+      <w:proofErr w:type="spellStart"/>
+      <w:r>
+        <w:t>fonts</w:t>
+      </w:r>
+      <w:proofErr w:type="spellEnd"/>
+      <w:r>
+        <w:t xml:space="preserve"> no diretório do projeto é uma boa prática podemos inserir e configurar elas no Next.</w:t>
+      </w:r>
+    </w:p>
+    <w:p>
+      <w:r>
+        <w:t xml:space="preserve">Para isso coloque as </w:t>
+      </w:r>
+      <w:proofErr w:type="spellStart"/>
+      <w:r>
+        <w:t>fonts</w:t>
+      </w:r>
+      <w:proofErr w:type="spellEnd"/>
+      <w:r>
+        <w:t xml:space="preserve"> no diretório </w:t>
+      </w:r>
+      <w:proofErr w:type="spellStart"/>
+      <w:r>
+        <w:t>public</w:t>
+      </w:r>
+      <w:proofErr w:type="spellEnd"/>
+      <w:r>
+        <w:t>/</w:t>
+      </w:r>
+      <w:proofErr w:type="spellStart"/>
+      <w:r>
+        <w:t>fonts</w:t>
+      </w:r>
+      <w:proofErr w:type="spellEnd"/>
+      <w:r>
+        <w:t xml:space="preserve"> como na imagem abaixo:</w:t>
+      </w:r>
+    </w:p>
+    <w:p/>
+    <w:p>
+      <w:r>
+        <w:rPr>
+          <w:noProof/>
+        </w:rPr>
+        <w:drawing>
+          <wp:inline distT="0" distB="0" distL="0" distR="0" wp14:anchorId="37A54C13" wp14:editId="5EA610B0">
+            <wp:extent cx="3643312" cy="2383143"/>
+            <wp:effectExtent l="0" t="0" r="0" b="0"/>
+            <wp:docPr id="12" name="Picture 12"/>
+            <wp:cNvGraphicFramePr>
+              <a:graphicFrameLocks xmlns:a="http://schemas.openxmlformats.org/drawingml/2006/main" noChangeAspect="1"/>
+            </wp:cNvGraphicFramePr>
+            <a:graphic xmlns:a="http://schemas.openxmlformats.org/drawingml/2006/main">
+              <a:graphicData uri="http://schemas.openxmlformats.org/drawingml/2006/picture">
+                <pic:pic xmlns:pic="http://schemas.openxmlformats.org/drawingml/2006/picture">
+                  <pic:nvPicPr>
+                    <pic:cNvPr id="12" name="Picture 12"/>
+                    <pic:cNvPicPr/>
+                  </pic:nvPicPr>
+                  <pic:blipFill>
+                    <a:blip r:embed="rId19" cstate="print">
+                      <a:extLst>
+                        <a:ext uri="{28A0092B-C50C-407E-A947-70E740481C1C}">
+                          <a14:useLocalDpi xmlns:a14="http://schemas.microsoft.com/office/drawing/2010/main" val="0"/>
+                        </a:ext>
+                      </a:extLst>
+                    </a:blip>
+                    <a:stretch>
+                      <a:fillRect/>
+                    </a:stretch>
+                  </pic:blipFill>
+                  <pic:spPr>
+                    <a:xfrm>
+                      <a:off x="0" y="0"/>
+                      <a:ext cx="3654466" cy="2390439"/>
+                    </a:xfrm>
+                    <a:prstGeom prst="rect">
+                      <a:avLst/>
+                    </a:prstGeom>
+                  </pic:spPr>
+                </pic:pic>
+              </a:graphicData>
+            </a:graphic>
+          </wp:inline>
+        </w:drawing>
+      </w:r>
+      <w:r>
+        <w:t xml:space="preserve"> </w:t>
+      </w:r>
+    </w:p>
+    <w:p/>
+    <w:p>
+      <w:r>
+        <w:t xml:space="preserve">Após ter feito isso, </w:t>
+      </w:r>
+      <w:r>
+        <w:t xml:space="preserve">crie um novo documento para ser </w:t>
+      </w:r>
+      <w:proofErr w:type="spellStart"/>
+      <w:r>
+        <w:t>pré</w:t>
+      </w:r>
+      <w:proofErr w:type="spellEnd"/>
+      <w:r>
+        <w:t>-renderizado pelo Next</w:t>
+      </w:r>
+    </w:p>
+    <w:p/>
+    <w:p>
+      <w:r>
+        <w:rPr>
+          <w:noProof/>
+        </w:rPr>
+        <w:drawing>
+          <wp:inline distT="0" distB="0" distL="0" distR="0" wp14:anchorId="31C9D4C5" wp14:editId="5D9D5854">
+            <wp:extent cx="3667125" cy="2119904"/>
+            <wp:effectExtent l="0" t="0" r="0" b="0"/>
+            <wp:docPr id="13" name="Picture 13"/>
+            <wp:cNvGraphicFramePr>
+              <a:graphicFrameLocks xmlns:a="http://schemas.openxmlformats.org/drawingml/2006/main" noChangeAspect="1"/>
+            </wp:cNvGraphicFramePr>
+            <a:graphic xmlns:a="http://schemas.openxmlformats.org/drawingml/2006/main">
+              <a:graphicData uri="http://schemas.openxmlformats.org/drawingml/2006/picture">
+                <pic:pic xmlns:pic="http://schemas.openxmlformats.org/drawingml/2006/picture">
+                  <pic:nvPicPr>
+                    <pic:cNvPr id="13" name="Picture 13"/>
+                    <pic:cNvPicPr/>
+                  </pic:nvPicPr>
+                  <pic:blipFill>
+                    <a:blip r:embed="rId20" cstate="print">
+                      <a:extLst>
+                        <a:ext uri="{28A0092B-C50C-407E-A947-70E740481C1C}">
+                          <a14:useLocalDpi xmlns:a14="http://schemas.microsoft.com/office/drawing/2010/main" val="0"/>
+                        </a:ext>
+                      </a:extLst>
+                    </a:blip>
+                    <a:stretch>
+                      <a:fillRect/>
+                    </a:stretch>
+                  </pic:blipFill>
+                  <pic:spPr>
+                    <a:xfrm>
+                      <a:off x="0" y="0"/>
+                      <a:ext cx="3681531" cy="2128232"/>
+                    </a:xfrm>
+                    <a:prstGeom prst="rect">
+                      <a:avLst/>
+                    </a:prstGeom>
+                  </pic:spPr>
+                </pic:pic>
+              </a:graphicData>
+            </a:graphic>
+          </wp:inline>
+        </w:drawing>
+      </w:r>
+    </w:p>
+    <w:p/>
+    <w:p>
+      <w:r>
+        <w:t xml:space="preserve">Com isso utilizamos uma técnica de </w:t>
+      </w:r>
+      <w:proofErr w:type="spellStart"/>
+      <w:r>
+        <w:t>pré-loading</w:t>
+      </w:r>
+      <w:proofErr w:type="spellEnd"/>
+      <w:r>
+        <w:t xml:space="preserve"> para que o Next sempre carregue a </w:t>
+      </w:r>
+      <w:proofErr w:type="spellStart"/>
+      <w:r>
+        <w:t>font</w:t>
+      </w:r>
+      <w:proofErr w:type="spellEnd"/>
+      <w:r>
+        <w:t xml:space="preserve"> no Head do documento HTML. Para passarmos o caminho da </w:t>
+      </w:r>
+      <w:proofErr w:type="spellStart"/>
+      <w:r>
+        <w:t>font</w:t>
+      </w:r>
+      <w:proofErr w:type="spellEnd"/>
+      <w:r>
+        <w:t xml:space="preserve"> podemos omitir a pasta </w:t>
+      </w:r>
+      <w:proofErr w:type="spellStart"/>
+      <w:r>
+        <w:t>public</w:t>
+      </w:r>
+      <w:proofErr w:type="spellEnd"/>
+      <w:r>
+        <w:t xml:space="preserve"> do caminho e apenas chamar o caminho </w:t>
+      </w:r>
+      <w:proofErr w:type="spellStart"/>
+      <w:r>
+        <w:t>fonts</w:t>
+      </w:r>
+      <w:proofErr w:type="spellEnd"/>
+      <w:r>
+        <w:t xml:space="preserve"> diretamente como na imagem acima.</w:t>
+      </w:r>
+    </w:p>
+    <w:p>
+      <w:r>
+        <w:t xml:space="preserve">Agora precisamos </w:t>
+      </w:r>
+      <w:r>
+        <w:t xml:space="preserve">carregar essa </w:t>
+      </w:r>
+      <w:proofErr w:type="spellStart"/>
+      <w:r>
+        <w:t>font</w:t>
+      </w:r>
+      <w:proofErr w:type="spellEnd"/>
+      <w:r>
+        <w:t xml:space="preserve"> no documento por intermédio do arquivo global.css, veja:</w:t>
+      </w:r>
+    </w:p>
+    <w:p>
+      <w:r>
+        <w:rPr>
+          <w:noProof/>
+        </w:rPr>
+        <w:lastRenderedPageBreak/>
+        <w:drawing>
+          <wp:inline distT="0" distB="0" distL="0" distR="0" wp14:anchorId="4F787049" wp14:editId="58B3A682">
+            <wp:extent cx="5181600" cy="2417477"/>
+            <wp:effectExtent l="0" t="0" r="0" b="1905"/>
+            <wp:docPr id="14" name="Picture 14"/>
+            <wp:cNvGraphicFramePr>
+              <a:graphicFrameLocks xmlns:a="http://schemas.openxmlformats.org/drawingml/2006/main" noChangeAspect="1"/>
+            </wp:cNvGraphicFramePr>
+            <a:graphic xmlns:a="http://schemas.openxmlformats.org/drawingml/2006/main">
+              <a:graphicData uri="http://schemas.openxmlformats.org/drawingml/2006/picture">
+                <pic:pic xmlns:pic="http://schemas.openxmlformats.org/drawingml/2006/picture">
+                  <pic:nvPicPr>
+                    <pic:cNvPr id="14" name="Picture 14"/>
+                    <pic:cNvPicPr/>
+                  </pic:nvPicPr>
+                  <pic:blipFill>
+                    <a:blip r:embed="rId21" cstate="print">
+                      <a:extLst>
+                        <a:ext uri="{28A0092B-C50C-407E-A947-70E740481C1C}">
+                          <a14:useLocalDpi xmlns:a14="http://schemas.microsoft.com/office/drawing/2010/main" val="0"/>
+                        </a:ext>
+                      </a:extLst>
+                    </a:blip>
+                    <a:stretch>
+                      <a:fillRect/>
+                    </a:stretch>
+                  </pic:blipFill>
+                  <pic:spPr>
+                    <a:xfrm>
+                      <a:off x="0" y="0"/>
+                      <a:ext cx="5192639" cy="2422627"/>
+                    </a:xfrm>
+                    <a:prstGeom prst="rect">
+                      <a:avLst/>
+                    </a:prstGeom>
+                  </pic:spPr>
+                </pic:pic>
+              </a:graphicData>
+            </a:graphic>
+          </wp:inline>
+        </w:drawing>
+      </w:r>
+    </w:p>
+    <w:p/>
+    <w:p>
+      <w:r>
+        <w:t xml:space="preserve">Para isso utilizamos o @font-face do </w:t>
+      </w:r>
+      <w:proofErr w:type="spellStart"/>
+      <w:r>
+        <w:t>css</w:t>
+      </w:r>
+      <w:proofErr w:type="spellEnd"/>
+      <w:r>
+        <w:t xml:space="preserve"> e damos um nome ancora qualquer a família da </w:t>
+      </w:r>
+      <w:proofErr w:type="spellStart"/>
+      <w:r>
+        <w:t>font</w:t>
+      </w:r>
+      <w:proofErr w:type="spellEnd"/>
+      <w:r>
+        <w:t xml:space="preserve"> e </w:t>
+      </w:r>
+      <w:proofErr w:type="spellStart"/>
+      <w:r>
+        <w:t>setamos</w:t>
+      </w:r>
+      <w:proofErr w:type="spellEnd"/>
+      <w:r>
+        <w:t xml:space="preserve"> o caminho da </w:t>
+      </w:r>
+      <w:proofErr w:type="spellStart"/>
+      <w:r>
+        <w:t>font</w:t>
+      </w:r>
+      <w:proofErr w:type="spellEnd"/>
+      <w:r>
+        <w:t xml:space="preserve">, assim inserimos dentro da regra </w:t>
+      </w:r>
+      <w:proofErr w:type="spellStart"/>
+      <w:r>
+        <w:t>css</w:t>
+      </w:r>
+      <w:proofErr w:type="spellEnd"/>
+      <w:r>
+        <w:t xml:space="preserve"> que carrega os </w:t>
+      </w:r>
+      <w:proofErr w:type="spellStart"/>
+      <w:r>
+        <w:t>presets</w:t>
+      </w:r>
+      <w:proofErr w:type="spellEnd"/>
+      <w:r>
+        <w:t xml:space="preserve"> de </w:t>
+      </w:r>
+      <w:proofErr w:type="spellStart"/>
+      <w:r>
+        <w:t>font-family</w:t>
+      </w:r>
+      <w:proofErr w:type="spellEnd"/>
+      <w:r>
+        <w:t xml:space="preserve"> da nossa página, que é o body neste caso e adicionamos o nome ancora que criamos na </w:t>
+      </w:r>
+      <w:proofErr w:type="spellStart"/>
+      <w:r>
+        <w:t>tag</w:t>
+      </w:r>
+      <w:proofErr w:type="spellEnd"/>
+      <w:r>
+        <w:t xml:space="preserve"> @font-face</w:t>
+      </w:r>
+      <w:r>
+        <w:t>.</w:t>
+      </w:r>
+    </w:p>
     <w:p/>
     <w:sectPr>
       <w:pgSz w:w="11906" w:h="16838"/>

</xml_diff>

<commit_message>
Módulo 7 Aula 53, configurando cards dinamicos via json file
</commit_message>
<xml_diff>
--- a/Documents/CADERNO DE ANOTAÇÕES.docx
+++ b/Documents/CADERNO DE ANOTAÇÕES.docx
@@ -3607,6 +3607,349 @@
       <w:r>
         <w:t>.</w:t>
       </w:r>
+    </w:p>
+    <w:p/>
+    <w:p>
+      <w:pPr>
+        <w:pStyle w:val="Heading1"/>
+      </w:pPr>
+      <w:r>
+        <w:t>Next SEO</w:t>
+      </w:r>
+    </w:p>
+    <w:p>
+      <w:r>
+        <w:t xml:space="preserve">SEO é importante para a indexação do nosso conteúdo nos bancos de dados do Google, para que assim sejamos encontrados nas buscas dos usuários, com o Next podemos </w:t>
+      </w:r>
+      <w:proofErr w:type="spellStart"/>
+      <w:r>
+        <w:t>tomas</w:t>
+      </w:r>
+      <w:proofErr w:type="spellEnd"/>
+      <w:r>
+        <w:t xml:space="preserve"> as mesmas medidas padrões dentro do documento HTML para otimizar essa busca, cuidando da semântica do HTML e adicionando sempre </w:t>
+      </w:r>
+      <w:proofErr w:type="gramStart"/>
+      <w:r>
+        <w:t>as meta</w:t>
+      </w:r>
+      <w:proofErr w:type="gramEnd"/>
+      <w:r>
+        <w:t xml:space="preserve"> </w:t>
+      </w:r>
+      <w:proofErr w:type="spellStart"/>
+      <w:r>
+        <w:t>tags</w:t>
+      </w:r>
+      <w:proofErr w:type="spellEnd"/>
+      <w:r>
+        <w:t xml:space="preserve"> para descrever o conteúdo e também as </w:t>
+      </w:r>
+      <w:proofErr w:type="spellStart"/>
+      <w:r>
+        <w:t>tags</w:t>
+      </w:r>
+      <w:proofErr w:type="spellEnd"/>
+      <w:r>
+        <w:t xml:space="preserve"> </w:t>
+      </w:r>
+      <w:proofErr w:type="spellStart"/>
+      <w:r>
+        <w:t>alt</w:t>
+      </w:r>
+      <w:proofErr w:type="spellEnd"/>
+      <w:r>
+        <w:t xml:space="preserve"> de conteúdo de imagens.</w:t>
+      </w:r>
+    </w:p>
+    <w:p/>
+    <w:p>
+      <w:pPr>
+        <w:pStyle w:val="Heading2"/>
+      </w:pPr>
+      <w:proofErr w:type="spellStart"/>
+      <w:r>
+        <w:t>Pre-rendering</w:t>
+      </w:r>
+      <w:proofErr w:type="spellEnd"/>
+    </w:p>
+    <w:p>
+      <w:pPr>
+        <w:ind w:firstLine="0"/>
+      </w:pPr>
+      <w:r>
+        <w:rPr>
+          <w:noProof/>
+        </w:rPr>
+        <w:drawing>
+          <wp:inline distT="0" distB="0" distL="0" distR="0" wp14:anchorId="7E11B634" wp14:editId="0F52E302">
+            <wp:extent cx="6188710" cy="2940050"/>
+            <wp:effectExtent l="0" t="0" r="2540" b="0"/>
+            <wp:docPr id="15" name="Picture 15"/>
+            <wp:cNvGraphicFramePr>
+              <a:graphicFrameLocks xmlns:a="http://schemas.openxmlformats.org/drawingml/2006/main" noChangeAspect="1"/>
+            </wp:cNvGraphicFramePr>
+            <a:graphic xmlns:a="http://schemas.openxmlformats.org/drawingml/2006/main">
+              <a:graphicData uri="http://schemas.openxmlformats.org/drawingml/2006/picture">
+                <pic:pic xmlns:pic="http://schemas.openxmlformats.org/drawingml/2006/picture">
+                  <pic:nvPicPr>
+                    <pic:cNvPr id="15" name="Picture 15"/>
+                    <pic:cNvPicPr/>
+                  </pic:nvPicPr>
+                  <pic:blipFill>
+                    <a:blip r:embed="rId22" cstate="print">
+                      <a:extLst>
+                        <a:ext uri="{28A0092B-C50C-407E-A947-70E740481C1C}">
+                          <a14:useLocalDpi xmlns:a14="http://schemas.microsoft.com/office/drawing/2010/main" val="0"/>
+                        </a:ext>
+                      </a:extLst>
+                    </a:blip>
+                    <a:stretch>
+                      <a:fillRect/>
+                    </a:stretch>
+                  </pic:blipFill>
+                  <pic:spPr>
+                    <a:xfrm>
+                      <a:off x="0" y="0"/>
+                      <a:ext cx="6188710" cy="2940050"/>
+                    </a:xfrm>
+                    <a:prstGeom prst="rect">
+                      <a:avLst/>
+                    </a:prstGeom>
+                  </pic:spPr>
+                </pic:pic>
+              </a:graphicData>
+            </a:graphic>
+          </wp:inline>
+        </w:drawing>
+      </w:r>
+    </w:p>
+    <w:p>
+      <w:r>
+        <w:lastRenderedPageBreak/>
+        <w:t xml:space="preserve">O </w:t>
+      </w:r>
+      <w:proofErr w:type="spellStart"/>
+      <w:r>
+        <w:t>pré-renderindo</w:t>
+      </w:r>
+      <w:proofErr w:type="spellEnd"/>
+      <w:r>
+        <w:t xml:space="preserve"> do Next trabalha de forma que o servidor é responsável por renderizar a aplicação com as </w:t>
+      </w:r>
+      <w:proofErr w:type="spellStart"/>
+      <w:r>
+        <w:t>tags</w:t>
+      </w:r>
+      <w:proofErr w:type="spellEnd"/>
+      <w:r>
+        <w:t xml:space="preserve"> HTML estáticas todas com conteúdo, desse modo trazendo todo o conteúdo do documento, suas </w:t>
+      </w:r>
+      <w:proofErr w:type="spellStart"/>
+      <w:r>
+        <w:t>tags</w:t>
+      </w:r>
+      <w:proofErr w:type="spellEnd"/>
+      <w:r>
+        <w:t xml:space="preserve">, títulos, textos, imagens etc. E depois que o </w:t>
+      </w:r>
+      <w:proofErr w:type="spellStart"/>
+      <w:r>
+        <w:t>JavaScript</w:t>
+      </w:r>
+      <w:proofErr w:type="spellEnd"/>
+      <w:r>
+        <w:t xml:space="preserve"> renderiza o usuário pode interagir. </w:t>
+      </w:r>
+    </w:p>
+    <w:p>
+      <w:r>
+        <w:t xml:space="preserve">Comparando com o </w:t>
+      </w:r>
+      <w:proofErr w:type="spellStart"/>
+      <w:r>
+        <w:t>React</w:t>
+      </w:r>
+      <w:proofErr w:type="spellEnd"/>
+      <w:r>
+        <w:t xml:space="preserve"> que só vai renderizar o conteúdo HTML depois que o </w:t>
+      </w:r>
+      <w:proofErr w:type="spellStart"/>
+      <w:r>
+        <w:t>JavaScript</w:t>
+      </w:r>
+      <w:proofErr w:type="spellEnd"/>
+      <w:r>
+        <w:t xml:space="preserve"> terminar de renderizar, no </w:t>
+      </w:r>
+      <w:proofErr w:type="spellStart"/>
+      <w:r>
+        <w:t>React</w:t>
+      </w:r>
+      <w:proofErr w:type="spellEnd"/>
+      <w:r>
+        <w:t xml:space="preserve"> o </w:t>
+      </w:r>
+      <w:proofErr w:type="spellStart"/>
+      <w:r>
+        <w:t>JavaScript</w:t>
+      </w:r>
+      <w:proofErr w:type="spellEnd"/>
+      <w:r>
+        <w:t xml:space="preserve"> é responsável por renderizar o conteúdo e não o servidor, o que acontece no </w:t>
+      </w:r>
+      <w:proofErr w:type="spellStart"/>
+      <w:r>
+        <w:t>React</w:t>
+      </w:r>
+      <w:proofErr w:type="spellEnd"/>
+      <w:r>
+        <w:t xml:space="preserve"> é que o </w:t>
+      </w:r>
+      <w:proofErr w:type="spellStart"/>
+      <w:r>
+        <w:t>user</w:t>
+      </w:r>
+      <w:proofErr w:type="spellEnd"/>
+      <w:r>
+        <w:t xml:space="preserve"> recebe uma página em branco que não contém HTML.</w:t>
+      </w:r>
+    </w:p>
+    <w:p/>
+    <w:p>
+      <w:pPr>
+        <w:pStyle w:val="Heading1"/>
+      </w:pPr>
+      <w:r>
+        <w:t xml:space="preserve">Combinar classes em </w:t>
+      </w:r>
+      <w:r>
+        <w:t>CSS</w:t>
+      </w:r>
+      <w:r>
+        <w:t xml:space="preserve"> componentes</w:t>
+      </w:r>
+      <w:r>
+        <w:t xml:space="preserve"> </w:t>
+      </w:r>
+    </w:p>
+    <w:p>
+      <w:r>
+        <w:t xml:space="preserve">Podemos combinar classes CSS com a extensão </w:t>
+      </w:r>
+      <w:proofErr w:type="spellStart"/>
+      <w:r>
+        <w:t>classnames</w:t>
+      </w:r>
+      <w:proofErr w:type="spellEnd"/>
+      <w:r>
+        <w:t>, para isso basta instalar ele com:</w:t>
+      </w:r>
+    </w:p>
+    <w:p/>
+    <w:p>
+      <w:pPr>
+        <w:rPr>
+          <w:rFonts w:ascii="Courier New" w:hAnsi="Courier New" w:cs="Courier New"/>
+        </w:rPr>
+      </w:pPr>
+      <w:proofErr w:type="spellStart"/>
+      <w:r>
+        <w:rPr>
+          <w:rFonts w:ascii="Courier New" w:hAnsi="Courier New" w:cs="Courier New"/>
+        </w:rPr>
+        <w:t>npm</w:t>
+      </w:r>
+      <w:proofErr w:type="spellEnd"/>
+      <w:r>
+        <w:rPr>
+          <w:rFonts w:ascii="Courier New" w:hAnsi="Courier New" w:cs="Courier New"/>
+        </w:rPr>
+        <w:t xml:space="preserve"> </w:t>
+      </w:r>
+      <w:proofErr w:type="spellStart"/>
+      <w:r>
+        <w:rPr>
+          <w:rFonts w:ascii="Courier New" w:hAnsi="Courier New" w:cs="Courier New"/>
+        </w:rPr>
+        <w:t>install</w:t>
+      </w:r>
+      <w:proofErr w:type="spellEnd"/>
+      <w:r>
+        <w:rPr>
+          <w:rFonts w:ascii="Courier New" w:hAnsi="Courier New" w:cs="Courier New"/>
+        </w:rPr>
+        <w:t xml:space="preserve"> </w:t>
+      </w:r>
+      <w:proofErr w:type="spellStart"/>
+      <w:r>
+        <w:rPr>
+          <w:rFonts w:ascii="Courier New" w:hAnsi="Courier New" w:cs="Courier New"/>
+        </w:rPr>
+        <w:t>classnames</w:t>
+      </w:r>
+      <w:proofErr w:type="spellEnd"/>
+    </w:p>
+    <w:p/>
+    <w:p>
+      <w:r>
+        <w:t xml:space="preserve">ou </w:t>
+      </w:r>
+    </w:p>
+    <w:p/>
+    <w:p>
+      <w:pPr>
+        <w:rPr>
+          <w:rFonts w:ascii="Courier New" w:hAnsi="Courier New" w:cs="Courier New"/>
+        </w:rPr>
+      </w:pPr>
+      <w:proofErr w:type="spellStart"/>
+      <w:r>
+        <w:rPr>
+          <w:rFonts w:ascii="Courier New" w:hAnsi="Courier New" w:cs="Courier New"/>
+        </w:rPr>
+        <w:t>yarn</w:t>
+      </w:r>
+      <w:proofErr w:type="spellEnd"/>
+      <w:r>
+        <w:rPr>
+          <w:rFonts w:ascii="Courier New" w:hAnsi="Courier New" w:cs="Courier New"/>
+        </w:rPr>
+        <w:t xml:space="preserve"> </w:t>
+      </w:r>
+      <w:proofErr w:type="spellStart"/>
+      <w:r>
+        <w:rPr>
+          <w:rFonts w:ascii="Courier New" w:hAnsi="Courier New" w:cs="Courier New"/>
+        </w:rPr>
+        <w:t>install</w:t>
+      </w:r>
+      <w:proofErr w:type="spellEnd"/>
+      <w:r>
+        <w:rPr>
+          <w:rFonts w:ascii="Courier New" w:hAnsi="Courier New" w:cs="Courier New"/>
+        </w:rPr>
+        <w:t xml:space="preserve"> </w:t>
+      </w:r>
+      <w:proofErr w:type="spellStart"/>
+      <w:r>
+        <w:rPr>
+          <w:rFonts w:ascii="Courier New" w:hAnsi="Courier New" w:cs="Courier New"/>
+        </w:rPr>
+        <w:t>classnames</w:t>
+      </w:r>
+      <w:proofErr w:type="spellEnd"/>
+    </w:p>
+    <w:p/>
+    <w:p>
+      <w:r>
+        <w:t xml:space="preserve">Com isso instalamos o pacote </w:t>
+      </w:r>
+      <w:proofErr w:type="spellStart"/>
+      <w:r>
+        <w:t>classnames</w:t>
+      </w:r>
+      <w:proofErr w:type="spellEnd"/>
     </w:p>
     <w:p/>
     <w:sectPr>

</xml_diff>

<commit_message>
Módulo 7 Aula 60, implementando function getStaticProps para pré-renderização no servidor
</commit_message>
<xml_diff>
--- a/Documents/CADERNO DE ANOTAÇÕES.docx
+++ b/Documents/CADERNO DE ANOTAÇÕES.docx
@@ -118,7 +118,7 @@
       <w:r>
         <w:fldChar w:fldCharType="separate"/>
       </w:r>
-      <w:hyperlink w:anchor="_Toc89428881" w:history="1">
+      <w:hyperlink w:anchor="_Toc90030254" w:history="1">
         <w:r>
           <w:rPr>
             <w:rStyle w:val="Hyperlink"/>
@@ -161,7 +161,7 @@
             <w:noProof/>
             <w:webHidden/>
           </w:rPr>
-          <w:instrText xml:space="preserve"> PAGEREF _Toc89428881 \h </w:instrText>
+          <w:instrText xml:space="preserve"> PAGEREF _Toc90030254 \h </w:instrText>
         </w:r>
         <w:r>
           <w:rPr>
@@ -206,7 +206,7 @@
           <w:lang w:val="en-US" w:eastAsia="ja-JP"/>
         </w:rPr>
       </w:pPr>
-      <w:hyperlink w:anchor="_Toc89428882" w:history="1">
+      <w:hyperlink w:anchor="_Toc90030255" w:history="1">
         <w:r>
           <w:rPr>
             <w:rStyle w:val="Hyperlink"/>
@@ -249,7 +249,7 @@
             <w:noProof/>
             <w:webHidden/>
           </w:rPr>
-          <w:instrText xml:space="preserve"> PAGEREF _Toc89428882 \h </w:instrText>
+          <w:instrText xml:space="preserve"> PAGEREF _Toc90030255 \h </w:instrText>
         </w:r>
         <w:r>
           <w:rPr>
@@ -294,7 +294,7 @@
           <w:lang w:val="en-US" w:eastAsia="ja-JP"/>
         </w:rPr>
       </w:pPr>
-      <w:hyperlink w:anchor="_Toc89428883" w:history="1">
+      <w:hyperlink w:anchor="_Toc90030256" w:history="1">
         <w:r>
           <w:rPr>
             <w:rStyle w:val="Hyperlink"/>
@@ -337,7 +337,7 @@
             <w:noProof/>
             <w:webHidden/>
           </w:rPr>
-          <w:instrText xml:space="preserve"> PAGEREF _Toc89428883 \h </w:instrText>
+          <w:instrText xml:space="preserve"> PAGEREF _Toc90030256 \h </w:instrText>
         </w:r>
         <w:r>
           <w:rPr>
@@ -382,7 +382,7 @@
           <w:lang w:val="en-US" w:eastAsia="ja-JP"/>
         </w:rPr>
       </w:pPr>
-      <w:hyperlink w:anchor="_Toc89428884" w:history="1">
+      <w:hyperlink w:anchor="_Toc90030257" w:history="1">
         <w:r>
           <w:rPr>
             <w:rStyle w:val="Hyperlink"/>
@@ -425,7 +425,7 @@
             <w:noProof/>
             <w:webHidden/>
           </w:rPr>
-          <w:instrText xml:space="preserve"> PAGEREF _Toc89428884 \h </w:instrText>
+          <w:instrText xml:space="preserve"> PAGEREF _Toc90030257 \h </w:instrText>
         </w:r>
         <w:r>
           <w:rPr>
@@ -470,7 +470,7 @@
           <w:lang w:val="en-US" w:eastAsia="ja-JP"/>
         </w:rPr>
       </w:pPr>
-      <w:hyperlink w:anchor="_Toc89428885" w:history="1">
+      <w:hyperlink w:anchor="_Toc90030258" w:history="1">
         <w:r>
           <w:rPr>
             <w:rStyle w:val="Hyperlink"/>
@@ -513,7 +513,7 @@
             <w:noProof/>
             <w:webHidden/>
           </w:rPr>
-          <w:instrText xml:space="preserve"> PAGEREF _Toc89428885 \h </w:instrText>
+          <w:instrText xml:space="preserve"> PAGEREF _Toc90030258 \h </w:instrText>
         </w:r>
         <w:r>
           <w:rPr>
@@ -558,7 +558,7 @@
           <w:lang w:val="en-US" w:eastAsia="ja-JP"/>
         </w:rPr>
       </w:pPr>
-      <w:hyperlink w:anchor="_Toc89428886" w:history="1">
+      <w:hyperlink w:anchor="_Toc90030259" w:history="1">
         <w:r>
           <w:rPr>
             <w:rStyle w:val="Hyperlink"/>
@@ -601,7 +601,7 @@
             <w:noProof/>
             <w:webHidden/>
           </w:rPr>
-          <w:instrText xml:space="preserve"> PAGEREF _Toc89428886 \h </w:instrText>
+          <w:instrText xml:space="preserve"> PAGEREF _Toc90030259 \h </w:instrText>
         </w:r>
         <w:r>
           <w:rPr>
@@ -642,7 +642,7 @@
           <w:lang w:val="en-US" w:eastAsia="ja-JP"/>
         </w:rPr>
       </w:pPr>
-      <w:hyperlink w:anchor="_Toc89428887" w:history="1">
+      <w:hyperlink w:anchor="_Toc90030260" w:history="1">
         <w:r>
           <w:rPr>
             <w:rStyle w:val="Hyperlink"/>
@@ -685,7 +685,7 @@
             <w:noProof/>
             <w:webHidden/>
           </w:rPr>
-          <w:instrText xml:space="preserve"> PAGEREF _Toc89428887 \h </w:instrText>
+          <w:instrText xml:space="preserve"> PAGEREF _Toc90030260 \h </w:instrText>
         </w:r>
         <w:r>
           <w:rPr>
@@ -730,7 +730,7 @@
           <w:lang w:val="en-US" w:eastAsia="ja-JP"/>
         </w:rPr>
       </w:pPr>
-      <w:hyperlink w:anchor="_Toc89428888" w:history="1">
+      <w:hyperlink w:anchor="_Toc90030261" w:history="1">
         <w:r>
           <w:rPr>
             <w:rStyle w:val="Hyperlink"/>
@@ -773,7 +773,7 @@
             <w:noProof/>
             <w:webHidden/>
           </w:rPr>
-          <w:instrText xml:space="preserve"> PAGEREF _Toc89428888 \h </w:instrText>
+          <w:instrText xml:space="preserve"> PAGEREF _Toc90030261 \h </w:instrText>
         </w:r>
         <w:r>
           <w:rPr>
@@ -818,7 +818,7 @@
           <w:lang w:val="en-US" w:eastAsia="ja-JP"/>
         </w:rPr>
       </w:pPr>
-      <w:hyperlink w:anchor="_Toc89428889" w:history="1">
+      <w:hyperlink w:anchor="_Toc90030262" w:history="1">
         <w:r>
           <w:rPr>
             <w:rStyle w:val="Hyperlink"/>
@@ -861,7 +861,7 @@
             <w:noProof/>
             <w:webHidden/>
           </w:rPr>
-          <w:instrText xml:space="preserve"> PAGEREF _Toc89428889 \h </w:instrText>
+          <w:instrText xml:space="preserve"> PAGEREF _Toc90030262 \h </w:instrText>
         </w:r>
         <w:r>
           <w:rPr>
@@ -906,7 +906,7 @@
           <w:lang w:val="en-US" w:eastAsia="ja-JP"/>
         </w:rPr>
       </w:pPr>
-      <w:hyperlink w:anchor="_Toc89428890" w:history="1">
+      <w:hyperlink w:anchor="_Toc90030263" w:history="1">
         <w:r>
           <w:rPr>
             <w:rStyle w:val="Hyperlink"/>
@@ -949,7 +949,7 @@
             <w:noProof/>
             <w:webHidden/>
           </w:rPr>
-          <w:instrText xml:space="preserve"> PAGEREF _Toc89428890 \h </w:instrText>
+          <w:instrText xml:space="preserve"> PAGEREF _Toc90030263 \h </w:instrText>
         </w:r>
         <w:r>
           <w:rPr>
@@ -994,7 +994,7 @@
           <w:lang w:val="en-US" w:eastAsia="ja-JP"/>
         </w:rPr>
       </w:pPr>
-      <w:hyperlink w:anchor="_Toc89428891" w:history="1">
+      <w:hyperlink w:anchor="_Toc90030264" w:history="1">
         <w:r>
           <w:rPr>
             <w:rStyle w:val="Hyperlink"/>
@@ -1037,7 +1037,7 @@
             <w:noProof/>
             <w:webHidden/>
           </w:rPr>
-          <w:instrText xml:space="preserve"> PAGEREF _Toc89428891 \h </w:instrText>
+          <w:instrText xml:space="preserve"> PAGEREF _Toc90030264 \h </w:instrText>
         </w:r>
         <w:r>
           <w:rPr>
@@ -1082,7 +1082,7 @@
           <w:lang w:val="en-US" w:eastAsia="ja-JP"/>
         </w:rPr>
       </w:pPr>
-      <w:hyperlink w:anchor="_Toc89428892" w:history="1">
+      <w:hyperlink w:anchor="_Toc90030265" w:history="1">
         <w:r>
           <w:rPr>
             <w:rStyle w:val="Hyperlink"/>
@@ -1125,7 +1125,7 @@
             <w:noProof/>
             <w:webHidden/>
           </w:rPr>
-          <w:instrText xml:space="preserve"> PAGEREF _Toc89428892 \h </w:instrText>
+          <w:instrText xml:space="preserve"> PAGEREF _Toc90030265 \h </w:instrText>
         </w:r>
         <w:r>
           <w:rPr>
@@ -1170,7 +1170,7 @@
           <w:lang w:val="en-US" w:eastAsia="ja-JP"/>
         </w:rPr>
       </w:pPr>
-      <w:hyperlink w:anchor="_Toc89428893" w:history="1">
+      <w:hyperlink w:anchor="_Toc90030266" w:history="1">
         <w:r>
           <w:rPr>
             <w:rStyle w:val="Hyperlink"/>
@@ -1213,7 +1213,7 @@
             <w:noProof/>
             <w:webHidden/>
           </w:rPr>
-          <w:instrText xml:space="preserve"> PAGEREF _Toc89428893 \h </w:instrText>
+          <w:instrText xml:space="preserve"> PAGEREF _Toc90030266 \h </w:instrText>
         </w:r>
         <w:r>
           <w:rPr>
@@ -1258,7 +1258,7 @@
           <w:lang w:val="en-US" w:eastAsia="ja-JP"/>
         </w:rPr>
       </w:pPr>
-      <w:hyperlink w:anchor="_Toc89428894" w:history="1">
+      <w:hyperlink w:anchor="_Toc90030267" w:history="1">
         <w:r>
           <w:rPr>
             <w:rStyle w:val="Hyperlink"/>
@@ -1301,7 +1301,7 @@
             <w:noProof/>
             <w:webHidden/>
           </w:rPr>
-          <w:instrText xml:space="preserve"> PAGEREF _Toc89428894 \h </w:instrText>
+          <w:instrText xml:space="preserve"> PAGEREF _Toc90030267 \h </w:instrText>
         </w:r>
         <w:r>
           <w:rPr>
@@ -1346,7 +1346,7 @@
           <w:lang w:val="en-US" w:eastAsia="ja-JP"/>
         </w:rPr>
       </w:pPr>
-      <w:hyperlink w:anchor="_Toc89428895" w:history="1">
+      <w:hyperlink w:anchor="_Toc90030268" w:history="1">
         <w:r>
           <w:rPr>
             <w:rStyle w:val="Hyperlink"/>
@@ -1389,7 +1389,7 @@
             <w:noProof/>
             <w:webHidden/>
           </w:rPr>
-          <w:instrText xml:space="preserve"> PAGEREF _Toc89428895 \h </w:instrText>
+          <w:instrText xml:space="preserve"> PAGEREF _Toc90030268 \h </w:instrText>
         </w:r>
         <w:r>
           <w:rPr>
@@ -1434,7 +1434,7 @@
           <w:lang w:val="en-US" w:eastAsia="ja-JP"/>
         </w:rPr>
       </w:pPr>
-      <w:hyperlink w:anchor="_Toc89428896" w:history="1">
+      <w:hyperlink w:anchor="_Toc90030269" w:history="1">
         <w:r>
           <w:rPr>
             <w:rStyle w:val="Hyperlink"/>
@@ -1477,7 +1477,7 @@
             <w:noProof/>
             <w:webHidden/>
           </w:rPr>
-          <w:instrText xml:space="preserve"> PAGEREF _Toc89428896 \h </w:instrText>
+          <w:instrText xml:space="preserve"> PAGEREF _Toc90030269 \h </w:instrText>
         </w:r>
         <w:r>
           <w:rPr>
@@ -1522,7 +1522,7 @@
           <w:lang w:val="en-US" w:eastAsia="ja-JP"/>
         </w:rPr>
       </w:pPr>
-      <w:hyperlink w:anchor="_Toc89428897" w:history="1">
+      <w:hyperlink w:anchor="_Toc90030270" w:history="1">
         <w:r>
           <w:rPr>
             <w:rStyle w:val="Hyperlink"/>
@@ -1565,7 +1565,7 @@
             <w:noProof/>
             <w:webHidden/>
           </w:rPr>
-          <w:instrText xml:space="preserve"> PAGEREF _Toc89428897 \h </w:instrText>
+          <w:instrText xml:space="preserve"> PAGEREF _Toc90030270 \h </w:instrText>
         </w:r>
         <w:r>
           <w:rPr>
@@ -1597,6 +1597,360 @@
       </w:hyperlink>
     </w:p>
     <w:p>
+      <w:pPr>
+        <w:pStyle w:val="TOC1"/>
+        <w:rPr>
+          <w:rFonts w:eastAsiaTheme="minorEastAsia"/>
+          <w:noProof/>
+          <w:sz w:val="22"/>
+          <w:lang w:val="en-US" w:eastAsia="ja-JP"/>
+        </w:rPr>
+      </w:pPr>
+      <w:hyperlink w:anchor="_Toc90030271" w:history="1">
+        <w:r>
+          <w:rPr>
+            <w:rStyle w:val="Hyperlink"/>
+            <w:noProof/>
+          </w:rPr>
+          <w:t>3</w:t>
+        </w:r>
+        <w:r>
+          <w:rPr>
+            <w:rFonts w:eastAsiaTheme="minorEastAsia"/>
+            <w:noProof/>
+            <w:sz w:val="22"/>
+            <w:lang w:val="en-US" w:eastAsia="ja-JP"/>
+          </w:rPr>
+          <w:tab/>
+        </w:r>
+        <w:r>
+          <w:rPr>
+            <w:rStyle w:val="Hyperlink"/>
+            <w:noProof/>
+          </w:rPr>
+          <w:t>Adicionando fonts customizadas no diretório public</w:t>
+        </w:r>
+        <w:r>
+          <w:rPr>
+            <w:noProof/>
+            <w:webHidden/>
+          </w:rPr>
+          <w:tab/>
+        </w:r>
+        <w:r>
+          <w:rPr>
+            <w:noProof/>
+            <w:webHidden/>
+          </w:rPr>
+          <w:fldChar w:fldCharType="begin"/>
+        </w:r>
+        <w:r>
+          <w:rPr>
+            <w:noProof/>
+            <w:webHidden/>
+          </w:rPr>
+          <w:instrText xml:space="preserve"> PAGEREF _Toc90030271 \h </w:instrText>
+        </w:r>
+        <w:r>
+          <w:rPr>
+            <w:noProof/>
+            <w:webHidden/>
+          </w:rPr>
+        </w:r>
+        <w:r>
+          <w:rPr>
+            <w:noProof/>
+            <w:webHidden/>
+          </w:rPr>
+          <w:fldChar w:fldCharType="separate"/>
+        </w:r>
+        <w:r>
+          <w:rPr>
+            <w:noProof/>
+            <w:webHidden/>
+          </w:rPr>
+          <w:t>10</w:t>
+        </w:r>
+        <w:r>
+          <w:rPr>
+            <w:noProof/>
+            <w:webHidden/>
+          </w:rPr>
+          <w:fldChar w:fldCharType="end"/>
+        </w:r>
+      </w:hyperlink>
+    </w:p>
+    <w:p>
+      <w:pPr>
+        <w:pStyle w:val="TOC1"/>
+        <w:rPr>
+          <w:rFonts w:eastAsiaTheme="minorEastAsia"/>
+          <w:noProof/>
+          <w:sz w:val="22"/>
+          <w:lang w:val="en-US" w:eastAsia="ja-JP"/>
+        </w:rPr>
+      </w:pPr>
+      <w:hyperlink w:anchor="_Toc90030272" w:history="1">
+        <w:r>
+          <w:rPr>
+            <w:rStyle w:val="Hyperlink"/>
+            <w:noProof/>
+          </w:rPr>
+          <w:t>4</w:t>
+        </w:r>
+        <w:r>
+          <w:rPr>
+            <w:rFonts w:eastAsiaTheme="minorEastAsia"/>
+            <w:noProof/>
+            <w:sz w:val="22"/>
+            <w:lang w:val="en-US" w:eastAsia="ja-JP"/>
+          </w:rPr>
+          <w:tab/>
+        </w:r>
+        <w:r>
+          <w:rPr>
+            <w:rStyle w:val="Hyperlink"/>
+            <w:noProof/>
+          </w:rPr>
+          <w:t>Next SEO</w:t>
+        </w:r>
+        <w:r>
+          <w:rPr>
+            <w:noProof/>
+            <w:webHidden/>
+          </w:rPr>
+          <w:tab/>
+        </w:r>
+        <w:r>
+          <w:rPr>
+            <w:noProof/>
+            <w:webHidden/>
+          </w:rPr>
+          <w:fldChar w:fldCharType="begin"/>
+        </w:r>
+        <w:r>
+          <w:rPr>
+            <w:noProof/>
+            <w:webHidden/>
+          </w:rPr>
+          <w:instrText xml:space="preserve"> PAGEREF _Toc90030272 \h </w:instrText>
+        </w:r>
+        <w:r>
+          <w:rPr>
+            <w:noProof/>
+            <w:webHidden/>
+          </w:rPr>
+        </w:r>
+        <w:r>
+          <w:rPr>
+            <w:noProof/>
+            <w:webHidden/>
+          </w:rPr>
+          <w:fldChar w:fldCharType="separate"/>
+        </w:r>
+        <w:r>
+          <w:rPr>
+            <w:noProof/>
+            <w:webHidden/>
+          </w:rPr>
+          <w:t>11</w:t>
+        </w:r>
+        <w:r>
+          <w:rPr>
+            <w:noProof/>
+            <w:webHidden/>
+          </w:rPr>
+          <w:fldChar w:fldCharType="end"/>
+        </w:r>
+      </w:hyperlink>
+    </w:p>
+    <w:p>
+      <w:pPr>
+        <w:pStyle w:val="TOC2"/>
+        <w:tabs>
+          <w:tab w:val="left" w:pos="1540"/>
+          <w:tab w:val="right" w:leader="dot" w:pos="9736"/>
+        </w:tabs>
+        <w:rPr>
+          <w:rFonts w:eastAsiaTheme="minorEastAsia"/>
+          <w:noProof/>
+          <w:sz w:val="22"/>
+          <w:lang w:val="en-US" w:eastAsia="ja-JP"/>
+        </w:rPr>
+      </w:pPr>
+      <w:hyperlink w:anchor="_Toc90030273" w:history="1">
+        <w:r>
+          <w:rPr>
+            <w:rStyle w:val="Hyperlink"/>
+            <w:noProof/>
+          </w:rPr>
+          <w:t>4.1</w:t>
+        </w:r>
+        <w:r>
+          <w:rPr>
+            <w:rFonts w:eastAsiaTheme="minorEastAsia"/>
+            <w:noProof/>
+            <w:sz w:val="22"/>
+            <w:lang w:val="en-US" w:eastAsia="ja-JP"/>
+          </w:rPr>
+          <w:tab/>
+        </w:r>
+        <w:r>
+          <w:rPr>
+            <w:rStyle w:val="Hyperlink"/>
+            <w:noProof/>
+          </w:rPr>
+          <w:t>Pre-rendering</w:t>
+        </w:r>
+        <w:r>
+          <w:rPr>
+            <w:noProof/>
+            <w:webHidden/>
+          </w:rPr>
+          <w:tab/>
+        </w:r>
+        <w:r>
+          <w:rPr>
+            <w:noProof/>
+            <w:webHidden/>
+          </w:rPr>
+          <w:fldChar w:fldCharType="begin"/>
+        </w:r>
+        <w:r>
+          <w:rPr>
+            <w:noProof/>
+            <w:webHidden/>
+          </w:rPr>
+          <w:instrText xml:space="preserve"> PAGEREF _Toc90030273 \h </w:instrText>
+        </w:r>
+        <w:r>
+          <w:rPr>
+            <w:noProof/>
+            <w:webHidden/>
+          </w:rPr>
+        </w:r>
+        <w:r>
+          <w:rPr>
+            <w:noProof/>
+            <w:webHidden/>
+          </w:rPr>
+          <w:fldChar w:fldCharType="separate"/>
+        </w:r>
+        <w:r>
+          <w:rPr>
+            <w:noProof/>
+            <w:webHidden/>
+          </w:rPr>
+          <w:t>11</w:t>
+        </w:r>
+        <w:r>
+          <w:rPr>
+            <w:noProof/>
+            <w:webHidden/>
+          </w:rPr>
+          <w:fldChar w:fldCharType="end"/>
+        </w:r>
+      </w:hyperlink>
+    </w:p>
+    <w:p>
+      <w:pPr>
+        <w:pStyle w:val="TOC1"/>
+        <w:rPr>
+          <w:rFonts w:eastAsiaTheme="minorEastAsia"/>
+          <w:noProof/>
+          <w:sz w:val="22"/>
+          <w:lang w:val="en-US" w:eastAsia="ja-JP"/>
+        </w:rPr>
+      </w:pPr>
+      <w:hyperlink w:anchor="_Toc90030274" w:history="1">
+        <w:r>
+          <w:rPr>
+            <w:rStyle w:val="Hyperlink"/>
+            <w:noProof/>
+          </w:rPr>
+          <w:t>5</w:t>
+        </w:r>
+        <w:r>
+          <w:rPr>
+            <w:rFonts w:eastAsiaTheme="minorEastAsia"/>
+            <w:noProof/>
+            <w:sz w:val="22"/>
+            <w:lang w:val="en-US" w:eastAsia="ja-JP"/>
+          </w:rPr>
+          <w:tab/>
+        </w:r>
+        <w:r>
+          <w:rPr>
+            <w:rStyle w:val="Hyperlink"/>
+            <w:noProof/>
+          </w:rPr>
+          <w:t>Combinar clas</w:t>
+        </w:r>
+        <w:r>
+          <w:rPr>
+            <w:rStyle w:val="Hyperlink"/>
+            <w:noProof/>
+          </w:rPr>
+          <w:t>s</w:t>
+        </w:r>
+        <w:r>
+          <w:rPr>
+            <w:rStyle w:val="Hyperlink"/>
+            <w:noProof/>
+          </w:rPr>
+          <w:t>es em CSS componentes</w:t>
+        </w:r>
+        <w:r>
+          <w:rPr>
+            <w:noProof/>
+            <w:webHidden/>
+          </w:rPr>
+          <w:tab/>
+        </w:r>
+        <w:r>
+          <w:rPr>
+            <w:noProof/>
+            <w:webHidden/>
+          </w:rPr>
+          <w:fldChar w:fldCharType="begin"/>
+        </w:r>
+        <w:r>
+          <w:rPr>
+            <w:noProof/>
+            <w:webHidden/>
+          </w:rPr>
+          <w:instrText xml:space="preserve"> PAGEREF _Toc90030274 \h </w:instrText>
+        </w:r>
+        <w:r>
+          <w:rPr>
+            <w:noProof/>
+            <w:webHidden/>
+          </w:rPr>
+        </w:r>
+        <w:r>
+          <w:rPr>
+            <w:noProof/>
+            <w:webHidden/>
+          </w:rPr>
+          <w:fldChar w:fldCharType="separate"/>
+        </w:r>
+        <w:r>
+          <w:rPr>
+            <w:noProof/>
+            <w:webHidden/>
+          </w:rPr>
+          <w:t>12</w:t>
+        </w:r>
+        <w:r>
+          <w:rPr>
+            <w:noProof/>
+            <w:webHidden/>
+          </w:rPr>
+          <w:fldChar w:fldCharType="end"/>
+        </w:r>
+      </w:hyperlink>
+    </w:p>
+    <w:p>
       <w:r>
         <w:fldChar w:fldCharType="end"/>
       </w:r>
@@ -1610,7 +1964,7 @@
       <w:pPr>
         <w:pStyle w:val="Heading1"/>
       </w:pPr>
-      <w:bookmarkStart w:id="0" w:name="_Toc89428881"/>
+      <w:bookmarkStart w:id="0" w:name="_Toc90030254"/>
       <w:r>
         <w:lastRenderedPageBreak/>
         <w:t>VANTAGENS DO NEXT.JS</w:t>
@@ -1651,7 +2005,7 @@
       <w:pPr>
         <w:pStyle w:val="Heading2"/>
       </w:pPr>
-      <w:bookmarkStart w:id="1" w:name="_Toc89428882"/>
+      <w:bookmarkStart w:id="1" w:name="_Toc90030255"/>
       <w:r>
         <w:t>Diferentes técnicas de renderização:</w:t>
       </w:r>
@@ -1718,7 +2072,7 @@
       <w:pPr>
         <w:pStyle w:val="Heading2"/>
       </w:pPr>
-      <w:bookmarkStart w:id="2" w:name="_Toc89428883"/>
+      <w:bookmarkStart w:id="2" w:name="_Toc90030256"/>
       <w:r>
         <w:t>Performance:</w:t>
       </w:r>
@@ -1915,7 +2269,7 @@
       <w:pPr>
         <w:pStyle w:val="Heading2"/>
       </w:pPr>
-      <w:bookmarkStart w:id="3" w:name="_Toc89428884"/>
+      <w:bookmarkStart w:id="3" w:name="_Toc90030257"/>
       <w:r>
         <w:t xml:space="preserve">File </w:t>
       </w:r>
@@ -1947,7 +2301,7 @@
       <w:pPr>
         <w:pStyle w:val="Heading2"/>
       </w:pPr>
-      <w:bookmarkStart w:id="4" w:name="_Toc89428885"/>
+      <w:bookmarkStart w:id="4" w:name="_Toc90030258"/>
       <w:r>
         <w:lastRenderedPageBreak/>
         <w:t>SEO:</w:t>
@@ -1972,7 +2326,7 @@
       <w:pPr>
         <w:pStyle w:val="Heading2"/>
       </w:pPr>
-      <w:bookmarkStart w:id="5" w:name="_Toc89428886"/>
+      <w:bookmarkStart w:id="5" w:name="_Toc90030259"/>
       <w:proofErr w:type="spellStart"/>
       <w:r>
         <w:t>Serveless</w:t>
@@ -2026,7 +2380,7 @@
       <w:pPr>
         <w:pStyle w:val="Heading1"/>
       </w:pPr>
-      <w:bookmarkStart w:id="6" w:name="_Toc89428887"/>
+      <w:bookmarkStart w:id="6" w:name="_Toc90030260"/>
       <w:r>
         <w:lastRenderedPageBreak/>
         <w:t>PRIMEIRO PROJETO</w:t>
@@ -2037,7 +2391,7 @@
       <w:pPr>
         <w:pStyle w:val="Heading2"/>
       </w:pPr>
-      <w:bookmarkStart w:id="7" w:name="_Toc89428888"/>
+      <w:bookmarkStart w:id="7" w:name="_Toc90030261"/>
       <w:r>
         <w:t>Comandos criar projetos Next.js</w:t>
       </w:r>
@@ -2257,7 +2611,7 @@
       <w:pPr>
         <w:pStyle w:val="Heading2"/>
       </w:pPr>
-      <w:bookmarkStart w:id="8" w:name="_Toc89428889"/>
+      <w:bookmarkStart w:id="8" w:name="_Toc90030262"/>
       <w:proofErr w:type="spellStart"/>
       <w:r>
         <w:t>Underscore</w:t>
@@ -2371,7 +2725,7 @@
       <w:pPr>
         <w:pStyle w:val="Heading2"/>
       </w:pPr>
-      <w:bookmarkStart w:id="9" w:name="_Toc89428890"/>
+      <w:bookmarkStart w:id="9" w:name="_Toc90030263"/>
       <w:r>
         <w:lastRenderedPageBreak/>
         <w:t xml:space="preserve">Fast </w:t>
@@ -2401,7 +2755,7 @@
       <w:pPr>
         <w:pStyle w:val="Heading2"/>
       </w:pPr>
-      <w:bookmarkStart w:id="10" w:name="_Toc89428891"/>
+      <w:bookmarkStart w:id="10" w:name="_Toc90030264"/>
       <w:r>
         <w:t>CSS Modules</w:t>
       </w:r>
@@ -2488,7 +2842,7 @@
       <w:pPr>
         <w:pStyle w:val="Heading2"/>
       </w:pPr>
-      <w:bookmarkStart w:id="11" w:name="_Toc89428892"/>
+      <w:bookmarkStart w:id="11" w:name="_Toc90030265"/>
       <w:r>
         <w:t xml:space="preserve">Head </w:t>
       </w:r>
@@ -2660,7 +3014,7 @@
       <w:pPr>
         <w:pStyle w:val="Heading2"/>
       </w:pPr>
-      <w:bookmarkStart w:id="12" w:name="_Toc89428893"/>
+      <w:bookmarkStart w:id="12" w:name="_Toc90030266"/>
       <w:r>
         <w:t xml:space="preserve">Next </w:t>
       </w:r>
@@ -2744,7 +3098,7 @@
       <w:pPr>
         <w:pStyle w:val="Heading3"/>
       </w:pPr>
-      <w:bookmarkStart w:id="13" w:name="_Toc89428894"/>
+      <w:bookmarkStart w:id="13" w:name="_Toc90030267"/>
       <w:r>
         <w:t xml:space="preserve">Index </w:t>
       </w:r>
@@ -2878,7 +3232,7 @@
       <w:pPr>
         <w:pStyle w:val="Heading3"/>
       </w:pPr>
-      <w:bookmarkStart w:id="14" w:name="_Toc89428895"/>
+      <w:bookmarkStart w:id="14" w:name="_Toc90030268"/>
       <w:proofErr w:type="spellStart"/>
       <w:r>
         <w:t>Nested</w:t>
@@ -3014,7 +3368,7 @@
       <w:pPr>
         <w:pStyle w:val="Heading3"/>
       </w:pPr>
-      <w:bookmarkStart w:id="15" w:name="_Toc89428896"/>
+      <w:bookmarkStart w:id="15" w:name="_Toc90030269"/>
       <w:proofErr w:type="spellStart"/>
       <w:r>
         <w:lastRenderedPageBreak/>
@@ -3150,7 +3504,7 @@
       <w:pPr>
         <w:pStyle w:val="Heading3"/>
       </w:pPr>
-      <w:bookmarkStart w:id="16" w:name="_Toc89428897"/>
+      <w:bookmarkStart w:id="16" w:name="_Toc90030270"/>
       <w:r>
         <w:t>Next/link</w:t>
       </w:r>
@@ -3211,6 +3565,7 @@
       <w:pPr>
         <w:pStyle w:val="Heading1"/>
       </w:pPr>
+      <w:bookmarkStart w:id="17" w:name="_Toc90030271"/>
       <w:r>
         <w:lastRenderedPageBreak/>
         <w:t xml:space="preserve">Adicionando </w:t>
@@ -3227,6 +3582,7 @@
       <w:r>
         <w:t>public</w:t>
       </w:r>
+      <w:bookmarkEnd w:id="17"/>
       <w:proofErr w:type="spellEnd"/>
     </w:p>
     <w:p>
@@ -3613,9 +3969,11 @@
       <w:pPr>
         <w:pStyle w:val="Heading1"/>
       </w:pPr>
+      <w:bookmarkStart w:id="18" w:name="_Toc90030272"/>
       <w:r>
         <w:t>Next SEO</w:t>
       </w:r>
+      <w:bookmarkEnd w:id="18"/>
     </w:p>
     <w:p>
       <w:r>
@@ -3667,10 +4025,12 @@
       <w:pPr>
         <w:pStyle w:val="Heading2"/>
       </w:pPr>
+      <w:bookmarkStart w:id="19" w:name="_Toc90030273"/>
       <w:proofErr w:type="spellStart"/>
       <w:r>
         <w:t>Pre-rendering</w:t>
       </w:r>
+      <w:bookmarkEnd w:id="19"/>
       <w:proofErr w:type="spellEnd"/>
     </w:p>
     <w:p>
@@ -3820,6 +4180,7 @@
       <w:pPr>
         <w:pStyle w:val="Heading1"/>
       </w:pPr>
+      <w:bookmarkStart w:id="20" w:name="_Toc90030274"/>
       <w:r>
         <w:t xml:space="preserve">Combinar classes em </w:t>
       </w:r>
@@ -3829,6 +4190,7 @@
       <w:r>
         <w:t xml:space="preserve"> componentes</w:t>
       </w:r>
+      <w:bookmarkEnd w:id="20"/>
       <w:r>
         <w:t xml:space="preserve"> </w:t>
       </w:r>
@@ -3851,12 +4213,14 @@
       <w:pPr>
         <w:rPr>
           <w:rFonts w:ascii="Courier New" w:hAnsi="Courier New" w:cs="Courier New"/>
+          <w:lang w:val="en-US"/>
         </w:rPr>
       </w:pPr>
       <w:proofErr w:type="spellStart"/>
       <w:r>
         <w:rPr>
           <w:rFonts w:ascii="Courier New" w:hAnsi="Courier New" w:cs="Courier New"/>
+          <w:lang w:val="en-US"/>
         </w:rPr>
         <w:t>npm</w:t>
       </w:r>
@@ -3864,20 +4228,186 @@
       <w:r>
         <w:rPr>
           <w:rFonts w:ascii="Courier New" w:hAnsi="Courier New" w:cs="Courier New"/>
+          <w:lang w:val="en-US"/>
+        </w:rPr>
+        <w:t xml:space="preserve"> install </w:t>
+      </w:r>
+      <w:proofErr w:type="spellStart"/>
+      <w:r>
+        <w:rPr>
+          <w:rFonts w:ascii="Courier New" w:hAnsi="Courier New" w:cs="Courier New"/>
+          <w:lang w:val="en-US"/>
+        </w:rPr>
+        <w:t>classnames</w:t>
+      </w:r>
+      <w:proofErr w:type="spellEnd"/>
+    </w:p>
+    <w:p>
+      <w:pPr>
+        <w:rPr>
+          <w:lang w:val="en-US"/>
+        </w:rPr>
+      </w:pPr>
+    </w:p>
+    <w:p>
+      <w:pPr>
+        <w:rPr>
+          <w:lang w:val="en-US"/>
+        </w:rPr>
+      </w:pPr>
+      <w:proofErr w:type="spellStart"/>
+      <w:r>
+        <w:rPr>
+          <w:lang w:val="en-US"/>
+        </w:rPr>
+        <w:t>ou</w:t>
+      </w:r>
+      <w:proofErr w:type="spellEnd"/>
+      <w:r>
+        <w:rPr>
+          <w:lang w:val="en-US"/>
         </w:rPr>
         <w:t xml:space="preserve"> </w:t>
       </w:r>
-      <w:proofErr w:type="spellStart"/>
-      <w:r>
+    </w:p>
+    <w:p>
+      <w:pPr>
+        <w:rPr>
+          <w:lang w:val="en-US"/>
+        </w:rPr>
+      </w:pPr>
+    </w:p>
+    <w:p>
+      <w:pPr>
         <w:rPr>
           <w:rFonts w:ascii="Courier New" w:hAnsi="Courier New" w:cs="Courier New"/>
-        </w:rPr>
-        <w:t>install</w:t>
-      </w:r>
-      <w:proofErr w:type="spellEnd"/>
+          <w:lang w:val="en-US"/>
+        </w:rPr>
+      </w:pPr>
       <w:r>
         <w:rPr>
           <w:rFonts w:ascii="Courier New" w:hAnsi="Courier New" w:cs="Courier New"/>
+          <w:lang w:val="en-US"/>
+        </w:rPr>
+        <w:t xml:space="preserve">yarn install </w:t>
+      </w:r>
+      <w:proofErr w:type="spellStart"/>
+      <w:r>
+        <w:rPr>
+          <w:rFonts w:ascii="Courier New" w:hAnsi="Courier New" w:cs="Courier New"/>
+          <w:lang w:val="en-US"/>
+        </w:rPr>
+        <w:t>classnames</w:t>
+      </w:r>
+      <w:proofErr w:type="spellEnd"/>
+    </w:p>
+    <w:p>
+      <w:pPr>
+        <w:rPr>
+          <w:lang w:val="en-US"/>
+        </w:rPr>
+      </w:pPr>
+    </w:p>
+    <w:p>
+      <w:r>
+        <w:t xml:space="preserve">Com isso instalamos o pacote </w:t>
+      </w:r>
+      <w:proofErr w:type="spellStart"/>
+      <w:r>
+        <w:t>classnames</w:t>
+      </w:r>
+      <w:proofErr w:type="spellEnd"/>
+      <w:r>
+        <w:t xml:space="preserve"> e estamos prontos para utilizar no projeto. Para utilizar basta importar o </w:t>
+      </w:r>
+      <w:proofErr w:type="spellStart"/>
+      <w:r>
+        <w:t>cls</w:t>
+      </w:r>
+      <w:proofErr w:type="spellEnd"/>
+      <w:r>
+        <w:t xml:space="preserve"> no documento e utilizar na chamada de classe onde necessita utilizar mais de uma classe </w:t>
+      </w:r>
+      <w:proofErr w:type="spellStart"/>
+      <w:r>
+        <w:t>css</w:t>
+      </w:r>
+      <w:proofErr w:type="spellEnd"/>
+      <w:r>
+        <w:t>, veja:</w:t>
+      </w:r>
+    </w:p>
+    <w:p/>
+    <w:p>
+      <w:r>
+        <w:rPr>
+          <w:noProof/>
+        </w:rPr>
+        <w:drawing>
+          <wp:inline distT="0" distB="0" distL="0" distR="0" wp14:anchorId="5E4A62B0" wp14:editId="1CB815EF">
+            <wp:extent cx="3536003" cy="2786062"/>
+            <wp:effectExtent l="0" t="0" r="7620" b="0"/>
+            <wp:docPr id="16" name="Picture 16"/>
+            <wp:cNvGraphicFramePr>
+              <a:graphicFrameLocks xmlns:a="http://schemas.openxmlformats.org/drawingml/2006/main" noChangeAspect="1"/>
+            </wp:cNvGraphicFramePr>
+            <a:graphic xmlns:a="http://schemas.openxmlformats.org/drawingml/2006/main">
+              <a:graphicData uri="http://schemas.openxmlformats.org/drawingml/2006/picture">
+                <pic:pic xmlns:pic="http://schemas.openxmlformats.org/drawingml/2006/picture">
+                  <pic:nvPicPr>
+                    <pic:cNvPr id="16" name="Picture 16"/>
+                    <pic:cNvPicPr/>
+                  </pic:nvPicPr>
+                  <pic:blipFill>
+                    <a:blip r:embed="rId23" cstate="print">
+                      <a:extLst>
+                        <a:ext uri="{28A0092B-C50C-407E-A947-70E740481C1C}">
+                          <a14:useLocalDpi xmlns:a14="http://schemas.microsoft.com/office/drawing/2010/main" val="0"/>
+                        </a:ext>
+                      </a:extLst>
+                    </a:blip>
+                    <a:stretch>
+                      <a:fillRect/>
+                    </a:stretch>
+                  </pic:blipFill>
+                  <pic:spPr>
+                    <a:xfrm>
+                      <a:off x="0" y="0"/>
+                      <a:ext cx="3551296" cy="2798111"/>
+                    </a:xfrm>
+                    <a:prstGeom prst="rect">
+                      <a:avLst/>
+                    </a:prstGeom>
+                  </pic:spPr>
+                </pic:pic>
+              </a:graphicData>
+            </a:graphic>
+          </wp:inline>
+        </w:drawing>
+      </w:r>
+    </w:p>
+    <w:p/>
+    <w:p>
+      <w:r>
+        <w:t xml:space="preserve">Na linha </w:t>
+      </w:r>
+      <w:r>
+        <w:rPr>
+          <w:rFonts w:ascii="Courier New" w:hAnsi="Courier New" w:cs="Courier New"/>
+        </w:rPr>
+        <w:t>&lt;</w:t>
+      </w:r>
+      <w:proofErr w:type="spellStart"/>
+      <w:r>
+        <w:rPr>
+          <w:rFonts w:ascii="Courier New" w:hAnsi="Courier New" w:cs="Courier New"/>
+        </w:rPr>
+        <w:t>div</w:t>
+      </w:r>
+      <w:proofErr w:type="spellEnd"/>
+      <w:r>
+        <w:rPr>
+          <w:rFonts w:ascii="Courier New" w:hAnsi="Courier New" w:cs="Courier New"/>
         </w:rPr>
         <w:t xml:space="preserve"> </w:t>
       </w:r>
@@ -3886,71 +4416,2158 @@
         <w:rPr>
           <w:rFonts w:ascii="Courier New" w:hAnsi="Courier New" w:cs="Courier New"/>
         </w:rPr>
-        <w:t>classnames</w:t>
-      </w:r>
-      <w:proofErr w:type="spellEnd"/>
+        <w:t>className</w:t>
+      </w:r>
+      <w:proofErr w:type="spellEnd"/>
+      <w:proofErr w:type="gramStart"/>
+      <w:r>
+        <w:rPr>
+          <w:rFonts w:ascii="Courier New" w:hAnsi="Courier New" w:cs="Courier New"/>
+        </w:rPr>
+        <w:t>={</w:t>
+      </w:r>
+      <w:proofErr w:type="spellStart"/>
+      <w:proofErr w:type="gramEnd"/>
+      <w:r>
+        <w:rPr>
+          <w:rFonts w:ascii="Courier New" w:hAnsi="Courier New" w:cs="Courier New"/>
+        </w:rPr>
+        <w:t>cls</w:t>
+      </w:r>
+      <w:proofErr w:type="spellEnd"/>
+      <w:r>
+        <w:rPr>
+          <w:rFonts w:ascii="Courier New" w:hAnsi="Courier New" w:cs="Courier New"/>
+        </w:rPr>
+        <w:t>("</w:t>
+      </w:r>
+      <w:proofErr w:type="spellStart"/>
+      <w:r>
+        <w:rPr>
+          <w:rFonts w:ascii="Courier New" w:hAnsi="Courier New" w:cs="Courier New"/>
+        </w:rPr>
+        <w:t>glass</w:t>
+      </w:r>
+      <w:proofErr w:type="spellEnd"/>
+      <w:r>
+        <w:rPr>
+          <w:rFonts w:ascii="Courier New" w:hAnsi="Courier New" w:cs="Courier New"/>
+        </w:rPr>
+        <w:t xml:space="preserve">", </w:t>
+      </w:r>
+      <w:proofErr w:type="spellStart"/>
+      <w:r>
+        <w:rPr>
+          <w:rFonts w:ascii="Courier New" w:hAnsi="Courier New" w:cs="Courier New"/>
+        </w:rPr>
+        <w:t>styles.container</w:t>
+      </w:r>
+      <w:proofErr w:type="spellEnd"/>
+      <w:r>
+        <w:rPr>
+          <w:rFonts w:ascii="Courier New" w:hAnsi="Courier New" w:cs="Courier New"/>
+        </w:rPr>
+        <w:t>)}&gt;</w:t>
+      </w:r>
+      <w:r>
+        <w:t xml:space="preserve"> estamos </w:t>
+      </w:r>
+      <w:proofErr w:type="spellStart"/>
+      <w:r>
+        <w:t>setando</w:t>
+      </w:r>
+      <w:proofErr w:type="spellEnd"/>
+      <w:r>
+        <w:t xml:space="preserve"> 2 classes </w:t>
+      </w:r>
+      <w:proofErr w:type="spellStart"/>
+      <w:r>
+        <w:t>css</w:t>
+      </w:r>
+      <w:proofErr w:type="spellEnd"/>
+      <w:r>
+        <w:t xml:space="preserve"> em uma mesma chamada</w:t>
+      </w:r>
+      <w:r>
+        <w:t xml:space="preserve"> utilizando o </w:t>
+      </w:r>
+      <w:proofErr w:type="spellStart"/>
+      <w:r>
+        <w:t>cls</w:t>
+      </w:r>
+      <w:proofErr w:type="spellEnd"/>
+      <w:r>
+        <w:t>.</w:t>
+      </w:r>
     </w:p>
     <w:p/>
-    <w:p>
-      <w:r>
-        <w:t xml:space="preserve">ou </w:t>
-      </w:r>
-    </w:p>
     <w:p/>
-    <w:p>
-      <w:pPr>
-        <w:rPr>
-          <w:rFonts w:ascii="Courier New" w:hAnsi="Courier New" w:cs="Courier New"/>
-        </w:rPr>
-      </w:pPr>
-      <w:proofErr w:type="spellStart"/>
-      <w:r>
-        <w:rPr>
-          <w:rFonts w:ascii="Courier New" w:hAnsi="Courier New" w:cs="Courier New"/>
-        </w:rPr>
-        <w:t>yarn</w:t>
-      </w:r>
-      <w:proofErr w:type="spellEnd"/>
-      <w:r>
-        <w:rPr>
-          <w:rFonts w:ascii="Courier New" w:hAnsi="Courier New" w:cs="Courier New"/>
+    <w:p/>
+    <w:p>
+      <w:pPr>
+        <w:pStyle w:val="Heading1"/>
+      </w:pPr>
+      <w:proofErr w:type="spellStart"/>
+      <w:r>
+        <w:lastRenderedPageBreak/>
+        <w:t>getStaticProps</w:t>
+      </w:r>
+      <w:proofErr w:type="spellEnd"/>
+    </w:p>
+    <w:p>
+      <w:r>
+        <w:rPr>
+          <w:noProof/>
+        </w:rPr>
+        <w:drawing>
+          <wp:inline distT="0" distB="0" distL="0" distR="0" wp14:anchorId="570EEA1F" wp14:editId="38CDED61">
+            <wp:extent cx="3752850" cy="3025075"/>
+            <wp:effectExtent l="0" t="0" r="0" b="4445"/>
+            <wp:docPr id="17" name="Picture 17"/>
+            <wp:cNvGraphicFramePr>
+              <a:graphicFrameLocks xmlns:a="http://schemas.openxmlformats.org/drawingml/2006/main" noChangeAspect="1"/>
+            </wp:cNvGraphicFramePr>
+            <a:graphic xmlns:a="http://schemas.openxmlformats.org/drawingml/2006/main">
+              <a:graphicData uri="http://schemas.openxmlformats.org/drawingml/2006/picture">
+                <pic:pic xmlns:pic="http://schemas.openxmlformats.org/drawingml/2006/picture">
+                  <pic:nvPicPr>
+                    <pic:cNvPr id="17" name="Picture 17"/>
+                    <pic:cNvPicPr/>
+                  </pic:nvPicPr>
+                  <pic:blipFill>
+                    <a:blip r:embed="rId24" cstate="print">
+                      <a:extLst>
+                        <a:ext uri="{28A0092B-C50C-407E-A947-70E740481C1C}">
+                          <a14:useLocalDpi xmlns:a14="http://schemas.microsoft.com/office/drawing/2010/main" val="0"/>
+                        </a:ext>
+                      </a:extLst>
+                    </a:blip>
+                    <a:stretch>
+                      <a:fillRect/>
+                    </a:stretch>
+                  </pic:blipFill>
+                  <pic:spPr>
+                    <a:xfrm>
+                      <a:off x="0" y="0"/>
+                      <a:ext cx="3760765" cy="3031455"/>
+                    </a:xfrm>
+                    <a:prstGeom prst="rect">
+                      <a:avLst/>
+                    </a:prstGeom>
+                  </pic:spPr>
+                </pic:pic>
+              </a:graphicData>
+            </a:graphic>
+          </wp:inline>
+        </w:drawing>
+      </w:r>
+    </w:p>
+    <w:p/>
+    <w:p>
+      <w:r>
+        <w:t xml:space="preserve">A função </w:t>
+      </w:r>
+      <w:proofErr w:type="spellStart"/>
+      <w:r>
+        <w:t>getStaticProps</w:t>
+      </w:r>
+      <w:proofErr w:type="spellEnd"/>
+      <w:r>
+        <w:t xml:space="preserve"> serve para criar funções no lado do servidor, onde não irá aparecer no cliente, todas as funções escritas dentro do escopo do </w:t>
+      </w:r>
+      <w:proofErr w:type="spellStart"/>
+      <w:r>
+        <w:t>getStaticProps</w:t>
+      </w:r>
+      <w:proofErr w:type="spellEnd"/>
+      <w:r>
+        <w:t xml:space="preserve"> não será visível no cliente. E ela é responsável por </w:t>
+      </w:r>
+      <w:proofErr w:type="spellStart"/>
+      <w:r>
+        <w:t>pr</w:t>
+      </w:r>
+      <w:r>
+        <w:t>é</w:t>
+      </w:r>
+      <w:proofErr w:type="spellEnd"/>
+      <w:r>
+        <w:t xml:space="preserve">-renderizar o conteúdo de forma estática, obtido através de uma API, com a </w:t>
+      </w:r>
+      <w:proofErr w:type="spellStart"/>
+      <w:r>
+        <w:t>pré</w:t>
+      </w:r>
+      <w:proofErr w:type="spellEnd"/>
+      <w:r>
+        <w:t>-renderização o site fica muito mais rápido, e também traz uma certa segurança de impedir que alguns conteúdos e funções fiquem expostas do lado do cliente, veja:</w:t>
+      </w:r>
+    </w:p>
+    <w:p/>
+    <w:p>
+      <w:pPr>
+        <w:ind w:firstLine="0"/>
+      </w:pPr>
+      <w:r>
+        <w:rPr>
+          <w:noProof/>
+        </w:rPr>
+        <w:drawing>
+          <wp:inline distT="0" distB="0" distL="0" distR="0" wp14:anchorId="3211FE19" wp14:editId="4A6BF747">
+            <wp:extent cx="6188710" cy="2774950"/>
+            <wp:effectExtent l="0" t="0" r="2540" b="6350"/>
+            <wp:docPr id="18" name="Picture 18"/>
+            <wp:cNvGraphicFramePr>
+              <a:graphicFrameLocks xmlns:a="http://schemas.openxmlformats.org/drawingml/2006/main" noChangeAspect="1"/>
+            </wp:cNvGraphicFramePr>
+            <a:graphic xmlns:a="http://schemas.openxmlformats.org/drawingml/2006/main">
+              <a:graphicData uri="http://schemas.openxmlformats.org/drawingml/2006/picture">
+                <pic:pic xmlns:pic="http://schemas.openxmlformats.org/drawingml/2006/picture">
+                  <pic:nvPicPr>
+                    <pic:cNvPr id="18" name="Picture 18"/>
+                    <pic:cNvPicPr/>
+                  </pic:nvPicPr>
+                  <pic:blipFill>
+                    <a:blip r:embed="rId25" cstate="print">
+                      <a:extLst>
+                        <a:ext uri="{28A0092B-C50C-407E-A947-70E740481C1C}">
+                          <a14:useLocalDpi xmlns:a14="http://schemas.microsoft.com/office/drawing/2010/main" val="0"/>
+                        </a:ext>
+                      </a:extLst>
+                    </a:blip>
+                    <a:stretch>
+                      <a:fillRect/>
+                    </a:stretch>
+                  </pic:blipFill>
+                  <pic:spPr>
+                    <a:xfrm>
+                      <a:off x="0" y="0"/>
+                      <a:ext cx="6188710" cy="2774950"/>
+                    </a:xfrm>
+                    <a:prstGeom prst="rect">
+                      <a:avLst/>
+                    </a:prstGeom>
+                  </pic:spPr>
+                </pic:pic>
+              </a:graphicData>
+            </a:graphic>
+          </wp:inline>
+        </w:drawing>
+      </w:r>
+    </w:p>
+    <w:p/>
+    <w:p/>
+    <w:p/>
+    <w:p/>
+    <w:p>
+      <w:pPr>
+        <w:pStyle w:val="Heading1"/>
+      </w:pPr>
+      <w:r>
+        <w:lastRenderedPageBreak/>
+        <w:t>Condições para exibição de conteúdo</w:t>
+      </w:r>
+    </w:p>
+    <w:p>
+      <w:r>
+        <w:t xml:space="preserve">Podemos utilizar um </w:t>
+      </w:r>
+      <w:proofErr w:type="spellStart"/>
+      <w:r>
+        <w:t>if</w:t>
+      </w:r>
+      <w:proofErr w:type="spellEnd"/>
+      <w:r>
+        <w:t xml:space="preserve"> condicional para exibirmos determinados </w:t>
+      </w:r>
+      <w:r>
+        <w:t>conteúdo</w:t>
+      </w:r>
+      <w:r>
+        <w:t xml:space="preserve"> ou não caso não haja dados para serem mostrados, veja o código abaixo:</w:t>
+      </w:r>
+    </w:p>
+    <w:p/>
+    <w:p>
+      <w:pPr>
+        <w:shd w:val="clear" w:color="auto" w:fill="282A36"/>
+        <w:spacing w:before="0" w:line="330" w:lineRule="atLeast"/>
+        <w:ind w:firstLine="0"/>
+        <w:rPr>
+          <w:rFonts w:ascii="Fira Code" w:eastAsia="Times New Roman" w:hAnsi="Fira Code" w:cs="Times New Roman"/>
+          <w:color w:val="F8F8F2"/>
+          <w:sz w:val="12"/>
+          <w:szCs w:val="12"/>
+          <w:lang w:val="en-US" w:eastAsia="ja-JP"/>
+        </w:rPr>
+      </w:pPr>
+      <w:r>
+        <w:rPr>
+          <w:rFonts w:ascii="Fira Code" w:eastAsia="Times New Roman" w:hAnsi="Fira Code" w:cs="Times New Roman"/>
+          <w:color w:val="F8F8F2"/>
+          <w:sz w:val="12"/>
+          <w:szCs w:val="12"/>
+          <w:lang w:val="en-US" w:eastAsia="ja-JP"/>
+        </w:rPr>
+        <w:t>&lt;</w:t>
+      </w:r>
+      <w:r>
+        <w:rPr>
+          <w:rFonts w:ascii="Fira Code" w:eastAsia="Times New Roman" w:hAnsi="Fira Code" w:cs="Times New Roman"/>
+          <w:color w:val="FF79C6"/>
+          <w:sz w:val="12"/>
+          <w:szCs w:val="12"/>
+          <w:lang w:val="en-US" w:eastAsia="ja-JP"/>
+        </w:rPr>
+        <w:t>main</w:t>
+      </w:r>
+      <w:r>
+        <w:rPr>
+          <w:rFonts w:ascii="Fira Code" w:eastAsia="Times New Roman" w:hAnsi="Fira Code" w:cs="Times New Roman"/>
+          <w:color w:val="F8F8F2"/>
+          <w:sz w:val="12"/>
+          <w:szCs w:val="12"/>
+          <w:lang w:val="en-US" w:eastAsia="ja-JP"/>
         </w:rPr>
         <w:t xml:space="preserve"> </w:t>
       </w:r>
-      <w:proofErr w:type="spellStart"/>
-      <w:r>
-        <w:rPr>
-          <w:rFonts w:ascii="Courier New" w:hAnsi="Courier New" w:cs="Courier New"/>
-        </w:rPr>
-        <w:t>install</w:t>
-      </w:r>
-      <w:proofErr w:type="spellEnd"/>
-      <w:r>
-        <w:rPr>
-          <w:rFonts w:ascii="Courier New" w:hAnsi="Courier New" w:cs="Courier New"/>
+      <w:r>
+        <w:rPr>
+          <w:rFonts w:ascii="Fira Code" w:eastAsia="Times New Roman" w:hAnsi="Fira Code" w:cs="Times New Roman"/>
+          <w:i/>
+          <w:iCs/>
+          <w:color w:val="50FA7B"/>
+          <w:sz w:val="12"/>
+          <w:szCs w:val="12"/>
+          <w:lang w:val="en-US" w:eastAsia="ja-JP"/>
+        </w:rPr>
+        <w:t>className</w:t>
+      </w:r>
+      <w:r>
+        <w:rPr>
+          <w:rFonts w:ascii="Fira Code" w:eastAsia="Times New Roman" w:hAnsi="Fira Code" w:cs="Times New Roman"/>
+          <w:color w:val="FF79C6"/>
+          <w:sz w:val="12"/>
+          <w:szCs w:val="12"/>
+          <w:lang w:val="en-US" w:eastAsia="ja-JP"/>
+        </w:rPr>
+        <w:t>={</w:t>
+      </w:r>
+      <w:proofErr w:type="gramStart"/>
+      <w:r>
+        <w:rPr>
+          <w:rFonts w:ascii="Fira Code" w:eastAsia="Times New Roman" w:hAnsi="Fira Code" w:cs="Times New Roman"/>
+          <w:color w:val="F8F8F2"/>
+          <w:sz w:val="12"/>
+          <w:szCs w:val="12"/>
+          <w:lang w:val="en-US" w:eastAsia="ja-JP"/>
+        </w:rPr>
+        <w:t>styles.main</w:t>
+      </w:r>
+      <w:proofErr w:type="gramEnd"/>
+      <w:r>
+        <w:rPr>
+          <w:rFonts w:ascii="Fira Code" w:eastAsia="Times New Roman" w:hAnsi="Fira Code" w:cs="Times New Roman"/>
+          <w:color w:val="FF79C6"/>
+          <w:sz w:val="12"/>
+          <w:szCs w:val="12"/>
+          <w:lang w:val="en-US" w:eastAsia="ja-JP"/>
+        </w:rPr>
+        <w:t>}</w:t>
+      </w:r>
+      <w:r>
+        <w:rPr>
+          <w:rFonts w:ascii="Fira Code" w:eastAsia="Times New Roman" w:hAnsi="Fira Code" w:cs="Times New Roman"/>
+          <w:color w:val="F8F8F2"/>
+          <w:sz w:val="12"/>
+          <w:szCs w:val="12"/>
+          <w:lang w:val="en-US" w:eastAsia="ja-JP"/>
+        </w:rPr>
+        <w:t>&gt;</w:t>
+      </w:r>
+    </w:p>
+    <w:p>
+      <w:pPr>
+        <w:shd w:val="clear" w:color="auto" w:fill="282A36"/>
+        <w:spacing w:before="0" w:line="330" w:lineRule="atLeast"/>
+        <w:ind w:firstLine="0"/>
+        <w:rPr>
+          <w:rFonts w:ascii="Fira Code" w:eastAsia="Times New Roman" w:hAnsi="Fira Code" w:cs="Times New Roman"/>
+          <w:color w:val="F8F8F2"/>
+          <w:sz w:val="12"/>
+          <w:szCs w:val="12"/>
+          <w:lang w:val="en-US" w:eastAsia="ja-JP"/>
+        </w:rPr>
+      </w:pPr>
+      <w:r>
+        <w:rPr>
+          <w:rFonts w:ascii="Fira Code" w:eastAsia="Times New Roman" w:hAnsi="Fira Code" w:cs="Times New Roman"/>
+          <w:color w:val="F8F8F2"/>
+          <w:sz w:val="12"/>
+          <w:szCs w:val="12"/>
+          <w:lang w:val="en-US" w:eastAsia="ja-JP"/>
+        </w:rPr>
+        <w:t>        &lt;</w:t>
+      </w:r>
+      <w:r>
+        <w:rPr>
+          <w:rFonts w:ascii="Fira Code" w:eastAsia="Times New Roman" w:hAnsi="Fira Code" w:cs="Times New Roman"/>
+          <w:i/>
+          <w:iCs/>
+          <w:color w:val="8BE9FD"/>
+          <w:sz w:val="12"/>
+          <w:szCs w:val="12"/>
+          <w:lang w:val="en-US" w:eastAsia="ja-JP"/>
+        </w:rPr>
+        <w:t>Banner</w:t>
+      </w:r>
+      <w:r>
+        <w:rPr>
+          <w:rFonts w:ascii="Fira Code" w:eastAsia="Times New Roman" w:hAnsi="Fira Code" w:cs="Times New Roman"/>
+          <w:color w:val="F8F8F2"/>
+          <w:sz w:val="12"/>
+          <w:szCs w:val="12"/>
+          <w:lang w:val="en-US" w:eastAsia="ja-JP"/>
         </w:rPr>
         <w:t xml:space="preserve"> </w:t>
       </w:r>
-      <w:proofErr w:type="spellStart"/>
-      <w:r>
-        <w:rPr>
-          <w:rFonts w:ascii="Courier New" w:hAnsi="Courier New" w:cs="Courier New"/>
-        </w:rPr>
-        <w:t>classnames</w:t>
-      </w:r>
-      <w:proofErr w:type="spellEnd"/>
+      <w:r>
+        <w:rPr>
+          <w:rFonts w:ascii="Fira Code" w:eastAsia="Times New Roman" w:hAnsi="Fira Code" w:cs="Times New Roman"/>
+          <w:i/>
+          <w:iCs/>
+          <w:color w:val="50FA7B"/>
+          <w:sz w:val="12"/>
+          <w:szCs w:val="12"/>
+          <w:lang w:val="en-US" w:eastAsia="ja-JP"/>
+        </w:rPr>
+        <w:t>buttonText</w:t>
+      </w:r>
+      <w:r>
+        <w:rPr>
+          <w:rFonts w:ascii="Fira Code" w:eastAsia="Times New Roman" w:hAnsi="Fira Code" w:cs="Times New Roman"/>
+          <w:color w:val="FF79C6"/>
+          <w:sz w:val="12"/>
+          <w:szCs w:val="12"/>
+          <w:lang w:val="en-US" w:eastAsia="ja-JP"/>
+        </w:rPr>
+        <w:t>=</w:t>
+      </w:r>
+      <w:r>
+        <w:rPr>
+          <w:rFonts w:ascii="Fira Code" w:eastAsia="Times New Roman" w:hAnsi="Fira Code" w:cs="Times New Roman"/>
+          <w:color w:val="E9F284"/>
+          <w:sz w:val="12"/>
+          <w:szCs w:val="12"/>
+          <w:lang w:val="en-US" w:eastAsia="ja-JP"/>
+        </w:rPr>
+        <w:t>"</w:t>
+      </w:r>
+      <w:r>
+        <w:rPr>
+          <w:rFonts w:ascii="Fira Code" w:eastAsia="Times New Roman" w:hAnsi="Fira Code" w:cs="Times New Roman"/>
+          <w:color w:val="F1FA8C"/>
+          <w:sz w:val="12"/>
+          <w:szCs w:val="12"/>
+          <w:lang w:val="en-US" w:eastAsia="ja-JP"/>
+        </w:rPr>
+        <w:t>View stores nearby</w:t>
+      </w:r>
+      <w:r>
+        <w:rPr>
+          <w:rFonts w:ascii="Fira Code" w:eastAsia="Times New Roman" w:hAnsi="Fira Code" w:cs="Times New Roman"/>
+          <w:color w:val="E9F284"/>
+          <w:sz w:val="12"/>
+          <w:szCs w:val="12"/>
+          <w:lang w:val="en-US" w:eastAsia="ja-JP"/>
+        </w:rPr>
+        <w:t>"</w:t>
+      </w:r>
+      <w:r>
+        <w:rPr>
+          <w:rFonts w:ascii="Fira Code" w:eastAsia="Times New Roman" w:hAnsi="Fira Code" w:cs="Times New Roman"/>
+          <w:color w:val="F8F8F2"/>
+          <w:sz w:val="12"/>
+          <w:szCs w:val="12"/>
+          <w:lang w:val="en-US" w:eastAsia="ja-JP"/>
+        </w:rPr>
+        <w:t xml:space="preserve"> </w:t>
+      </w:r>
+      <w:r>
+        <w:rPr>
+          <w:rFonts w:ascii="Fira Code" w:eastAsia="Times New Roman" w:hAnsi="Fira Code" w:cs="Times New Roman"/>
+          <w:i/>
+          <w:iCs/>
+          <w:color w:val="50FA7B"/>
+          <w:sz w:val="12"/>
+          <w:szCs w:val="12"/>
+          <w:lang w:val="en-US" w:eastAsia="ja-JP"/>
+        </w:rPr>
+        <w:t>handleOnClick</w:t>
+      </w:r>
+      <w:r>
+        <w:rPr>
+          <w:rFonts w:ascii="Fira Code" w:eastAsia="Times New Roman" w:hAnsi="Fira Code" w:cs="Times New Roman"/>
+          <w:color w:val="FF79C6"/>
+          <w:sz w:val="12"/>
+          <w:szCs w:val="12"/>
+          <w:lang w:val="en-US" w:eastAsia="ja-JP"/>
+        </w:rPr>
+        <w:t>={</w:t>
+      </w:r>
+      <w:r>
+        <w:rPr>
+          <w:rFonts w:ascii="Fira Code" w:eastAsia="Times New Roman" w:hAnsi="Fira Code" w:cs="Times New Roman"/>
+          <w:color w:val="F8F8F2"/>
+          <w:sz w:val="12"/>
+          <w:szCs w:val="12"/>
+          <w:lang w:val="en-US" w:eastAsia="ja-JP"/>
+        </w:rPr>
+        <w:t>handleOnBannerBtnClick</w:t>
+      </w:r>
+      <w:r>
+        <w:rPr>
+          <w:rFonts w:ascii="Fira Code" w:eastAsia="Times New Roman" w:hAnsi="Fira Code" w:cs="Times New Roman"/>
+          <w:color w:val="FF79C6"/>
+          <w:sz w:val="12"/>
+          <w:szCs w:val="12"/>
+          <w:lang w:val="en-US" w:eastAsia="ja-JP"/>
+        </w:rPr>
+        <w:t>}</w:t>
+      </w:r>
+      <w:r>
+        <w:rPr>
+          <w:rFonts w:ascii="Fira Code" w:eastAsia="Times New Roman" w:hAnsi="Fira Code" w:cs="Times New Roman"/>
+          <w:color w:val="F8F8F2"/>
+          <w:sz w:val="12"/>
+          <w:szCs w:val="12"/>
+          <w:lang w:val="en-US" w:eastAsia="ja-JP"/>
+        </w:rPr>
+        <w:t xml:space="preserve"> /&gt;</w:t>
+      </w:r>
+    </w:p>
+    <w:p>
+      <w:pPr>
+        <w:shd w:val="clear" w:color="auto" w:fill="282A36"/>
+        <w:spacing w:before="0" w:line="330" w:lineRule="atLeast"/>
+        <w:ind w:firstLine="0"/>
+        <w:rPr>
+          <w:rFonts w:ascii="Fira Code" w:eastAsia="Times New Roman" w:hAnsi="Fira Code" w:cs="Times New Roman"/>
+          <w:color w:val="F8F8F2"/>
+          <w:sz w:val="12"/>
+          <w:szCs w:val="12"/>
+          <w:lang w:val="en-US" w:eastAsia="ja-JP"/>
+        </w:rPr>
+      </w:pPr>
+      <w:r>
+        <w:rPr>
+          <w:rFonts w:ascii="Fira Code" w:eastAsia="Times New Roman" w:hAnsi="Fira Code" w:cs="Times New Roman"/>
+          <w:color w:val="F8F8F2"/>
+          <w:sz w:val="12"/>
+          <w:szCs w:val="12"/>
+          <w:lang w:val="en-US" w:eastAsia="ja-JP"/>
+        </w:rPr>
+        <w:t>        &lt;</w:t>
+      </w:r>
+      <w:r>
+        <w:rPr>
+          <w:rFonts w:ascii="Fira Code" w:eastAsia="Times New Roman" w:hAnsi="Fira Code" w:cs="Times New Roman"/>
+          <w:color w:val="FF79C6"/>
+          <w:sz w:val="12"/>
+          <w:szCs w:val="12"/>
+          <w:lang w:val="en-US" w:eastAsia="ja-JP"/>
+        </w:rPr>
+        <w:t>div</w:t>
+      </w:r>
+      <w:r>
+        <w:rPr>
+          <w:rFonts w:ascii="Fira Code" w:eastAsia="Times New Roman" w:hAnsi="Fira Code" w:cs="Times New Roman"/>
+          <w:color w:val="F8F8F2"/>
+          <w:sz w:val="12"/>
+          <w:szCs w:val="12"/>
+          <w:lang w:val="en-US" w:eastAsia="ja-JP"/>
+        </w:rPr>
+        <w:t xml:space="preserve"> </w:t>
+      </w:r>
+      <w:r>
+        <w:rPr>
+          <w:rFonts w:ascii="Fira Code" w:eastAsia="Times New Roman" w:hAnsi="Fira Code" w:cs="Times New Roman"/>
+          <w:i/>
+          <w:iCs/>
+          <w:color w:val="50FA7B"/>
+          <w:sz w:val="12"/>
+          <w:szCs w:val="12"/>
+          <w:lang w:val="en-US" w:eastAsia="ja-JP"/>
+        </w:rPr>
+        <w:t>className</w:t>
+      </w:r>
+      <w:r>
+        <w:rPr>
+          <w:rFonts w:ascii="Fira Code" w:eastAsia="Times New Roman" w:hAnsi="Fira Code" w:cs="Times New Roman"/>
+          <w:color w:val="FF79C6"/>
+          <w:sz w:val="12"/>
+          <w:szCs w:val="12"/>
+          <w:lang w:val="en-US" w:eastAsia="ja-JP"/>
+        </w:rPr>
+        <w:t>={</w:t>
+      </w:r>
+      <w:proofErr w:type="gramStart"/>
+      <w:r>
+        <w:rPr>
+          <w:rFonts w:ascii="Fira Code" w:eastAsia="Times New Roman" w:hAnsi="Fira Code" w:cs="Times New Roman"/>
+          <w:color w:val="F8F8F2"/>
+          <w:sz w:val="12"/>
+          <w:szCs w:val="12"/>
+          <w:lang w:val="en-US" w:eastAsia="ja-JP"/>
+        </w:rPr>
+        <w:t>styles.heroImage</w:t>
+      </w:r>
+      <w:proofErr w:type="gramEnd"/>
+      <w:r>
+        <w:rPr>
+          <w:rFonts w:ascii="Fira Code" w:eastAsia="Times New Roman" w:hAnsi="Fira Code" w:cs="Times New Roman"/>
+          <w:color w:val="FF79C6"/>
+          <w:sz w:val="12"/>
+          <w:szCs w:val="12"/>
+          <w:lang w:val="en-US" w:eastAsia="ja-JP"/>
+        </w:rPr>
+        <w:t>}</w:t>
+      </w:r>
+      <w:r>
+        <w:rPr>
+          <w:rFonts w:ascii="Fira Code" w:eastAsia="Times New Roman" w:hAnsi="Fira Code" w:cs="Times New Roman"/>
+          <w:color w:val="F8F8F2"/>
+          <w:sz w:val="12"/>
+          <w:szCs w:val="12"/>
+          <w:lang w:val="en-US" w:eastAsia="ja-JP"/>
+        </w:rPr>
+        <w:t>&gt;</w:t>
+      </w:r>
+    </w:p>
+    <w:p>
+      <w:pPr>
+        <w:shd w:val="clear" w:color="auto" w:fill="282A36"/>
+        <w:spacing w:before="0" w:line="330" w:lineRule="atLeast"/>
+        <w:ind w:firstLine="0"/>
+        <w:rPr>
+          <w:rFonts w:ascii="Fira Code" w:eastAsia="Times New Roman" w:hAnsi="Fira Code" w:cs="Times New Roman"/>
+          <w:color w:val="F8F8F2"/>
+          <w:sz w:val="12"/>
+          <w:szCs w:val="12"/>
+          <w:lang w:val="en-US" w:eastAsia="ja-JP"/>
+        </w:rPr>
+      </w:pPr>
+      <w:r>
+        <w:rPr>
+          <w:rFonts w:ascii="Fira Code" w:eastAsia="Times New Roman" w:hAnsi="Fira Code" w:cs="Times New Roman"/>
+          <w:color w:val="F8F8F2"/>
+          <w:sz w:val="12"/>
+          <w:szCs w:val="12"/>
+          <w:lang w:val="en-US" w:eastAsia="ja-JP"/>
+        </w:rPr>
+        <w:t>          &lt;</w:t>
+      </w:r>
+      <w:r>
+        <w:rPr>
+          <w:rFonts w:ascii="Fira Code" w:eastAsia="Times New Roman" w:hAnsi="Fira Code" w:cs="Times New Roman"/>
+          <w:i/>
+          <w:iCs/>
+          <w:color w:val="8BE9FD"/>
+          <w:sz w:val="12"/>
+          <w:szCs w:val="12"/>
+          <w:lang w:val="en-US" w:eastAsia="ja-JP"/>
+        </w:rPr>
+        <w:t>Image</w:t>
+      </w:r>
+      <w:r>
+        <w:rPr>
+          <w:rFonts w:ascii="Fira Code" w:eastAsia="Times New Roman" w:hAnsi="Fira Code" w:cs="Times New Roman"/>
+          <w:color w:val="F8F8F2"/>
+          <w:sz w:val="12"/>
+          <w:szCs w:val="12"/>
+          <w:lang w:val="en-US" w:eastAsia="ja-JP"/>
+        </w:rPr>
+        <w:t xml:space="preserve"> </w:t>
+      </w:r>
+      <w:r>
+        <w:rPr>
+          <w:rFonts w:ascii="Fira Code" w:eastAsia="Times New Roman" w:hAnsi="Fira Code" w:cs="Times New Roman"/>
+          <w:i/>
+          <w:iCs/>
+          <w:color w:val="50FA7B"/>
+          <w:sz w:val="12"/>
+          <w:szCs w:val="12"/>
+          <w:lang w:val="en-US" w:eastAsia="ja-JP"/>
+        </w:rPr>
+        <w:t>src</w:t>
+      </w:r>
+      <w:r>
+        <w:rPr>
+          <w:rFonts w:ascii="Fira Code" w:eastAsia="Times New Roman" w:hAnsi="Fira Code" w:cs="Times New Roman"/>
+          <w:color w:val="FF79C6"/>
+          <w:sz w:val="12"/>
+          <w:szCs w:val="12"/>
+          <w:lang w:val="en-US" w:eastAsia="ja-JP"/>
+        </w:rPr>
+        <w:t>=</w:t>
+      </w:r>
+      <w:r>
+        <w:rPr>
+          <w:rFonts w:ascii="Fira Code" w:eastAsia="Times New Roman" w:hAnsi="Fira Code" w:cs="Times New Roman"/>
+          <w:color w:val="E9F284"/>
+          <w:sz w:val="12"/>
+          <w:szCs w:val="12"/>
+          <w:lang w:val="en-US" w:eastAsia="ja-JP"/>
+        </w:rPr>
+        <w:t>"</w:t>
+      </w:r>
+      <w:r>
+        <w:rPr>
+          <w:rFonts w:ascii="Fira Code" w:eastAsia="Times New Roman" w:hAnsi="Fira Code" w:cs="Times New Roman"/>
+          <w:color w:val="F1FA8C"/>
+          <w:sz w:val="12"/>
+          <w:szCs w:val="12"/>
+          <w:lang w:val="en-US" w:eastAsia="ja-JP"/>
+        </w:rPr>
+        <w:t>/static/hero-image.png</w:t>
+      </w:r>
+      <w:r>
+        <w:rPr>
+          <w:rFonts w:ascii="Fira Code" w:eastAsia="Times New Roman" w:hAnsi="Fira Code" w:cs="Times New Roman"/>
+          <w:color w:val="E9F284"/>
+          <w:sz w:val="12"/>
+          <w:szCs w:val="12"/>
+          <w:lang w:val="en-US" w:eastAsia="ja-JP"/>
+        </w:rPr>
+        <w:t>"</w:t>
+      </w:r>
+      <w:r>
+        <w:rPr>
+          <w:rFonts w:ascii="Fira Code" w:eastAsia="Times New Roman" w:hAnsi="Fira Code" w:cs="Times New Roman"/>
+          <w:color w:val="F8F8F2"/>
+          <w:sz w:val="12"/>
+          <w:szCs w:val="12"/>
+          <w:lang w:val="en-US" w:eastAsia="ja-JP"/>
+        </w:rPr>
+        <w:t xml:space="preserve"> </w:t>
+      </w:r>
+      <w:r>
+        <w:rPr>
+          <w:rFonts w:ascii="Fira Code" w:eastAsia="Times New Roman" w:hAnsi="Fira Code" w:cs="Times New Roman"/>
+          <w:i/>
+          <w:iCs/>
+          <w:color w:val="50FA7B"/>
+          <w:sz w:val="12"/>
+          <w:szCs w:val="12"/>
+          <w:lang w:val="en-US" w:eastAsia="ja-JP"/>
+        </w:rPr>
+        <w:t>width</w:t>
+      </w:r>
+      <w:proofErr w:type="gramStart"/>
+      <w:r>
+        <w:rPr>
+          <w:rFonts w:ascii="Fira Code" w:eastAsia="Times New Roman" w:hAnsi="Fira Code" w:cs="Times New Roman"/>
+          <w:color w:val="FF79C6"/>
+          <w:sz w:val="12"/>
+          <w:szCs w:val="12"/>
+          <w:lang w:val="en-US" w:eastAsia="ja-JP"/>
+        </w:rPr>
+        <w:t>={</w:t>
+      </w:r>
+      <w:proofErr w:type="gramEnd"/>
+      <w:r>
+        <w:rPr>
+          <w:rFonts w:ascii="Fira Code" w:eastAsia="Times New Roman" w:hAnsi="Fira Code" w:cs="Times New Roman"/>
+          <w:color w:val="BD93F9"/>
+          <w:sz w:val="12"/>
+          <w:szCs w:val="12"/>
+          <w:lang w:val="en-US" w:eastAsia="ja-JP"/>
+        </w:rPr>
+        <w:t>500</w:t>
+      </w:r>
+      <w:r>
+        <w:rPr>
+          <w:rFonts w:ascii="Fira Code" w:eastAsia="Times New Roman" w:hAnsi="Fira Code" w:cs="Times New Roman"/>
+          <w:color w:val="FF79C6"/>
+          <w:sz w:val="12"/>
+          <w:szCs w:val="12"/>
+          <w:lang w:val="en-US" w:eastAsia="ja-JP"/>
+        </w:rPr>
+        <w:t>}</w:t>
+      </w:r>
+      <w:r>
+        <w:rPr>
+          <w:rFonts w:ascii="Fira Code" w:eastAsia="Times New Roman" w:hAnsi="Fira Code" w:cs="Times New Roman"/>
+          <w:color w:val="F8F8F2"/>
+          <w:sz w:val="12"/>
+          <w:szCs w:val="12"/>
+          <w:lang w:val="en-US" w:eastAsia="ja-JP"/>
+        </w:rPr>
+        <w:t xml:space="preserve"> </w:t>
+      </w:r>
+      <w:r>
+        <w:rPr>
+          <w:rFonts w:ascii="Fira Code" w:eastAsia="Times New Roman" w:hAnsi="Fira Code" w:cs="Times New Roman"/>
+          <w:i/>
+          <w:iCs/>
+          <w:color w:val="50FA7B"/>
+          <w:sz w:val="12"/>
+          <w:szCs w:val="12"/>
+          <w:lang w:val="en-US" w:eastAsia="ja-JP"/>
+        </w:rPr>
+        <w:t>height</w:t>
+      </w:r>
+      <w:r>
+        <w:rPr>
+          <w:rFonts w:ascii="Fira Code" w:eastAsia="Times New Roman" w:hAnsi="Fira Code" w:cs="Times New Roman"/>
+          <w:color w:val="FF79C6"/>
+          <w:sz w:val="12"/>
+          <w:szCs w:val="12"/>
+          <w:lang w:val="en-US" w:eastAsia="ja-JP"/>
+        </w:rPr>
+        <w:t>={</w:t>
+      </w:r>
+      <w:r>
+        <w:rPr>
+          <w:rFonts w:ascii="Fira Code" w:eastAsia="Times New Roman" w:hAnsi="Fira Code" w:cs="Times New Roman"/>
+          <w:color w:val="BD93F9"/>
+          <w:sz w:val="12"/>
+          <w:szCs w:val="12"/>
+          <w:lang w:val="en-US" w:eastAsia="ja-JP"/>
+        </w:rPr>
+        <w:t>375</w:t>
+      </w:r>
+      <w:r>
+        <w:rPr>
+          <w:rFonts w:ascii="Fira Code" w:eastAsia="Times New Roman" w:hAnsi="Fira Code" w:cs="Times New Roman"/>
+          <w:color w:val="FF79C6"/>
+          <w:sz w:val="12"/>
+          <w:szCs w:val="12"/>
+          <w:lang w:val="en-US" w:eastAsia="ja-JP"/>
+        </w:rPr>
+        <w:t>}</w:t>
+      </w:r>
+      <w:r>
+        <w:rPr>
+          <w:rFonts w:ascii="Fira Code" w:eastAsia="Times New Roman" w:hAnsi="Fira Code" w:cs="Times New Roman"/>
+          <w:color w:val="F8F8F2"/>
+          <w:sz w:val="12"/>
+          <w:szCs w:val="12"/>
+          <w:lang w:val="en-US" w:eastAsia="ja-JP"/>
+        </w:rPr>
+        <w:t>/&gt;</w:t>
+      </w:r>
+    </w:p>
+    <w:p>
+      <w:pPr>
+        <w:shd w:val="clear" w:color="auto" w:fill="282A36"/>
+        <w:spacing w:before="0" w:line="330" w:lineRule="atLeast"/>
+        <w:ind w:firstLine="0"/>
+        <w:rPr>
+          <w:rFonts w:ascii="Fira Code" w:eastAsia="Times New Roman" w:hAnsi="Fira Code" w:cs="Times New Roman"/>
+          <w:color w:val="F8F8F2"/>
+          <w:sz w:val="12"/>
+          <w:szCs w:val="12"/>
+          <w:lang w:val="en-US" w:eastAsia="ja-JP"/>
+        </w:rPr>
+      </w:pPr>
+      <w:r>
+        <w:rPr>
+          <w:rFonts w:ascii="Fira Code" w:eastAsia="Times New Roman" w:hAnsi="Fira Code" w:cs="Times New Roman"/>
+          <w:color w:val="F8F8F2"/>
+          <w:sz w:val="12"/>
+          <w:szCs w:val="12"/>
+          <w:lang w:val="en-US" w:eastAsia="ja-JP"/>
+        </w:rPr>
+        <w:t>        &lt;/</w:t>
+      </w:r>
+      <w:r>
+        <w:rPr>
+          <w:rFonts w:ascii="Fira Code" w:eastAsia="Times New Roman" w:hAnsi="Fira Code" w:cs="Times New Roman"/>
+          <w:color w:val="FF79C6"/>
+          <w:sz w:val="12"/>
+          <w:szCs w:val="12"/>
+          <w:lang w:val="en-US" w:eastAsia="ja-JP"/>
+        </w:rPr>
+        <w:t>div</w:t>
+      </w:r>
+      <w:r>
+        <w:rPr>
+          <w:rFonts w:ascii="Fira Code" w:eastAsia="Times New Roman" w:hAnsi="Fira Code" w:cs="Times New Roman"/>
+          <w:color w:val="F8F8F2"/>
+          <w:sz w:val="12"/>
+          <w:szCs w:val="12"/>
+          <w:lang w:val="en-US" w:eastAsia="ja-JP"/>
+        </w:rPr>
+        <w:t>&gt;</w:t>
+      </w:r>
+    </w:p>
+    <w:p>
+      <w:pPr>
+        <w:shd w:val="clear" w:color="auto" w:fill="282A36"/>
+        <w:spacing w:before="0" w:line="330" w:lineRule="atLeast"/>
+        <w:ind w:firstLine="0"/>
+        <w:rPr>
+          <w:rFonts w:ascii="Fira Code" w:eastAsia="Times New Roman" w:hAnsi="Fira Code" w:cs="Times New Roman"/>
+          <w:color w:val="F8F8F2"/>
+          <w:sz w:val="12"/>
+          <w:szCs w:val="12"/>
+          <w:lang w:val="en-US" w:eastAsia="ja-JP"/>
+        </w:rPr>
+      </w:pPr>
+      <w:bookmarkStart w:id="21" w:name="_Hlk90034621"/>
+      <w:r>
+        <w:rPr>
+          <w:rFonts w:ascii="Fira Code" w:eastAsia="Times New Roman" w:hAnsi="Fira Code" w:cs="Times New Roman"/>
+          <w:color w:val="F8F8F2"/>
+          <w:sz w:val="12"/>
+          <w:szCs w:val="12"/>
+          <w:lang w:val="en-US" w:eastAsia="ja-JP"/>
+        </w:rPr>
+        <w:t xml:space="preserve">        </w:t>
+      </w:r>
+      <w:r>
+        <w:rPr>
+          <w:rFonts w:ascii="Fira Code" w:eastAsia="Times New Roman" w:hAnsi="Fira Code" w:cs="Times New Roman"/>
+          <w:color w:val="FF79C6"/>
+          <w:sz w:val="12"/>
+          <w:szCs w:val="12"/>
+          <w:lang w:val="en-US" w:eastAsia="ja-JP"/>
+        </w:rPr>
+        <w:t>{</w:t>
+      </w:r>
+      <w:proofErr w:type="gramStart"/>
+      <w:r>
+        <w:rPr>
+          <w:rFonts w:ascii="Fira Code" w:eastAsia="Times New Roman" w:hAnsi="Fira Code" w:cs="Times New Roman"/>
+          <w:color w:val="F8F8F2"/>
+          <w:sz w:val="12"/>
+          <w:szCs w:val="12"/>
+          <w:lang w:val="en-US" w:eastAsia="ja-JP"/>
+        </w:rPr>
+        <w:t>props.coffeeStores.length</w:t>
+      </w:r>
+      <w:proofErr w:type="gramEnd"/>
+      <w:r>
+        <w:rPr>
+          <w:rFonts w:ascii="Fira Code" w:eastAsia="Times New Roman" w:hAnsi="Fira Code" w:cs="Times New Roman"/>
+          <w:color w:val="F8F8F2"/>
+          <w:sz w:val="12"/>
+          <w:szCs w:val="12"/>
+          <w:lang w:val="en-US" w:eastAsia="ja-JP"/>
+        </w:rPr>
+        <w:t xml:space="preserve"> </w:t>
+      </w:r>
+      <w:r>
+        <w:rPr>
+          <w:rFonts w:ascii="Fira Code" w:eastAsia="Times New Roman" w:hAnsi="Fira Code" w:cs="Times New Roman"/>
+          <w:color w:val="FF79C6"/>
+          <w:sz w:val="12"/>
+          <w:szCs w:val="12"/>
+          <w:lang w:val="en-US" w:eastAsia="ja-JP"/>
+        </w:rPr>
+        <w:t>&gt;</w:t>
+      </w:r>
+      <w:r>
+        <w:rPr>
+          <w:rFonts w:ascii="Fira Code" w:eastAsia="Times New Roman" w:hAnsi="Fira Code" w:cs="Times New Roman"/>
+          <w:color w:val="F8F8F2"/>
+          <w:sz w:val="12"/>
+          <w:szCs w:val="12"/>
+          <w:lang w:val="en-US" w:eastAsia="ja-JP"/>
+        </w:rPr>
+        <w:t xml:space="preserve"> </w:t>
+      </w:r>
+      <w:r>
+        <w:rPr>
+          <w:rFonts w:ascii="Fira Code" w:eastAsia="Times New Roman" w:hAnsi="Fira Code" w:cs="Times New Roman"/>
+          <w:color w:val="BD93F9"/>
+          <w:sz w:val="12"/>
+          <w:szCs w:val="12"/>
+          <w:lang w:val="en-US" w:eastAsia="ja-JP"/>
+        </w:rPr>
+        <w:t>0</w:t>
+      </w:r>
+      <w:r>
+        <w:rPr>
+          <w:rFonts w:ascii="Fira Code" w:eastAsia="Times New Roman" w:hAnsi="Fira Code" w:cs="Times New Roman"/>
+          <w:color w:val="F8F8F2"/>
+          <w:sz w:val="12"/>
+          <w:szCs w:val="12"/>
+          <w:lang w:val="en-US" w:eastAsia="ja-JP"/>
+        </w:rPr>
+        <w:t xml:space="preserve"> </w:t>
+      </w:r>
+      <w:r>
+        <w:rPr>
+          <w:rFonts w:ascii="Fira Code" w:eastAsia="Times New Roman" w:hAnsi="Fira Code" w:cs="Times New Roman"/>
+          <w:color w:val="FF79C6"/>
+          <w:sz w:val="12"/>
+          <w:szCs w:val="12"/>
+          <w:lang w:val="en-US" w:eastAsia="ja-JP"/>
+        </w:rPr>
+        <w:t>&amp;&amp;</w:t>
+      </w:r>
+      <w:r>
+        <w:rPr>
+          <w:rFonts w:ascii="Fira Code" w:eastAsia="Times New Roman" w:hAnsi="Fira Code" w:cs="Times New Roman"/>
+          <w:color w:val="F8F8F2"/>
+          <w:sz w:val="12"/>
+          <w:szCs w:val="12"/>
+          <w:lang w:val="en-US" w:eastAsia="ja-JP"/>
+        </w:rPr>
+        <w:t xml:space="preserve"> (</w:t>
+      </w:r>
+    </w:p>
+    <w:bookmarkEnd w:id="21"/>
+    <w:p>
+      <w:pPr>
+        <w:shd w:val="clear" w:color="auto" w:fill="282A36"/>
+        <w:spacing w:before="0" w:line="330" w:lineRule="atLeast"/>
+        <w:ind w:firstLine="0"/>
+        <w:rPr>
+          <w:rFonts w:ascii="Fira Code" w:eastAsia="Times New Roman" w:hAnsi="Fira Code" w:cs="Times New Roman"/>
+          <w:color w:val="F8F8F2"/>
+          <w:sz w:val="12"/>
+          <w:szCs w:val="12"/>
+          <w:lang w:val="en-US" w:eastAsia="ja-JP"/>
+        </w:rPr>
+      </w:pPr>
+      <w:r>
+        <w:rPr>
+          <w:rFonts w:ascii="Fira Code" w:eastAsia="Times New Roman" w:hAnsi="Fira Code" w:cs="Times New Roman"/>
+          <w:color w:val="F8F8F2"/>
+          <w:sz w:val="12"/>
+          <w:szCs w:val="12"/>
+          <w:lang w:val="en-US" w:eastAsia="ja-JP"/>
+        </w:rPr>
+        <w:t>          &lt;&gt;</w:t>
+      </w:r>
+    </w:p>
+    <w:p>
+      <w:pPr>
+        <w:shd w:val="clear" w:color="auto" w:fill="282A36"/>
+        <w:spacing w:before="0" w:line="330" w:lineRule="atLeast"/>
+        <w:ind w:firstLine="0"/>
+        <w:rPr>
+          <w:rFonts w:ascii="Fira Code" w:eastAsia="Times New Roman" w:hAnsi="Fira Code" w:cs="Times New Roman"/>
+          <w:color w:val="F8F8F2"/>
+          <w:sz w:val="12"/>
+          <w:szCs w:val="12"/>
+          <w:lang w:val="en-US" w:eastAsia="ja-JP"/>
+        </w:rPr>
+      </w:pPr>
+      <w:r>
+        <w:rPr>
+          <w:rFonts w:ascii="Fira Code" w:eastAsia="Times New Roman" w:hAnsi="Fira Code" w:cs="Times New Roman"/>
+          <w:color w:val="F8F8F2"/>
+          <w:sz w:val="12"/>
+          <w:szCs w:val="12"/>
+          <w:lang w:val="en-US" w:eastAsia="ja-JP"/>
+        </w:rPr>
+        <w:t>            &lt;</w:t>
+      </w:r>
+      <w:r>
+        <w:rPr>
+          <w:rFonts w:ascii="Fira Code" w:eastAsia="Times New Roman" w:hAnsi="Fira Code" w:cs="Times New Roman"/>
+          <w:color w:val="FF79C6"/>
+          <w:sz w:val="12"/>
+          <w:szCs w:val="12"/>
+          <w:lang w:val="en-US" w:eastAsia="ja-JP"/>
+        </w:rPr>
+        <w:t>h2</w:t>
+      </w:r>
+      <w:r>
+        <w:rPr>
+          <w:rFonts w:ascii="Fira Code" w:eastAsia="Times New Roman" w:hAnsi="Fira Code" w:cs="Times New Roman"/>
+          <w:color w:val="F8F8F2"/>
+          <w:sz w:val="12"/>
+          <w:szCs w:val="12"/>
+          <w:lang w:val="en-US" w:eastAsia="ja-JP"/>
+        </w:rPr>
+        <w:t xml:space="preserve"> </w:t>
+      </w:r>
+      <w:r>
+        <w:rPr>
+          <w:rFonts w:ascii="Fira Code" w:eastAsia="Times New Roman" w:hAnsi="Fira Code" w:cs="Times New Roman"/>
+          <w:i/>
+          <w:iCs/>
+          <w:color w:val="50FA7B"/>
+          <w:sz w:val="12"/>
+          <w:szCs w:val="12"/>
+          <w:lang w:val="en-US" w:eastAsia="ja-JP"/>
+        </w:rPr>
+        <w:t>className</w:t>
+      </w:r>
+      <w:r>
+        <w:rPr>
+          <w:rFonts w:ascii="Fira Code" w:eastAsia="Times New Roman" w:hAnsi="Fira Code" w:cs="Times New Roman"/>
+          <w:color w:val="FF79C6"/>
+          <w:sz w:val="12"/>
+          <w:szCs w:val="12"/>
+          <w:lang w:val="en-US" w:eastAsia="ja-JP"/>
+        </w:rPr>
+        <w:t>={</w:t>
+      </w:r>
+      <w:proofErr w:type="gramStart"/>
+      <w:r>
+        <w:rPr>
+          <w:rFonts w:ascii="Fira Code" w:eastAsia="Times New Roman" w:hAnsi="Fira Code" w:cs="Times New Roman"/>
+          <w:color w:val="F8F8F2"/>
+          <w:sz w:val="12"/>
+          <w:szCs w:val="12"/>
+          <w:lang w:val="en-US" w:eastAsia="ja-JP"/>
+        </w:rPr>
+        <w:t>styles.heading</w:t>
+      </w:r>
+      <w:proofErr w:type="gramEnd"/>
+      <w:r>
+        <w:rPr>
+          <w:rFonts w:ascii="Fira Code" w:eastAsia="Times New Roman" w:hAnsi="Fira Code" w:cs="Times New Roman"/>
+          <w:color w:val="F8F8F2"/>
+          <w:sz w:val="12"/>
+          <w:szCs w:val="12"/>
+          <w:lang w:val="en-US" w:eastAsia="ja-JP"/>
+        </w:rPr>
+        <w:t>2</w:t>
+      </w:r>
+      <w:r>
+        <w:rPr>
+          <w:rFonts w:ascii="Fira Code" w:eastAsia="Times New Roman" w:hAnsi="Fira Code" w:cs="Times New Roman"/>
+          <w:color w:val="FF79C6"/>
+          <w:sz w:val="12"/>
+          <w:szCs w:val="12"/>
+          <w:lang w:val="en-US" w:eastAsia="ja-JP"/>
+        </w:rPr>
+        <w:t>}</w:t>
+      </w:r>
+      <w:r>
+        <w:rPr>
+          <w:rFonts w:ascii="Fira Code" w:eastAsia="Times New Roman" w:hAnsi="Fira Code" w:cs="Times New Roman"/>
+          <w:color w:val="F8F8F2"/>
+          <w:sz w:val="12"/>
+          <w:szCs w:val="12"/>
+          <w:lang w:val="en-US" w:eastAsia="ja-JP"/>
+        </w:rPr>
+        <w:t>&gt;Toronto Stores&lt;/</w:t>
+      </w:r>
+      <w:r>
+        <w:rPr>
+          <w:rFonts w:ascii="Fira Code" w:eastAsia="Times New Roman" w:hAnsi="Fira Code" w:cs="Times New Roman"/>
+          <w:color w:val="FF79C6"/>
+          <w:sz w:val="12"/>
+          <w:szCs w:val="12"/>
+          <w:lang w:val="en-US" w:eastAsia="ja-JP"/>
+        </w:rPr>
+        <w:t>h2</w:t>
+      </w:r>
+      <w:r>
+        <w:rPr>
+          <w:rFonts w:ascii="Fira Code" w:eastAsia="Times New Roman" w:hAnsi="Fira Code" w:cs="Times New Roman"/>
+          <w:color w:val="F8F8F2"/>
+          <w:sz w:val="12"/>
+          <w:szCs w:val="12"/>
+          <w:lang w:val="en-US" w:eastAsia="ja-JP"/>
+        </w:rPr>
+        <w:t>&gt;</w:t>
+      </w:r>
+    </w:p>
+    <w:p>
+      <w:pPr>
+        <w:shd w:val="clear" w:color="auto" w:fill="282A36"/>
+        <w:spacing w:before="0" w:line="330" w:lineRule="atLeast"/>
+        <w:ind w:firstLine="0"/>
+        <w:rPr>
+          <w:rFonts w:ascii="Fira Code" w:eastAsia="Times New Roman" w:hAnsi="Fira Code" w:cs="Times New Roman"/>
+          <w:color w:val="F8F8F2"/>
+          <w:sz w:val="12"/>
+          <w:szCs w:val="12"/>
+          <w:lang w:val="en-US" w:eastAsia="ja-JP"/>
+        </w:rPr>
+      </w:pPr>
+      <w:r>
+        <w:rPr>
+          <w:rFonts w:ascii="Fira Code" w:eastAsia="Times New Roman" w:hAnsi="Fira Code" w:cs="Times New Roman"/>
+          <w:color w:val="F8F8F2"/>
+          <w:sz w:val="12"/>
+          <w:szCs w:val="12"/>
+          <w:lang w:val="en-US" w:eastAsia="ja-JP"/>
+        </w:rPr>
+        <w:t>            &lt;</w:t>
+      </w:r>
+      <w:r>
+        <w:rPr>
+          <w:rFonts w:ascii="Fira Code" w:eastAsia="Times New Roman" w:hAnsi="Fira Code" w:cs="Times New Roman"/>
+          <w:color w:val="FF79C6"/>
+          <w:sz w:val="12"/>
+          <w:szCs w:val="12"/>
+          <w:lang w:val="en-US" w:eastAsia="ja-JP"/>
+        </w:rPr>
+        <w:t>div</w:t>
+      </w:r>
+      <w:r>
+        <w:rPr>
+          <w:rFonts w:ascii="Fira Code" w:eastAsia="Times New Roman" w:hAnsi="Fira Code" w:cs="Times New Roman"/>
+          <w:color w:val="F8F8F2"/>
+          <w:sz w:val="12"/>
+          <w:szCs w:val="12"/>
+          <w:lang w:val="en-US" w:eastAsia="ja-JP"/>
+        </w:rPr>
+        <w:t xml:space="preserve"> </w:t>
+      </w:r>
+      <w:r>
+        <w:rPr>
+          <w:rFonts w:ascii="Fira Code" w:eastAsia="Times New Roman" w:hAnsi="Fira Code" w:cs="Times New Roman"/>
+          <w:i/>
+          <w:iCs/>
+          <w:color w:val="50FA7B"/>
+          <w:sz w:val="12"/>
+          <w:szCs w:val="12"/>
+          <w:lang w:val="en-US" w:eastAsia="ja-JP"/>
+        </w:rPr>
+        <w:t>className</w:t>
+      </w:r>
+      <w:r>
+        <w:rPr>
+          <w:rFonts w:ascii="Fira Code" w:eastAsia="Times New Roman" w:hAnsi="Fira Code" w:cs="Times New Roman"/>
+          <w:color w:val="FF79C6"/>
+          <w:sz w:val="12"/>
+          <w:szCs w:val="12"/>
+          <w:lang w:val="en-US" w:eastAsia="ja-JP"/>
+        </w:rPr>
+        <w:t>={</w:t>
+      </w:r>
+      <w:proofErr w:type="gramStart"/>
+      <w:r>
+        <w:rPr>
+          <w:rFonts w:ascii="Fira Code" w:eastAsia="Times New Roman" w:hAnsi="Fira Code" w:cs="Times New Roman"/>
+          <w:color w:val="F8F8F2"/>
+          <w:sz w:val="12"/>
+          <w:szCs w:val="12"/>
+          <w:lang w:val="en-US" w:eastAsia="ja-JP"/>
+        </w:rPr>
+        <w:t>styles.cardLayout</w:t>
+      </w:r>
+      <w:proofErr w:type="gramEnd"/>
+      <w:r>
+        <w:rPr>
+          <w:rFonts w:ascii="Fira Code" w:eastAsia="Times New Roman" w:hAnsi="Fira Code" w:cs="Times New Roman"/>
+          <w:color w:val="FF79C6"/>
+          <w:sz w:val="12"/>
+          <w:szCs w:val="12"/>
+          <w:lang w:val="en-US" w:eastAsia="ja-JP"/>
+        </w:rPr>
+        <w:t>}</w:t>
+      </w:r>
+      <w:r>
+        <w:rPr>
+          <w:rFonts w:ascii="Fira Code" w:eastAsia="Times New Roman" w:hAnsi="Fira Code" w:cs="Times New Roman"/>
+          <w:color w:val="F8F8F2"/>
+          <w:sz w:val="12"/>
+          <w:szCs w:val="12"/>
+          <w:lang w:val="en-US" w:eastAsia="ja-JP"/>
+        </w:rPr>
+        <w:t>&gt;</w:t>
+      </w:r>
+    </w:p>
+    <w:p>
+      <w:pPr>
+        <w:shd w:val="clear" w:color="auto" w:fill="282A36"/>
+        <w:spacing w:before="0" w:line="330" w:lineRule="atLeast"/>
+        <w:ind w:firstLine="0"/>
+        <w:rPr>
+          <w:rFonts w:ascii="Fira Code" w:eastAsia="Times New Roman" w:hAnsi="Fira Code" w:cs="Times New Roman"/>
+          <w:color w:val="F8F8F2"/>
+          <w:sz w:val="12"/>
+          <w:szCs w:val="12"/>
+          <w:lang w:val="en-US" w:eastAsia="ja-JP"/>
+        </w:rPr>
+      </w:pPr>
+      <w:r>
+        <w:rPr>
+          <w:rFonts w:ascii="Fira Code" w:eastAsia="Times New Roman" w:hAnsi="Fira Code" w:cs="Times New Roman"/>
+          <w:color w:val="F8F8F2"/>
+          <w:sz w:val="12"/>
+          <w:szCs w:val="12"/>
+          <w:lang w:val="en-US" w:eastAsia="ja-JP"/>
+        </w:rPr>
+        <w:t xml:space="preserve">              </w:t>
+      </w:r>
+      <w:r>
+        <w:rPr>
+          <w:rFonts w:ascii="Fira Code" w:eastAsia="Times New Roman" w:hAnsi="Fira Code" w:cs="Times New Roman"/>
+          <w:color w:val="FF79C6"/>
+          <w:sz w:val="12"/>
+          <w:szCs w:val="12"/>
+          <w:lang w:val="en-US" w:eastAsia="ja-JP"/>
+        </w:rPr>
+        <w:t>{</w:t>
+      </w:r>
+      <w:r>
+        <w:rPr>
+          <w:rFonts w:ascii="Fira Code" w:eastAsia="Times New Roman" w:hAnsi="Fira Code" w:cs="Times New Roman"/>
+          <w:color w:val="F8F8F2"/>
+          <w:sz w:val="12"/>
+          <w:szCs w:val="12"/>
+          <w:lang w:val="en-US" w:eastAsia="ja-JP"/>
+        </w:rPr>
+        <w:t>props.coffeeStores.</w:t>
+      </w:r>
+      <w:r>
+        <w:rPr>
+          <w:rFonts w:ascii="Fira Code" w:eastAsia="Times New Roman" w:hAnsi="Fira Code" w:cs="Times New Roman"/>
+          <w:color w:val="50FA7B"/>
+          <w:sz w:val="12"/>
+          <w:szCs w:val="12"/>
+          <w:lang w:val="en-US" w:eastAsia="ja-JP"/>
+        </w:rPr>
+        <w:t>map</w:t>
+      </w:r>
+      <w:r>
+        <w:rPr>
+          <w:rFonts w:ascii="Fira Code" w:eastAsia="Times New Roman" w:hAnsi="Fira Code" w:cs="Times New Roman"/>
+          <w:color w:val="F8F8F2"/>
+          <w:sz w:val="12"/>
+          <w:szCs w:val="12"/>
+          <w:lang w:val="en-US" w:eastAsia="ja-JP"/>
+        </w:rPr>
+        <w:t>((</w:t>
+      </w:r>
+      <w:r>
+        <w:rPr>
+          <w:rFonts w:ascii="Fira Code" w:eastAsia="Times New Roman" w:hAnsi="Fira Code" w:cs="Times New Roman"/>
+          <w:i/>
+          <w:iCs/>
+          <w:color w:val="FFB86C"/>
+          <w:sz w:val="12"/>
+          <w:szCs w:val="12"/>
+          <w:lang w:val="en-US" w:eastAsia="ja-JP"/>
+        </w:rPr>
+        <w:t>coffeeStore</w:t>
+      </w:r>
+      <w:r>
+        <w:rPr>
+          <w:rFonts w:ascii="Fira Code" w:eastAsia="Times New Roman" w:hAnsi="Fira Code" w:cs="Times New Roman"/>
+          <w:color w:val="F8F8F2"/>
+          <w:sz w:val="12"/>
+          <w:szCs w:val="12"/>
+          <w:lang w:val="en-US" w:eastAsia="ja-JP"/>
+        </w:rPr>
+        <w:t xml:space="preserve">) </w:t>
+      </w:r>
+      <w:r>
+        <w:rPr>
+          <w:rFonts w:ascii="Fira Code" w:eastAsia="Times New Roman" w:hAnsi="Fira Code" w:cs="Times New Roman"/>
+          <w:color w:val="FF79C6"/>
+          <w:sz w:val="12"/>
+          <w:szCs w:val="12"/>
+          <w:lang w:val="en-US" w:eastAsia="ja-JP"/>
+        </w:rPr>
+        <w:t>=&gt;</w:t>
+      </w:r>
+      <w:r>
+        <w:rPr>
+          <w:rFonts w:ascii="Fira Code" w:eastAsia="Times New Roman" w:hAnsi="Fira Code" w:cs="Times New Roman"/>
+          <w:color w:val="F8F8F2"/>
+          <w:sz w:val="12"/>
+          <w:szCs w:val="12"/>
+          <w:lang w:val="en-US" w:eastAsia="ja-JP"/>
+        </w:rPr>
+        <w:t xml:space="preserve"> {</w:t>
+      </w:r>
+    </w:p>
+    <w:p>
+      <w:pPr>
+        <w:shd w:val="clear" w:color="auto" w:fill="282A36"/>
+        <w:spacing w:before="0" w:line="330" w:lineRule="atLeast"/>
+        <w:ind w:firstLine="0"/>
+        <w:rPr>
+          <w:rFonts w:ascii="Fira Code" w:eastAsia="Times New Roman" w:hAnsi="Fira Code" w:cs="Times New Roman"/>
+          <w:color w:val="F8F8F2"/>
+          <w:sz w:val="12"/>
+          <w:szCs w:val="12"/>
+          <w:lang w:val="en-US" w:eastAsia="ja-JP"/>
+        </w:rPr>
+      </w:pPr>
+      <w:r>
+        <w:rPr>
+          <w:rFonts w:ascii="Fira Code" w:eastAsia="Times New Roman" w:hAnsi="Fira Code" w:cs="Times New Roman"/>
+          <w:color w:val="F8F8F2"/>
+          <w:sz w:val="12"/>
+          <w:szCs w:val="12"/>
+          <w:lang w:val="en-US" w:eastAsia="ja-JP"/>
+        </w:rPr>
+        <w:t xml:space="preserve">                </w:t>
+      </w:r>
+      <w:r>
+        <w:rPr>
+          <w:rFonts w:ascii="Fira Code" w:eastAsia="Times New Roman" w:hAnsi="Fira Code" w:cs="Times New Roman"/>
+          <w:color w:val="FF79C6"/>
+          <w:sz w:val="12"/>
+          <w:szCs w:val="12"/>
+          <w:lang w:val="en-US" w:eastAsia="ja-JP"/>
+        </w:rPr>
+        <w:t>return</w:t>
+      </w:r>
+      <w:r>
+        <w:rPr>
+          <w:rFonts w:ascii="Fira Code" w:eastAsia="Times New Roman" w:hAnsi="Fira Code" w:cs="Times New Roman"/>
+          <w:color w:val="F8F8F2"/>
+          <w:sz w:val="12"/>
+          <w:szCs w:val="12"/>
+          <w:lang w:val="en-US" w:eastAsia="ja-JP"/>
+        </w:rPr>
+        <w:t xml:space="preserve"> (</w:t>
+      </w:r>
+    </w:p>
+    <w:p>
+      <w:pPr>
+        <w:shd w:val="clear" w:color="auto" w:fill="282A36"/>
+        <w:spacing w:before="0" w:line="330" w:lineRule="atLeast"/>
+        <w:ind w:firstLine="0"/>
+        <w:rPr>
+          <w:rFonts w:ascii="Fira Code" w:eastAsia="Times New Roman" w:hAnsi="Fira Code" w:cs="Times New Roman"/>
+          <w:color w:val="F8F8F2"/>
+          <w:sz w:val="12"/>
+          <w:szCs w:val="12"/>
+          <w:lang w:val="en-US" w:eastAsia="ja-JP"/>
+        </w:rPr>
+      </w:pPr>
+      <w:r>
+        <w:rPr>
+          <w:rFonts w:ascii="Fira Code" w:eastAsia="Times New Roman" w:hAnsi="Fira Code" w:cs="Times New Roman"/>
+          <w:color w:val="F8F8F2"/>
+          <w:sz w:val="12"/>
+          <w:szCs w:val="12"/>
+          <w:lang w:val="en-US" w:eastAsia="ja-JP"/>
+        </w:rPr>
+        <w:t>                  &lt;</w:t>
+      </w:r>
+      <w:r>
+        <w:rPr>
+          <w:rFonts w:ascii="Fira Code" w:eastAsia="Times New Roman" w:hAnsi="Fira Code" w:cs="Times New Roman"/>
+          <w:i/>
+          <w:iCs/>
+          <w:color w:val="8BE9FD"/>
+          <w:sz w:val="12"/>
+          <w:szCs w:val="12"/>
+          <w:lang w:val="en-US" w:eastAsia="ja-JP"/>
+        </w:rPr>
+        <w:t>Card</w:t>
+      </w:r>
+      <w:r>
+        <w:rPr>
+          <w:rFonts w:ascii="Fira Code" w:eastAsia="Times New Roman" w:hAnsi="Fira Code" w:cs="Times New Roman"/>
+          <w:color w:val="F8F8F2"/>
+          <w:sz w:val="12"/>
+          <w:szCs w:val="12"/>
+          <w:lang w:val="en-US" w:eastAsia="ja-JP"/>
+        </w:rPr>
+        <w:t xml:space="preserve"> </w:t>
+      </w:r>
+    </w:p>
+    <w:p>
+      <w:pPr>
+        <w:shd w:val="clear" w:color="auto" w:fill="282A36"/>
+        <w:spacing w:before="0" w:line="330" w:lineRule="atLeast"/>
+        <w:ind w:firstLine="0"/>
+        <w:rPr>
+          <w:rFonts w:ascii="Fira Code" w:eastAsia="Times New Roman" w:hAnsi="Fira Code" w:cs="Times New Roman"/>
+          <w:color w:val="F8F8F2"/>
+          <w:sz w:val="12"/>
+          <w:szCs w:val="12"/>
+          <w:lang w:val="en-US" w:eastAsia="ja-JP"/>
+        </w:rPr>
+      </w:pPr>
+      <w:r>
+        <w:rPr>
+          <w:rFonts w:ascii="Fira Code" w:eastAsia="Times New Roman" w:hAnsi="Fira Code" w:cs="Times New Roman"/>
+          <w:color w:val="F8F8F2"/>
+          <w:sz w:val="12"/>
+          <w:szCs w:val="12"/>
+          <w:lang w:val="en-US" w:eastAsia="ja-JP"/>
+        </w:rPr>
+        <w:t xml:space="preserve">                    </w:t>
+      </w:r>
+      <w:r>
+        <w:rPr>
+          <w:rFonts w:ascii="Fira Code" w:eastAsia="Times New Roman" w:hAnsi="Fira Code" w:cs="Times New Roman"/>
+          <w:i/>
+          <w:iCs/>
+          <w:color w:val="50FA7B"/>
+          <w:sz w:val="12"/>
+          <w:szCs w:val="12"/>
+          <w:lang w:val="en-US" w:eastAsia="ja-JP"/>
+        </w:rPr>
+        <w:t>key</w:t>
+      </w:r>
+      <w:r>
+        <w:rPr>
+          <w:rFonts w:ascii="Fira Code" w:eastAsia="Times New Roman" w:hAnsi="Fira Code" w:cs="Times New Roman"/>
+          <w:color w:val="FF79C6"/>
+          <w:sz w:val="12"/>
+          <w:szCs w:val="12"/>
+          <w:lang w:val="en-US" w:eastAsia="ja-JP"/>
+        </w:rPr>
+        <w:t>={</w:t>
+      </w:r>
+      <w:r>
+        <w:rPr>
+          <w:rFonts w:ascii="Fira Code" w:eastAsia="Times New Roman" w:hAnsi="Fira Code" w:cs="Times New Roman"/>
+          <w:color w:val="F8F8F2"/>
+          <w:sz w:val="12"/>
+          <w:szCs w:val="12"/>
+          <w:lang w:val="en-US" w:eastAsia="ja-JP"/>
+        </w:rPr>
+        <w:t>coffeeStore.id</w:t>
+      </w:r>
+      <w:r>
+        <w:rPr>
+          <w:rFonts w:ascii="Fira Code" w:eastAsia="Times New Roman" w:hAnsi="Fira Code" w:cs="Times New Roman"/>
+          <w:color w:val="FF79C6"/>
+          <w:sz w:val="12"/>
+          <w:szCs w:val="12"/>
+          <w:lang w:val="en-US" w:eastAsia="ja-JP"/>
+        </w:rPr>
+        <w:t>}</w:t>
+      </w:r>
+    </w:p>
+    <w:p>
+      <w:pPr>
+        <w:shd w:val="clear" w:color="auto" w:fill="282A36"/>
+        <w:spacing w:before="0" w:line="330" w:lineRule="atLeast"/>
+        <w:ind w:firstLine="0"/>
+        <w:rPr>
+          <w:rFonts w:ascii="Fira Code" w:eastAsia="Times New Roman" w:hAnsi="Fira Code" w:cs="Times New Roman"/>
+          <w:color w:val="F8F8F2"/>
+          <w:sz w:val="12"/>
+          <w:szCs w:val="12"/>
+          <w:lang w:val="en-US" w:eastAsia="ja-JP"/>
+        </w:rPr>
+      </w:pPr>
+      <w:r>
+        <w:rPr>
+          <w:rFonts w:ascii="Fira Code" w:eastAsia="Times New Roman" w:hAnsi="Fira Code" w:cs="Times New Roman"/>
+          <w:color w:val="F8F8F2"/>
+          <w:sz w:val="12"/>
+          <w:szCs w:val="12"/>
+          <w:lang w:val="en-US" w:eastAsia="ja-JP"/>
+        </w:rPr>
+        <w:t xml:space="preserve">                    </w:t>
+      </w:r>
+      <w:r>
+        <w:rPr>
+          <w:rFonts w:ascii="Fira Code" w:eastAsia="Times New Roman" w:hAnsi="Fira Code" w:cs="Times New Roman"/>
+          <w:i/>
+          <w:iCs/>
+          <w:color w:val="50FA7B"/>
+          <w:sz w:val="12"/>
+          <w:szCs w:val="12"/>
+          <w:lang w:val="en-US" w:eastAsia="ja-JP"/>
+        </w:rPr>
+        <w:t>name</w:t>
+      </w:r>
+      <w:r>
+        <w:rPr>
+          <w:rFonts w:ascii="Fira Code" w:eastAsia="Times New Roman" w:hAnsi="Fira Code" w:cs="Times New Roman"/>
+          <w:color w:val="FF79C6"/>
+          <w:sz w:val="12"/>
+          <w:szCs w:val="12"/>
+          <w:lang w:val="en-US" w:eastAsia="ja-JP"/>
+        </w:rPr>
+        <w:t>={</w:t>
+      </w:r>
+      <w:r>
+        <w:rPr>
+          <w:rFonts w:ascii="Fira Code" w:eastAsia="Times New Roman" w:hAnsi="Fira Code" w:cs="Times New Roman"/>
+          <w:color w:val="F8F8F2"/>
+          <w:sz w:val="12"/>
+          <w:szCs w:val="12"/>
+          <w:lang w:val="en-US" w:eastAsia="ja-JP"/>
+        </w:rPr>
+        <w:t>coffeeStore.name</w:t>
+      </w:r>
+      <w:r>
+        <w:rPr>
+          <w:rFonts w:ascii="Fira Code" w:eastAsia="Times New Roman" w:hAnsi="Fira Code" w:cs="Times New Roman"/>
+          <w:color w:val="FF79C6"/>
+          <w:sz w:val="12"/>
+          <w:szCs w:val="12"/>
+          <w:lang w:val="en-US" w:eastAsia="ja-JP"/>
+        </w:rPr>
+        <w:t>}</w:t>
+      </w:r>
+    </w:p>
+    <w:p>
+      <w:pPr>
+        <w:shd w:val="clear" w:color="auto" w:fill="282A36"/>
+        <w:spacing w:before="0" w:line="330" w:lineRule="atLeast"/>
+        <w:ind w:firstLine="0"/>
+        <w:rPr>
+          <w:rFonts w:ascii="Fira Code" w:eastAsia="Times New Roman" w:hAnsi="Fira Code" w:cs="Times New Roman"/>
+          <w:color w:val="F8F8F2"/>
+          <w:sz w:val="12"/>
+          <w:szCs w:val="12"/>
+          <w:lang w:val="en-US" w:eastAsia="ja-JP"/>
+        </w:rPr>
+      </w:pPr>
+      <w:r>
+        <w:rPr>
+          <w:rFonts w:ascii="Fira Code" w:eastAsia="Times New Roman" w:hAnsi="Fira Code" w:cs="Times New Roman"/>
+          <w:color w:val="F8F8F2"/>
+          <w:sz w:val="12"/>
+          <w:szCs w:val="12"/>
+          <w:lang w:val="en-US" w:eastAsia="ja-JP"/>
+        </w:rPr>
+        <w:t xml:space="preserve">                    </w:t>
+      </w:r>
+      <w:r>
+        <w:rPr>
+          <w:rFonts w:ascii="Fira Code" w:eastAsia="Times New Roman" w:hAnsi="Fira Code" w:cs="Times New Roman"/>
+          <w:i/>
+          <w:iCs/>
+          <w:color w:val="50FA7B"/>
+          <w:sz w:val="12"/>
+          <w:szCs w:val="12"/>
+          <w:lang w:val="en-US" w:eastAsia="ja-JP"/>
+        </w:rPr>
+        <w:t>imgUrl</w:t>
+      </w:r>
+      <w:proofErr w:type="gramStart"/>
+      <w:r>
+        <w:rPr>
+          <w:rFonts w:ascii="Fira Code" w:eastAsia="Times New Roman" w:hAnsi="Fira Code" w:cs="Times New Roman"/>
+          <w:color w:val="FF79C6"/>
+          <w:sz w:val="12"/>
+          <w:szCs w:val="12"/>
+          <w:lang w:val="en-US" w:eastAsia="ja-JP"/>
+        </w:rPr>
+        <w:t>={</w:t>
+      </w:r>
+      <w:proofErr w:type="gramEnd"/>
+      <w:r>
+        <w:rPr>
+          <w:rFonts w:ascii="Fira Code" w:eastAsia="Times New Roman" w:hAnsi="Fira Code" w:cs="Times New Roman"/>
+          <w:color w:val="F8F8F2"/>
+          <w:sz w:val="12"/>
+          <w:szCs w:val="12"/>
+          <w:lang w:val="en-US" w:eastAsia="ja-JP"/>
+        </w:rPr>
+        <w:t>coffeeStore.imgUrl</w:t>
+      </w:r>
+      <w:r>
+        <w:rPr>
+          <w:rFonts w:ascii="Fira Code" w:eastAsia="Times New Roman" w:hAnsi="Fira Code" w:cs="Times New Roman"/>
+          <w:color w:val="FF79C6"/>
+          <w:sz w:val="12"/>
+          <w:szCs w:val="12"/>
+          <w:lang w:val="en-US" w:eastAsia="ja-JP"/>
+        </w:rPr>
+        <w:t>}</w:t>
+      </w:r>
+    </w:p>
+    <w:p>
+      <w:pPr>
+        <w:shd w:val="clear" w:color="auto" w:fill="282A36"/>
+        <w:spacing w:before="0" w:line="330" w:lineRule="atLeast"/>
+        <w:ind w:firstLine="0"/>
+        <w:rPr>
+          <w:rFonts w:ascii="Fira Code" w:eastAsia="Times New Roman" w:hAnsi="Fira Code" w:cs="Times New Roman"/>
+          <w:color w:val="F8F8F2"/>
+          <w:sz w:val="12"/>
+          <w:szCs w:val="12"/>
+          <w:lang w:val="en-US" w:eastAsia="ja-JP"/>
+        </w:rPr>
+      </w:pPr>
+      <w:r>
+        <w:rPr>
+          <w:rFonts w:ascii="Fira Code" w:eastAsia="Times New Roman" w:hAnsi="Fira Code" w:cs="Times New Roman"/>
+          <w:color w:val="F8F8F2"/>
+          <w:sz w:val="12"/>
+          <w:szCs w:val="12"/>
+          <w:lang w:val="en-US" w:eastAsia="ja-JP"/>
+        </w:rPr>
+        <w:t xml:space="preserve">                    </w:t>
+      </w:r>
+      <w:r>
+        <w:rPr>
+          <w:rFonts w:ascii="Fira Code" w:eastAsia="Times New Roman" w:hAnsi="Fira Code" w:cs="Times New Roman"/>
+          <w:i/>
+          <w:iCs/>
+          <w:color w:val="50FA7B"/>
+          <w:sz w:val="12"/>
+          <w:szCs w:val="12"/>
+          <w:lang w:val="en-US" w:eastAsia="ja-JP"/>
+        </w:rPr>
+        <w:t>href</w:t>
+      </w:r>
+      <w:r>
+        <w:rPr>
+          <w:rFonts w:ascii="Fira Code" w:eastAsia="Times New Roman" w:hAnsi="Fira Code" w:cs="Times New Roman"/>
+          <w:color w:val="FF79C6"/>
+          <w:sz w:val="12"/>
+          <w:szCs w:val="12"/>
+          <w:lang w:val="en-US" w:eastAsia="ja-JP"/>
+        </w:rPr>
+        <w:t>={</w:t>
+      </w:r>
+      <w:r>
+        <w:rPr>
+          <w:rFonts w:ascii="Fira Code" w:eastAsia="Times New Roman" w:hAnsi="Fira Code" w:cs="Times New Roman"/>
+          <w:color w:val="F1FA8C"/>
+          <w:sz w:val="12"/>
+          <w:szCs w:val="12"/>
+          <w:lang w:val="en-US" w:eastAsia="ja-JP"/>
+        </w:rPr>
+        <w:t>`/coffee-store/</w:t>
+      </w:r>
+      <w:r>
+        <w:rPr>
+          <w:rFonts w:ascii="Fira Code" w:eastAsia="Times New Roman" w:hAnsi="Fira Code" w:cs="Times New Roman"/>
+          <w:color w:val="FF79C6"/>
+          <w:sz w:val="12"/>
+          <w:szCs w:val="12"/>
+          <w:lang w:val="en-US" w:eastAsia="ja-JP"/>
+        </w:rPr>
+        <w:t>${</w:t>
+      </w:r>
+      <w:proofErr w:type="gramStart"/>
+      <w:r>
+        <w:rPr>
+          <w:rFonts w:ascii="Fira Code" w:eastAsia="Times New Roman" w:hAnsi="Fira Code" w:cs="Times New Roman"/>
+          <w:color w:val="F8F8F2"/>
+          <w:sz w:val="12"/>
+          <w:szCs w:val="12"/>
+          <w:lang w:val="en-US" w:eastAsia="ja-JP"/>
+        </w:rPr>
+        <w:t>coffeeStore.id</w:t>
+      </w:r>
+      <w:r>
+        <w:rPr>
+          <w:rFonts w:ascii="Fira Code" w:eastAsia="Times New Roman" w:hAnsi="Fira Code" w:cs="Times New Roman"/>
+          <w:color w:val="FF79C6"/>
+          <w:sz w:val="12"/>
+          <w:szCs w:val="12"/>
+          <w:lang w:val="en-US" w:eastAsia="ja-JP"/>
+        </w:rPr>
+        <w:t>}</w:t>
+      </w:r>
+      <w:r>
+        <w:rPr>
+          <w:rFonts w:ascii="Fira Code" w:eastAsia="Times New Roman" w:hAnsi="Fira Code" w:cs="Times New Roman"/>
+          <w:color w:val="F1FA8C"/>
+          <w:sz w:val="12"/>
+          <w:szCs w:val="12"/>
+          <w:lang w:val="en-US" w:eastAsia="ja-JP"/>
+        </w:rPr>
+        <w:t>`</w:t>
+      </w:r>
+      <w:proofErr w:type="gramEnd"/>
+      <w:r>
+        <w:rPr>
+          <w:rFonts w:ascii="Fira Code" w:eastAsia="Times New Roman" w:hAnsi="Fira Code" w:cs="Times New Roman"/>
+          <w:color w:val="FF79C6"/>
+          <w:sz w:val="12"/>
+          <w:szCs w:val="12"/>
+          <w:lang w:val="en-US" w:eastAsia="ja-JP"/>
+        </w:rPr>
+        <w:t>}</w:t>
+      </w:r>
+    </w:p>
+    <w:p>
+      <w:pPr>
+        <w:shd w:val="clear" w:color="auto" w:fill="282A36"/>
+        <w:spacing w:before="0" w:line="330" w:lineRule="atLeast"/>
+        <w:ind w:firstLine="0"/>
+        <w:rPr>
+          <w:rFonts w:ascii="Fira Code" w:eastAsia="Times New Roman" w:hAnsi="Fira Code" w:cs="Times New Roman"/>
+          <w:color w:val="F8F8F2"/>
+          <w:sz w:val="12"/>
+          <w:szCs w:val="12"/>
+          <w:lang w:eastAsia="ja-JP"/>
+        </w:rPr>
+      </w:pPr>
+      <w:r>
+        <w:rPr>
+          <w:rFonts w:ascii="Fira Code" w:eastAsia="Times New Roman" w:hAnsi="Fira Code" w:cs="Times New Roman"/>
+          <w:color w:val="F8F8F2"/>
+          <w:sz w:val="12"/>
+          <w:szCs w:val="12"/>
+          <w:lang w:val="en-US" w:eastAsia="ja-JP"/>
+        </w:rPr>
+        <w:t xml:space="preserve">                  </w:t>
+      </w:r>
+      <w:r>
+        <w:rPr>
+          <w:rFonts w:ascii="Fira Code" w:eastAsia="Times New Roman" w:hAnsi="Fira Code" w:cs="Times New Roman"/>
+          <w:color w:val="F8F8F2"/>
+          <w:sz w:val="12"/>
+          <w:szCs w:val="12"/>
+          <w:lang w:eastAsia="ja-JP"/>
+        </w:rPr>
+        <w:t>/&gt;    </w:t>
+      </w:r>
+    </w:p>
+    <w:p>
+      <w:pPr>
+        <w:shd w:val="clear" w:color="auto" w:fill="282A36"/>
+        <w:spacing w:before="0" w:line="330" w:lineRule="atLeast"/>
+        <w:ind w:firstLine="0"/>
+        <w:rPr>
+          <w:rFonts w:ascii="Fira Code" w:eastAsia="Times New Roman" w:hAnsi="Fira Code" w:cs="Times New Roman"/>
+          <w:color w:val="F8F8F2"/>
+          <w:sz w:val="12"/>
+          <w:szCs w:val="12"/>
+          <w:lang w:eastAsia="ja-JP"/>
+        </w:rPr>
+      </w:pPr>
+      <w:r>
+        <w:rPr>
+          <w:rFonts w:ascii="Fira Code" w:eastAsia="Times New Roman" w:hAnsi="Fira Code" w:cs="Times New Roman"/>
+          <w:color w:val="F8F8F2"/>
+          <w:sz w:val="12"/>
+          <w:szCs w:val="12"/>
+          <w:lang w:eastAsia="ja-JP"/>
+        </w:rPr>
+        <w:t>                );</w:t>
+      </w:r>
+    </w:p>
+    <w:p>
+      <w:pPr>
+        <w:shd w:val="clear" w:color="auto" w:fill="282A36"/>
+        <w:spacing w:before="0" w:line="330" w:lineRule="atLeast"/>
+        <w:ind w:firstLine="0"/>
+        <w:rPr>
+          <w:rFonts w:ascii="Fira Code" w:eastAsia="Times New Roman" w:hAnsi="Fira Code" w:cs="Times New Roman"/>
+          <w:color w:val="F8F8F2"/>
+          <w:sz w:val="12"/>
+          <w:szCs w:val="12"/>
+          <w:lang w:eastAsia="ja-JP"/>
+        </w:rPr>
+      </w:pPr>
+      <w:r>
+        <w:rPr>
+          <w:rFonts w:ascii="Fira Code" w:eastAsia="Times New Roman" w:hAnsi="Fira Code" w:cs="Times New Roman"/>
+          <w:color w:val="F8F8F2"/>
+          <w:sz w:val="12"/>
+          <w:szCs w:val="12"/>
+          <w:lang w:eastAsia="ja-JP"/>
+        </w:rPr>
+        <w:t>              })</w:t>
+      </w:r>
+      <w:r>
+        <w:rPr>
+          <w:rFonts w:ascii="Fira Code" w:eastAsia="Times New Roman" w:hAnsi="Fira Code" w:cs="Times New Roman"/>
+          <w:color w:val="FF79C6"/>
+          <w:sz w:val="12"/>
+          <w:szCs w:val="12"/>
+          <w:lang w:eastAsia="ja-JP"/>
+        </w:rPr>
+        <w:t>}</w:t>
+      </w:r>
+    </w:p>
+    <w:p>
+      <w:pPr>
+        <w:shd w:val="clear" w:color="auto" w:fill="282A36"/>
+        <w:spacing w:before="0" w:line="330" w:lineRule="atLeast"/>
+        <w:ind w:firstLine="0"/>
+        <w:rPr>
+          <w:rFonts w:ascii="Fira Code" w:eastAsia="Times New Roman" w:hAnsi="Fira Code" w:cs="Times New Roman"/>
+          <w:color w:val="F8F8F2"/>
+          <w:sz w:val="12"/>
+          <w:szCs w:val="12"/>
+          <w:lang w:eastAsia="ja-JP"/>
+        </w:rPr>
+      </w:pPr>
+      <w:r>
+        <w:rPr>
+          <w:rFonts w:ascii="Fira Code" w:eastAsia="Times New Roman" w:hAnsi="Fira Code" w:cs="Times New Roman"/>
+          <w:color w:val="F8F8F2"/>
+          <w:sz w:val="12"/>
+          <w:szCs w:val="12"/>
+          <w:lang w:eastAsia="ja-JP"/>
+        </w:rPr>
+        <w:t>            &lt;/</w:t>
+      </w:r>
+      <w:proofErr w:type="spellStart"/>
+      <w:r>
+        <w:rPr>
+          <w:rFonts w:ascii="Fira Code" w:eastAsia="Times New Roman" w:hAnsi="Fira Code" w:cs="Times New Roman"/>
+          <w:color w:val="FF79C6"/>
+          <w:sz w:val="12"/>
+          <w:szCs w:val="12"/>
+          <w:lang w:eastAsia="ja-JP"/>
+        </w:rPr>
+        <w:t>div</w:t>
+      </w:r>
+      <w:proofErr w:type="spellEnd"/>
+      <w:r>
+        <w:rPr>
+          <w:rFonts w:ascii="Fira Code" w:eastAsia="Times New Roman" w:hAnsi="Fira Code" w:cs="Times New Roman"/>
+          <w:color w:val="F8F8F2"/>
+          <w:sz w:val="12"/>
+          <w:szCs w:val="12"/>
+          <w:lang w:eastAsia="ja-JP"/>
+        </w:rPr>
+        <w:t>&gt;</w:t>
+      </w:r>
+    </w:p>
+    <w:p>
+      <w:pPr>
+        <w:shd w:val="clear" w:color="auto" w:fill="282A36"/>
+        <w:spacing w:before="0" w:line="330" w:lineRule="atLeast"/>
+        <w:ind w:firstLine="0"/>
+        <w:rPr>
+          <w:rFonts w:ascii="Fira Code" w:eastAsia="Times New Roman" w:hAnsi="Fira Code" w:cs="Times New Roman"/>
+          <w:color w:val="F8F8F2"/>
+          <w:sz w:val="12"/>
+          <w:szCs w:val="12"/>
+          <w:lang w:eastAsia="ja-JP"/>
+        </w:rPr>
+      </w:pPr>
+      <w:r>
+        <w:rPr>
+          <w:rFonts w:ascii="Fira Code" w:eastAsia="Times New Roman" w:hAnsi="Fira Code" w:cs="Times New Roman"/>
+          <w:color w:val="F8F8F2"/>
+          <w:sz w:val="12"/>
+          <w:szCs w:val="12"/>
+          <w:lang w:eastAsia="ja-JP"/>
+        </w:rPr>
+        <w:t>          &lt;/&gt;</w:t>
+      </w:r>
+    </w:p>
+    <w:p>
+      <w:pPr>
+        <w:shd w:val="clear" w:color="auto" w:fill="282A36"/>
+        <w:spacing w:before="0" w:line="330" w:lineRule="atLeast"/>
+        <w:ind w:firstLine="0"/>
+        <w:rPr>
+          <w:rFonts w:ascii="Fira Code" w:eastAsia="Times New Roman" w:hAnsi="Fira Code" w:cs="Times New Roman"/>
+          <w:color w:val="F8F8F2"/>
+          <w:sz w:val="12"/>
+          <w:szCs w:val="12"/>
+          <w:lang w:eastAsia="ja-JP"/>
+        </w:rPr>
+      </w:pPr>
+      <w:r>
+        <w:rPr>
+          <w:rFonts w:ascii="Fira Code" w:eastAsia="Times New Roman" w:hAnsi="Fira Code" w:cs="Times New Roman"/>
+          <w:color w:val="F8F8F2"/>
+          <w:sz w:val="12"/>
+          <w:szCs w:val="12"/>
+          <w:lang w:eastAsia="ja-JP"/>
+        </w:rPr>
+        <w:t>        )</w:t>
+      </w:r>
+      <w:r>
+        <w:rPr>
+          <w:rFonts w:ascii="Fira Code" w:eastAsia="Times New Roman" w:hAnsi="Fira Code" w:cs="Times New Roman"/>
+          <w:color w:val="FF79C6"/>
+          <w:sz w:val="12"/>
+          <w:szCs w:val="12"/>
+          <w:lang w:eastAsia="ja-JP"/>
+        </w:rPr>
+        <w:t>}</w:t>
+      </w:r>
+      <w:r>
+        <w:rPr>
+          <w:rFonts w:ascii="Fira Code" w:eastAsia="Times New Roman" w:hAnsi="Fira Code" w:cs="Times New Roman"/>
+          <w:color w:val="F8F8F2"/>
+          <w:sz w:val="12"/>
+          <w:szCs w:val="12"/>
+          <w:lang w:eastAsia="ja-JP"/>
+        </w:rPr>
+        <w:t xml:space="preserve">  </w:t>
+      </w:r>
+    </w:p>
+    <w:p>
+      <w:pPr>
+        <w:shd w:val="clear" w:color="auto" w:fill="282A36"/>
+        <w:spacing w:before="0" w:line="330" w:lineRule="atLeast"/>
+        <w:ind w:firstLine="0"/>
+        <w:rPr>
+          <w:rFonts w:ascii="Fira Code" w:eastAsia="Times New Roman" w:hAnsi="Fira Code" w:cs="Times New Roman"/>
+          <w:color w:val="F8F8F2"/>
+          <w:sz w:val="12"/>
+          <w:szCs w:val="12"/>
+          <w:lang w:eastAsia="ja-JP"/>
+        </w:rPr>
+      </w:pPr>
+      <w:r>
+        <w:rPr>
+          <w:rFonts w:ascii="Fira Code" w:eastAsia="Times New Roman" w:hAnsi="Fira Code" w:cs="Times New Roman"/>
+          <w:color w:val="F8F8F2"/>
+          <w:sz w:val="12"/>
+          <w:szCs w:val="12"/>
+          <w:lang w:eastAsia="ja-JP"/>
+        </w:rPr>
+        <w:t>&lt;/</w:t>
+      </w:r>
+      <w:proofErr w:type="spellStart"/>
+      <w:r>
+        <w:rPr>
+          <w:rFonts w:ascii="Fira Code" w:eastAsia="Times New Roman" w:hAnsi="Fira Code" w:cs="Times New Roman"/>
+          <w:color w:val="FF79C6"/>
+          <w:sz w:val="12"/>
+          <w:szCs w:val="12"/>
+          <w:lang w:eastAsia="ja-JP"/>
+        </w:rPr>
+        <w:t>main</w:t>
+      </w:r>
+      <w:proofErr w:type="spellEnd"/>
+      <w:r>
+        <w:rPr>
+          <w:rFonts w:ascii="Fira Code" w:eastAsia="Times New Roman" w:hAnsi="Fira Code" w:cs="Times New Roman"/>
+          <w:color w:val="F8F8F2"/>
+          <w:sz w:val="12"/>
+          <w:szCs w:val="12"/>
+          <w:lang w:eastAsia="ja-JP"/>
+        </w:rPr>
+        <w:t>&gt;</w:t>
+      </w:r>
     </w:p>
     <w:p/>
     <w:p>
       <w:r>
-        <w:t xml:space="preserve">Com isso instalamos o pacote </w:t>
-      </w:r>
-      <w:proofErr w:type="spellStart"/>
-      <w:r>
-        <w:t>classnames</w:t>
-      </w:r>
-      <w:proofErr w:type="spellEnd"/>
-    </w:p>
+        <w:t>R</w:t>
+      </w:r>
+      <w:r>
+        <w:t xml:space="preserve">epare a partir desta </w:t>
+      </w:r>
+      <w:proofErr w:type="gramStart"/>
+      <w:r>
+        <w:t>linha :</w:t>
+      </w:r>
+      <w:proofErr w:type="gramEnd"/>
+      <w:r>
+        <w:drawing>
+          <wp:inline distT="0" distB="0" distL="0" distR="0" wp14:anchorId="078CA860" wp14:editId="7E76B561">
+            <wp:extent cx="6186805" cy="209550"/>
+            <wp:effectExtent l="0" t="0" r="4445" b="0"/>
+            <wp:docPr id="19" name="Picture 19"/>
+            <wp:cNvGraphicFramePr>
+              <a:graphicFrameLocks xmlns:a="http://schemas.openxmlformats.org/drawingml/2006/main" noChangeAspect="1"/>
+            </wp:cNvGraphicFramePr>
+            <a:graphic xmlns:a="http://schemas.openxmlformats.org/drawingml/2006/main">
+              <a:graphicData uri="http://schemas.openxmlformats.org/drawingml/2006/picture">
+                <pic:pic xmlns:pic="http://schemas.openxmlformats.org/drawingml/2006/picture">
+                  <pic:nvPicPr>
+                    <pic:cNvPr id="0" name="Picture 1"/>
+                    <pic:cNvPicPr>
+                      <a:picLocks noChangeAspect="1" noChangeArrowheads="1"/>
+                    </pic:cNvPicPr>
+                  </pic:nvPicPr>
+                  <pic:blipFill>
+                    <a:blip r:embed="rId26" cstate="print">
+                      <a:extLst>
+                        <a:ext uri="{28A0092B-C50C-407E-A947-70E740481C1C}">
+                          <a14:useLocalDpi xmlns:a14="http://schemas.microsoft.com/office/drawing/2010/main" val="0"/>
+                        </a:ext>
+                      </a:extLst>
+                    </a:blip>
+                    <a:srcRect/>
+                    <a:stretch>
+                      <a:fillRect/>
+                    </a:stretch>
+                  </pic:blipFill>
+                  <pic:spPr bwMode="auto">
+                    <a:xfrm>
+                      <a:off x="0" y="0"/>
+                      <a:ext cx="6186805" cy="209550"/>
+                    </a:xfrm>
+                    <a:prstGeom prst="rect">
+                      <a:avLst/>
+                    </a:prstGeom>
+                    <a:noFill/>
+                    <a:ln>
+                      <a:noFill/>
+                    </a:ln>
+                  </pic:spPr>
+                </pic:pic>
+              </a:graphicData>
+            </a:graphic>
+          </wp:inline>
+        </w:drawing>
+      </w:r>
+    </w:p>
+    <w:p/>
+    <w:p>
+      <w:r>
+        <w:t xml:space="preserve">Ela é a condição que possibilita a exibição ou não do conteúdo dependendo se houver dados para serem mostrados, caso seja maior do que 0 (tenha conteúdo) será mostrado, caso seja 0 não será exibido nada, por isso a </w:t>
+      </w:r>
+      <w:proofErr w:type="spellStart"/>
+      <w:r>
+        <w:t>tag</w:t>
+      </w:r>
+      <w:proofErr w:type="spellEnd"/>
+      <w:r>
+        <w:t xml:space="preserve"> &lt;&gt; vazia faz esse trabalho.</w:t>
+      </w:r>
+    </w:p>
+    <w:p/>
+    <w:p/>
+    <w:p/>
+    <w:p/>
+    <w:p>
+      <w:pPr>
+        <w:pStyle w:val="Heading1"/>
+      </w:pPr>
+      <w:proofErr w:type="spellStart"/>
+      <w:r>
+        <w:lastRenderedPageBreak/>
+        <w:t>getStaticPaths</w:t>
+      </w:r>
+      <w:proofErr w:type="spellEnd"/>
+    </w:p>
+    <w:p>
+      <w:r>
+        <w:rPr>
+          <w:noProof/>
+        </w:rPr>
+        <w:drawing>
+          <wp:inline distT="0" distB="0" distL="0" distR="0" wp14:anchorId="04F2F8C8" wp14:editId="4785D2EE">
+            <wp:extent cx="2757487" cy="2993172"/>
+            <wp:effectExtent l="0" t="0" r="5080" b="0"/>
+            <wp:docPr id="20" name="Picture 20"/>
+            <wp:cNvGraphicFramePr>
+              <a:graphicFrameLocks xmlns:a="http://schemas.openxmlformats.org/drawingml/2006/main" noChangeAspect="1"/>
+            </wp:cNvGraphicFramePr>
+            <a:graphic xmlns:a="http://schemas.openxmlformats.org/drawingml/2006/main">
+              <a:graphicData uri="http://schemas.openxmlformats.org/drawingml/2006/picture">
+                <pic:pic xmlns:pic="http://schemas.openxmlformats.org/drawingml/2006/picture">
+                  <pic:nvPicPr>
+                    <pic:cNvPr id="20" name="Picture 20"/>
+                    <pic:cNvPicPr/>
+                  </pic:nvPicPr>
+                  <pic:blipFill>
+                    <a:blip r:embed="rId27" cstate="print">
+                      <a:extLst>
+                        <a:ext uri="{28A0092B-C50C-407E-A947-70E740481C1C}">
+                          <a14:useLocalDpi xmlns:a14="http://schemas.microsoft.com/office/drawing/2010/main" val="0"/>
+                        </a:ext>
+                      </a:extLst>
+                    </a:blip>
+                    <a:stretch>
+                      <a:fillRect/>
+                    </a:stretch>
+                  </pic:blipFill>
+                  <pic:spPr>
+                    <a:xfrm>
+                      <a:off x="0" y="0"/>
+                      <a:ext cx="2769367" cy="3006068"/>
+                    </a:xfrm>
+                    <a:prstGeom prst="rect">
+                      <a:avLst/>
+                    </a:prstGeom>
+                  </pic:spPr>
+                </pic:pic>
+              </a:graphicData>
+            </a:graphic>
+          </wp:inline>
+        </w:drawing>
+      </w:r>
+    </w:p>
+    <w:p/>
     <w:p/>
     <w:sectPr>
       <w:pgSz w:w="11906" w:h="16838"/>

</xml_diff>

<commit_message>
Módulo 7 Aula 69, inicio da conexão com API externa Foursquare develpers
</commit_message>
<xml_diff>
--- a/Documents/CADERNO DE ANOTAÇÕES.docx
+++ b/Documents/CADERNO DE ANOTAÇÕES.docx
@@ -118,7 +118,7 @@
       <w:r>
         <w:fldChar w:fldCharType="separate"/>
       </w:r>
-      <w:hyperlink w:anchor="_Toc90030254" w:history="1">
+      <w:hyperlink w:anchor="_Toc90139497" w:history="1">
         <w:r>
           <w:rPr>
             <w:rStyle w:val="Hyperlink"/>
@@ -161,7 +161,7 @@
             <w:noProof/>
             <w:webHidden/>
           </w:rPr>
-          <w:instrText xml:space="preserve"> PAGEREF _Toc90030254 \h </w:instrText>
+          <w:instrText xml:space="preserve"> PAGEREF _Toc90139497 \h </w:instrText>
         </w:r>
         <w:r>
           <w:rPr>
@@ -206,7 +206,7 @@
           <w:lang w:val="en-US" w:eastAsia="ja-JP"/>
         </w:rPr>
       </w:pPr>
-      <w:hyperlink w:anchor="_Toc90030255" w:history="1">
+      <w:hyperlink w:anchor="_Toc90139498" w:history="1">
         <w:r>
           <w:rPr>
             <w:rStyle w:val="Hyperlink"/>
@@ -249,7 +249,7 @@
             <w:noProof/>
             <w:webHidden/>
           </w:rPr>
-          <w:instrText xml:space="preserve"> PAGEREF _Toc90030255 \h </w:instrText>
+          <w:instrText xml:space="preserve"> PAGEREF _Toc90139498 \h </w:instrText>
         </w:r>
         <w:r>
           <w:rPr>
@@ -294,7 +294,7 @@
           <w:lang w:val="en-US" w:eastAsia="ja-JP"/>
         </w:rPr>
       </w:pPr>
-      <w:hyperlink w:anchor="_Toc90030256" w:history="1">
+      <w:hyperlink w:anchor="_Toc90139499" w:history="1">
         <w:r>
           <w:rPr>
             <w:rStyle w:val="Hyperlink"/>
@@ -337,7 +337,7 @@
             <w:noProof/>
             <w:webHidden/>
           </w:rPr>
-          <w:instrText xml:space="preserve"> PAGEREF _Toc90030256 \h </w:instrText>
+          <w:instrText xml:space="preserve"> PAGEREF _Toc90139499 \h </w:instrText>
         </w:r>
         <w:r>
           <w:rPr>
@@ -382,7 +382,7 @@
           <w:lang w:val="en-US" w:eastAsia="ja-JP"/>
         </w:rPr>
       </w:pPr>
-      <w:hyperlink w:anchor="_Toc90030257" w:history="1">
+      <w:hyperlink w:anchor="_Toc90139500" w:history="1">
         <w:r>
           <w:rPr>
             <w:rStyle w:val="Hyperlink"/>
@@ -425,7 +425,7 @@
             <w:noProof/>
             <w:webHidden/>
           </w:rPr>
-          <w:instrText xml:space="preserve"> PAGEREF _Toc90030257 \h </w:instrText>
+          <w:instrText xml:space="preserve"> PAGEREF _Toc90139500 \h </w:instrText>
         </w:r>
         <w:r>
           <w:rPr>
@@ -470,7 +470,7 @@
           <w:lang w:val="en-US" w:eastAsia="ja-JP"/>
         </w:rPr>
       </w:pPr>
-      <w:hyperlink w:anchor="_Toc90030258" w:history="1">
+      <w:hyperlink w:anchor="_Toc90139501" w:history="1">
         <w:r>
           <w:rPr>
             <w:rStyle w:val="Hyperlink"/>
@@ -513,7 +513,7 @@
             <w:noProof/>
             <w:webHidden/>
           </w:rPr>
-          <w:instrText xml:space="preserve"> PAGEREF _Toc90030258 \h </w:instrText>
+          <w:instrText xml:space="preserve"> PAGEREF _Toc90139501 \h </w:instrText>
         </w:r>
         <w:r>
           <w:rPr>
@@ -558,7 +558,7 @@
           <w:lang w:val="en-US" w:eastAsia="ja-JP"/>
         </w:rPr>
       </w:pPr>
-      <w:hyperlink w:anchor="_Toc90030259" w:history="1">
+      <w:hyperlink w:anchor="_Toc90139502" w:history="1">
         <w:r>
           <w:rPr>
             <w:rStyle w:val="Hyperlink"/>
@@ -601,7 +601,7 @@
             <w:noProof/>
             <w:webHidden/>
           </w:rPr>
-          <w:instrText xml:space="preserve"> PAGEREF _Toc90030259 \h </w:instrText>
+          <w:instrText xml:space="preserve"> PAGEREF _Toc90139502 \h </w:instrText>
         </w:r>
         <w:r>
           <w:rPr>
@@ -642,7 +642,7 @@
           <w:lang w:val="en-US" w:eastAsia="ja-JP"/>
         </w:rPr>
       </w:pPr>
-      <w:hyperlink w:anchor="_Toc90030260" w:history="1">
+      <w:hyperlink w:anchor="_Toc90139503" w:history="1">
         <w:r>
           <w:rPr>
             <w:rStyle w:val="Hyperlink"/>
@@ -685,7 +685,7 @@
             <w:noProof/>
             <w:webHidden/>
           </w:rPr>
-          <w:instrText xml:space="preserve"> PAGEREF _Toc90030260 \h </w:instrText>
+          <w:instrText xml:space="preserve"> PAGEREF _Toc90139503 \h </w:instrText>
         </w:r>
         <w:r>
           <w:rPr>
@@ -730,7 +730,7 @@
           <w:lang w:val="en-US" w:eastAsia="ja-JP"/>
         </w:rPr>
       </w:pPr>
-      <w:hyperlink w:anchor="_Toc90030261" w:history="1">
+      <w:hyperlink w:anchor="_Toc90139504" w:history="1">
         <w:r>
           <w:rPr>
             <w:rStyle w:val="Hyperlink"/>
@@ -773,7 +773,7 @@
             <w:noProof/>
             <w:webHidden/>
           </w:rPr>
-          <w:instrText xml:space="preserve"> PAGEREF _Toc90030261 \h </w:instrText>
+          <w:instrText xml:space="preserve"> PAGEREF _Toc90139504 \h </w:instrText>
         </w:r>
         <w:r>
           <w:rPr>
@@ -818,7 +818,7 @@
           <w:lang w:val="en-US" w:eastAsia="ja-JP"/>
         </w:rPr>
       </w:pPr>
-      <w:hyperlink w:anchor="_Toc90030262" w:history="1">
+      <w:hyperlink w:anchor="_Toc90139505" w:history="1">
         <w:r>
           <w:rPr>
             <w:rStyle w:val="Hyperlink"/>
@@ -861,7 +861,7 @@
             <w:noProof/>
             <w:webHidden/>
           </w:rPr>
-          <w:instrText xml:space="preserve"> PAGEREF _Toc90030262 \h </w:instrText>
+          <w:instrText xml:space="preserve"> PAGEREF _Toc90139505 \h </w:instrText>
         </w:r>
         <w:r>
           <w:rPr>
@@ -906,7 +906,7 @@
           <w:lang w:val="en-US" w:eastAsia="ja-JP"/>
         </w:rPr>
       </w:pPr>
-      <w:hyperlink w:anchor="_Toc90030263" w:history="1">
+      <w:hyperlink w:anchor="_Toc90139506" w:history="1">
         <w:r>
           <w:rPr>
             <w:rStyle w:val="Hyperlink"/>
@@ -949,7 +949,7 @@
             <w:noProof/>
             <w:webHidden/>
           </w:rPr>
-          <w:instrText xml:space="preserve"> PAGEREF _Toc90030263 \h </w:instrText>
+          <w:instrText xml:space="preserve"> PAGEREF _Toc90139506 \h </w:instrText>
         </w:r>
         <w:r>
           <w:rPr>
@@ -994,7 +994,7 @@
           <w:lang w:val="en-US" w:eastAsia="ja-JP"/>
         </w:rPr>
       </w:pPr>
-      <w:hyperlink w:anchor="_Toc90030264" w:history="1">
+      <w:hyperlink w:anchor="_Toc90139507" w:history="1">
         <w:r>
           <w:rPr>
             <w:rStyle w:val="Hyperlink"/>
@@ -1037,7 +1037,7 @@
             <w:noProof/>
             <w:webHidden/>
           </w:rPr>
-          <w:instrText xml:space="preserve"> PAGEREF _Toc90030264 \h </w:instrText>
+          <w:instrText xml:space="preserve"> PAGEREF _Toc90139507 \h </w:instrText>
         </w:r>
         <w:r>
           <w:rPr>
@@ -1082,7 +1082,7 @@
           <w:lang w:val="en-US" w:eastAsia="ja-JP"/>
         </w:rPr>
       </w:pPr>
-      <w:hyperlink w:anchor="_Toc90030265" w:history="1">
+      <w:hyperlink w:anchor="_Toc90139508" w:history="1">
         <w:r>
           <w:rPr>
             <w:rStyle w:val="Hyperlink"/>
@@ -1125,7 +1125,7 @@
             <w:noProof/>
             <w:webHidden/>
           </w:rPr>
-          <w:instrText xml:space="preserve"> PAGEREF _Toc90030265 \h </w:instrText>
+          <w:instrText xml:space="preserve"> PAGEREF _Toc90139508 \h </w:instrText>
         </w:r>
         <w:r>
           <w:rPr>
@@ -1170,7 +1170,7 @@
           <w:lang w:val="en-US" w:eastAsia="ja-JP"/>
         </w:rPr>
       </w:pPr>
-      <w:hyperlink w:anchor="_Toc90030266" w:history="1">
+      <w:hyperlink w:anchor="_Toc90139509" w:history="1">
         <w:r>
           <w:rPr>
             <w:rStyle w:val="Hyperlink"/>
@@ -1213,7 +1213,7 @@
             <w:noProof/>
             <w:webHidden/>
           </w:rPr>
-          <w:instrText xml:space="preserve"> PAGEREF _Toc90030266 \h </w:instrText>
+          <w:instrText xml:space="preserve"> PAGEREF _Toc90139509 \h </w:instrText>
         </w:r>
         <w:r>
           <w:rPr>
@@ -1258,7 +1258,7 @@
           <w:lang w:val="en-US" w:eastAsia="ja-JP"/>
         </w:rPr>
       </w:pPr>
-      <w:hyperlink w:anchor="_Toc90030267" w:history="1">
+      <w:hyperlink w:anchor="_Toc90139510" w:history="1">
         <w:r>
           <w:rPr>
             <w:rStyle w:val="Hyperlink"/>
@@ -1301,7 +1301,7 @@
             <w:noProof/>
             <w:webHidden/>
           </w:rPr>
-          <w:instrText xml:space="preserve"> PAGEREF _Toc90030267 \h </w:instrText>
+          <w:instrText xml:space="preserve"> PAGEREF _Toc90139510 \h </w:instrText>
         </w:r>
         <w:r>
           <w:rPr>
@@ -1346,7 +1346,7 @@
           <w:lang w:val="en-US" w:eastAsia="ja-JP"/>
         </w:rPr>
       </w:pPr>
-      <w:hyperlink w:anchor="_Toc90030268" w:history="1">
+      <w:hyperlink w:anchor="_Toc90139511" w:history="1">
         <w:r>
           <w:rPr>
             <w:rStyle w:val="Hyperlink"/>
@@ -1389,7 +1389,7 @@
             <w:noProof/>
             <w:webHidden/>
           </w:rPr>
-          <w:instrText xml:space="preserve"> PAGEREF _Toc90030268 \h </w:instrText>
+          <w:instrText xml:space="preserve"> PAGEREF _Toc90139511 \h </w:instrText>
         </w:r>
         <w:r>
           <w:rPr>
@@ -1434,7 +1434,7 @@
           <w:lang w:val="en-US" w:eastAsia="ja-JP"/>
         </w:rPr>
       </w:pPr>
-      <w:hyperlink w:anchor="_Toc90030269" w:history="1">
+      <w:hyperlink w:anchor="_Toc90139512" w:history="1">
         <w:r>
           <w:rPr>
             <w:rStyle w:val="Hyperlink"/>
@@ -1477,7 +1477,7 @@
             <w:noProof/>
             <w:webHidden/>
           </w:rPr>
-          <w:instrText xml:space="preserve"> PAGEREF _Toc90030269 \h </w:instrText>
+          <w:instrText xml:space="preserve"> PAGEREF _Toc90139512 \h </w:instrText>
         </w:r>
         <w:r>
           <w:rPr>
@@ -1522,7 +1522,7 @@
           <w:lang w:val="en-US" w:eastAsia="ja-JP"/>
         </w:rPr>
       </w:pPr>
-      <w:hyperlink w:anchor="_Toc90030270" w:history="1">
+      <w:hyperlink w:anchor="_Toc90139513" w:history="1">
         <w:r>
           <w:rPr>
             <w:rStyle w:val="Hyperlink"/>
@@ -1565,7 +1565,7 @@
             <w:noProof/>
             <w:webHidden/>
           </w:rPr>
-          <w:instrText xml:space="preserve"> PAGEREF _Toc90030270 \h </w:instrText>
+          <w:instrText xml:space="preserve"> PAGEREF _Toc90139513 \h </w:instrText>
         </w:r>
         <w:r>
           <w:rPr>
@@ -1606,7 +1606,7 @@
           <w:lang w:val="en-US" w:eastAsia="ja-JP"/>
         </w:rPr>
       </w:pPr>
-      <w:hyperlink w:anchor="_Toc90030271" w:history="1">
+      <w:hyperlink w:anchor="_Toc90139514" w:history="1">
         <w:r>
           <w:rPr>
             <w:rStyle w:val="Hyperlink"/>
@@ -1649,7 +1649,7 @@
             <w:noProof/>
             <w:webHidden/>
           </w:rPr>
-          <w:instrText xml:space="preserve"> PAGEREF _Toc90030271 \h </w:instrText>
+          <w:instrText xml:space="preserve"> PAGEREF _Toc90139514 \h </w:instrText>
         </w:r>
         <w:r>
           <w:rPr>
@@ -1690,7 +1690,7 @@
           <w:lang w:val="en-US" w:eastAsia="ja-JP"/>
         </w:rPr>
       </w:pPr>
-      <w:hyperlink w:anchor="_Toc90030272" w:history="1">
+      <w:hyperlink w:anchor="_Toc90139515" w:history="1">
         <w:r>
           <w:rPr>
             <w:rStyle w:val="Hyperlink"/>
@@ -1733,7 +1733,7 @@
             <w:noProof/>
             <w:webHidden/>
           </w:rPr>
-          <w:instrText xml:space="preserve"> PAGEREF _Toc90030272 \h </w:instrText>
+          <w:instrText xml:space="preserve"> PAGEREF _Toc90139515 \h </w:instrText>
         </w:r>
         <w:r>
           <w:rPr>
@@ -1778,7 +1778,7 @@
           <w:lang w:val="en-US" w:eastAsia="ja-JP"/>
         </w:rPr>
       </w:pPr>
-      <w:hyperlink w:anchor="_Toc90030273" w:history="1">
+      <w:hyperlink w:anchor="_Toc90139516" w:history="1">
         <w:r>
           <w:rPr>
             <w:rStyle w:val="Hyperlink"/>
@@ -1821,7 +1821,7 @@
             <w:noProof/>
             <w:webHidden/>
           </w:rPr>
-          <w:instrText xml:space="preserve"> PAGEREF _Toc90030273 \h </w:instrText>
+          <w:instrText xml:space="preserve"> PAGEREF _Toc90139516 \h </w:instrText>
         </w:r>
         <w:r>
           <w:rPr>
@@ -1862,7 +1862,7 @@
           <w:lang w:val="en-US" w:eastAsia="ja-JP"/>
         </w:rPr>
       </w:pPr>
-      <w:hyperlink w:anchor="_Toc90030274" w:history="1">
+      <w:hyperlink w:anchor="_Toc90139517" w:history="1">
         <w:r>
           <w:rPr>
             <w:rStyle w:val="Hyperlink"/>
@@ -1884,21 +1884,91 @@
             <w:rStyle w:val="Hyperlink"/>
             <w:noProof/>
           </w:rPr>
-          <w:t>Combinar clas</w:t>
-        </w:r>
+          <w:t>Combinar classes em CSS componentes</w:t>
+        </w:r>
+        <w:r>
+          <w:rPr>
+            <w:noProof/>
+            <w:webHidden/>
+          </w:rPr>
+          <w:tab/>
+        </w:r>
+        <w:r>
+          <w:rPr>
+            <w:noProof/>
+            <w:webHidden/>
+          </w:rPr>
+          <w:fldChar w:fldCharType="begin"/>
+        </w:r>
+        <w:r>
+          <w:rPr>
+            <w:noProof/>
+            <w:webHidden/>
+          </w:rPr>
+          <w:instrText xml:space="preserve"> PAGEREF _Toc90139517 \h </w:instrText>
+        </w:r>
+        <w:r>
+          <w:rPr>
+            <w:noProof/>
+            <w:webHidden/>
+          </w:rPr>
+        </w:r>
+        <w:r>
+          <w:rPr>
+            <w:noProof/>
+            <w:webHidden/>
+          </w:rPr>
+          <w:fldChar w:fldCharType="separate"/>
+        </w:r>
+        <w:r>
+          <w:rPr>
+            <w:noProof/>
+            <w:webHidden/>
+          </w:rPr>
+          <w:t>12</w:t>
+        </w:r>
+        <w:r>
+          <w:rPr>
+            <w:noProof/>
+            <w:webHidden/>
+          </w:rPr>
+          <w:fldChar w:fldCharType="end"/>
+        </w:r>
+      </w:hyperlink>
+    </w:p>
+    <w:p>
+      <w:pPr>
+        <w:pStyle w:val="TOC1"/>
+        <w:rPr>
+          <w:rFonts w:eastAsiaTheme="minorEastAsia"/>
+          <w:noProof/>
+          <w:sz w:val="22"/>
+          <w:lang w:val="en-US" w:eastAsia="ja-JP"/>
+        </w:rPr>
+      </w:pPr>
+      <w:hyperlink w:anchor="_Toc90139518" w:history="1">
         <w:r>
           <w:rPr>
             <w:rStyle w:val="Hyperlink"/>
             <w:noProof/>
           </w:rPr>
-          <w:t>s</w:t>
+          <w:t>6</w:t>
+        </w:r>
+        <w:r>
+          <w:rPr>
+            <w:rFonts w:eastAsiaTheme="minorEastAsia"/>
+            <w:noProof/>
+            <w:sz w:val="22"/>
+            <w:lang w:val="en-US" w:eastAsia="ja-JP"/>
+          </w:rPr>
+          <w:tab/>
         </w:r>
         <w:r>
           <w:rPr>
             <w:rStyle w:val="Hyperlink"/>
             <w:noProof/>
           </w:rPr>
-          <w:t>es em CSS componentes</w:t>
+          <w:t>getStaticProps</w:t>
         </w:r>
         <w:r>
           <w:rPr>
@@ -1919,7 +1989,7 @@
             <w:noProof/>
             <w:webHidden/>
           </w:rPr>
-          <w:instrText xml:space="preserve"> PAGEREF _Toc90030274 \h </w:instrText>
+          <w:instrText xml:space="preserve"> PAGEREF _Toc90139518 \h </w:instrText>
         </w:r>
         <w:r>
           <w:rPr>
@@ -1939,7 +2009,7 @@
             <w:noProof/>
             <w:webHidden/>
           </w:rPr>
-          <w:t>12</w:t>
+          <w:t>13</w:t>
         </w:r>
         <w:r>
           <w:rPr>
@@ -1951,6 +2021,188 @@
       </w:hyperlink>
     </w:p>
     <w:p>
+      <w:pPr>
+        <w:pStyle w:val="TOC1"/>
+        <w:rPr>
+          <w:rFonts w:eastAsiaTheme="minorEastAsia"/>
+          <w:noProof/>
+          <w:sz w:val="22"/>
+          <w:lang w:val="en-US" w:eastAsia="ja-JP"/>
+        </w:rPr>
+      </w:pPr>
+      <w:hyperlink w:anchor="_Toc90139519" w:history="1">
+        <w:r>
+          <w:rPr>
+            <w:rStyle w:val="Hyperlink"/>
+            <w:noProof/>
+          </w:rPr>
+          <w:t>7</w:t>
+        </w:r>
+        <w:r>
+          <w:rPr>
+            <w:rFonts w:eastAsiaTheme="minorEastAsia"/>
+            <w:noProof/>
+            <w:sz w:val="22"/>
+            <w:lang w:val="en-US" w:eastAsia="ja-JP"/>
+          </w:rPr>
+          <w:tab/>
+        </w:r>
+        <w:r>
+          <w:rPr>
+            <w:rStyle w:val="Hyperlink"/>
+            <w:noProof/>
+          </w:rPr>
+          <w:t>Condições para exibição de conteúdo</w:t>
+        </w:r>
+        <w:r>
+          <w:rPr>
+            <w:noProof/>
+            <w:webHidden/>
+          </w:rPr>
+          <w:tab/>
+        </w:r>
+        <w:r>
+          <w:rPr>
+            <w:noProof/>
+            <w:webHidden/>
+          </w:rPr>
+          <w:fldChar w:fldCharType="begin"/>
+        </w:r>
+        <w:r>
+          <w:rPr>
+            <w:noProof/>
+            <w:webHidden/>
+          </w:rPr>
+          <w:instrText xml:space="preserve"> PAGEREF _Toc90139519 \h </w:instrText>
+        </w:r>
+        <w:r>
+          <w:rPr>
+            <w:noProof/>
+            <w:webHidden/>
+          </w:rPr>
+        </w:r>
+        <w:r>
+          <w:rPr>
+            <w:noProof/>
+            <w:webHidden/>
+          </w:rPr>
+          <w:fldChar w:fldCharType="separate"/>
+        </w:r>
+        <w:r>
+          <w:rPr>
+            <w:noProof/>
+            <w:webHidden/>
+          </w:rPr>
+          <w:t>14</w:t>
+        </w:r>
+        <w:r>
+          <w:rPr>
+            <w:noProof/>
+            <w:webHidden/>
+          </w:rPr>
+          <w:fldChar w:fldCharType="end"/>
+        </w:r>
+      </w:hyperlink>
+    </w:p>
+    <w:p>
+      <w:pPr>
+        <w:pStyle w:val="TOC1"/>
+        <w:rPr>
+          <w:rFonts w:eastAsiaTheme="minorEastAsia"/>
+          <w:noProof/>
+          <w:sz w:val="22"/>
+          <w:lang w:val="en-US" w:eastAsia="ja-JP"/>
+        </w:rPr>
+      </w:pPr>
+      <w:hyperlink w:anchor="_Toc90139520" w:history="1">
+        <w:r>
+          <w:rPr>
+            <w:rStyle w:val="Hyperlink"/>
+            <w:noProof/>
+          </w:rPr>
+          <w:t>8</w:t>
+        </w:r>
+        <w:r>
+          <w:rPr>
+            <w:rFonts w:eastAsiaTheme="minorEastAsia"/>
+            <w:noProof/>
+            <w:sz w:val="22"/>
+            <w:lang w:val="en-US" w:eastAsia="ja-JP"/>
+          </w:rPr>
+          <w:tab/>
+        </w:r>
+        <w:r>
+          <w:rPr>
+            <w:rStyle w:val="Hyperlink"/>
+            <w:noProof/>
+          </w:rPr>
+          <w:t>getStati</w:t>
+        </w:r>
+        <w:r>
+          <w:rPr>
+            <w:rStyle w:val="Hyperlink"/>
+            <w:noProof/>
+          </w:rPr>
+          <w:t>c</w:t>
+        </w:r>
+        <w:r>
+          <w:rPr>
+            <w:rStyle w:val="Hyperlink"/>
+            <w:noProof/>
+          </w:rPr>
+          <w:t>Paths</w:t>
+        </w:r>
+        <w:r>
+          <w:rPr>
+            <w:noProof/>
+            <w:webHidden/>
+          </w:rPr>
+          <w:tab/>
+        </w:r>
+        <w:r>
+          <w:rPr>
+            <w:noProof/>
+            <w:webHidden/>
+          </w:rPr>
+          <w:fldChar w:fldCharType="begin"/>
+        </w:r>
+        <w:r>
+          <w:rPr>
+            <w:noProof/>
+            <w:webHidden/>
+          </w:rPr>
+          <w:instrText xml:space="preserve"> PAGEREF _Toc90139520 \h </w:instrText>
+        </w:r>
+        <w:r>
+          <w:rPr>
+            <w:noProof/>
+            <w:webHidden/>
+          </w:rPr>
+        </w:r>
+        <w:r>
+          <w:rPr>
+            <w:noProof/>
+            <w:webHidden/>
+          </w:rPr>
+          <w:fldChar w:fldCharType="separate"/>
+        </w:r>
+        <w:r>
+          <w:rPr>
+            <w:noProof/>
+            <w:webHidden/>
+          </w:rPr>
+          <w:t>15</w:t>
+        </w:r>
+        <w:r>
+          <w:rPr>
+            <w:noProof/>
+            <w:webHidden/>
+          </w:rPr>
+          <w:fldChar w:fldCharType="end"/>
+        </w:r>
+      </w:hyperlink>
+    </w:p>
+    <w:p>
       <w:r>
         <w:fldChar w:fldCharType="end"/>
       </w:r>
@@ -1964,7 +2216,7 @@
       <w:pPr>
         <w:pStyle w:val="Heading1"/>
       </w:pPr>
-      <w:bookmarkStart w:id="0" w:name="_Toc90030254"/>
+      <w:bookmarkStart w:id="0" w:name="_Toc90139497"/>
       <w:r>
         <w:lastRenderedPageBreak/>
         <w:t>VANTAGENS DO NEXT.JS</w:t>
@@ -2005,7 +2257,7 @@
       <w:pPr>
         <w:pStyle w:val="Heading2"/>
       </w:pPr>
-      <w:bookmarkStart w:id="1" w:name="_Toc90030255"/>
+      <w:bookmarkStart w:id="1" w:name="_Toc90139498"/>
       <w:r>
         <w:t>Diferentes técnicas de renderização:</w:t>
       </w:r>
@@ -2072,7 +2324,7 @@
       <w:pPr>
         <w:pStyle w:val="Heading2"/>
       </w:pPr>
-      <w:bookmarkStart w:id="2" w:name="_Toc90030256"/>
+      <w:bookmarkStart w:id="2" w:name="_Toc90139499"/>
       <w:r>
         <w:t>Performance:</w:t>
       </w:r>
@@ -2269,7 +2521,7 @@
       <w:pPr>
         <w:pStyle w:val="Heading2"/>
       </w:pPr>
-      <w:bookmarkStart w:id="3" w:name="_Toc90030257"/>
+      <w:bookmarkStart w:id="3" w:name="_Toc90139500"/>
       <w:r>
         <w:t xml:space="preserve">File </w:t>
       </w:r>
@@ -2301,7 +2553,7 @@
       <w:pPr>
         <w:pStyle w:val="Heading2"/>
       </w:pPr>
-      <w:bookmarkStart w:id="4" w:name="_Toc90030258"/>
+      <w:bookmarkStart w:id="4" w:name="_Toc90139501"/>
       <w:r>
         <w:lastRenderedPageBreak/>
         <w:t>SEO:</w:t>
@@ -2326,7 +2578,7 @@
       <w:pPr>
         <w:pStyle w:val="Heading2"/>
       </w:pPr>
-      <w:bookmarkStart w:id="5" w:name="_Toc90030259"/>
+      <w:bookmarkStart w:id="5" w:name="_Toc90139502"/>
       <w:proofErr w:type="spellStart"/>
       <w:r>
         <w:t>Serveless</w:t>
@@ -2380,7 +2632,7 @@
       <w:pPr>
         <w:pStyle w:val="Heading1"/>
       </w:pPr>
-      <w:bookmarkStart w:id="6" w:name="_Toc90030260"/>
+      <w:bookmarkStart w:id="6" w:name="_Toc90139503"/>
       <w:r>
         <w:lastRenderedPageBreak/>
         <w:t>PRIMEIRO PROJETO</w:t>
@@ -2391,7 +2643,7 @@
       <w:pPr>
         <w:pStyle w:val="Heading2"/>
       </w:pPr>
-      <w:bookmarkStart w:id="7" w:name="_Toc90030261"/>
+      <w:bookmarkStart w:id="7" w:name="_Toc90139504"/>
       <w:r>
         <w:t>Comandos criar projetos Next.js</w:t>
       </w:r>
@@ -2611,7 +2863,7 @@
       <w:pPr>
         <w:pStyle w:val="Heading2"/>
       </w:pPr>
-      <w:bookmarkStart w:id="8" w:name="_Toc90030262"/>
+      <w:bookmarkStart w:id="8" w:name="_Toc90139505"/>
       <w:proofErr w:type="spellStart"/>
       <w:r>
         <w:t>Underscore</w:t>
@@ -2725,7 +2977,7 @@
       <w:pPr>
         <w:pStyle w:val="Heading2"/>
       </w:pPr>
-      <w:bookmarkStart w:id="9" w:name="_Toc90030263"/>
+      <w:bookmarkStart w:id="9" w:name="_Toc90139506"/>
       <w:r>
         <w:lastRenderedPageBreak/>
         <w:t xml:space="preserve">Fast </w:t>
@@ -2755,7 +3007,7 @@
       <w:pPr>
         <w:pStyle w:val="Heading2"/>
       </w:pPr>
-      <w:bookmarkStart w:id="10" w:name="_Toc90030264"/>
+      <w:bookmarkStart w:id="10" w:name="_Toc90139507"/>
       <w:r>
         <w:t>CSS Modules</w:t>
       </w:r>
@@ -2842,7 +3094,7 @@
       <w:pPr>
         <w:pStyle w:val="Heading2"/>
       </w:pPr>
-      <w:bookmarkStart w:id="11" w:name="_Toc90030265"/>
+      <w:bookmarkStart w:id="11" w:name="_Toc90139508"/>
       <w:r>
         <w:t xml:space="preserve">Head </w:t>
       </w:r>
@@ -3014,7 +3266,7 @@
       <w:pPr>
         <w:pStyle w:val="Heading2"/>
       </w:pPr>
-      <w:bookmarkStart w:id="12" w:name="_Toc90030266"/>
+      <w:bookmarkStart w:id="12" w:name="_Toc90139509"/>
       <w:r>
         <w:t xml:space="preserve">Next </w:t>
       </w:r>
@@ -3098,7 +3350,7 @@
       <w:pPr>
         <w:pStyle w:val="Heading3"/>
       </w:pPr>
-      <w:bookmarkStart w:id="13" w:name="_Toc90030267"/>
+      <w:bookmarkStart w:id="13" w:name="_Toc90139510"/>
       <w:r>
         <w:t xml:space="preserve">Index </w:t>
       </w:r>
@@ -3232,7 +3484,7 @@
       <w:pPr>
         <w:pStyle w:val="Heading3"/>
       </w:pPr>
-      <w:bookmarkStart w:id="14" w:name="_Toc90030268"/>
+      <w:bookmarkStart w:id="14" w:name="_Toc90139511"/>
       <w:proofErr w:type="spellStart"/>
       <w:r>
         <w:t>Nested</w:t>
@@ -3368,7 +3620,7 @@
       <w:pPr>
         <w:pStyle w:val="Heading3"/>
       </w:pPr>
-      <w:bookmarkStart w:id="15" w:name="_Toc90030269"/>
+      <w:bookmarkStart w:id="15" w:name="_Toc90139512"/>
       <w:proofErr w:type="spellStart"/>
       <w:r>
         <w:lastRenderedPageBreak/>
@@ -3504,7 +3756,7 @@
       <w:pPr>
         <w:pStyle w:val="Heading3"/>
       </w:pPr>
-      <w:bookmarkStart w:id="16" w:name="_Toc90030270"/>
+      <w:bookmarkStart w:id="16" w:name="_Toc90139513"/>
       <w:r>
         <w:t>Next/link</w:t>
       </w:r>
@@ -3565,7 +3817,7 @@
       <w:pPr>
         <w:pStyle w:val="Heading1"/>
       </w:pPr>
-      <w:bookmarkStart w:id="17" w:name="_Toc90030271"/>
+      <w:bookmarkStart w:id="17" w:name="_Toc90139514"/>
       <w:r>
         <w:lastRenderedPageBreak/>
         <w:t xml:space="preserve">Adicionando </w:t>
@@ -3969,7 +4221,7 @@
       <w:pPr>
         <w:pStyle w:val="Heading1"/>
       </w:pPr>
-      <w:bookmarkStart w:id="18" w:name="_Toc90030272"/>
+      <w:bookmarkStart w:id="18" w:name="_Toc90139515"/>
       <w:r>
         <w:t>Next SEO</w:t>
       </w:r>
@@ -4025,7 +4277,7 @@
       <w:pPr>
         <w:pStyle w:val="Heading2"/>
       </w:pPr>
-      <w:bookmarkStart w:id="19" w:name="_Toc90030273"/>
+      <w:bookmarkStart w:id="19" w:name="_Toc90139516"/>
       <w:proofErr w:type="spellStart"/>
       <w:r>
         <w:t>Pre-rendering</w:t>
@@ -4180,7 +4432,7 @@
       <w:pPr>
         <w:pStyle w:val="Heading1"/>
       </w:pPr>
-      <w:bookmarkStart w:id="20" w:name="_Toc90030274"/>
+      <w:bookmarkStart w:id="20" w:name="_Toc90139517"/>
       <w:r>
         <w:t xml:space="preserve">Combinar classes em </w:t>
       </w:r>
@@ -4507,11 +4759,13 @@
       <w:pPr>
         <w:pStyle w:val="Heading1"/>
       </w:pPr>
+      <w:bookmarkStart w:id="21" w:name="_Toc90139518"/>
       <w:proofErr w:type="spellStart"/>
       <w:r>
         <w:lastRenderedPageBreak/>
         <w:t>getStaticProps</w:t>
       </w:r>
+      <w:bookmarkEnd w:id="21"/>
       <w:proofErr w:type="spellEnd"/>
     </w:p>
     <w:p>
@@ -4663,10 +4917,12 @@
       <w:pPr>
         <w:pStyle w:val="Heading1"/>
       </w:pPr>
+      <w:bookmarkStart w:id="22" w:name="_Toc90139519"/>
       <w:r>
         <w:lastRenderedPageBreak/>
         <w:t>Condições para exibição de conteúdo</w:t>
       </w:r>
+      <w:bookmarkEnd w:id="22"/>
     </w:p>
     <w:p>
       <w:r>
@@ -5315,7 +5571,7 @@
           <w:lang w:val="en-US" w:eastAsia="ja-JP"/>
         </w:rPr>
       </w:pPr>
-      <w:bookmarkStart w:id="21" w:name="_Hlk90034621"/>
+      <w:bookmarkStart w:id="23" w:name="_Hlk90034621"/>
       <w:r>
         <w:rPr>
           <w:rFonts w:ascii="Fira Code" w:eastAsia="Times New Roman" w:hAnsi="Fira Code" w:cs="Times New Roman"/>
@@ -5419,7 +5675,7 @@
         <w:t xml:space="preserve"> (</w:t>
       </w:r>
     </w:p>
-    <w:bookmarkEnd w:id="21"/>
+    <w:bookmarkEnd w:id="23"/>
     <w:p>
       <w:pPr>
         <w:shd w:val="clear" w:color="auto" w:fill="282A36"/>
@@ -6440,6 +6696,9 @@
       </w:r>
       <w:proofErr w:type="gramEnd"/>
       <w:r>
+        <w:rPr>
+          <w:noProof/>
+        </w:rPr>
         <w:drawing>
           <wp:inline distT="0" distB="0" distL="0" distR="0" wp14:anchorId="078CA860" wp14:editId="7E76B561">
             <wp:extent cx="6186805" cy="209550"/>
@@ -6512,11 +6771,13 @@
       <w:pPr>
         <w:pStyle w:val="Heading1"/>
       </w:pPr>
+      <w:bookmarkStart w:id="24" w:name="_Toc90139520"/>
       <w:proofErr w:type="spellStart"/>
       <w:r>
         <w:lastRenderedPageBreak/>
         <w:t>getStaticPaths</w:t>
       </w:r>
+      <w:bookmarkEnd w:id="24"/>
       <w:proofErr w:type="spellEnd"/>
     </w:p>
     <w:p>

</xml_diff>

<commit_message>
Necessário criação de API interna para simular dados externos de forma mais fiel, não encontrei nenhuma PlaceAPI free para conectar, vou precisar criar uma no projeto
</commit_message>
<xml_diff>
--- a/Documents/CADERNO DE ANOTAÇÕES.docx
+++ b/Documents/CADERNO DE ANOTAÇÕES.docx
@@ -118,7 +118,7 @@
       <w:r>
         <w:fldChar w:fldCharType="separate"/>
       </w:r>
-      <w:hyperlink w:anchor="_Toc90139497" w:history="1">
+      <w:hyperlink w:anchor="_Toc90543845" w:history="1">
         <w:r>
           <w:rPr>
             <w:rStyle w:val="Hyperlink"/>
@@ -161,7 +161,7 @@
             <w:noProof/>
             <w:webHidden/>
           </w:rPr>
-          <w:instrText xml:space="preserve"> PAGEREF _Toc90139497 \h </w:instrText>
+          <w:instrText xml:space="preserve"> PAGEREF _Toc90543845 \h </w:instrText>
         </w:r>
         <w:r>
           <w:rPr>
@@ -206,7 +206,7 @@
           <w:lang w:val="en-US" w:eastAsia="ja-JP"/>
         </w:rPr>
       </w:pPr>
-      <w:hyperlink w:anchor="_Toc90139498" w:history="1">
+      <w:hyperlink w:anchor="_Toc90543846" w:history="1">
         <w:r>
           <w:rPr>
             <w:rStyle w:val="Hyperlink"/>
@@ -249,7 +249,7 @@
             <w:noProof/>
             <w:webHidden/>
           </w:rPr>
-          <w:instrText xml:space="preserve"> PAGEREF _Toc90139498 \h </w:instrText>
+          <w:instrText xml:space="preserve"> PAGEREF _Toc90543846 \h </w:instrText>
         </w:r>
         <w:r>
           <w:rPr>
@@ -294,7 +294,7 @@
           <w:lang w:val="en-US" w:eastAsia="ja-JP"/>
         </w:rPr>
       </w:pPr>
-      <w:hyperlink w:anchor="_Toc90139499" w:history="1">
+      <w:hyperlink w:anchor="_Toc90543847" w:history="1">
         <w:r>
           <w:rPr>
             <w:rStyle w:val="Hyperlink"/>
@@ -337,7 +337,7 @@
             <w:noProof/>
             <w:webHidden/>
           </w:rPr>
-          <w:instrText xml:space="preserve"> PAGEREF _Toc90139499 \h </w:instrText>
+          <w:instrText xml:space="preserve"> PAGEREF _Toc90543847 \h </w:instrText>
         </w:r>
         <w:r>
           <w:rPr>
@@ -382,7 +382,7 @@
           <w:lang w:val="en-US" w:eastAsia="ja-JP"/>
         </w:rPr>
       </w:pPr>
-      <w:hyperlink w:anchor="_Toc90139500" w:history="1">
+      <w:hyperlink w:anchor="_Toc90543848" w:history="1">
         <w:r>
           <w:rPr>
             <w:rStyle w:val="Hyperlink"/>
@@ -425,7 +425,7 @@
             <w:noProof/>
             <w:webHidden/>
           </w:rPr>
-          <w:instrText xml:space="preserve"> PAGEREF _Toc90139500 \h </w:instrText>
+          <w:instrText xml:space="preserve"> PAGEREF _Toc90543848 \h </w:instrText>
         </w:r>
         <w:r>
           <w:rPr>
@@ -470,7 +470,7 @@
           <w:lang w:val="en-US" w:eastAsia="ja-JP"/>
         </w:rPr>
       </w:pPr>
-      <w:hyperlink w:anchor="_Toc90139501" w:history="1">
+      <w:hyperlink w:anchor="_Toc90543849" w:history="1">
         <w:r>
           <w:rPr>
             <w:rStyle w:val="Hyperlink"/>
@@ -513,7 +513,7 @@
             <w:noProof/>
             <w:webHidden/>
           </w:rPr>
-          <w:instrText xml:space="preserve"> PAGEREF _Toc90139501 \h </w:instrText>
+          <w:instrText xml:space="preserve"> PAGEREF _Toc90543849 \h </w:instrText>
         </w:r>
         <w:r>
           <w:rPr>
@@ -558,7 +558,7 @@
           <w:lang w:val="en-US" w:eastAsia="ja-JP"/>
         </w:rPr>
       </w:pPr>
-      <w:hyperlink w:anchor="_Toc90139502" w:history="1">
+      <w:hyperlink w:anchor="_Toc90543850" w:history="1">
         <w:r>
           <w:rPr>
             <w:rStyle w:val="Hyperlink"/>
@@ -601,7 +601,7 @@
             <w:noProof/>
             <w:webHidden/>
           </w:rPr>
-          <w:instrText xml:space="preserve"> PAGEREF _Toc90139502 \h </w:instrText>
+          <w:instrText xml:space="preserve"> PAGEREF _Toc90543850 \h </w:instrText>
         </w:r>
         <w:r>
           <w:rPr>
@@ -642,7 +642,7 @@
           <w:lang w:val="en-US" w:eastAsia="ja-JP"/>
         </w:rPr>
       </w:pPr>
-      <w:hyperlink w:anchor="_Toc90139503" w:history="1">
+      <w:hyperlink w:anchor="_Toc90543851" w:history="1">
         <w:r>
           <w:rPr>
             <w:rStyle w:val="Hyperlink"/>
@@ -685,7 +685,7 @@
             <w:noProof/>
             <w:webHidden/>
           </w:rPr>
-          <w:instrText xml:space="preserve"> PAGEREF _Toc90139503 \h </w:instrText>
+          <w:instrText xml:space="preserve"> PAGEREF _Toc90543851 \h </w:instrText>
         </w:r>
         <w:r>
           <w:rPr>
@@ -730,7 +730,7 @@
           <w:lang w:val="en-US" w:eastAsia="ja-JP"/>
         </w:rPr>
       </w:pPr>
-      <w:hyperlink w:anchor="_Toc90139504" w:history="1">
+      <w:hyperlink w:anchor="_Toc90543852" w:history="1">
         <w:r>
           <w:rPr>
             <w:rStyle w:val="Hyperlink"/>
@@ -773,7 +773,7 @@
             <w:noProof/>
             <w:webHidden/>
           </w:rPr>
-          <w:instrText xml:space="preserve"> PAGEREF _Toc90139504 \h </w:instrText>
+          <w:instrText xml:space="preserve"> PAGEREF _Toc90543852 \h </w:instrText>
         </w:r>
         <w:r>
           <w:rPr>
@@ -818,7 +818,7 @@
           <w:lang w:val="en-US" w:eastAsia="ja-JP"/>
         </w:rPr>
       </w:pPr>
-      <w:hyperlink w:anchor="_Toc90139505" w:history="1">
+      <w:hyperlink w:anchor="_Toc90543853" w:history="1">
         <w:r>
           <w:rPr>
             <w:rStyle w:val="Hyperlink"/>
@@ -861,7 +861,7 @@
             <w:noProof/>
             <w:webHidden/>
           </w:rPr>
-          <w:instrText xml:space="preserve"> PAGEREF _Toc90139505 \h </w:instrText>
+          <w:instrText xml:space="preserve"> PAGEREF _Toc90543853 \h </w:instrText>
         </w:r>
         <w:r>
           <w:rPr>
@@ -906,7 +906,7 @@
           <w:lang w:val="en-US" w:eastAsia="ja-JP"/>
         </w:rPr>
       </w:pPr>
-      <w:hyperlink w:anchor="_Toc90139506" w:history="1">
+      <w:hyperlink w:anchor="_Toc90543854" w:history="1">
         <w:r>
           <w:rPr>
             <w:rStyle w:val="Hyperlink"/>
@@ -949,7 +949,7 @@
             <w:noProof/>
             <w:webHidden/>
           </w:rPr>
-          <w:instrText xml:space="preserve"> PAGEREF _Toc90139506 \h </w:instrText>
+          <w:instrText xml:space="preserve"> PAGEREF _Toc90543854 \h </w:instrText>
         </w:r>
         <w:r>
           <w:rPr>
@@ -994,7 +994,7 @@
           <w:lang w:val="en-US" w:eastAsia="ja-JP"/>
         </w:rPr>
       </w:pPr>
-      <w:hyperlink w:anchor="_Toc90139507" w:history="1">
+      <w:hyperlink w:anchor="_Toc90543855" w:history="1">
         <w:r>
           <w:rPr>
             <w:rStyle w:val="Hyperlink"/>
@@ -1037,7 +1037,7 @@
             <w:noProof/>
             <w:webHidden/>
           </w:rPr>
-          <w:instrText xml:space="preserve"> PAGEREF _Toc90139507 \h </w:instrText>
+          <w:instrText xml:space="preserve"> PAGEREF _Toc90543855 \h </w:instrText>
         </w:r>
         <w:r>
           <w:rPr>
@@ -1082,7 +1082,7 @@
           <w:lang w:val="en-US" w:eastAsia="ja-JP"/>
         </w:rPr>
       </w:pPr>
-      <w:hyperlink w:anchor="_Toc90139508" w:history="1">
+      <w:hyperlink w:anchor="_Toc90543856" w:history="1">
         <w:r>
           <w:rPr>
             <w:rStyle w:val="Hyperlink"/>
@@ -1125,7 +1125,7 @@
             <w:noProof/>
             <w:webHidden/>
           </w:rPr>
-          <w:instrText xml:space="preserve"> PAGEREF _Toc90139508 \h </w:instrText>
+          <w:instrText xml:space="preserve"> PAGEREF _Toc90543856 \h </w:instrText>
         </w:r>
         <w:r>
           <w:rPr>
@@ -1170,7 +1170,7 @@
           <w:lang w:val="en-US" w:eastAsia="ja-JP"/>
         </w:rPr>
       </w:pPr>
-      <w:hyperlink w:anchor="_Toc90139509" w:history="1">
+      <w:hyperlink w:anchor="_Toc90543857" w:history="1">
         <w:r>
           <w:rPr>
             <w:rStyle w:val="Hyperlink"/>
@@ -1213,7 +1213,7 @@
             <w:noProof/>
             <w:webHidden/>
           </w:rPr>
-          <w:instrText xml:space="preserve"> PAGEREF _Toc90139509 \h </w:instrText>
+          <w:instrText xml:space="preserve"> PAGEREF _Toc90543857 \h </w:instrText>
         </w:r>
         <w:r>
           <w:rPr>
@@ -1258,7 +1258,7 @@
           <w:lang w:val="en-US" w:eastAsia="ja-JP"/>
         </w:rPr>
       </w:pPr>
-      <w:hyperlink w:anchor="_Toc90139510" w:history="1">
+      <w:hyperlink w:anchor="_Toc90543858" w:history="1">
         <w:r>
           <w:rPr>
             <w:rStyle w:val="Hyperlink"/>
@@ -1301,7 +1301,7 @@
             <w:noProof/>
             <w:webHidden/>
           </w:rPr>
-          <w:instrText xml:space="preserve"> PAGEREF _Toc90139510 \h </w:instrText>
+          <w:instrText xml:space="preserve"> PAGEREF _Toc90543858 \h </w:instrText>
         </w:r>
         <w:r>
           <w:rPr>
@@ -1346,7 +1346,7 @@
           <w:lang w:val="en-US" w:eastAsia="ja-JP"/>
         </w:rPr>
       </w:pPr>
-      <w:hyperlink w:anchor="_Toc90139511" w:history="1">
+      <w:hyperlink w:anchor="_Toc90543859" w:history="1">
         <w:r>
           <w:rPr>
             <w:rStyle w:val="Hyperlink"/>
@@ -1389,7 +1389,7 @@
             <w:noProof/>
             <w:webHidden/>
           </w:rPr>
-          <w:instrText xml:space="preserve"> PAGEREF _Toc90139511 \h </w:instrText>
+          <w:instrText xml:space="preserve"> PAGEREF _Toc90543859 \h </w:instrText>
         </w:r>
         <w:r>
           <w:rPr>
@@ -1434,7 +1434,7 @@
           <w:lang w:val="en-US" w:eastAsia="ja-JP"/>
         </w:rPr>
       </w:pPr>
-      <w:hyperlink w:anchor="_Toc90139512" w:history="1">
+      <w:hyperlink w:anchor="_Toc90543860" w:history="1">
         <w:r>
           <w:rPr>
             <w:rStyle w:val="Hyperlink"/>
@@ -1477,7 +1477,7 @@
             <w:noProof/>
             <w:webHidden/>
           </w:rPr>
-          <w:instrText xml:space="preserve"> PAGEREF _Toc90139512 \h </w:instrText>
+          <w:instrText xml:space="preserve"> PAGEREF _Toc90543860 \h </w:instrText>
         </w:r>
         <w:r>
           <w:rPr>
@@ -1522,7 +1522,7 @@
           <w:lang w:val="en-US" w:eastAsia="ja-JP"/>
         </w:rPr>
       </w:pPr>
-      <w:hyperlink w:anchor="_Toc90139513" w:history="1">
+      <w:hyperlink w:anchor="_Toc90543861" w:history="1">
         <w:r>
           <w:rPr>
             <w:rStyle w:val="Hyperlink"/>
@@ -1565,7 +1565,7 @@
             <w:noProof/>
             <w:webHidden/>
           </w:rPr>
-          <w:instrText xml:space="preserve"> PAGEREF _Toc90139513 \h </w:instrText>
+          <w:instrText xml:space="preserve"> PAGEREF _Toc90543861 \h </w:instrText>
         </w:r>
         <w:r>
           <w:rPr>
@@ -1606,7 +1606,7 @@
           <w:lang w:val="en-US" w:eastAsia="ja-JP"/>
         </w:rPr>
       </w:pPr>
-      <w:hyperlink w:anchor="_Toc90139514" w:history="1">
+      <w:hyperlink w:anchor="_Toc90543862" w:history="1">
         <w:r>
           <w:rPr>
             <w:rStyle w:val="Hyperlink"/>
@@ -1649,7 +1649,7 @@
             <w:noProof/>
             <w:webHidden/>
           </w:rPr>
-          <w:instrText xml:space="preserve"> PAGEREF _Toc90139514 \h </w:instrText>
+          <w:instrText xml:space="preserve"> PAGEREF _Toc90543862 \h </w:instrText>
         </w:r>
         <w:r>
           <w:rPr>
@@ -1690,7 +1690,7 @@
           <w:lang w:val="en-US" w:eastAsia="ja-JP"/>
         </w:rPr>
       </w:pPr>
-      <w:hyperlink w:anchor="_Toc90139515" w:history="1">
+      <w:hyperlink w:anchor="_Toc90543863" w:history="1">
         <w:r>
           <w:rPr>
             <w:rStyle w:val="Hyperlink"/>
@@ -1733,7 +1733,7 @@
             <w:noProof/>
             <w:webHidden/>
           </w:rPr>
-          <w:instrText xml:space="preserve"> PAGEREF _Toc90139515 \h </w:instrText>
+          <w:instrText xml:space="preserve"> PAGEREF _Toc90543863 \h </w:instrText>
         </w:r>
         <w:r>
           <w:rPr>
@@ -1778,7 +1778,7 @@
           <w:lang w:val="en-US" w:eastAsia="ja-JP"/>
         </w:rPr>
       </w:pPr>
-      <w:hyperlink w:anchor="_Toc90139516" w:history="1">
+      <w:hyperlink w:anchor="_Toc90543864" w:history="1">
         <w:r>
           <w:rPr>
             <w:rStyle w:val="Hyperlink"/>
@@ -1821,7 +1821,7 @@
             <w:noProof/>
             <w:webHidden/>
           </w:rPr>
-          <w:instrText xml:space="preserve"> PAGEREF _Toc90139516 \h </w:instrText>
+          <w:instrText xml:space="preserve"> PAGEREF _Toc90543864 \h </w:instrText>
         </w:r>
         <w:r>
           <w:rPr>
@@ -1862,7 +1862,7 @@
           <w:lang w:val="en-US" w:eastAsia="ja-JP"/>
         </w:rPr>
       </w:pPr>
-      <w:hyperlink w:anchor="_Toc90139517" w:history="1">
+      <w:hyperlink w:anchor="_Toc90543865" w:history="1">
         <w:r>
           <w:rPr>
             <w:rStyle w:val="Hyperlink"/>
@@ -1905,7 +1905,7 @@
             <w:noProof/>
             <w:webHidden/>
           </w:rPr>
-          <w:instrText xml:space="preserve"> PAGEREF _Toc90139517 \h </w:instrText>
+          <w:instrText xml:space="preserve"> PAGEREF _Toc90543865 \h </w:instrText>
         </w:r>
         <w:r>
           <w:rPr>
@@ -1946,7 +1946,7 @@
           <w:lang w:val="en-US" w:eastAsia="ja-JP"/>
         </w:rPr>
       </w:pPr>
-      <w:hyperlink w:anchor="_Toc90139518" w:history="1">
+      <w:hyperlink w:anchor="_Toc90543866" w:history="1">
         <w:r>
           <w:rPr>
             <w:rStyle w:val="Hyperlink"/>
@@ -1989,7 +1989,7 @@
             <w:noProof/>
             <w:webHidden/>
           </w:rPr>
-          <w:instrText xml:space="preserve"> PAGEREF _Toc90139518 \h </w:instrText>
+          <w:instrText xml:space="preserve"> PAGEREF _Toc90543866 \h </w:instrText>
         </w:r>
         <w:r>
           <w:rPr>
@@ -2030,7 +2030,7 @@
           <w:lang w:val="en-US" w:eastAsia="ja-JP"/>
         </w:rPr>
       </w:pPr>
-      <w:hyperlink w:anchor="_Toc90139519" w:history="1">
+      <w:hyperlink w:anchor="_Toc90543867" w:history="1">
         <w:r>
           <w:rPr>
             <w:rStyle w:val="Hyperlink"/>
@@ -2073,7 +2073,7 @@
             <w:noProof/>
             <w:webHidden/>
           </w:rPr>
-          <w:instrText xml:space="preserve"> PAGEREF _Toc90139519 \h </w:instrText>
+          <w:instrText xml:space="preserve"> PAGEREF _Toc90543867 \h </w:instrText>
         </w:r>
         <w:r>
           <w:rPr>
@@ -2114,7 +2114,7 @@
           <w:lang w:val="en-US" w:eastAsia="ja-JP"/>
         </w:rPr>
       </w:pPr>
-      <w:hyperlink w:anchor="_Toc90139520" w:history="1">
+      <w:hyperlink w:anchor="_Toc90543868" w:history="1">
         <w:r>
           <w:rPr>
             <w:rStyle w:val="Hyperlink"/>
@@ -2136,21 +2136,7 @@
             <w:rStyle w:val="Hyperlink"/>
             <w:noProof/>
           </w:rPr>
-          <w:t>getStati</w:t>
-        </w:r>
-        <w:r>
-          <w:rPr>
-            <w:rStyle w:val="Hyperlink"/>
-            <w:noProof/>
-          </w:rPr>
-          <w:t>c</w:t>
-        </w:r>
-        <w:r>
-          <w:rPr>
-            <w:rStyle w:val="Hyperlink"/>
-            <w:noProof/>
-          </w:rPr>
-          <w:t>Paths</w:t>
+          <w:t>getStaticPaths</w:t>
         </w:r>
         <w:r>
           <w:rPr>
@@ -2171,7 +2157,7 @@
             <w:noProof/>
             <w:webHidden/>
           </w:rPr>
-          <w:instrText xml:space="preserve"> PAGEREF _Toc90139520 \h </w:instrText>
+          <w:instrText xml:space="preserve"> PAGEREF _Toc90543868 \h </w:instrText>
         </w:r>
         <w:r>
           <w:rPr>
@@ -2216,7 +2202,7 @@
       <w:pPr>
         <w:pStyle w:val="Heading1"/>
       </w:pPr>
-      <w:bookmarkStart w:id="0" w:name="_Toc90139497"/>
+      <w:bookmarkStart w:id="0" w:name="_Toc90543845"/>
       <w:r>
         <w:lastRenderedPageBreak/>
         <w:t>VANTAGENS DO NEXT.JS</w:t>
@@ -2257,7 +2243,7 @@
       <w:pPr>
         <w:pStyle w:val="Heading2"/>
       </w:pPr>
-      <w:bookmarkStart w:id="1" w:name="_Toc90139498"/>
+      <w:bookmarkStart w:id="1" w:name="_Toc90543846"/>
       <w:r>
         <w:t>Diferentes técnicas de renderização:</w:t>
       </w:r>
@@ -2324,7 +2310,7 @@
       <w:pPr>
         <w:pStyle w:val="Heading2"/>
       </w:pPr>
-      <w:bookmarkStart w:id="2" w:name="_Toc90139499"/>
+      <w:bookmarkStart w:id="2" w:name="_Toc90543847"/>
       <w:r>
         <w:t>Performance:</w:t>
       </w:r>
@@ -2521,7 +2507,7 @@
       <w:pPr>
         <w:pStyle w:val="Heading2"/>
       </w:pPr>
-      <w:bookmarkStart w:id="3" w:name="_Toc90139500"/>
+      <w:bookmarkStart w:id="3" w:name="_Toc90543848"/>
       <w:r>
         <w:t xml:space="preserve">File </w:t>
       </w:r>
@@ -2553,7 +2539,7 @@
       <w:pPr>
         <w:pStyle w:val="Heading2"/>
       </w:pPr>
-      <w:bookmarkStart w:id="4" w:name="_Toc90139501"/>
+      <w:bookmarkStart w:id="4" w:name="_Toc90543849"/>
       <w:r>
         <w:lastRenderedPageBreak/>
         <w:t>SEO:</w:t>
@@ -2578,7 +2564,7 @@
       <w:pPr>
         <w:pStyle w:val="Heading2"/>
       </w:pPr>
-      <w:bookmarkStart w:id="5" w:name="_Toc90139502"/>
+      <w:bookmarkStart w:id="5" w:name="_Toc90543850"/>
       <w:proofErr w:type="spellStart"/>
       <w:r>
         <w:t>Serveless</w:t>
@@ -2632,7 +2618,7 @@
       <w:pPr>
         <w:pStyle w:val="Heading1"/>
       </w:pPr>
-      <w:bookmarkStart w:id="6" w:name="_Toc90139503"/>
+      <w:bookmarkStart w:id="6" w:name="_Toc90543851"/>
       <w:r>
         <w:lastRenderedPageBreak/>
         <w:t>PRIMEIRO PROJETO</w:t>
@@ -2643,7 +2629,7 @@
       <w:pPr>
         <w:pStyle w:val="Heading2"/>
       </w:pPr>
-      <w:bookmarkStart w:id="7" w:name="_Toc90139504"/>
+      <w:bookmarkStart w:id="7" w:name="_Toc90543852"/>
       <w:r>
         <w:t>Comandos criar projetos Next.js</w:t>
       </w:r>
@@ -2863,7 +2849,7 @@
       <w:pPr>
         <w:pStyle w:val="Heading2"/>
       </w:pPr>
-      <w:bookmarkStart w:id="8" w:name="_Toc90139505"/>
+      <w:bookmarkStart w:id="8" w:name="_Toc90543853"/>
       <w:proofErr w:type="spellStart"/>
       <w:r>
         <w:t>Underscore</w:t>
@@ -2977,7 +2963,7 @@
       <w:pPr>
         <w:pStyle w:val="Heading2"/>
       </w:pPr>
-      <w:bookmarkStart w:id="9" w:name="_Toc90139506"/>
+      <w:bookmarkStart w:id="9" w:name="_Toc90543854"/>
       <w:r>
         <w:lastRenderedPageBreak/>
         <w:t xml:space="preserve">Fast </w:t>
@@ -3007,7 +2993,7 @@
       <w:pPr>
         <w:pStyle w:val="Heading2"/>
       </w:pPr>
-      <w:bookmarkStart w:id="10" w:name="_Toc90139507"/>
+      <w:bookmarkStart w:id="10" w:name="_Toc90543855"/>
       <w:r>
         <w:t>CSS Modules</w:t>
       </w:r>
@@ -3094,7 +3080,7 @@
       <w:pPr>
         <w:pStyle w:val="Heading2"/>
       </w:pPr>
-      <w:bookmarkStart w:id="11" w:name="_Toc90139508"/>
+      <w:bookmarkStart w:id="11" w:name="_Toc90543856"/>
       <w:r>
         <w:t xml:space="preserve">Head </w:t>
       </w:r>
@@ -3266,7 +3252,7 @@
       <w:pPr>
         <w:pStyle w:val="Heading2"/>
       </w:pPr>
-      <w:bookmarkStart w:id="12" w:name="_Toc90139509"/>
+      <w:bookmarkStart w:id="12" w:name="_Toc90543857"/>
       <w:r>
         <w:t xml:space="preserve">Next </w:t>
       </w:r>
@@ -3350,7 +3336,7 @@
       <w:pPr>
         <w:pStyle w:val="Heading3"/>
       </w:pPr>
-      <w:bookmarkStart w:id="13" w:name="_Toc90139510"/>
+      <w:bookmarkStart w:id="13" w:name="_Toc90543858"/>
       <w:r>
         <w:t xml:space="preserve">Index </w:t>
       </w:r>
@@ -3484,7 +3470,7 @@
       <w:pPr>
         <w:pStyle w:val="Heading3"/>
       </w:pPr>
-      <w:bookmarkStart w:id="14" w:name="_Toc90139511"/>
+      <w:bookmarkStart w:id="14" w:name="_Toc90543859"/>
       <w:proofErr w:type="spellStart"/>
       <w:r>
         <w:t>Nested</w:t>
@@ -3620,7 +3606,7 @@
       <w:pPr>
         <w:pStyle w:val="Heading3"/>
       </w:pPr>
-      <w:bookmarkStart w:id="15" w:name="_Toc90139512"/>
+      <w:bookmarkStart w:id="15" w:name="_Toc90543860"/>
       <w:proofErr w:type="spellStart"/>
       <w:r>
         <w:lastRenderedPageBreak/>
@@ -3756,7 +3742,7 @@
       <w:pPr>
         <w:pStyle w:val="Heading3"/>
       </w:pPr>
-      <w:bookmarkStart w:id="16" w:name="_Toc90139513"/>
+      <w:bookmarkStart w:id="16" w:name="_Toc90543861"/>
       <w:r>
         <w:t>Next/link</w:t>
       </w:r>
@@ -3817,7 +3803,7 @@
       <w:pPr>
         <w:pStyle w:val="Heading1"/>
       </w:pPr>
-      <w:bookmarkStart w:id="17" w:name="_Toc90139514"/>
+      <w:bookmarkStart w:id="17" w:name="_Toc90543862"/>
       <w:r>
         <w:lastRenderedPageBreak/>
         <w:t xml:space="preserve">Adicionando </w:t>
@@ -4221,7 +4207,7 @@
       <w:pPr>
         <w:pStyle w:val="Heading1"/>
       </w:pPr>
-      <w:bookmarkStart w:id="18" w:name="_Toc90139515"/>
+      <w:bookmarkStart w:id="18" w:name="_Toc90543863"/>
       <w:r>
         <w:t>Next SEO</w:t>
       </w:r>
@@ -4277,7 +4263,7 @@
       <w:pPr>
         <w:pStyle w:val="Heading2"/>
       </w:pPr>
-      <w:bookmarkStart w:id="19" w:name="_Toc90139516"/>
+      <w:bookmarkStart w:id="19" w:name="_Toc90543864"/>
       <w:proofErr w:type="spellStart"/>
       <w:r>
         <w:t>Pre-rendering</w:t>
@@ -4432,7 +4418,7 @@
       <w:pPr>
         <w:pStyle w:val="Heading1"/>
       </w:pPr>
-      <w:bookmarkStart w:id="20" w:name="_Toc90139517"/>
+      <w:bookmarkStart w:id="20" w:name="_Toc90543865"/>
       <w:r>
         <w:t xml:space="preserve">Combinar classes em </w:t>
       </w:r>
@@ -4759,7 +4745,7 @@
       <w:pPr>
         <w:pStyle w:val="Heading1"/>
       </w:pPr>
-      <w:bookmarkStart w:id="21" w:name="_Toc90139518"/>
+      <w:bookmarkStart w:id="21" w:name="_Toc90543866"/>
       <w:proofErr w:type="spellStart"/>
       <w:r>
         <w:lastRenderedPageBreak/>
@@ -4917,7 +4903,7 @@
       <w:pPr>
         <w:pStyle w:val="Heading1"/>
       </w:pPr>
-      <w:bookmarkStart w:id="22" w:name="_Toc90139519"/>
+      <w:bookmarkStart w:id="22" w:name="_Toc90543867"/>
       <w:r>
         <w:lastRenderedPageBreak/>
         <w:t>Condições para exibição de conteúdo</w:t>
@@ -6771,7 +6757,7 @@
       <w:pPr>
         <w:pStyle w:val="Heading1"/>
       </w:pPr>
-      <w:bookmarkStart w:id="24" w:name="_Toc90139520"/>
+      <w:bookmarkStart w:id="24" w:name="_Toc90543868"/>
       <w:proofErr w:type="spellStart"/>
       <w:r>
         <w:lastRenderedPageBreak/>

</xml_diff>